<commit_message>
RO DNS 1.1 #35
Resueltas las cuestiones sobre Web-surfing


Former-commit-id: 2f3b82475293e6d97bb8026457d8b93985dfc316
</commit_message>
<xml_diff>
--- a/RO/Lc - Practica DNS/RO-PdC1-L81-100405951.docx
+++ b/RO/Lc - Practica DNS/RO-PdC1-L81-100405951.docx
@@ -15,6 +15,8 @@
           <w:lang w:eastAsia="es-ES"/>
         </w:rPr>
       </w:pPr>
+      <w:bookmarkStart w:id="0" w:name="_Hlk55041806"/>
+      <w:bookmarkEnd w:id="0"/>
     </w:p>
     <w:p>
       <w:pPr>
@@ -429,12 +431,12 @@
             </w:rPr>
             <w:fldChar w:fldCharType="separate"/>
           </w:r>
-          <w:hyperlink w:anchor="_Toc55037163" w:history="1">
+          <w:hyperlink w:anchor="_Toc55041698" w:history="1">
             <w:r>
               <w:rPr>
                 <w:rStyle w:val="Hyperlink"/>
               </w:rPr>
-              <w:t>nslookup</w:t>
+              <w:t>Cuestiones de nslookup</w:t>
             </w:r>
             <w:r>
               <w:rPr>
@@ -452,7 +454,7 @@
               <w:rPr>
                 <w:webHidden/>
               </w:rPr>
-              <w:instrText xml:space="preserve"> PAGEREF _Toc55037163 \h </w:instrText>
+              <w:instrText xml:space="preserve"> PAGEREF _Toc55041698 \h </w:instrText>
             </w:r>
             <w:r>
               <w:rPr>
@@ -481,6 +483,68 @@
         </w:p>
         <w:p>
           <w:pPr>
+            <w:pStyle w:val="TOC1"/>
+            <w:rPr>
+              <w:rFonts w:eastAsiaTheme="minorEastAsia"/>
+              <w:sz w:val="22"/>
+              <w:szCs w:val="22"/>
+              <w:lang w:eastAsia="es-ES"/>
+            </w:rPr>
+          </w:pPr>
+          <w:hyperlink w:anchor="_Toc55041699" w:history="1">
+            <w:r>
+              <w:rPr>
+                <w:rStyle w:val="Hyperlink"/>
+                <w:rFonts w:eastAsia="Times New Roman"/>
+                <w:lang w:eastAsia="es-ES"/>
+              </w:rPr>
+              <w:t>Cuestiones escenario 1: Web-surfing</w:t>
+            </w:r>
+            <w:r>
+              <w:rPr>
+                <w:webHidden/>
+              </w:rPr>
+              <w:tab/>
+            </w:r>
+            <w:r>
+              <w:rPr>
+                <w:webHidden/>
+              </w:rPr>
+              <w:fldChar w:fldCharType="begin"/>
+            </w:r>
+            <w:r>
+              <w:rPr>
+                <w:webHidden/>
+              </w:rPr>
+              <w:instrText xml:space="preserve"> PAGEREF _Toc55041699 \h </w:instrText>
+            </w:r>
+            <w:r>
+              <w:rPr>
+                <w:webHidden/>
+              </w:rPr>
+            </w:r>
+            <w:r>
+              <w:rPr>
+                <w:webHidden/>
+              </w:rPr>
+              <w:fldChar w:fldCharType="separate"/>
+            </w:r>
+            <w:r>
+              <w:rPr>
+                <w:webHidden/>
+              </w:rPr>
+              <w:t>4</w:t>
+            </w:r>
+            <w:r>
+              <w:rPr>
+                <w:webHidden/>
+              </w:rPr>
+              <w:fldChar w:fldCharType="end"/>
+            </w:r>
+          </w:hyperlink>
+        </w:p>
+        <w:p>
+          <w:pPr>
             <w:spacing w:line="240" w:lineRule="auto"/>
             <w:rPr>
               <w:lang w:val="en-US"/>
@@ -516,12 +580,15 @@
         <w:pageBreakBefore/>
         <w:spacing w:line="240" w:lineRule="auto"/>
       </w:pPr>
-      <w:bookmarkStart w:id="0" w:name="_Toc55037163"/>
+      <w:bookmarkStart w:id="1" w:name="_Toc55041698"/>
       <w:r>
         <w:lastRenderedPageBreak/>
+        <w:t xml:space="preserve">Cuestiones de </w:t>
+      </w:r>
+      <w:r>
         <w:t>nslookup</w:t>
       </w:r>
-      <w:bookmarkEnd w:id="0"/>
+      <w:bookmarkEnd w:id="1"/>
     </w:p>
     <w:p>
       <w:pPr>
@@ -579,30 +646,42 @@
     </w:p>
     <w:p>
       <w:pPr>
+        <w:spacing w:before="120" w:after="120" w:line="240" w:lineRule="auto"/>
+        <w:ind w:left="357" w:firstLine="357"/>
+        <w:rPr>
+          <w:rFonts w:ascii="Arial" w:eastAsia="Times New Roman" w:hAnsi="Arial" w:cs="Arial"/>
+          <w:color w:val="000000"/>
+          <w:lang w:eastAsia="es-ES"/>
+        </w:rPr>
+      </w:pPr>
+      <w:r>
+        <w:rPr>
+          <w:rFonts w:ascii="Arial" w:eastAsia="Times New Roman" w:hAnsi="Arial" w:cs="Arial"/>
+          <w:color w:val="000000"/>
+          <w:lang w:eastAsia="es-ES"/>
+        </w:rPr>
+        <w:t xml:space="preserve">Su dirección IP de dominio es </w:t>
+      </w:r>
+      <w:r>
+        <w:rPr>
+          <w:rFonts w:ascii="Arial" w:eastAsia="Times New Roman" w:hAnsi="Arial" w:cs="Arial"/>
+          <w:color w:val="000000"/>
+          <w:lang w:eastAsia="es-ES"/>
+        </w:rPr>
+        <w:t>195.77.198.25</w:t>
+      </w:r>
+    </w:p>
+    <w:p>
+      <w:pPr>
         <w:pStyle w:val="ListParagraph"/>
-        <w:spacing w:line="240" w:lineRule="auto"/>
-        <w:rPr>
-          <w:rFonts w:ascii="Arial" w:eastAsia="Times New Roman" w:hAnsi="Arial" w:cs="Arial"/>
-          <w:color w:val="000000"/>
-          <w:lang w:eastAsia="es-ES"/>
-        </w:rPr>
-      </w:pPr>
-      <w:r>
-        <w:rPr>
-          <w:rFonts w:ascii="Arial" w:eastAsia="Times New Roman" w:hAnsi="Arial" w:cs="Arial"/>
-          <w:color w:val="000000"/>
-          <w:lang w:eastAsia="es-ES"/>
-        </w:rPr>
-        <w:t xml:space="preserve">Su dirección IP de dominio es </w:t>
-      </w:r>
-      <w:r>
-        <w:rPr>
-          <w:rFonts w:ascii="Arial" w:eastAsia="Times New Roman" w:hAnsi="Arial" w:cs="Arial"/>
-          <w:color w:val="000000"/>
-          <w:lang w:eastAsia="es-ES"/>
-        </w:rPr>
-        <w:t>195.77.198.25</w:t>
-      </w:r>
+        <w:spacing w:before="120" w:after="120" w:line="240" w:lineRule="auto"/>
+        <w:ind w:left="714"/>
+        <w:rPr>
+          <w:rFonts w:ascii="Arial" w:eastAsia="Times New Roman" w:hAnsi="Arial" w:cs="Arial"/>
+          <w:color w:val="000000"/>
+          <w:lang w:eastAsia="es-ES"/>
+        </w:rPr>
+      </w:pPr>
       <w:r>
         <w:rPr>
           <w:rFonts w:ascii="Arial" w:eastAsia="Times New Roman" w:hAnsi="Arial" w:cs="Arial"/>
@@ -746,8 +825,8 @@
     </w:p>
     <w:p>
       <w:pPr>
-        <w:pStyle w:val="ListParagraph"/>
         <w:spacing w:line="240" w:lineRule="auto"/>
+        <w:ind w:left="360" w:firstLine="360"/>
         <w:rPr>
           <w:rFonts w:ascii="Arial" w:eastAsia="Times New Roman" w:hAnsi="Arial" w:cs="Arial"/>
           <w:color w:val="000000"/>
@@ -1189,6 +1268,445 @@
     </w:p>
     <w:p>
       <w:pPr>
+        <w:spacing w:after="120" w:line="240" w:lineRule="auto"/>
+        <w:ind w:left="714" w:firstLine="6"/>
+        <w:rPr>
+          <w:rFonts w:ascii="Arial" w:eastAsia="Times New Roman" w:hAnsi="Arial" w:cs="Arial"/>
+          <w:color w:val="000000"/>
+          <w:lang w:eastAsia="es-ES"/>
+        </w:rPr>
+      </w:pPr>
+      <w:r>
+        <w:rPr>
+          <w:rFonts w:ascii="Arial" w:eastAsia="Times New Roman" w:hAnsi="Arial" w:cs="Arial"/>
+          <w:color w:val="000000"/>
+          <w:lang w:eastAsia="es-ES"/>
+        </w:rPr>
+        <w:t>Los servidores obtenidos del tipo MX, los de intercambio de correo, para uc3m.es son:</w:t>
+      </w:r>
+    </w:p>
+    <w:p>
+      <w:pPr>
+        <w:pStyle w:val="ListParagraph"/>
+        <w:spacing w:after="120" w:line="240" w:lineRule="auto"/>
+        <w:ind w:left="1440"/>
+        <w:rPr>
+          <w:rFonts w:ascii="Arial" w:eastAsia="Times New Roman" w:hAnsi="Arial" w:cs="Arial"/>
+          <w:color w:val="000000"/>
+          <w:sz w:val="20"/>
+          <w:szCs w:val="20"/>
+          <w:lang w:val="en-US" w:eastAsia="es-ES"/>
+        </w:rPr>
+      </w:pPr>
+      <w:r>
+        <w:rPr>
+          <w:rFonts w:ascii="Arial" w:eastAsia="Times New Roman" w:hAnsi="Arial" w:cs="Arial"/>
+          <w:color w:val="000000"/>
+          <w:sz w:val="20"/>
+          <w:szCs w:val="20"/>
+          <w:lang w:val="en-US" w:eastAsia="es-ES"/>
+        </w:rPr>
+        <w:t xml:space="preserve">aspmx.l.google.com      </w:t>
+      </w:r>
+      <w:r>
+        <w:rPr>
+          <w:rFonts w:ascii="Arial" w:eastAsia="Times New Roman" w:hAnsi="Arial" w:cs="Arial"/>
+          <w:color w:val="000000"/>
+          <w:sz w:val="20"/>
+          <w:szCs w:val="20"/>
+          <w:lang w:val="en-US" w:eastAsia="es-ES"/>
+        </w:rPr>
+        <w:tab/>
+      </w:r>
+      <w:r>
+        <w:rPr>
+          <w:rFonts w:ascii="Arial" w:eastAsia="Times New Roman" w:hAnsi="Arial" w:cs="Arial"/>
+          <w:color w:val="000000"/>
+          <w:sz w:val="20"/>
+          <w:szCs w:val="20"/>
+          <w:lang w:val="en-US" w:eastAsia="es-ES"/>
+        </w:rPr>
+        <w:t>internet address = 142.250.13.26</w:t>
+      </w:r>
+    </w:p>
+    <w:p>
+      <w:pPr>
+        <w:pStyle w:val="ListParagraph"/>
+        <w:spacing w:after="120" w:line="240" w:lineRule="auto"/>
+        <w:ind w:left="1440"/>
+        <w:rPr>
+          <w:rFonts w:ascii="Arial" w:eastAsia="Times New Roman" w:hAnsi="Arial" w:cs="Arial"/>
+          <w:color w:val="000000"/>
+          <w:sz w:val="20"/>
+          <w:szCs w:val="20"/>
+          <w:lang w:val="en-US" w:eastAsia="es-ES"/>
+        </w:rPr>
+      </w:pPr>
+      <w:r>
+        <w:rPr>
+          <w:rFonts w:ascii="Arial" w:eastAsia="Times New Roman" w:hAnsi="Arial" w:cs="Arial"/>
+          <w:color w:val="000000"/>
+          <w:sz w:val="20"/>
+          <w:szCs w:val="20"/>
+          <w:lang w:val="en-US" w:eastAsia="es-ES"/>
+        </w:rPr>
+        <w:t xml:space="preserve">aspmx.l.google.com      </w:t>
+      </w:r>
+      <w:r>
+        <w:rPr>
+          <w:rFonts w:ascii="Arial" w:eastAsia="Times New Roman" w:hAnsi="Arial" w:cs="Arial"/>
+          <w:color w:val="000000"/>
+          <w:sz w:val="20"/>
+          <w:szCs w:val="20"/>
+          <w:lang w:val="en-US" w:eastAsia="es-ES"/>
+        </w:rPr>
+        <w:tab/>
+      </w:r>
+      <w:r>
+        <w:rPr>
+          <w:rFonts w:ascii="Arial" w:eastAsia="Times New Roman" w:hAnsi="Arial" w:cs="Arial"/>
+          <w:color w:val="000000"/>
+          <w:sz w:val="20"/>
+          <w:szCs w:val="20"/>
+          <w:lang w:val="en-US" w:eastAsia="es-ES"/>
+        </w:rPr>
+        <w:t>AAAA IPv6 address =</w:t>
+      </w:r>
+      <w:r>
+        <w:rPr>
+          <w:rFonts w:ascii="Arial" w:eastAsia="Times New Roman" w:hAnsi="Arial" w:cs="Arial"/>
+          <w:color w:val="000000"/>
+          <w:sz w:val="20"/>
+          <w:szCs w:val="20"/>
+          <w:lang w:val="en-US" w:eastAsia="es-ES"/>
+        </w:rPr>
+        <w:tab/>
+      </w:r>
+      <w:r>
+        <w:rPr>
+          <w:rFonts w:ascii="Arial" w:eastAsia="Times New Roman" w:hAnsi="Arial" w:cs="Arial"/>
+          <w:color w:val="000000"/>
+          <w:sz w:val="20"/>
+          <w:szCs w:val="20"/>
+          <w:lang w:val="en-US" w:eastAsia="es-ES"/>
+        </w:rPr>
+        <w:t>2a00:1450:400c:c0c::1a</w:t>
+      </w:r>
+    </w:p>
+    <w:p>
+      <w:pPr>
+        <w:pStyle w:val="ListParagraph"/>
+        <w:spacing w:after="120" w:line="240" w:lineRule="auto"/>
+        <w:ind w:left="1440"/>
+        <w:rPr>
+          <w:rFonts w:ascii="Arial" w:eastAsia="Times New Roman" w:hAnsi="Arial" w:cs="Arial"/>
+          <w:color w:val="000000"/>
+          <w:sz w:val="20"/>
+          <w:szCs w:val="20"/>
+          <w:lang w:val="en-US" w:eastAsia="es-ES"/>
+        </w:rPr>
+      </w:pPr>
+      <w:r>
+        <w:rPr>
+          <w:rFonts w:ascii="Arial" w:eastAsia="Times New Roman" w:hAnsi="Arial" w:cs="Arial"/>
+          <w:color w:val="000000"/>
+          <w:sz w:val="20"/>
+          <w:szCs w:val="20"/>
+          <w:lang w:val="en-US" w:eastAsia="es-ES"/>
+        </w:rPr>
+        <w:t xml:space="preserve">alt1.aspmx.l.google.com </w:t>
+      </w:r>
+      <w:r>
+        <w:rPr>
+          <w:rFonts w:ascii="Arial" w:eastAsia="Times New Roman" w:hAnsi="Arial" w:cs="Arial"/>
+          <w:color w:val="000000"/>
+          <w:sz w:val="20"/>
+          <w:szCs w:val="20"/>
+          <w:lang w:val="en-US" w:eastAsia="es-ES"/>
+        </w:rPr>
+        <w:tab/>
+      </w:r>
+      <w:r>
+        <w:rPr>
+          <w:rFonts w:ascii="Arial" w:eastAsia="Times New Roman" w:hAnsi="Arial" w:cs="Arial"/>
+          <w:color w:val="000000"/>
+          <w:sz w:val="20"/>
+          <w:szCs w:val="20"/>
+          <w:lang w:val="en-US" w:eastAsia="es-ES"/>
+        </w:rPr>
+        <w:t>internet address = 209.85.233.26</w:t>
+      </w:r>
+    </w:p>
+    <w:p>
+      <w:pPr>
+        <w:pStyle w:val="ListParagraph"/>
+        <w:spacing w:after="120" w:line="240" w:lineRule="auto"/>
+        <w:ind w:left="1440"/>
+        <w:rPr>
+          <w:rFonts w:ascii="Arial" w:eastAsia="Times New Roman" w:hAnsi="Arial" w:cs="Arial"/>
+          <w:color w:val="000000"/>
+          <w:sz w:val="20"/>
+          <w:szCs w:val="20"/>
+          <w:lang w:val="en-US" w:eastAsia="es-ES"/>
+        </w:rPr>
+      </w:pPr>
+      <w:r>
+        <w:rPr>
+          <w:rFonts w:ascii="Arial" w:eastAsia="Times New Roman" w:hAnsi="Arial" w:cs="Arial"/>
+          <w:color w:val="000000"/>
+          <w:sz w:val="20"/>
+          <w:szCs w:val="20"/>
+          <w:lang w:val="en-US" w:eastAsia="es-ES"/>
+        </w:rPr>
+        <w:t xml:space="preserve">alt1.aspmx.l.google.com </w:t>
+      </w:r>
+      <w:r>
+        <w:rPr>
+          <w:rFonts w:ascii="Arial" w:eastAsia="Times New Roman" w:hAnsi="Arial" w:cs="Arial"/>
+          <w:color w:val="000000"/>
+          <w:sz w:val="20"/>
+          <w:szCs w:val="20"/>
+          <w:lang w:val="en-US" w:eastAsia="es-ES"/>
+        </w:rPr>
+        <w:tab/>
+      </w:r>
+      <w:r>
+        <w:rPr>
+          <w:rFonts w:ascii="Arial" w:eastAsia="Times New Roman" w:hAnsi="Arial" w:cs="Arial"/>
+          <w:color w:val="000000"/>
+          <w:sz w:val="20"/>
+          <w:szCs w:val="20"/>
+          <w:lang w:val="en-US" w:eastAsia="es-ES"/>
+        </w:rPr>
+        <w:t>AAAA IPv6 address = 2a00:1450:4010:c03::1a</w:t>
+      </w:r>
+    </w:p>
+    <w:p>
+      <w:pPr>
+        <w:pStyle w:val="ListParagraph"/>
+        <w:spacing w:after="120" w:line="240" w:lineRule="auto"/>
+        <w:ind w:left="1440"/>
+        <w:rPr>
+          <w:rFonts w:ascii="Arial" w:eastAsia="Times New Roman" w:hAnsi="Arial" w:cs="Arial"/>
+          <w:color w:val="000000"/>
+          <w:sz w:val="20"/>
+          <w:szCs w:val="20"/>
+          <w:lang w:val="en-US" w:eastAsia="es-ES"/>
+        </w:rPr>
+      </w:pPr>
+      <w:r>
+        <w:rPr>
+          <w:rFonts w:ascii="Arial" w:eastAsia="Times New Roman" w:hAnsi="Arial" w:cs="Arial"/>
+          <w:color w:val="000000"/>
+          <w:sz w:val="20"/>
+          <w:szCs w:val="20"/>
+          <w:lang w:val="en-US" w:eastAsia="es-ES"/>
+        </w:rPr>
+        <w:t xml:space="preserve">alt2.aspmx.l.google.com </w:t>
+      </w:r>
+      <w:r>
+        <w:rPr>
+          <w:rFonts w:ascii="Arial" w:eastAsia="Times New Roman" w:hAnsi="Arial" w:cs="Arial"/>
+          <w:color w:val="000000"/>
+          <w:sz w:val="20"/>
+          <w:szCs w:val="20"/>
+          <w:lang w:val="en-US" w:eastAsia="es-ES"/>
+        </w:rPr>
+        <w:tab/>
+      </w:r>
+      <w:r>
+        <w:rPr>
+          <w:rFonts w:ascii="Arial" w:eastAsia="Times New Roman" w:hAnsi="Arial" w:cs="Arial"/>
+          <w:color w:val="000000"/>
+          <w:sz w:val="20"/>
+          <w:szCs w:val="20"/>
+          <w:lang w:val="en-US" w:eastAsia="es-ES"/>
+        </w:rPr>
+        <w:t>AAAA IPv6 address = 2404:6800:4003:c05::1a</w:t>
+      </w:r>
+    </w:p>
+    <w:p>
+      <w:pPr>
+        <w:pStyle w:val="ListParagraph"/>
+        <w:spacing w:after="120" w:line="240" w:lineRule="auto"/>
+        <w:ind w:left="1440"/>
+        <w:rPr>
+          <w:rFonts w:ascii="Arial" w:eastAsia="Times New Roman" w:hAnsi="Arial" w:cs="Arial"/>
+          <w:color w:val="000000"/>
+          <w:sz w:val="20"/>
+          <w:szCs w:val="20"/>
+          <w:lang w:val="en-US" w:eastAsia="es-ES"/>
+        </w:rPr>
+      </w:pPr>
+      <w:r>
+        <w:rPr>
+          <w:rFonts w:ascii="Arial" w:eastAsia="Times New Roman" w:hAnsi="Arial" w:cs="Arial"/>
+          <w:color w:val="000000"/>
+          <w:sz w:val="20"/>
+          <w:szCs w:val="20"/>
+          <w:lang w:val="en-US" w:eastAsia="es-ES"/>
+        </w:rPr>
+        <w:t>aspmx2.googlemail.com</w:t>
+      </w:r>
+      <w:r>
+        <w:rPr>
+          <w:rFonts w:ascii="Arial" w:eastAsia="Times New Roman" w:hAnsi="Arial" w:cs="Arial"/>
+          <w:color w:val="000000"/>
+          <w:sz w:val="20"/>
+          <w:szCs w:val="20"/>
+          <w:lang w:val="en-US" w:eastAsia="es-ES"/>
+        </w:rPr>
+        <w:tab/>
+      </w:r>
+      <w:r>
+        <w:rPr>
+          <w:rFonts w:ascii="Arial" w:eastAsia="Times New Roman" w:hAnsi="Arial" w:cs="Arial"/>
+          <w:color w:val="000000"/>
+          <w:sz w:val="20"/>
+          <w:szCs w:val="20"/>
+          <w:lang w:val="en-US" w:eastAsia="es-ES"/>
+        </w:rPr>
+        <w:tab/>
+      </w:r>
+      <w:r>
+        <w:rPr>
+          <w:rFonts w:ascii="Arial" w:eastAsia="Times New Roman" w:hAnsi="Arial" w:cs="Arial"/>
+          <w:color w:val="000000"/>
+          <w:sz w:val="20"/>
+          <w:szCs w:val="20"/>
+          <w:lang w:val="en-US" w:eastAsia="es-ES"/>
+        </w:rPr>
+        <w:t>AAAA IPv6 address = 2a00:1450:4010:c03::1a</w:t>
+      </w:r>
+    </w:p>
+    <w:p>
+      <w:pPr>
+        <w:pStyle w:val="ListParagraph"/>
+        <w:spacing w:after="120" w:line="240" w:lineRule="auto"/>
+        <w:ind w:left="1440"/>
+        <w:rPr>
+          <w:rFonts w:ascii="Arial" w:eastAsia="Times New Roman" w:hAnsi="Arial" w:cs="Arial"/>
+          <w:color w:val="000000"/>
+          <w:sz w:val="20"/>
+          <w:szCs w:val="20"/>
+          <w:lang w:val="en-US" w:eastAsia="es-ES"/>
+        </w:rPr>
+      </w:pPr>
+      <w:r>
+        <w:rPr>
+          <w:rFonts w:ascii="Arial" w:eastAsia="Times New Roman" w:hAnsi="Arial" w:cs="Arial"/>
+          <w:color w:val="000000"/>
+          <w:sz w:val="20"/>
+          <w:szCs w:val="20"/>
+          <w:lang w:val="en-US" w:eastAsia="es-ES"/>
+        </w:rPr>
+        <w:t>aspmx3.googlemail.com</w:t>
+      </w:r>
+      <w:r>
+        <w:rPr>
+          <w:rFonts w:ascii="Arial" w:eastAsia="Times New Roman" w:hAnsi="Arial" w:cs="Arial"/>
+          <w:color w:val="000000"/>
+          <w:sz w:val="20"/>
+          <w:szCs w:val="20"/>
+          <w:lang w:val="en-US" w:eastAsia="es-ES"/>
+        </w:rPr>
+        <w:tab/>
+      </w:r>
+      <w:r>
+        <w:rPr>
+          <w:rFonts w:ascii="Arial" w:eastAsia="Times New Roman" w:hAnsi="Arial" w:cs="Arial"/>
+          <w:color w:val="000000"/>
+          <w:sz w:val="20"/>
+          <w:szCs w:val="20"/>
+          <w:lang w:val="en-US" w:eastAsia="es-ES"/>
+        </w:rPr>
+        <w:tab/>
+      </w:r>
+      <w:r>
+        <w:rPr>
+          <w:rFonts w:ascii="Arial" w:eastAsia="Times New Roman" w:hAnsi="Arial" w:cs="Arial"/>
+          <w:color w:val="000000"/>
+          <w:sz w:val="20"/>
+          <w:szCs w:val="20"/>
+          <w:lang w:val="en-US" w:eastAsia="es-ES"/>
+        </w:rPr>
+        <w:t>internet address =</w:t>
+      </w:r>
+      <w:r>
+        <w:rPr>
+          <w:rFonts w:ascii="Arial" w:eastAsia="Times New Roman" w:hAnsi="Arial" w:cs="Arial"/>
+          <w:color w:val="000000"/>
+          <w:sz w:val="20"/>
+          <w:szCs w:val="20"/>
+          <w:lang w:val="en-US" w:eastAsia="es-ES"/>
+        </w:rPr>
+        <w:t xml:space="preserve"> </w:t>
+      </w:r>
+      <w:r>
+        <w:rPr>
+          <w:rFonts w:ascii="Arial" w:eastAsia="Times New Roman" w:hAnsi="Arial" w:cs="Arial"/>
+          <w:color w:val="000000"/>
+          <w:sz w:val="20"/>
+          <w:szCs w:val="20"/>
+          <w:lang w:val="en-US" w:eastAsia="es-ES"/>
+        </w:rPr>
+        <w:t>172.253.118.26</w:t>
+      </w:r>
+    </w:p>
+    <w:p>
+      <w:pPr>
+        <w:pStyle w:val="ListParagraph"/>
+        <w:spacing w:after="120" w:line="240" w:lineRule="auto"/>
+        <w:ind w:left="1440"/>
+        <w:rPr>
+          <w:rFonts w:ascii="Arial" w:eastAsia="Times New Roman" w:hAnsi="Arial" w:cs="Arial"/>
+          <w:color w:val="000000"/>
+          <w:lang w:val="en-US" w:eastAsia="es-ES"/>
+        </w:rPr>
+      </w:pPr>
+      <w:r>
+        <w:rPr>
+          <w:rFonts w:ascii="Arial" w:eastAsia="Times New Roman" w:hAnsi="Arial" w:cs="Arial"/>
+          <w:color w:val="000000"/>
+          <w:sz w:val="20"/>
+          <w:szCs w:val="20"/>
+          <w:lang w:val="en-US" w:eastAsia="es-ES"/>
+        </w:rPr>
+        <w:t>aspmx3.googlemail.com</w:t>
+      </w:r>
+      <w:r>
+        <w:rPr>
+          <w:rFonts w:ascii="Arial" w:eastAsia="Times New Roman" w:hAnsi="Arial" w:cs="Arial"/>
+          <w:color w:val="000000"/>
+          <w:sz w:val="20"/>
+          <w:szCs w:val="20"/>
+          <w:lang w:val="en-US" w:eastAsia="es-ES"/>
+        </w:rPr>
+        <w:tab/>
+      </w:r>
+      <w:r>
+        <w:rPr>
+          <w:rFonts w:ascii="Arial" w:eastAsia="Times New Roman" w:hAnsi="Arial" w:cs="Arial"/>
+          <w:color w:val="000000"/>
+          <w:sz w:val="20"/>
+          <w:szCs w:val="20"/>
+          <w:lang w:val="en-US" w:eastAsia="es-ES"/>
+        </w:rPr>
+        <w:tab/>
+      </w:r>
+      <w:r>
+        <w:rPr>
+          <w:rFonts w:ascii="Arial" w:eastAsia="Times New Roman" w:hAnsi="Arial" w:cs="Arial"/>
+          <w:color w:val="000000"/>
+          <w:sz w:val="20"/>
+          <w:szCs w:val="20"/>
+          <w:lang w:val="en-US" w:eastAsia="es-ES"/>
+        </w:rPr>
+        <w:t>AAAA IPv6 address = 2404:6800:4003:c05::1a</w:t>
+      </w:r>
+    </w:p>
+    <w:p>
+      <w:pPr>
         <w:pStyle w:val="ListParagraph"/>
         <w:spacing w:after="120" w:line="240" w:lineRule="auto"/>
         <w:ind w:left="714"/>
@@ -1201,483 +1719,13 @@
       <w:r>
         <w:rPr>
           <w:rFonts w:ascii="Arial" w:eastAsia="Times New Roman" w:hAnsi="Arial" w:cs="Arial"/>
-          <w:color w:val="000000"/>
-          <w:lang w:eastAsia="es-ES"/>
-        </w:rPr>
-        <w:t>Los servidores obtenidos del t</w:t>
-      </w:r>
-      <w:r>
-        <w:rPr>
-          <w:rFonts w:ascii="Arial" w:eastAsia="Times New Roman" w:hAnsi="Arial" w:cs="Arial"/>
-          <w:color w:val="000000"/>
-          <w:lang w:eastAsia="es-ES"/>
-        </w:rPr>
-        <w:t>ipo MX, los de intercambio de correo, para uc3m.es son:</w:t>
-      </w:r>
-    </w:p>
-    <w:p>
-      <w:pPr>
-        <w:pStyle w:val="ListParagraph"/>
-        <w:spacing w:after="120" w:line="240" w:lineRule="auto"/>
-        <w:ind w:left="1440"/>
-        <w:rPr>
-          <w:rFonts w:ascii="Arial" w:eastAsia="Times New Roman" w:hAnsi="Arial" w:cs="Arial"/>
-          <w:color w:val="000000"/>
-          <w:sz w:val="20"/>
-          <w:szCs w:val="20"/>
-          <w:lang w:val="en-US" w:eastAsia="es-ES"/>
-        </w:rPr>
-      </w:pPr>
-      <w:r>
-        <w:rPr>
-          <w:rFonts w:ascii="Arial" w:eastAsia="Times New Roman" w:hAnsi="Arial" w:cs="Arial"/>
-          <w:color w:val="000000"/>
-          <w:sz w:val="20"/>
-          <w:szCs w:val="20"/>
-          <w:lang w:val="en-US" w:eastAsia="es-ES"/>
-        </w:rPr>
-        <w:t xml:space="preserve">aspmx.l.google.com      </w:t>
-      </w:r>
-      <w:r>
-        <w:rPr>
-          <w:rFonts w:ascii="Arial" w:eastAsia="Times New Roman" w:hAnsi="Arial" w:cs="Arial"/>
-          <w:color w:val="000000"/>
-          <w:sz w:val="20"/>
-          <w:szCs w:val="20"/>
-          <w:lang w:val="en-US" w:eastAsia="es-ES"/>
-        </w:rPr>
-        <w:tab/>
-      </w:r>
-      <w:r>
-        <w:rPr>
-          <w:rFonts w:ascii="Arial" w:eastAsia="Times New Roman" w:hAnsi="Arial" w:cs="Arial"/>
-          <w:color w:val="000000"/>
-          <w:sz w:val="20"/>
-          <w:szCs w:val="20"/>
-          <w:lang w:val="en-US" w:eastAsia="es-ES"/>
-        </w:rPr>
-        <w:t>internet address = 142.250.13.26</w:t>
-      </w:r>
-    </w:p>
-    <w:p>
-      <w:pPr>
-        <w:pStyle w:val="ListParagraph"/>
-        <w:spacing w:after="120" w:line="240" w:lineRule="auto"/>
-        <w:ind w:left="1440"/>
-        <w:rPr>
-          <w:rFonts w:ascii="Arial" w:eastAsia="Times New Roman" w:hAnsi="Arial" w:cs="Arial"/>
-          <w:color w:val="000000"/>
-          <w:sz w:val="20"/>
-          <w:szCs w:val="20"/>
-          <w:lang w:val="en-US" w:eastAsia="es-ES"/>
-        </w:rPr>
-      </w:pPr>
-      <w:r>
-        <w:rPr>
-          <w:rFonts w:ascii="Arial" w:eastAsia="Times New Roman" w:hAnsi="Arial" w:cs="Arial"/>
-          <w:color w:val="000000"/>
-          <w:sz w:val="20"/>
-          <w:szCs w:val="20"/>
-          <w:lang w:val="en-US" w:eastAsia="es-ES"/>
-        </w:rPr>
-        <w:t xml:space="preserve">aspmx.l.google.com      </w:t>
-      </w:r>
-      <w:r>
-        <w:rPr>
-          <w:rFonts w:ascii="Arial" w:eastAsia="Times New Roman" w:hAnsi="Arial" w:cs="Arial"/>
-          <w:color w:val="000000"/>
-          <w:sz w:val="20"/>
-          <w:szCs w:val="20"/>
-          <w:lang w:val="en-US" w:eastAsia="es-ES"/>
-        </w:rPr>
-        <w:tab/>
-      </w:r>
-      <w:r>
-        <w:rPr>
-          <w:rFonts w:ascii="Arial" w:eastAsia="Times New Roman" w:hAnsi="Arial" w:cs="Arial"/>
-          <w:color w:val="000000"/>
-          <w:sz w:val="20"/>
-          <w:szCs w:val="20"/>
-          <w:lang w:val="en-US" w:eastAsia="es-ES"/>
-        </w:rPr>
-        <w:t>AAAA IPv6 address =</w:t>
-      </w:r>
-      <w:r>
-        <w:rPr>
-          <w:rFonts w:ascii="Arial" w:eastAsia="Times New Roman" w:hAnsi="Arial" w:cs="Arial"/>
-          <w:color w:val="000000"/>
-          <w:sz w:val="20"/>
-          <w:szCs w:val="20"/>
-          <w:lang w:val="en-US" w:eastAsia="es-ES"/>
-        </w:rPr>
-        <w:tab/>
-      </w:r>
-      <w:r>
-        <w:rPr>
-          <w:rFonts w:ascii="Arial" w:eastAsia="Times New Roman" w:hAnsi="Arial" w:cs="Arial"/>
-          <w:color w:val="000000"/>
-          <w:sz w:val="20"/>
-          <w:szCs w:val="20"/>
-          <w:lang w:val="en-US" w:eastAsia="es-ES"/>
-        </w:rPr>
-        <w:t>2a00:1450:400c:c0</w:t>
-      </w:r>
-      <w:proofErr w:type="gramStart"/>
-      <w:r>
-        <w:rPr>
-          <w:rFonts w:ascii="Arial" w:eastAsia="Times New Roman" w:hAnsi="Arial" w:cs="Arial"/>
-          <w:color w:val="000000"/>
-          <w:sz w:val="20"/>
-          <w:szCs w:val="20"/>
-          <w:lang w:val="en-US" w:eastAsia="es-ES"/>
-        </w:rPr>
-        <w:t>c::</w:t>
-      </w:r>
-      <w:proofErr w:type="gramEnd"/>
-      <w:r>
-        <w:rPr>
-          <w:rFonts w:ascii="Arial" w:eastAsia="Times New Roman" w:hAnsi="Arial" w:cs="Arial"/>
-          <w:color w:val="000000"/>
-          <w:sz w:val="20"/>
-          <w:szCs w:val="20"/>
-          <w:lang w:val="en-US" w:eastAsia="es-ES"/>
-        </w:rPr>
-        <w:t>1a</w:t>
-      </w:r>
-    </w:p>
-    <w:p>
-      <w:pPr>
-        <w:pStyle w:val="ListParagraph"/>
-        <w:spacing w:after="120" w:line="240" w:lineRule="auto"/>
-        <w:ind w:left="1440"/>
-        <w:rPr>
-          <w:rFonts w:ascii="Arial" w:eastAsia="Times New Roman" w:hAnsi="Arial" w:cs="Arial"/>
-          <w:color w:val="000000"/>
-          <w:sz w:val="20"/>
-          <w:szCs w:val="20"/>
-          <w:lang w:val="en-US" w:eastAsia="es-ES"/>
-        </w:rPr>
-      </w:pPr>
-      <w:r>
-        <w:rPr>
-          <w:rFonts w:ascii="Arial" w:eastAsia="Times New Roman" w:hAnsi="Arial" w:cs="Arial"/>
-          <w:color w:val="000000"/>
-          <w:sz w:val="20"/>
-          <w:szCs w:val="20"/>
-          <w:lang w:val="en-US" w:eastAsia="es-ES"/>
-        </w:rPr>
-        <w:t xml:space="preserve">alt1.aspmx.l.google.com </w:t>
-      </w:r>
-      <w:r>
-        <w:rPr>
-          <w:rFonts w:ascii="Arial" w:eastAsia="Times New Roman" w:hAnsi="Arial" w:cs="Arial"/>
-          <w:color w:val="000000"/>
-          <w:sz w:val="20"/>
-          <w:szCs w:val="20"/>
-          <w:lang w:val="en-US" w:eastAsia="es-ES"/>
-        </w:rPr>
-        <w:tab/>
-      </w:r>
-      <w:r>
-        <w:rPr>
-          <w:rFonts w:ascii="Arial" w:eastAsia="Times New Roman" w:hAnsi="Arial" w:cs="Arial"/>
-          <w:color w:val="000000"/>
-          <w:sz w:val="20"/>
-          <w:szCs w:val="20"/>
-          <w:lang w:val="en-US" w:eastAsia="es-ES"/>
-        </w:rPr>
-        <w:t>internet address = 209.85.233.26</w:t>
-      </w:r>
-    </w:p>
-    <w:p>
-      <w:pPr>
-        <w:pStyle w:val="ListParagraph"/>
-        <w:spacing w:after="120" w:line="240" w:lineRule="auto"/>
-        <w:ind w:left="1440"/>
-        <w:rPr>
-          <w:rFonts w:ascii="Arial" w:eastAsia="Times New Roman" w:hAnsi="Arial" w:cs="Arial"/>
-          <w:color w:val="000000"/>
-          <w:sz w:val="20"/>
-          <w:szCs w:val="20"/>
-          <w:lang w:val="en-US" w:eastAsia="es-ES"/>
-        </w:rPr>
-      </w:pPr>
-      <w:r>
-        <w:rPr>
-          <w:rFonts w:ascii="Arial" w:eastAsia="Times New Roman" w:hAnsi="Arial" w:cs="Arial"/>
-          <w:color w:val="000000"/>
-          <w:sz w:val="20"/>
-          <w:szCs w:val="20"/>
-          <w:lang w:val="en-US" w:eastAsia="es-ES"/>
-        </w:rPr>
-        <w:t xml:space="preserve">alt1.aspmx.l.google.com </w:t>
-      </w:r>
-      <w:r>
-        <w:rPr>
-          <w:rFonts w:ascii="Arial" w:eastAsia="Times New Roman" w:hAnsi="Arial" w:cs="Arial"/>
-          <w:color w:val="000000"/>
-          <w:sz w:val="20"/>
-          <w:szCs w:val="20"/>
-          <w:lang w:val="en-US" w:eastAsia="es-ES"/>
-        </w:rPr>
-        <w:tab/>
-      </w:r>
-      <w:r>
-        <w:rPr>
-          <w:rFonts w:ascii="Arial" w:eastAsia="Times New Roman" w:hAnsi="Arial" w:cs="Arial"/>
-          <w:color w:val="000000"/>
-          <w:sz w:val="20"/>
-          <w:szCs w:val="20"/>
-          <w:lang w:val="en-US" w:eastAsia="es-ES"/>
-        </w:rPr>
-        <w:t>AAAA IPv6 address = 2a00:1450:4010:c03::1a</w:t>
-      </w:r>
-    </w:p>
-    <w:p>
-      <w:pPr>
-        <w:pStyle w:val="ListParagraph"/>
-        <w:spacing w:after="120" w:line="240" w:lineRule="auto"/>
-        <w:ind w:left="1440"/>
-        <w:rPr>
-          <w:rFonts w:ascii="Arial" w:eastAsia="Times New Roman" w:hAnsi="Arial" w:cs="Arial"/>
-          <w:color w:val="000000"/>
-          <w:sz w:val="20"/>
-          <w:szCs w:val="20"/>
-          <w:lang w:val="en-US" w:eastAsia="es-ES"/>
-        </w:rPr>
-      </w:pPr>
-      <w:r>
-        <w:rPr>
-          <w:rFonts w:ascii="Arial" w:eastAsia="Times New Roman" w:hAnsi="Arial" w:cs="Arial"/>
-          <w:color w:val="000000"/>
-          <w:sz w:val="20"/>
-          <w:szCs w:val="20"/>
-          <w:lang w:val="en-US" w:eastAsia="es-ES"/>
-        </w:rPr>
-        <w:t xml:space="preserve">alt2.aspmx.l.google.com </w:t>
-      </w:r>
-      <w:r>
-        <w:rPr>
-          <w:rFonts w:ascii="Arial" w:eastAsia="Times New Roman" w:hAnsi="Arial" w:cs="Arial"/>
-          <w:color w:val="000000"/>
-          <w:sz w:val="20"/>
-          <w:szCs w:val="20"/>
-          <w:lang w:val="en-US" w:eastAsia="es-ES"/>
-        </w:rPr>
-        <w:tab/>
-      </w:r>
-      <w:r>
-        <w:rPr>
-          <w:rFonts w:ascii="Arial" w:eastAsia="Times New Roman" w:hAnsi="Arial" w:cs="Arial"/>
-          <w:color w:val="000000"/>
-          <w:sz w:val="20"/>
-          <w:szCs w:val="20"/>
-          <w:lang w:val="en-US" w:eastAsia="es-ES"/>
-        </w:rPr>
-        <w:t>AAAA IPv6 address = 2404:6800:4003:c05::1a</w:t>
-      </w:r>
-    </w:p>
-    <w:p>
-      <w:pPr>
-        <w:pStyle w:val="ListParagraph"/>
-        <w:spacing w:after="120" w:line="240" w:lineRule="auto"/>
-        <w:ind w:left="1440"/>
-        <w:rPr>
-          <w:rFonts w:ascii="Arial" w:eastAsia="Times New Roman" w:hAnsi="Arial" w:cs="Arial"/>
-          <w:color w:val="000000"/>
-          <w:sz w:val="20"/>
-          <w:szCs w:val="20"/>
-          <w:lang w:val="en-US" w:eastAsia="es-ES"/>
-        </w:rPr>
-      </w:pPr>
-      <w:r>
-        <w:rPr>
-          <w:rFonts w:ascii="Arial" w:eastAsia="Times New Roman" w:hAnsi="Arial" w:cs="Arial"/>
-          <w:color w:val="000000"/>
-          <w:sz w:val="20"/>
-          <w:szCs w:val="20"/>
-          <w:lang w:val="en-US" w:eastAsia="es-ES"/>
-        </w:rPr>
-        <w:t>aspmx2.googlemail.com</w:t>
-      </w:r>
-      <w:r>
-        <w:rPr>
-          <w:rFonts w:ascii="Arial" w:eastAsia="Times New Roman" w:hAnsi="Arial" w:cs="Arial"/>
-          <w:color w:val="000000"/>
-          <w:sz w:val="20"/>
-          <w:szCs w:val="20"/>
-          <w:lang w:val="en-US" w:eastAsia="es-ES"/>
-        </w:rPr>
-        <w:tab/>
-      </w:r>
-      <w:r>
-        <w:rPr>
-          <w:rFonts w:ascii="Arial" w:eastAsia="Times New Roman" w:hAnsi="Arial" w:cs="Arial"/>
-          <w:color w:val="000000"/>
-          <w:sz w:val="20"/>
-          <w:szCs w:val="20"/>
-          <w:lang w:val="en-US" w:eastAsia="es-ES"/>
-        </w:rPr>
-        <w:tab/>
-      </w:r>
-      <w:r>
-        <w:rPr>
-          <w:rFonts w:ascii="Arial" w:eastAsia="Times New Roman" w:hAnsi="Arial" w:cs="Arial"/>
-          <w:color w:val="000000"/>
-          <w:sz w:val="20"/>
-          <w:szCs w:val="20"/>
-          <w:lang w:val="en-US" w:eastAsia="es-ES"/>
-        </w:rPr>
-        <w:t>AAAA IPv6 address = 2a00:1450:4010:c03::1a</w:t>
-      </w:r>
-    </w:p>
-    <w:p>
-      <w:pPr>
-        <w:pStyle w:val="ListParagraph"/>
-        <w:spacing w:after="120" w:line="240" w:lineRule="auto"/>
-        <w:ind w:left="1440"/>
-        <w:rPr>
-          <w:rFonts w:ascii="Arial" w:eastAsia="Times New Roman" w:hAnsi="Arial" w:cs="Arial"/>
-          <w:color w:val="000000"/>
-          <w:sz w:val="20"/>
-          <w:szCs w:val="20"/>
-          <w:lang w:val="en-US" w:eastAsia="es-ES"/>
-        </w:rPr>
-      </w:pPr>
-      <w:r>
-        <w:rPr>
-          <w:rFonts w:ascii="Arial" w:eastAsia="Times New Roman" w:hAnsi="Arial" w:cs="Arial"/>
-          <w:color w:val="000000"/>
-          <w:sz w:val="20"/>
-          <w:szCs w:val="20"/>
-          <w:lang w:val="en-US" w:eastAsia="es-ES"/>
-        </w:rPr>
-        <w:t>aspmx3.googlemail.com</w:t>
-      </w:r>
-      <w:r>
-        <w:rPr>
-          <w:rFonts w:ascii="Arial" w:eastAsia="Times New Roman" w:hAnsi="Arial" w:cs="Arial"/>
-          <w:color w:val="000000"/>
-          <w:sz w:val="20"/>
-          <w:szCs w:val="20"/>
-          <w:lang w:val="en-US" w:eastAsia="es-ES"/>
-        </w:rPr>
-        <w:tab/>
-      </w:r>
-      <w:r>
-        <w:rPr>
-          <w:rFonts w:ascii="Arial" w:eastAsia="Times New Roman" w:hAnsi="Arial" w:cs="Arial"/>
-          <w:color w:val="000000"/>
-          <w:sz w:val="20"/>
-          <w:szCs w:val="20"/>
-          <w:lang w:val="en-US" w:eastAsia="es-ES"/>
-        </w:rPr>
-        <w:tab/>
-      </w:r>
-      <w:r>
-        <w:rPr>
-          <w:rFonts w:ascii="Arial" w:eastAsia="Times New Roman" w:hAnsi="Arial" w:cs="Arial"/>
-          <w:color w:val="000000"/>
-          <w:sz w:val="20"/>
-          <w:szCs w:val="20"/>
-          <w:lang w:val="en-US" w:eastAsia="es-ES"/>
-        </w:rPr>
-        <w:t>internet address =</w:t>
-      </w:r>
-      <w:r>
-        <w:rPr>
-          <w:rFonts w:ascii="Arial" w:eastAsia="Times New Roman" w:hAnsi="Arial" w:cs="Arial"/>
-          <w:color w:val="000000"/>
-          <w:sz w:val="20"/>
-          <w:szCs w:val="20"/>
-          <w:lang w:val="en-US" w:eastAsia="es-ES"/>
-        </w:rPr>
-        <w:t xml:space="preserve"> </w:t>
-      </w:r>
-      <w:r>
-        <w:rPr>
-          <w:rFonts w:ascii="Arial" w:eastAsia="Times New Roman" w:hAnsi="Arial" w:cs="Arial"/>
-          <w:color w:val="000000"/>
-          <w:sz w:val="20"/>
-          <w:szCs w:val="20"/>
-          <w:lang w:val="en-US" w:eastAsia="es-ES"/>
-        </w:rPr>
-        <w:t>172.253.118.26</w:t>
-      </w:r>
-    </w:p>
-    <w:p>
-      <w:pPr>
-        <w:pStyle w:val="ListParagraph"/>
-        <w:spacing w:after="120" w:line="240" w:lineRule="auto"/>
-        <w:ind w:left="1440"/>
-        <w:rPr>
-          <w:rFonts w:ascii="Arial" w:eastAsia="Times New Roman" w:hAnsi="Arial" w:cs="Arial"/>
-          <w:color w:val="000000"/>
-          <w:lang w:val="en-US" w:eastAsia="es-ES"/>
-        </w:rPr>
-      </w:pPr>
-      <w:r>
-        <w:rPr>
-          <w:rFonts w:ascii="Arial" w:eastAsia="Times New Roman" w:hAnsi="Arial" w:cs="Arial"/>
-          <w:color w:val="000000"/>
-          <w:sz w:val="20"/>
-          <w:szCs w:val="20"/>
-          <w:lang w:val="en-US" w:eastAsia="es-ES"/>
-        </w:rPr>
-        <w:t>aspmx3.googlemail.com</w:t>
-      </w:r>
-      <w:r>
-        <w:rPr>
-          <w:rFonts w:ascii="Arial" w:eastAsia="Times New Roman" w:hAnsi="Arial" w:cs="Arial"/>
-          <w:color w:val="000000"/>
-          <w:sz w:val="20"/>
-          <w:szCs w:val="20"/>
-          <w:lang w:val="en-US" w:eastAsia="es-ES"/>
-        </w:rPr>
-        <w:tab/>
-      </w:r>
-      <w:r>
-        <w:rPr>
-          <w:rFonts w:ascii="Arial" w:eastAsia="Times New Roman" w:hAnsi="Arial" w:cs="Arial"/>
-          <w:color w:val="000000"/>
-          <w:sz w:val="20"/>
-          <w:szCs w:val="20"/>
-          <w:lang w:val="en-US" w:eastAsia="es-ES"/>
-        </w:rPr>
-        <w:tab/>
-      </w:r>
-      <w:r>
-        <w:rPr>
-          <w:rFonts w:ascii="Arial" w:eastAsia="Times New Roman" w:hAnsi="Arial" w:cs="Arial"/>
-          <w:color w:val="000000"/>
-          <w:sz w:val="20"/>
-          <w:szCs w:val="20"/>
-          <w:lang w:val="en-US" w:eastAsia="es-ES"/>
-        </w:rPr>
-        <w:t>AAAA IPv6 address = 2404:6800:4003:c05::1a</w:t>
-      </w:r>
-    </w:p>
-    <w:p>
-      <w:pPr>
-        <w:pStyle w:val="ListParagraph"/>
-        <w:spacing w:after="120" w:line="240" w:lineRule="auto"/>
-        <w:ind w:left="714"/>
-        <w:rPr>
-          <w:rFonts w:ascii="Arial" w:eastAsia="Times New Roman" w:hAnsi="Arial" w:cs="Arial"/>
-          <w:color w:val="000000"/>
-          <w:lang w:eastAsia="es-ES"/>
-        </w:rPr>
-      </w:pPr>
-      <w:r>
-        <w:rPr>
-          <w:rFonts w:ascii="Arial" w:eastAsia="Times New Roman" w:hAnsi="Arial" w:cs="Arial"/>
           <w:noProof/>
           <w:color w:val="000000"/>
           <w:lang w:eastAsia="es-ES"/>
         </w:rPr>
         <w:lastRenderedPageBreak/>
         <w:drawing>
-          <wp:inline distT="0" distB="0" distL="0" distR="0" wp14:anchorId="0E29065A" wp14:editId="56E5563A">
+          <wp:inline distT="0" distB="0" distL="0" distR="0" wp14:anchorId="0E29065A" wp14:editId="42518DE7">
             <wp:extent cx="4843780" cy="3061335"/>
             <wp:effectExtent l="0" t="0" r="0" b="5715"/>
             <wp:docPr id="4" name="Picture 4"/>
@@ -1728,13 +1776,1535 @@
     </w:p>
     <w:p>
       <w:pPr>
+        <w:pStyle w:val="Heading1"/>
+        <w:rPr>
+          <w:rFonts w:eastAsia="Times New Roman"/>
+          <w:lang w:eastAsia="es-ES"/>
+        </w:rPr>
+      </w:pPr>
+      <w:bookmarkStart w:id="2" w:name="_Toc55041699"/>
+      <w:r>
+        <w:rPr>
+          <w:rFonts w:eastAsia="Times New Roman"/>
+          <w:lang w:eastAsia="es-ES"/>
+        </w:rPr>
+        <w:t>Cuestiones escenario 1: Web-</w:t>
+      </w:r>
+      <w:proofErr w:type="spellStart"/>
+      <w:r>
+        <w:rPr>
+          <w:rFonts w:eastAsia="Times New Roman"/>
+          <w:lang w:eastAsia="es-ES"/>
+        </w:rPr>
+        <w:t>surfing</w:t>
+      </w:r>
+      <w:bookmarkEnd w:id="2"/>
+      <w:proofErr w:type="spellEnd"/>
+    </w:p>
+    <w:p>
+      <w:pPr>
+        <w:rPr>
+          <w:lang w:eastAsia="es-ES"/>
+        </w:rPr>
+      </w:pPr>
+      <w:r>
+        <w:rPr>
+          <w:noProof/>
+          <w:lang w:eastAsia="es-ES"/>
+        </w:rPr>
+        <w:drawing>
+          <wp:inline distT="0" distB="0" distL="0" distR="0" wp14:anchorId="018942D4" wp14:editId="1E145FA6">
+            <wp:extent cx="5399405" cy="1007110"/>
+            <wp:effectExtent l="0" t="0" r="0" b="2540"/>
+            <wp:docPr id="10" name="Picture 10"/>
+            <wp:cNvGraphicFramePr>
+              <a:graphicFrameLocks xmlns:a="http://schemas.openxmlformats.org/drawingml/2006/main" noChangeAspect="1"/>
+            </wp:cNvGraphicFramePr>
+            <a:graphic xmlns:a="http://schemas.openxmlformats.org/drawingml/2006/main">
+              <a:graphicData uri="http://schemas.openxmlformats.org/drawingml/2006/picture">
+                <pic:pic xmlns:pic="http://schemas.openxmlformats.org/drawingml/2006/picture">
+                  <pic:nvPicPr>
+                    <pic:cNvPr id="0" name="Picture 10"/>
+                    <pic:cNvPicPr>
+                      <a:picLocks noChangeAspect="1" noChangeArrowheads="1"/>
+                    </pic:cNvPicPr>
+                  </pic:nvPicPr>
+                  <pic:blipFill>
+                    <a:blip r:embed="rId12" cstate="print">
+                      <a:extLst>
+                        <a:ext uri="{28A0092B-C50C-407E-A947-70E740481C1C}">
+                          <a14:useLocalDpi xmlns:a14="http://schemas.microsoft.com/office/drawing/2010/main" val="0"/>
+                        </a:ext>
+                      </a:extLst>
+                    </a:blip>
+                    <a:srcRect/>
+                    <a:stretch>
+                      <a:fillRect/>
+                    </a:stretch>
+                  </pic:blipFill>
+                  <pic:spPr bwMode="auto">
+                    <a:xfrm>
+                      <a:off x="0" y="0"/>
+                      <a:ext cx="5399405" cy="1007110"/>
+                    </a:xfrm>
+                    <a:prstGeom prst="rect">
+                      <a:avLst/>
+                    </a:prstGeom>
+                    <a:noFill/>
+                    <a:ln>
+                      <a:noFill/>
+                    </a:ln>
+                  </pic:spPr>
+                </pic:pic>
+              </a:graphicData>
+            </a:graphic>
+          </wp:inline>
+        </w:drawing>
+      </w:r>
+    </w:p>
+    <w:p>
+      <w:pPr>
+        <w:pStyle w:val="ListParagraph"/>
+        <w:numPr>
+          <w:ilvl w:val="0"/>
+          <w:numId w:val="11"/>
+        </w:numPr>
+        <w:spacing w:line="240" w:lineRule="auto"/>
+        <w:rPr>
+          <w:rFonts w:ascii="Arial" w:eastAsia="Times New Roman" w:hAnsi="Arial" w:cs="Arial"/>
+          <w:color w:val="000000"/>
+          <w:lang w:eastAsia="es-ES"/>
+        </w:rPr>
+      </w:pPr>
+      <w:r>
+        <w:rPr>
+          <w:rFonts w:ascii="Arial" w:eastAsia="Times New Roman" w:hAnsi="Arial" w:cs="Arial"/>
+          <w:color w:val="000000"/>
+          <w:lang w:eastAsia="es-ES"/>
+        </w:rPr>
+        <w:t>Localiza los mensajes de petición y respuesta DNS. ¿Son enviados sobre TCP o sobre UDP?</w:t>
+      </w:r>
+    </w:p>
+    <w:p>
+      <w:pPr>
         <w:pStyle w:val="ListParagraph"/>
         <w:spacing w:line="240" w:lineRule="auto"/>
-      </w:pPr>
+        <w:ind w:left="-1276"/>
+        <w:rPr>
+          <w:rFonts w:ascii="Arial" w:eastAsia="Times New Roman" w:hAnsi="Arial" w:cs="Arial"/>
+          <w:color w:val="000000"/>
+          <w:lang w:eastAsia="es-ES"/>
+        </w:rPr>
+      </w:pPr>
+      <w:r>
+        <w:rPr>
+          <w:rFonts w:ascii="Arial" w:eastAsia="Times New Roman" w:hAnsi="Arial" w:cs="Arial"/>
+          <w:noProof/>
+          <w:color w:val="000000"/>
+          <w:lang w:eastAsia="es-ES"/>
+        </w:rPr>
+        <w:drawing>
+          <wp:inline distT="0" distB="0" distL="0" distR="0" wp14:anchorId="32A5D137" wp14:editId="48CEA436">
+            <wp:extent cx="7109998" cy="588240"/>
+            <wp:effectExtent l="0" t="0" r="0" b="2540"/>
+            <wp:docPr id="8" name="Picture 8"/>
+            <wp:cNvGraphicFramePr>
+              <a:graphicFrameLocks xmlns:a="http://schemas.openxmlformats.org/drawingml/2006/main" noChangeAspect="1"/>
+            </wp:cNvGraphicFramePr>
+            <a:graphic xmlns:a="http://schemas.openxmlformats.org/drawingml/2006/main">
+              <a:graphicData uri="http://schemas.openxmlformats.org/drawingml/2006/picture">
+                <pic:pic xmlns:pic="http://schemas.openxmlformats.org/drawingml/2006/picture">
+                  <pic:nvPicPr>
+                    <pic:cNvPr id="0" name="Picture 8"/>
+                    <pic:cNvPicPr>
+                      <a:picLocks noChangeAspect="1" noChangeArrowheads="1"/>
+                    </pic:cNvPicPr>
+                  </pic:nvPicPr>
+                  <pic:blipFill>
+                    <a:blip r:embed="rId13" cstate="print">
+                      <a:extLst>
+                        <a:ext uri="{28A0092B-C50C-407E-A947-70E740481C1C}">
+                          <a14:useLocalDpi xmlns:a14="http://schemas.microsoft.com/office/drawing/2010/main" val="0"/>
+                        </a:ext>
+                      </a:extLst>
+                    </a:blip>
+                    <a:srcRect/>
+                    <a:stretch>
+                      <a:fillRect/>
+                    </a:stretch>
+                  </pic:blipFill>
+                  <pic:spPr bwMode="auto">
+                    <a:xfrm>
+                      <a:off x="0" y="0"/>
+                      <a:ext cx="7518453" cy="622033"/>
+                    </a:xfrm>
+                    <a:prstGeom prst="rect">
+                      <a:avLst/>
+                    </a:prstGeom>
+                    <a:noFill/>
+                    <a:ln>
+                      <a:noFill/>
+                    </a:ln>
+                  </pic:spPr>
+                </pic:pic>
+              </a:graphicData>
+            </a:graphic>
+          </wp:inline>
+        </w:drawing>
+      </w:r>
+    </w:p>
+    <w:p>
+      <w:pPr>
+        <w:spacing w:line="240" w:lineRule="auto"/>
+        <w:ind w:left="360" w:firstLine="360"/>
+        <w:rPr>
+          <w:rFonts w:ascii="Arial" w:eastAsia="Times New Roman" w:hAnsi="Arial" w:cs="Arial"/>
+          <w:color w:val="000000"/>
+          <w:lang w:eastAsia="es-ES"/>
+        </w:rPr>
+      </w:pPr>
+      <w:r>
+        <w:rPr>
+          <w:rFonts w:ascii="Arial" w:eastAsia="Times New Roman" w:hAnsi="Arial" w:cs="Arial"/>
+          <w:color w:val="000000"/>
+          <w:lang w:eastAsia="es-ES"/>
+        </w:rPr>
+        <w:t xml:space="preserve">Son enviados con </w:t>
+      </w:r>
+      <w:r>
+        <w:rPr>
+          <w:rFonts w:ascii="Arial" w:eastAsia="Times New Roman" w:hAnsi="Arial" w:cs="Arial"/>
+          <w:color w:val="000000"/>
+          <w:lang w:eastAsia="es-ES"/>
+        </w:rPr>
+        <w:t>UDP.</w:t>
+      </w:r>
+      <w:r>
+        <w:rPr>
+          <w:rFonts w:ascii="Arial" w:eastAsia="Times New Roman" w:hAnsi="Arial" w:cs="Arial"/>
+          <w:color w:val="000000"/>
+          <w:lang w:eastAsia="es-ES"/>
+        </w:rPr>
+        <w:t xml:space="preserve"> </w:t>
+      </w:r>
+    </w:p>
+    <w:p>
+      <w:pPr>
+        <w:spacing w:line="240" w:lineRule="auto"/>
+        <w:ind w:left="360" w:firstLine="360"/>
+        <w:rPr>
+          <w:rFonts w:ascii="Arial" w:eastAsia="Times New Roman" w:hAnsi="Arial" w:cs="Arial"/>
+          <w:color w:val="000000"/>
+          <w:lang w:eastAsia="es-ES"/>
+        </w:rPr>
+      </w:pPr>
+      <w:r>
+        <w:rPr>
+          <w:rFonts w:ascii="Arial" w:eastAsia="Times New Roman" w:hAnsi="Arial" w:cs="Arial"/>
+          <w:noProof/>
+          <w:color w:val="000000"/>
+          <w:lang w:eastAsia="es-ES"/>
+        </w:rPr>
+        <w:drawing>
+          <wp:inline distT="0" distB="0" distL="0" distR="0" wp14:anchorId="0B0EC66C" wp14:editId="2A5B8822">
+            <wp:extent cx="5012055" cy="196850"/>
+            <wp:effectExtent l="0" t="0" r="0" b="0"/>
+            <wp:docPr id="11" name="Picture 11"/>
+            <wp:cNvGraphicFramePr>
+              <a:graphicFrameLocks xmlns:a="http://schemas.openxmlformats.org/drawingml/2006/main" noChangeAspect="1"/>
+            </wp:cNvGraphicFramePr>
+            <a:graphic xmlns:a="http://schemas.openxmlformats.org/drawingml/2006/main">
+              <a:graphicData uri="http://schemas.openxmlformats.org/drawingml/2006/picture">
+                <pic:pic xmlns:pic="http://schemas.openxmlformats.org/drawingml/2006/picture">
+                  <pic:nvPicPr>
+                    <pic:cNvPr id="0" name="Picture 11"/>
+                    <pic:cNvPicPr>
+                      <a:picLocks noChangeAspect="1" noChangeArrowheads="1"/>
+                    </pic:cNvPicPr>
+                  </pic:nvPicPr>
+                  <pic:blipFill>
+                    <a:blip r:embed="rId14">
+                      <a:extLst>
+                        <a:ext uri="{28A0092B-C50C-407E-A947-70E740481C1C}">
+                          <a14:useLocalDpi xmlns:a14="http://schemas.microsoft.com/office/drawing/2010/main" val="0"/>
+                        </a:ext>
+                      </a:extLst>
+                    </a:blip>
+                    <a:srcRect/>
+                    <a:stretch>
+                      <a:fillRect/>
+                    </a:stretch>
+                  </pic:blipFill>
+                  <pic:spPr bwMode="auto">
+                    <a:xfrm>
+                      <a:off x="0" y="0"/>
+                      <a:ext cx="5012055" cy="196850"/>
+                    </a:xfrm>
+                    <a:prstGeom prst="rect">
+                      <a:avLst/>
+                    </a:prstGeom>
+                    <a:noFill/>
+                    <a:ln>
+                      <a:noFill/>
+                    </a:ln>
+                  </pic:spPr>
+                </pic:pic>
+              </a:graphicData>
+            </a:graphic>
+          </wp:inline>
+        </w:drawing>
+      </w:r>
+    </w:p>
+    <w:p>
+      <w:pPr>
+        <w:pStyle w:val="ListParagraph"/>
+        <w:numPr>
+          <w:ilvl w:val="0"/>
+          <w:numId w:val="11"/>
+        </w:numPr>
+        <w:spacing w:line="240" w:lineRule="auto"/>
+        <w:rPr>
+          <w:rFonts w:ascii="Arial" w:eastAsia="Times New Roman" w:hAnsi="Arial" w:cs="Arial"/>
+          <w:color w:val="000000"/>
+          <w:lang w:eastAsia="es-ES"/>
+        </w:rPr>
+      </w:pPr>
+      <w:r>
+        <w:rPr>
+          <w:rFonts w:ascii="Arial" w:eastAsia="Times New Roman" w:hAnsi="Arial" w:cs="Arial"/>
+          <w:color w:val="000000"/>
+          <w:lang w:eastAsia="es-ES"/>
+        </w:rPr>
+        <w:t>¿Cuál es el puerto de destino para el mensaje de petición DNS? ¿Cuál es el puerto de origen del</w:t>
+      </w:r>
+      <w:r>
+        <w:rPr>
+          <w:rFonts w:ascii="Arial" w:eastAsia="Times New Roman" w:hAnsi="Arial" w:cs="Arial"/>
+          <w:color w:val="000000"/>
+          <w:lang w:eastAsia="es-ES"/>
+        </w:rPr>
+        <w:t xml:space="preserve"> </w:t>
+      </w:r>
+      <w:r>
+        <w:rPr>
+          <w:rFonts w:ascii="Arial" w:eastAsia="Times New Roman" w:hAnsi="Arial" w:cs="Arial"/>
+          <w:color w:val="000000"/>
+          <w:lang w:eastAsia="es-ES"/>
+        </w:rPr>
+        <w:t>mensaje respuesta?</w:t>
+      </w:r>
+    </w:p>
+    <w:p>
+      <w:pPr>
+        <w:spacing w:line="240" w:lineRule="auto"/>
+        <w:ind w:firstLine="720"/>
+        <w:rPr>
+          <w:rFonts w:ascii="Arial" w:eastAsia="Times New Roman" w:hAnsi="Arial" w:cs="Arial"/>
+          <w:color w:val="000000"/>
+          <w:lang w:eastAsia="es-ES"/>
+        </w:rPr>
+      </w:pPr>
+      <w:r>
+        <w:rPr>
+          <w:rFonts w:ascii="Arial" w:eastAsia="Times New Roman" w:hAnsi="Arial" w:cs="Arial"/>
+          <w:color w:val="000000"/>
+          <w:lang w:eastAsia="es-ES"/>
+        </w:rPr>
+        <w:t>Puerto destino</w:t>
+      </w:r>
+      <w:r>
+        <w:rPr>
+          <w:rFonts w:ascii="Arial" w:eastAsia="Times New Roman" w:hAnsi="Arial" w:cs="Arial"/>
+          <w:color w:val="000000"/>
+          <w:lang w:eastAsia="es-ES"/>
+        </w:rPr>
+        <w:t xml:space="preserve"> de la petición</w:t>
+      </w:r>
+      <w:r>
+        <w:rPr>
+          <w:rFonts w:ascii="Arial" w:eastAsia="Times New Roman" w:hAnsi="Arial" w:cs="Arial"/>
+          <w:color w:val="000000"/>
+          <w:lang w:eastAsia="es-ES"/>
+        </w:rPr>
+        <w:t>:</w:t>
+      </w:r>
+      <w:r>
+        <w:rPr>
+          <w:rFonts w:ascii="Arial" w:eastAsia="Times New Roman" w:hAnsi="Arial" w:cs="Arial"/>
+          <w:color w:val="000000"/>
+          <w:lang w:eastAsia="es-ES"/>
+        </w:rPr>
+        <w:t xml:space="preserve"> 53</w:t>
+      </w:r>
+    </w:p>
+    <w:p>
+      <w:pPr>
+        <w:spacing w:line="240" w:lineRule="auto"/>
+        <w:ind w:left="720"/>
+        <w:rPr>
+          <w:rFonts w:ascii="Arial" w:eastAsia="Times New Roman" w:hAnsi="Arial" w:cs="Arial"/>
+          <w:noProof/>
+          <w:color w:val="000000"/>
+          <w:lang w:eastAsia="es-ES"/>
+        </w:rPr>
+      </w:pPr>
+      <w:r>
+        <w:rPr>
+          <w:rFonts w:ascii="Arial" w:eastAsia="Times New Roman" w:hAnsi="Arial" w:cs="Arial"/>
+          <w:color w:val="000000"/>
+          <w:lang w:eastAsia="es-ES"/>
+        </w:rPr>
+        <w:t>Puesto origen</w:t>
+      </w:r>
+      <w:r>
+        <w:rPr>
+          <w:rFonts w:ascii="Arial" w:eastAsia="Times New Roman" w:hAnsi="Arial" w:cs="Arial"/>
+          <w:color w:val="000000"/>
+          <w:lang w:eastAsia="es-ES"/>
+        </w:rPr>
+        <w:t xml:space="preserve"> de la respuesta</w:t>
+      </w:r>
+      <w:r>
+        <w:rPr>
+          <w:rFonts w:ascii="Arial" w:eastAsia="Times New Roman" w:hAnsi="Arial" w:cs="Arial"/>
+          <w:color w:val="000000"/>
+          <w:lang w:eastAsia="es-ES"/>
+        </w:rPr>
+        <w:t>:</w:t>
+      </w:r>
+      <w:r>
+        <w:rPr>
+          <w:rFonts w:ascii="Arial" w:eastAsia="Times New Roman" w:hAnsi="Arial" w:cs="Arial"/>
+          <w:noProof/>
+          <w:color w:val="000000"/>
+          <w:lang w:eastAsia="es-ES"/>
+        </w:rPr>
+        <w:t xml:space="preserve"> </w:t>
+      </w:r>
+      <w:r>
+        <w:rPr>
+          <w:rFonts w:ascii="Arial" w:eastAsia="Times New Roman" w:hAnsi="Arial" w:cs="Arial"/>
+          <w:noProof/>
+          <w:color w:val="000000"/>
+          <w:lang w:eastAsia="es-ES"/>
+        </w:rPr>
+        <w:t>53</w:t>
+      </w:r>
+    </w:p>
+    <w:p>
+      <w:pPr>
+        <w:spacing w:line="240" w:lineRule="auto"/>
+        <w:ind w:left="720"/>
+        <w:rPr>
+          <w:rFonts w:ascii="Arial" w:eastAsia="Times New Roman" w:hAnsi="Arial" w:cs="Arial"/>
+          <w:noProof/>
+          <w:color w:val="000000"/>
+          <w:lang w:eastAsia="es-ES"/>
+        </w:rPr>
+      </w:pPr>
+      <w:r>
+        <w:rPr>
+          <w:rFonts w:ascii="Arial" w:eastAsia="Times New Roman" w:hAnsi="Arial" w:cs="Arial"/>
+          <w:noProof/>
+          <w:color w:val="000000"/>
+          <w:lang w:eastAsia="es-ES"/>
+        </w:rPr>
+        <w:drawing>
+          <wp:inline distT="0" distB="0" distL="0" distR="0" wp14:anchorId="7053158B" wp14:editId="3E6E6690">
+            <wp:extent cx="4988560" cy="213995"/>
+            <wp:effectExtent l="0" t="0" r="2540" b="0"/>
+            <wp:docPr id="21" name="Picture 21"/>
+            <wp:cNvGraphicFramePr>
+              <a:graphicFrameLocks xmlns:a="http://schemas.openxmlformats.org/drawingml/2006/main" noChangeAspect="1"/>
+            </wp:cNvGraphicFramePr>
+            <a:graphic xmlns:a="http://schemas.openxmlformats.org/drawingml/2006/main">
+              <a:graphicData uri="http://schemas.openxmlformats.org/drawingml/2006/picture">
+                <pic:pic xmlns:pic="http://schemas.openxmlformats.org/drawingml/2006/picture">
+                  <pic:nvPicPr>
+                    <pic:cNvPr id="0" name="Picture 21"/>
+                    <pic:cNvPicPr>
+                      <a:picLocks noChangeAspect="1" noChangeArrowheads="1"/>
+                    </pic:cNvPicPr>
+                  </pic:nvPicPr>
+                  <pic:blipFill>
+                    <a:blip r:embed="rId15">
+                      <a:extLst>
+                        <a:ext uri="{28A0092B-C50C-407E-A947-70E740481C1C}">
+                          <a14:useLocalDpi xmlns:a14="http://schemas.microsoft.com/office/drawing/2010/main" val="0"/>
+                        </a:ext>
+                      </a:extLst>
+                    </a:blip>
+                    <a:srcRect/>
+                    <a:stretch>
+                      <a:fillRect/>
+                    </a:stretch>
+                  </pic:blipFill>
+                  <pic:spPr bwMode="auto">
+                    <a:xfrm>
+                      <a:off x="0" y="0"/>
+                      <a:ext cx="4988560" cy="213995"/>
+                    </a:xfrm>
+                    <a:prstGeom prst="rect">
+                      <a:avLst/>
+                    </a:prstGeom>
+                    <a:noFill/>
+                    <a:ln>
+                      <a:noFill/>
+                    </a:ln>
+                  </pic:spPr>
+                </pic:pic>
+              </a:graphicData>
+            </a:graphic>
+          </wp:inline>
+        </w:drawing>
+      </w:r>
+    </w:p>
+    <w:p>
+      <w:pPr>
+        <w:spacing w:line="240" w:lineRule="auto"/>
+        <w:ind w:left="720"/>
+        <w:rPr>
+          <w:rFonts w:ascii="Arial" w:eastAsia="Times New Roman" w:hAnsi="Arial" w:cs="Arial"/>
+          <w:noProof/>
+          <w:color w:val="000000"/>
+          <w:lang w:eastAsia="es-ES"/>
+        </w:rPr>
+      </w:pPr>
+      <w:r>
+        <w:rPr>
+          <w:rFonts w:ascii="Arial" w:eastAsia="Times New Roman" w:hAnsi="Arial" w:cs="Arial"/>
+          <w:noProof/>
+          <w:color w:val="000000"/>
+          <w:lang w:eastAsia="es-ES"/>
+        </w:rPr>
+        <w:drawing>
+          <wp:inline distT="0" distB="0" distL="0" distR="0" wp14:anchorId="7C5C1EE9" wp14:editId="5D0D26CA">
+            <wp:extent cx="5046345" cy="213995"/>
+            <wp:effectExtent l="0" t="0" r="1905" b="0"/>
+            <wp:docPr id="20" name="Picture 20"/>
+            <wp:cNvGraphicFramePr>
+              <a:graphicFrameLocks xmlns:a="http://schemas.openxmlformats.org/drawingml/2006/main" noChangeAspect="1"/>
+            </wp:cNvGraphicFramePr>
+            <a:graphic xmlns:a="http://schemas.openxmlformats.org/drawingml/2006/main">
+              <a:graphicData uri="http://schemas.openxmlformats.org/drawingml/2006/picture">
+                <pic:pic xmlns:pic="http://schemas.openxmlformats.org/drawingml/2006/picture">
+                  <pic:nvPicPr>
+                    <pic:cNvPr id="0" name="Picture 20"/>
+                    <pic:cNvPicPr>
+                      <a:picLocks noChangeAspect="1" noChangeArrowheads="1"/>
+                    </pic:cNvPicPr>
+                  </pic:nvPicPr>
+                  <pic:blipFill>
+                    <a:blip r:embed="rId16">
+                      <a:extLst>
+                        <a:ext uri="{28A0092B-C50C-407E-A947-70E740481C1C}">
+                          <a14:useLocalDpi xmlns:a14="http://schemas.microsoft.com/office/drawing/2010/main" val="0"/>
+                        </a:ext>
+                      </a:extLst>
+                    </a:blip>
+                    <a:srcRect/>
+                    <a:stretch>
+                      <a:fillRect/>
+                    </a:stretch>
+                  </pic:blipFill>
+                  <pic:spPr bwMode="auto">
+                    <a:xfrm>
+                      <a:off x="0" y="0"/>
+                      <a:ext cx="5046345" cy="213995"/>
+                    </a:xfrm>
+                    <a:prstGeom prst="rect">
+                      <a:avLst/>
+                    </a:prstGeom>
+                    <a:noFill/>
+                    <a:ln>
+                      <a:noFill/>
+                    </a:ln>
+                  </pic:spPr>
+                </pic:pic>
+              </a:graphicData>
+            </a:graphic>
+          </wp:inline>
+        </w:drawing>
+      </w:r>
+    </w:p>
+    <w:p>
+      <w:pPr>
+        <w:spacing w:line="240" w:lineRule="auto"/>
+        <w:ind w:left="720"/>
+        <w:rPr>
+          <w:rFonts w:ascii="Arial" w:eastAsia="Times New Roman" w:hAnsi="Arial" w:cs="Arial"/>
+          <w:noProof/>
+          <w:color w:val="000000"/>
+          <w:lang w:eastAsia="es-ES"/>
+        </w:rPr>
+      </w:pPr>
+    </w:p>
+    <w:p>
+      <w:pPr>
+        <w:spacing w:line="240" w:lineRule="auto"/>
+        <w:ind w:left="720"/>
+        <w:rPr>
+          <w:rFonts w:ascii="Arial" w:eastAsia="Times New Roman" w:hAnsi="Arial" w:cs="Arial"/>
+          <w:noProof/>
+          <w:color w:val="000000"/>
+          <w:lang w:eastAsia="es-ES"/>
+        </w:rPr>
+      </w:pPr>
+    </w:p>
+    <w:p>
+      <w:pPr>
+        <w:spacing w:line="240" w:lineRule="auto"/>
+        <w:ind w:left="720"/>
+        <w:rPr>
+          <w:rFonts w:ascii="Arial" w:eastAsia="Times New Roman" w:hAnsi="Arial" w:cs="Arial"/>
+          <w:noProof/>
+          <w:color w:val="000000"/>
+          <w:lang w:eastAsia="es-ES"/>
+        </w:rPr>
+      </w:pPr>
+    </w:p>
+    <w:p>
+      <w:pPr>
+        <w:pStyle w:val="ListParagraph"/>
+        <w:numPr>
+          <w:ilvl w:val="0"/>
+          <w:numId w:val="11"/>
+        </w:numPr>
+        <w:spacing w:line="240" w:lineRule="auto"/>
+        <w:rPr>
+          <w:rFonts w:ascii="Arial" w:eastAsia="Times New Roman" w:hAnsi="Arial" w:cs="Arial"/>
+          <w:color w:val="000000"/>
+          <w:lang w:eastAsia="es-ES"/>
+        </w:rPr>
+      </w:pPr>
+      <w:r>
+        <w:rPr>
+          <w:rFonts w:ascii="Arial" w:eastAsia="Times New Roman" w:hAnsi="Arial" w:cs="Arial"/>
+          <w:color w:val="000000"/>
+          <w:lang w:eastAsia="es-ES"/>
+        </w:rPr>
+        <w:lastRenderedPageBreak/>
+        <w:t>¿A qué dirección IP se envió la petición DNS? Utiliza alguna de las aplicaciones del sistema</w:t>
+      </w:r>
+      <w:r>
+        <w:rPr>
+          <w:rFonts w:ascii="Arial" w:eastAsia="Times New Roman" w:hAnsi="Arial" w:cs="Arial"/>
+          <w:color w:val="000000"/>
+          <w:lang w:eastAsia="es-ES"/>
+        </w:rPr>
+        <w:t xml:space="preserve"> </w:t>
+      </w:r>
+      <w:r>
+        <w:rPr>
+          <w:rFonts w:ascii="Arial" w:eastAsia="Times New Roman" w:hAnsi="Arial" w:cs="Arial"/>
+          <w:color w:val="000000"/>
+          <w:lang w:eastAsia="es-ES"/>
+        </w:rPr>
+        <w:t>comentadas anteriormente para determinar la dirección IP del servidor DNS configurado en el</w:t>
+      </w:r>
+      <w:r>
+        <w:rPr>
+          <w:rFonts w:ascii="Arial" w:eastAsia="Times New Roman" w:hAnsi="Arial" w:cs="Arial"/>
+          <w:color w:val="000000"/>
+          <w:lang w:eastAsia="es-ES"/>
+        </w:rPr>
+        <w:t xml:space="preserve"> </w:t>
+      </w:r>
+      <w:r>
+        <w:rPr>
+          <w:rFonts w:ascii="Arial" w:eastAsia="Times New Roman" w:hAnsi="Arial" w:cs="Arial"/>
+          <w:color w:val="000000"/>
+          <w:lang w:eastAsia="es-ES"/>
+        </w:rPr>
+        <w:t>equipo. ¿Coinciden ambas direcciones?</w:t>
+      </w:r>
+    </w:p>
+    <w:p>
+      <w:pPr>
+        <w:spacing w:line="240" w:lineRule="auto"/>
+        <w:ind w:left="720"/>
+        <w:rPr>
+          <w:rFonts w:ascii="Arial" w:eastAsia="Times New Roman" w:hAnsi="Arial" w:cs="Arial"/>
+          <w:color w:val="000000"/>
+          <w:lang w:eastAsia="es-ES"/>
+        </w:rPr>
+      </w:pPr>
+      <w:r>
+        <w:rPr>
+          <w:rFonts w:ascii="Arial" w:eastAsia="Times New Roman" w:hAnsi="Arial" w:cs="Arial"/>
+          <w:color w:val="000000"/>
+          <w:lang w:eastAsia="es-ES"/>
+        </w:rPr>
+        <w:t xml:space="preserve">La petición se </w:t>
+      </w:r>
+      <w:r>
+        <w:rPr>
+          <w:rFonts w:ascii="Arial" w:eastAsia="Times New Roman" w:hAnsi="Arial" w:cs="Arial"/>
+          <w:color w:val="000000"/>
+          <w:lang w:eastAsia="es-ES"/>
+        </w:rPr>
+        <w:t>envió</w:t>
+      </w:r>
+      <w:r>
+        <w:rPr>
+          <w:rFonts w:ascii="Arial" w:eastAsia="Times New Roman" w:hAnsi="Arial" w:cs="Arial"/>
+          <w:color w:val="000000"/>
+          <w:lang w:eastAsia="es-ES"/>
+        </w:rPr>
+        <w:t xml:space="preserve"> a la dirección: </w:t>
+      </w:r>
+      <w:r>
+        <w:rPr>
+          <w:rFonts w:ascii="Arial" w:eastAsia="Times New Roman" w:hAnsi="Arial" w:cs="Arial"/>
+          <w:color w:val="000000"/>
+          <w:lang w:eastAsia="es-ES"/>
+        </w:rPr>
+        <w:t>80.58.61.254</w:t>
+      </w:r>
+    </w:p>
+    <w:p>
+      <w:pPr>
+        <w:spacing w:line="240" w:lineRule="auto"/>
+        <w:ind w:left="720"/>
+        <w:rPr>
+          <w:rFonts w:ascii="Arial" w:eastAsia="Times New Roman" w:hAnsi="Arial" w:cs="Arial"/>
+          <w:color w:val="000000"/>
+          <w:lang w:eastAsia="es-ES"/>
+        </w:rPr>
+      </w:pPr>
+      <w:r>
+        <w:rPr>
+          <w:rFonts w:ascii="Arial" w:eastAsia="Times New Roman" w:hAnsi="Arial" w:cs="Arial"/>
+          <w:color w:val="000000"/>
+          <w:lang w:eastAsia="es-ES"/>
+        </w:rPr>
+        <w:t>Wireshark:</w:t>
+      </w:r>
+    </w:p>
+    <w:p>
+      <w:pPr>
+        <w:spacing w:line="240" w:lineRule="auto"/>
+        <w:ind w:left="720"/>
+        <w:rPr>
+          <w:rFonts w:ascii="Arial" w:eastAsia="Times New Roman" w:hAnsi="Arial" w:cs="Arial"/>
+          <w:color w:val="000000"/>
+          <w:lang w:eastAsia="es-ES"/>
+        </w:rPr>
+      </w:pPr>
+      <w:r>
+        <w:rPr>
+          <w:rFonts w:ascii="Arial" w:eastAsia="Times New Roman" w:hAnsi="Arial" w:cs="Arial"/>
+          <w:noProof/>
+          <w:color w:val="000000"/>
+          <w:lang w:eastAsia="es-ES"/>
+        </w:rPr>
+        <w:drawing>
+          <wp:inline distT="0" distB="0" distL="0" distR="0" wp14:anchorId="0E5042EE" wp14:editId="1D7C9844">
+            <wp:extent cx="5393690" cy="260350"/>
+            <wp:effectExtent l="0" t="0" r="0" b="6350"/>
+            <wp:docPr id="13" name="Picture 13"/>
+            <wp:cNvGraphicFramePr>
+              <a:graphicFrameLocks xmlns:a="http://schemas.openxmlformats.org/drawingml/2006/main" noChangeAspect="1"/>
+            </wp:cNvGraphicFramePr>
+            <a:graphic xmlns:a="http://schemas.openxmlformats.org/drawingml/2006/main">
+              <a:graphicData uri="http://schemas.openxmlformats.org/drawingml/2006/picture">
+                <pic:pic xmlns:pic="http://schemas.openxmlformats.org/drawingml/2006/picture">
+                  <pic:nvPicPr>
+                    <pic:cNvPr id="0" name="Picture 13"/>
+                    <pic:cNvPicPr>
+                      <a:picLocks noChangeAspect="1" noChangeArrowheads="1"/>
+                    </pic:cNvPicPr>
+                  </pic:nvPicPr>
+                  <pic:blipFill>
+                    <a:blip r:embed="rId17" cstate="print">
+                      <a:extLst>
+                        <a:ext uri="{28A0092B-C50C-407E-A947-70E740481C1C}">
+                          <a14:useLocalDpi xmlns:a14="http://schemas.microsoft.com/office/drawing/2010/main" val="0"/>
+                        </a:ext>
+                      </a:extLst>
+                    </a:blip>
+                    <a:srcRect/>
+                    <a:stretch>
+                      <a:fillRect/>
+                    </a:stretch>
+                  </pic:blipFill>
+                  <pic:spPr bwMode="auto">
+                    <a:xfrm>
+                      <a:off x="0" y="0"/>
+                      <a:ext cx="5393690" cy="260350"/>
+                    </a:xfrm>
+                    <a:prstGeom prst="rect">
+                      <a:avLst/>
+                    </a:prstGeom>
+                    <a:noFill/>
+                    <a:ln>
+                      <a:noFill/>
+                    </a:ln>
+                  </pic:spPr>
+                </pic:pic>
+              </a:graphicData>
+            </a:graphic>
+          </wp:inline>
+        </w:drawing>
+      </w:r>
+    </w:p>
+    <w:p>
+      <w:pPr>
+        <w:spacing w:line="240" w:lineRule="auto"/>
+        <w:ind w:left="720"/>
+        <w:rPr>
+          <w:rFonts w:ascii="Arial" w:eastAsia="Times New Roman" w:hAnsi="Arial" w:cs="Arial"/>
+          <w:color w:val="000000"/>
+          <w:lang w:eastAsia="es-ES"/>
+        </w:rPr>
+      </w:pPr>
+      <w:r>
+        <w:rPr>
+          <w:rFonts w:ascii="Arial" w:eastAsia="Times New Roman" w:hAnsi="Arial" w:cs="Arial"/>
+          <w:color w:val="000000"/>
+          <w:lang w:eastAsia="es-ES"/>
+        </w:rPr>
+        <w:t>nslookup:</w:t>
+      </w:r>
+    </w:p>
+    <w:p>
+      <w:pPr>
+        <w:spacing w:line="240" w:lineRule="auto"/>
+        <w:ind w:left="720"/>
+        <w:rPr>
+          <w:rFonts w:ascii="Arial" w:eastAsia="Times New Roman" w:hAnsi="Arial" w:cs="Arial"/>
+          <w:color w:val="000000"/>
+          <w:lang w:eastAsia="es-ES"/>
+        </w:rPr>
+      </w:pPr>
+      <w:r>
+        <w:rPr>
+          <w:rFonts w:ascii="Arial" w:eastAsia="Times New Roman" w:hAnsi="Arial" w:cs="Arial"/>
+          <w:noProof/>
+          <w:color w:val="000000"/>
+          <w:lang w:eastAsia="es-ES"/>
+        </w:rPr>
+        <w:drawing>
+          <wp:inline distT="0" distB="0" distL="0" distR="0" wp14:anchorId="08C645E0" wp14:editId="2E353B46">
+            <wp:extent cx="3877310" cy="480060"/>
+            <wp:effectExtent l="0" t="0" r="8890" b="0"/>
+            <wp:docPr id="14" name="Picture 14"/>
+            <wp:cNvGraphicFramePr>
+              <a:graphicFrameLocks xmlns:a="http://schemas.openxmlformats.org/drawingml/2006/main" noChangeAspect="1"/>
+            </wp:cNvGraphicFramePr>
+            <a:graphic xmlns:a="http://schemas.openxmlformats.org/drawingml/2006/main">
+              <a:graphicData uri="http://schemas.openxmlformats.org/drawingml/2006/picture">
+                <pic:pic xmlns:pic="http://schemas.openxmlformats.org/drawingml/2006/picture">
+                  <pic:nvPicPr>
+                    <pic:cNvPr id="0" name="Picture 14"/>
+                    <pic:cNvPicPr>
+                      <a:picLocks noChangeAspect="1" noChangeArrowheads="1"/>
+                    </pic:cNvPicPr>
+                  </pic:nvPicPr>
+                  <pic:blipFill>
+                    <a:blip r:embed="rId18">
+                      <a:extLst>
+                        <a:ext uri="{28A0092B-C50C-407E-A947-70E740481C1C}">
+                          <a14:useLocalDpi xmlns:a14="http://schemas.microsoft.com/office/drawing/2010/main" val="0"/>
+                        </a:ext>
+                      </a:extLst>
+                    </a:blip>
+                    <a:srcRect/>
+                    <a:stretch>
+                      <a:fillRect/>
+                    </a:stretch>
+                  </pic:blipFill>
+                  <pic:spPr bwMode="auto">
+                    <a:xfrm>
+                      <a:off x="0" y="0"/>
+                      <a:ext cx="3877310" cy="480060"/>
+                    </a:xfrm>
+                    <a:prstGeom prst="rect">
+                      <a:avLst/>
+                    </a:prstGeom>
+                    <a:noFill/>
+                    <a:ln>
+                      <a:noFill/>
+                    </a:ln>
+                  </pic:spPr>
+                </pic:pic>
+              </a:graphicData>
+            </a:graphic>
+          </wp:inline>
+        </w:drawing>
+      </w:r>
+    </w:p>
+    <w:p>
+      <w:pPr>
+        <w:spacing w:line="240" w:lineRule="auto"/>
+        <w:ind w:left="720"/>
+        <w:rPr>
+          <w:rFonts w:ascii="Arial" w:eastAsia="Times New Roman" w:hAnsi="Arial" w:cs="Arial"/>
+          <w:color w:val="000000"/>
+          <w:lang w:eastAsia="es-ES"/>
+        </w:rPr>
+      </w:pPr>
+      <w:r>
+        <w:rPr>
+          <w:rFonts w:ascii="Arial" w:eastAsia="Times New Roman" w:hAnsi="Arial" w:cs="Arial"/>
+          <w:color w:val="000000"/>
+          <w:lang w:eastAsia="es-ES"/>
+        </w:rPr>
+        <w:t>Ambas coinciden.</w:t>
+      </w:r>
+    </w:p>
+    <w:p>
+      <w:pPr>
+        <w:pStyle w:val="ListParagraph"/>
+        <w:numPr>
+          <w:ilvl w:val="0"/>
+          <w:numId w:val="11"/>
+        </w:numPr>
+        <w:spacing w:line="240" w:lineRule="auto"/>
+        <w:rPr>
+          <w:rFonts w:ascii="Arial" w:eastAsia="Times New Roman" w:hAnsi="Arial" w:cs="Arial"/>
+          <w:color w:val="000000"/>
+          <w:lang w:eastAsia="es-ES"/>
+        </w:rPr>
+      </w:pPr>
+      <w:r>
+        <w:rPr>
+          <w:rFonts w:ascii="Arial" w:eastAsia="Times New Roman" w:hAnsi="Arial" w:cs="Arial"/>
+          <w:color w:val="000000"/>
+          <w:lang w:eastAsia="es-ES"/>
+        </w:rPr>
+        <w:t>Examina el mensaje de petición DNS. ¿De qué tipo es el registro DNS? ¿Contiene el mensaje de</w:t>
+      </w:r>
+      <w:r>
+        <w:rPr>
+          <w:rFonts w:ascii="Arial" w:eastAsia="Times New Roman" w:hAnsi="Arial" w:cs="Arial"/>
+          <w:color w:val="000000"/>
+          <w:lang w:eastAsia="es-ES"/>
+        </w:rPr>
+        <w:t xml:space="preserve"> </w:t>
+      </w:r>
+      <w:r>
+        <w:rPr>
+          <w:rFonts w:ascii="Arial" w:eastAsia="Times New Roman" w:hAnsi="Arial" w:cs="Arial"/>
+          <w:color w:val="000000"/>
+          <w:lang w:eastAsia="es-ES"/>
+        </w:rPr>
+        <w:t>petición alguna respuesta (</w:t>
+      </w:r>
+      <w:proofErr w:type="spellStart"/>
+      <w:r>
+        <w:rPr>
+          <w:rFonts w:ascii="Arial" w:eastAsia="Times New Roman" w:hAnsi="Arial" w:cs="Arial"/>
+          <w:color w:val="000000"/>
+          <w:lang w:eastAsia="es-ES"/>
+        </w:rPr>
+        <w:t>answer</w:t>
+      </w:r>
+      <w:proofErr w:type="spellEnd"/>
+      <w:r>
+        <w:rPr>
+          <w:rFonts w:ascii="Arial" w:eastAsia="Times New Roman" w:hAnsi="Arial" w:cs="Arial"/>
+          <w:color w:val="000000"/>
+          <w:lang w:eastAsia="es-ES"/>
+        </w:rPr>
+        <w:t>)?</w:t>
+      </w:r>
+    </w:p>
+    <w:p>
+      <w:pPr>
+        <w:tabs>
+          <w:tab w:val="left" w:pos="1868"/>
+        </w:tabs>
+        <w:spacing w:line="240" w:lineRule="auto"/>
+        <w:ind w:left="720"/>
+        <w:rPr>
+          <w:rFonts w:ascii="Arial" w:eastAsia="Times New Roman" w:hAnsi="Arial" w:cs="Arial"/>
+          <w:color w:val="000000"/>
+          <w:lang w:eastAsia="es-ES"/>
+        </w:rPr>
+      </w:pPr>
+      <w:r>
+        <w:rPr>
+          <w:rFonts w:ascii="Arial" w:eastAsia="Times New Roman" w:hAnsi="Arial" w:cs="Arial"/>
+          <w:color w:val="000000"/>
+          <w:lang w:eastAsia="es-ES"/>
+        </w:rPr>
+        <w:t>Es de tipo A, dado el nombre del servidor obtenemos su dirección IP.</w:t>
+      </w:r>
+    </w:p>
+    <w:p>
+      <w:pPr>
+        <w:tabs>
+          <w:tab w:val="left" w:pos="1868"/>
+        </w:tabs>
+        <w:spacing w:line="240" w:lineRule="auto"/>
+        <w:ind w:left="720"/>
+        <w:rPr>
+          <w:rFonts w:ascii="Arial" w:eastAsia="Times New Roman" w:hAnsi="Arial" w:cs="Arial"/>
+          <w:color w:val="000000"/>
+          <w:lang w:eastAsia="es-ES"/>
+        </w:rPr>
+      </w:pPr>
+      <w:r>
+        <w:rPr>
+          <w:rFonts w:ascii="Arial" w:eastAsia="Times New Roman" w:hAnsi="Arial" w:cs="Arial"/>
+          <w:noProof/>
+          <w:color w:val="000000"/>
+          <w:lang w:eastAsia="es-ES"/>
+        </w:rPr>
+        <w:drawing>
+          <wp:inline distT="0" distB="0" distL="0" distR="0" wp14:anchorId="29CF9901" wp14:editId="0CA9B173">
+            <wp:extent cx="3431894" cy="1025421"/>
+            <wp:effectExtent l="0" t="0" r="0" b="3810"/>
+            <wp:docPr id="15" name="Picture 15"/>
+            <wp:cNvGraphicFramePr>
+              <a:graphicFrameLocks xmlns:a="http://schemas.openxmlformats.org/drawingml/2006/main" noChangeAspect="1"/>
+            </wp:cNvGraphicFramePr>
+            <a:graphic xmlns:a="http://schemas.openxmlformats.org/drawingml/2006/main">
+              <a:graphicData uri="http://schemas.openxmlformats.org/drawingml/2006/picture">
+                <pic:pic xmlns:pic="http://schemas.openxmlformats.org/drawingml/2006/picture">
+                  <pic:nvPicPr>
+                    <pic:cNvPr id="0" name="Picture 15"/>
+                    <pic:cNvPicPr>
+                      <a:picLocks noChangeAspect="1" noChangeArrowheads="1"/>
+                    </pic:cNvPicPr>
+                  </pic:nvPicPr>
+                  <pic:blipFill>
+                    <a:blip r:embed="rId19">
+                      <a:extLst>
+                        <a:ext uri="{28A0092B-C50C-407E-A947-70E740481C1C}">
+                          <a14:useLocalDpi xmlns:a14="http://schemas.microsoft.com/office/drawing/2010/main" val="0"/>
+                        </a:ext>
+                      </a:extLst>
+                    </a:blip>
+                    <a:srcRect/>
+                    <a:stretch>
+                      <a:fillRect/>
+                    </a:stretch>
+                  </pic:blipFill>
+                  <pic:spPr bwMode="auto">
+                    <a:xfrm>
+                      <a:off x="0" y="0"/>
+                      <a:ext cx="3493236" cy="1043749"/>
+                    </a:xfrm>
+                    <a:prstGeom prst="rect">
+                      <a:avLst/>
+                    </a:prstGeom>
+                    <a:noFill/>
+                    <a:ln>
+                      <a:noFill/>
+                    </a:ln>
+                  </pic:spPr>
+                </pic:pic>
+              </a:graphicData>
+            </a:graphic>
+          </wp:inline>
+        </w:drawing>
+      </w:r>
+    </w:p>
+    <w:p>
+      <w:pPr>
+        <w:tabs>
+          <w:tab w:val="left" w:pos="1868"/>
+        </w:tabs>
+        <w:spacing w:line="240" w:lineRule="auto"/>
+        <w:ind w:left="720"/>
+        <w:rPr>
+          <w:rFonts w:ascii="Arial" w:eastAsia="Times New Roman" w:hAnsi="Arial" w:cs="Arial"/>
+          <w:color w:val="000000"/>
+          <w:lang w:eastAsia="es-ES"/>
+        </w:rPr>
+      </w:pPr>
+      <w:r>
+        <w:rPr>
+          <w:rFonts w:ascii="Arial" w:eastAsia="Times New Roman" w:hAnsi="Arial" w:cs="Arial"/>
+          <w:color w:val="000000"/>
+          <w:lang w:eastAsia="es-ES"/>
+        </w:rPr>
+        <w:t>No contienen ninguna respuesta la petición.</w:t>
+      </w:r>
+    </w:p>
+    <w:p>
+      <w:pPr>
+        <w:tabs>
+          <w:tab w:val="left" w:pos="1868"/>
+        </w:tabs>
+        <w:spacing w:line="240" w:lineRule="auto"/>
+        <w:ind w:left="720"/>
+        <w:rPr>
+          <w:rFonts w:ascii="Arial" w:eastAsia="Times New Roman" w:hAnsi="Arial" w:cs="Arial"/>
+          <w:color w:val="000000"/>
+          <w:lang w:eastAsia="es-ES"/>
+        </w:rPr>
+      </w:pPr>
+      <w:r>
+        <w:rPr>
+          <w:rFonts w:ascii="Arial" w:eastAsia="Times New Roman" w:hAnsi="Arial" w:cs="Arial"/>
+          <w:noProof/>
+          <w:color w:val="000000"/>
+          <w:lang w:eastAsia="es-ES"/>
+        </w:rPr>
+        <w:drawing>
+          <wp:inline distT="0" distB="0" distL="0" distR="0" wp14:anchorId="5247601F" wp14:editId="1B0F1914">
+            <wp:extent cx="2367023" cy="1125216"/>
+            <wp:effectExtent l="0" t="0" r="0" b="0"/>
+            <wp:docPr id="16" name="Picture 16"/>
+            <wp:cNvGraphicFramePr>
+              <a:graphicFrameLocks xmlns:a="http://schemas.openxmlformats.org/drawingml/2006/main" noChangeAspect="1"/>
+            </wp:cNvGraphicFramePr>
+            <a:graphic xmlns:a="http://schemas.openxmlformats.org/drawingml/2006/main">
+              <a:graphicData uri="http://schemas.openxmlformats.org/drawingml/2006/picture">
+                <pic:pic xmlns:pic="http://schemas.openxmlformats.org/drawingml/2006/picture">
+                  <pic:nvPicPr>
+                    <pic:cNvPr id="0" name="Picture 16"/>
+                    <pic:cNvPicPr>
+                      <a:picLocks noChangeAspect="1" noChangeArrowheads="1"/>
+                    </pic:cNvPicPr>
+                  </pic:nvPicPr>
+                  <pic:blipFill>
+                    <a:blip r:embed="rId20">
+                      <a:extLst>
+                        <a:ext uri="{28A0092B-C50C-407E-A947-70E740481C1C}">
+                          <a14:useLocalDpi xmlns:a14="http://schemas.microsoft.com/office/drawing/2010/main" val="0"/>
+                        </a:ext>
+                      </a:extLst>
+                    </a:blip>
+                    <a:srcRect/>
+                    <a:stretch>
+                      <a:fillRect/>
+                    </a:stretch>
+                  </pic:blipFill>
+                  <pic:spPr bwMode="auto">
+                    <a:xfrm>
+                      <a:off x="0" y="0"/>
+                      <a:ext cx="2396503" cy="1139230"/>
+                    </a:xfrm>
+                    <a:prstGeom prst="rect">
+                      <a:avLst/>
+                    </a:prstGeom>
+                    <a:noFill/>
+                    <a:ln>
+                      <a:noFill/>
+                    </a:ln>
+                  </pic:spPr>
+                </pic:pic>
+              </a:graphicData>
+            </a:graphic>
+          </wp:inline>
+        </w:drawing>
+      </w:r>
+    </w:p>
+    <w:p>
+      <w:pPr>
+        <w:pStyle w:val="ListParagraph"/>
+        <w:numPr>
+          <w:ilvl w:val="0"/>
+          <w:numId w:val="11"/>
+        </w:numPr>
+        <w:spacing w:line="240" w:lineRule="auto"/>
+        <w:rPr>
+          <w:rFonts w:ascii="Arial" w:eastAsia="Times New Roman" w:hAnsi="Arial" w:cs="Arial"/>
+          <w:color w:val="000000"/>
+          <w:lang w:eastAsia="es-ES"/>
+        </w:rPr>
+      </w:pPr>
+      <w:r>
+        <w:rPr>
+          <w:rFonts w:ascii="Arial" w:eastAsia="Times New Roman" w:hAnsi="Arial" w:cs="Arial"/>
+          <w:color w:val="000000"/>
+          <w:lang w:eastAsia="es-ES"/>
+        </w:rPr>
+        <w:t>Examina el mensaje de respuesta DNS. ¿Cuántas respuestas contiene? ¿Qué contiene cada una</w:t>
+      </w:r>
+      <w:r>
+        <w:rPr>
+          <w:rFonts w:ascii="Arial" w:eastAsia="Times New Roman" w:hAnsi="Arial" w:cs="Arial"/>
+          <w:color w:val="000000"/>
+          <w:lang w:eastAsia="es-ES"/>
+        </w:rPr>
+        <w:t xml:space="preserve"> </w:t>
+      </w:r>
+      <w:r>
+        <w:rPr>
+          <w:rFonts w:ascii="Arial" w:eastAsia="Times New Roman" w:hAnsi="Arial" w:cs="Arial"/>
+          <w:color w:val="000000"/>
+          <w:lang w:eastAsia="es-ES"/>
+        </w:rPr>
+        <w:t>de esas respuestas?</w:t>
+      </w:r>
+    </w:p>
+    <w:p>
+      <w:pPr>
+        <w:spacing w:line="240" w:lineRule="auto"/>
+        <w:ind w:left="720"/>
+        <w:rPr>
+          <w:rFonts w:ascii="Arial" w:eastAsia="Times New Roman" w:hAnsi="Arial" w:cs="Arial"/>
+          <w:color w:val="000000"/>
+          <w:lang w:eastAsia="es-ES"/>
+        </w:rPr>
+      </w:pPr>
+      <w:r>
+        <w:rPr>
+          <w:rFonts w:ascii="Arial" w:eastAsia="Times New Roman" w:hAnsi="Arial" w:cs="Arial"/>
+          <w:color w:val="000000"/>
+          <w:lang w:eastAsia="es-ES"/>
+        </w:rPr>
+        <w:t>Contiene 2 respuestas, ambas sobre el mismo servidor, que nos proporcionan las IP que podemos utilizar para comunicarnos</w:t>
+      </w:r>
+      <w:r>
+        <w:rPr>
+          <w:rFonts w:ascii="Arial" w:eastAsia="Times New Roman" w:hAnsi="Arial" w:cs="Arial"/>
+          <w:color w:val="000000"/>
+          <w:lang w:eastAsia="es-ES"/>
+        </w:rPr>
+        <w:t>, 104.16.45.99 y 104.16.44.99</w:t>
+      </w:r>
+      <w:r>
+        <w:rPr>
+          <w:rFonts w:ascii="Arial" w:eastAsia="Times New Roman" w:hAnsi="Arial" w:cs="Arial"/>
+          <w:color w:val="000000"/>
+          <w:lang w:eastAsia="es-ES"/>
+        </w:rPr>
+        <w:t>.</w:t>
+      </w:r>
+      <w:r>
+        <w:rPr>
+          <w:rFonts w:ascii="Arial" w:eastAsia="Times New Roman" w:hAnsi="Arial" w:cs="Arial"/>
+          <w:color w:val="000000"/>
+          <w:lang w:eastAsia="es-ES"/>
+        </w:rPr>
+        <w:t xml:space="preserve"> </w:t>
+      </w:r>
+    </w:p>
+    <w:p>
+      <w:pPr>
+        <w:pStyle w:val="ListParagraph"/>
+        <w:spacing w:line="240" w:lineRule="auto"/>
+        <w:rPr>
+          <w:rFonts w:ascii="Arial" w:eastAsia="Times New Roman" w:hAnsi="Arial" w:cs="Arial"/>
+          <w:color w:val="000000"/>
+          <w:lang w:eastAsia="es-ES"/>
+        </w:rPr>
+      </w:pPr>
+      <w:r>
+        <w:rPr>
+          <w:rFonts w:ascii="Arial" w:eastAsia="Times New Roman" w:hAnsi="Arial" w:cs="Arial"/>
+          <w:noProof/>
+          <w:color w:val="000000"/>
+          <w:lang w:eastAsia="es-ES"/>
+        </w:rPr>
+        <w:drawing>
+          <wp:inline distT="0" distB="0" distL="0" distR="0" wp14:anchorId="44E4D274" wp14:editId="16804203">
+            <wp:extent cx="3132565" cy="978060"/>
+            <wp:effectExtent l="0" t="0" r="0" b="0"/>
+            <wp:docPr id="18" name="Picture 18"/>
+            <wp:cNvGraphicFramePr>
+              <a:graphicFrameLocks xmlns:a="http://schemas.openxmlformats.org/drawingml/2006/main" noChangeAspect="1"/>
+            </wp:cNvGraphicFramePr>
+            <a:graphic xmlns:a="http://schemas.openxmlformats.org/drawingml/2006/main">
+              <a:graphicData uri="http://schemas.openxmlformats.org/drawingml/2006/picture">
+                <pic:pic xmlns:pic="http://schemas.openxmlformats.org/drawingml/2006/picture">
+                  <pic:nvPicPr>
+                    <pic:cNvPr id="0" name="Picture 18"/>
+                    <pic:cNvPicPr>
+                      <a:picLocks noChangeAspect="1" noChangeArrowheads="1"/>
+                    </pic:cNvPicPr>
+                  </pic:nvPicPr>
+                  <pic:blipFill>
+                    <a:blip r:embed="rId21">
+                      <a:extLst>
+                        <a:ext uri="{28A0092B-C50C-407E-A947-70E740481C1C}">
+                          <a14:useLocalDpi xmlns:a14="http://schemas.microsoft.com/office/drawing/2010/main" val="0"/>
+                        </a:ext>
+                      </a:extLst>
+                    </a:blip>
+                    <a:srcRect/>
+                    <a:stretch>
+                      <a:fillRect/>
+                    </a:stretch>
+                  </pic:blipFill>
+                  <pic:spPr bwMode="auto">
+                    <a:xfrm>
+                      <a:off x="0" y="0"/>
+                      <a:ext cx="3372980" cy="1053123"/>
+                    </a:xfrm>
+                    <a:prstGeom prst="rect">
+                      <a:avLst/>
+                    </a:prstGeom>
+                    <a:noFill/>
+                    <a:ln>
+                      <a:noFill/>
+                    </a:ln>
+                  </pic:spPr>
+                </pic:pic>
+              </a:graphicData>
+            </a:graphic>
+          </wp:inline>
+        </w:drawing>
+      </w:r>
+    </w:p>
+    <w:p>
+      <w:pPr>
+        <w:pStyle w:val="ListParagraph"/>
+        <w:spacing w:line="240" w:lineRule="auto"/>
+        <w:rPr>
+          <w:rFonts w:ascii="Arial" w:eastAsia="Times New Roman" w:hAnsi="Arial" w:cs="Arial"/>
+          <w:color w:val="000000"/>
+          <w:lang w:eastAsia="es-ES"/>
+        </w:rPr>
+      </w:pPr>
+      <w:r>
+        <w:rPr>
+          <w:rFonts w:ascii="Arial" w:eastAsia="Times New Roman" w:hAnsi="Arial" w:cs="Arial"/>
+          <w:noProof/>
+          <w:color w:val="000000"/>
+          <w:lang w:eastAsia="es-ES"/>
+        </w:rPr>
+        <w:lastRenderedPageBreak/>
+        <w:drawing>
+          <wp:inline distT="0" distB="0" distL="0" distR="0" wp14:anchorId="164AC277" wp14:editId="72BB4C0F">
+            <wp:extent cx="4213185" cy="2068192"/>
+            <wp:effectExtent l="0" t="0" r="0" b="8890"/>
+            <wp:docPr id="17" name="Picture 17"/>
+            <wp:cNvGraphicFramePr>
+              <a:graphicFrameLocks xmlns:a="http://schemas.openxmlformats.org/drawingml/2006/main" noChangeAspect="1"/>
+            </wp:cNvGraphicFramePr>
+            <a:graphic xmlns:a="http://schemas.openxmlformats.org/drawingml/2006/main">
+              <a:graphicData uri="http://schemas.openxmlformats.org/drawingml/2006/picture">
+                <pic:pic xmlns:pic="http://schemas.openxmlformats.org/drawingml/2006/picture">
+                  <pic:nvPicPr>
+                    <pic:cNvPr id="0" name="Picture 17"/>
+                    <pic:cNvPicPr>
+                      <a:picLocks noChangeAspect="1" noChangeArrowheads="1"/>
+                    </pic:cNvPicPr>
+                  </pic:nvPicPr>
+                  <pic:blipFill>
+                    <a:blip r:embed="rId22" cstate="print">
+                      <a:extLst>
+                        <a:ext uri="{28A0092B-C50C-407E-A947-70E740481C1C}">
+                          <a14:useLocalDpi xmlns:a14="http://schemas.microsoft.com/office/drawing/2010/main" val="0"/>
+                        </a:ext>
+                      </a:extLst>
+                    </a:blip>
+                    <a:srcRect/>
+                    <a:stretch>
+                      <a:fillRect/>
+                    </a:stretch>
+                  </pic:blipFill>
+                  <pic:spPr bwMode="auto">
+                    <a:xfrm>
+                      <a:off x="0" y="0"/>
+                      <a:ext cx="4252825" cy="2087651"/>
+                    </a:xfrm>
+                    <a:prstGeom prst="rect">
+                      <a:avLst/>
+                    </a:prstGeom>
+                    <a:noFill/>
+                    <a:ln>
+                      <a:noFill/>
+                    </a:ln>
+                  </pic:spPr>
+                </pic:pic>
+              </a:graphicData>
+            </a:graphic>
+          </wp:inline>
+        </w:drawing>
+      </w:r>
+    </w:p>
+    <w:p>
+      <w:pPr>
+        <w:pStyle w:val="ListParagraph"/>
+        <w:numPr>
+          <w:ilvl w:val="0"/>
+          <w:numId w:val="11"/>
+        </w:numPr>
+        <w:spacing w:line="240" w:lineRule="auto"/>
+        <w:rPr>
+          <w:rFonts w:ascii="Arial" w:eastAsia="Times New Roman" w:hAnsi="Arial" w:cs="Arial"/>
+          <w:color w:val="000000"/>
+          <w:lang w:eastAsia="es-ES"/>
+        </w:rPr>
+      </w:pPr>
+      <w:r>
+        <w:rPr>
+          <w:rFonts w:ascii="Arial" w:eastAsia="Times New Roman" w:hAnsi="Arial" w:cs="Arial"/>
+          <w:color w:val="000000"/>
+          <w:lang w:eastAsia="es-ES"/>
+        </w:rPr>
+        <w:t>Considera el siguiente paquete TCP SYN enviado por tu host. ¿Se corresponde la IP de destino a</w:t>
+      </w:r>
+      <w:r>
+        <w:rPr>
+          <w:rFonts w:ascii="Arial" w:eastAsia="Times New Roman" w:hAnsi="Arial" w:cs="Arial"/>
+          <w:color w:val="000000"/>
+          <w:lang w:eastAsia="es-ES"/>
+        </w:rPr>
+        <w:t xml:space="preserve"> </w:t>
+      </w:r>
+      <w:r>
+        <w:rPr>
+          <w:rFonts w:ascii="Arial" w:eastAsia="Times New Roman" w:hAnsi="Arial" w:cs="Arial"/>
+          <w:color w:val="000000"/>
+          <w:lang w:eastAsia="es-ES"/>
+        </w:rPr>
+        <w:t>alguna de las direcciones IP contenidas en el mensaje de respuesta DNS?</w:t>
+      </w:r>
+    </w:p>
+    <w:p>
+      <w:pPr>
+        <w:spacing w:line="240" w:lineRule="auto"/>
+        <w:ind w:left="720"/>
+        <w:rPr>
+          <w:rFonts w:ascii="Arial" w:eastAsia="Times New Roman" w:hAnsi="Arial" w:cs="Arial"/>
+          <w:color w:val="000000"/>
+          <w:lang w:eastAsia="es-ES"/>
+        </w:rPr>
+      </w:pPr>
+      <w:r>
+        <w:rPr>
+          <w:rFonts w:ascii="Arial" w:eastAsia="Times New Roman" w:hAnsi="Arial" w:cs="Arial"/>
+          <w:color w:val="000000"/>
+          <w:lang w:eastAsia="es-ES"/>
+        </w:rPr>
+        <w:t>El mensaje de SYN lo envía a la dirección 104.16.45.99, que era una de las respuestas a la petición.</w:t>
+      </w:r>
+    </w:p>
+    <w:p>
+      <w:pPr>
+        <w:spacing w:line="240" w:lineRule="auto"/>
+        <w:ind w:left="720"/>
+        <w:rPr>
+          <w:rFonts w:ascii="Arial" w:eastAsia="Times New Roman" w:hAnsi="Arial" w:cs="Arial"/>
+          <w:color w:val="000000"/>
+          <w:lang w:eastAsia="es-ES"/>
+        </w:rPr>
+      </w:pPr>
+      <w:r>
+        <w:rPr>
+          <w:rFonts w:ascii="Arial" w:eastAsia="Times New Roman" w:hAnsi="Arial" w:cs="Arial"/>
+          <w:noProof/>
+          <w:color w:val="000000"/>
+          <w:lang w:eastAsia="es-ES"/>
+        </w:rPr>
+        <w:drawing>
+          <wp:inline distT="0" distB="0" distL="0" distR="0" wp14:anchorId="52B8F64A" wp14:editId="7444D788">
+            <wp:extent cx="5393690" cy="243205"/>
+            <wp:effectExtent l="0" t="0" r="0" b="4445"/>
+            <wp:docPr id="19" name="Picture 19"/>
+            <wp:cNvGraphicFramePr>
+              <a:graphicFrameLocks xmlns:a="http://schemas.openxmlformats.org/drawingml/2006/main" noChangeAspect="1"/>
+            </wp:cNvGraphicFramePr>
+            <a:graphic xmlns:a="http://schemas.openxmlformats.org/drawingml/2006/main">
+              <a:graphicData uri="http://schemas.openxmlformats.org/drawingml/2006/picture">
+                <pic:pic xmlns:pic="http://schemas.openxmlformats.org/drawingml/2006/picture">
+                  <pic:nvPicPr>
+                    <pic:cNvPr id="0" name="Picture 19"/>
+                    <pic:cNvPicPr>
+                      <a:picLocks noChangeAspect="1" noChangeArrowheads="1"/>
+                    </pic:cNvPicPr>
+                  </pic:nvPicPr>
+                  <pic:blipFill>
+                    <a:blip r:embed="rId23" cstate="print">
+                      <a:extLst>
+                        <a:ext uri="{28A0092B-C50C-407E-A947-70E740481C1C}">
+                          <a14:useLocalDpi xmlns:a14="http://schemas.microsoft.com/office/drawing/2010/main" val="0"/>
+                        </a:ext>
+                      </a:extLst>
+                    </a:blip>
+                    <a:srcRect/>
+                    <a:stretch>
+                      <a:fillRect/>
+                    </a:stretch>
+                  </pic:blipFill>
+                  <pic:spPr bwMode="auto">
+                    <a:xfrm>
+                      <a:off x="0" y="0"/>
+                      <a:ext cx="5393690" cy="243205"/>
+                    </a:xfrm>
+                    <a:prstGeom prst="rect">
+                      <a:avLst/>
+                    </a:prstGeom>
+                    <a:noFill/>
+                    <a:ln>
+                      <a:noFill/>
+                    </a:ln>
+                  </pic:spPr>
+                </pic:pic>
+              </a:graphicData>
+            </a:graphic>
+          </wp:inline>
+        </w:drawing>
+      </w:r>
+    </w:p>
+    <w:p>
+      <w:pPr>
+        <w:pStyle w:val="ListParagraph"/>
+        <w:numPr>
+          <w:ilvl w:val="0"/>
+          <w:numId w:val="11"/>
+        </w:numPr>
+        <w:spacing w:line="240" w:lineRule="auto"/>
+        <w:rPr>
+          <w:rFonts w:ascii="Arial" w:eastAsia="Times New Roman" w:hAnsi="Arial" w:cs="Arial"/>
+          <w:color w:val="000000"/>
+          <w:lang w:eastAsia="es-ES"/>
+        </w:rPr>
+      </w:pPr>
+      <w:r>
+        <w:rPr>
+          <w:rFonts w:ascii="Arial" w:eastAsia="Times New Roman" w:hAnsi="Arial" w:cs="Arial"/>
+          <w:color w:val="000000"/>
+          <w:lang w:eastAsia="es-ES"/>
+        </w:rPr>
+        <w:t>Esta página web contiene imágenes. ¿Antes de descargar cada imagen se realizan nuevas</w:t>
+      </w:r>
+      <w:r>
+        <w:rPr>
+          <w:rFonts w:ascii="Arial" w:eastAsia="Times New Roman" w:hAnsi="Arial" w:cs="Arial"/>
+          <w:color w:val="000000"/>
+          <w:lang w:eastAsia="es-ES"/>
+        </w:rPr>
+        <w:t xml:space="preserve"> </w:t>
+      </w:r>
+      <w:r>
+        <w:rPr>
+          <w:rFonts w:ascii="Arial" w:eastAsia="Times New Roman" w:hAnsi="Arial" w:cs="Arial"/>
+          <w:color w:val="000000"/>
+          <w:lang w:eastAsia="es-ES"/>
+        </w:rPr>
+        <w:t>peticiones DNS?</w:t>
+      </w:r>
+    </w:p>
+    <w:p>
+      <w:pPr>
+        <w:spacing w:line="240" w:lineRule="auto"/>
+        <w:ind w:left="720"/>
+        <w:rPr>
+          <w:rFonts w:ascii="Arial" w:eastAsia="Times New Roman" w:hAnsi="Arial" w:cs="Arial"/>
+          <w:color w:val="000000"/>
+          <w:lang w:eastAsia="es-ES"/>
+        </w:rPr>
+      </w:pPr>
+      <w:r>
+        <w:rPr>
+          <w:rFonts w:ascii="Arial" w:eastAsia="Times New Roman" w:hAnsi="Arial" w:cs="Arial"/>
+          <w:color w:val="000000"/>
+          <w:lang w:eastAsia="es-ES"/>
+        </w:rPr>
+        <w:t>No</w:t>
+      </w:r>
+      <w:r>
+        <w:rPr>
+          <w:rFonts w:ascii="Arial" w:eastAsia="Times New Roman" w:hAnsi="Arial" w:cs="Arial"/>
+          <w:color w:val="000000"/>
+          <w:lang w:eastAsia="es-ES"/>
+        </w:rPr>
+        <w:t xml:space="preserve"> se hace ninguna petición DNS más en el periodo capturado.</w:t>
+      </w:r>
     </w:p>
     <w:sectPr>
-      <w:headerReference w:type="default" r:id="rId12"/>
-      <w:footerReference w:type="default" r:id="rId13"/>
+      <w:headerReference w:type="default" r:id="rId24"/>
+      <w:footerReference w:type="default" r:id="rId25"/>
       <w:pgSz w:w="11906" w:h="16838"/>
       <w:pgMar w:top="1417" w:right="1701" w:bottom="1417" w:left="1701" w:header="708" w:footer="708" w:gutter="0"/>
       <w:cols w:space="708"/>
@@ -2189,7 +3759,7 @@
         <w:rFonts w:hint="default"/>
       </w:rPr>
     </w:lvl>
-    <w:lvl w:ilvl="1" w:tplc="0C0A0019" w:tentative="1">
+    <w:lvl w:ilvl="1" w:tplc="0C0A0019">
       <w:start w:val="1"/>
       <w:numFmt w:val="lowerLetter"/>
       <w:lvlText w:val="%2."/>

</xml_diff>

<commit_message>
RO DNS 1.2 #36
Resueltas las cuestiones sobre wireshark y nsloopup


Former-commit-id: f5cf7946fdf14d58448259fa8f9d4aae409b99ba
Former-commit-id: e2212a316cc418c1fae8b5f68f8bef4a0a45f2e9
</commit_message>
<xml_diff>
--- a/RO/Lc - Practica DNS/RO-PdC1-L81-100405951.docx
+++ b/RO/Lc - Practica DNS/RO-PdC1-L81-100405951.docx
@@ -772,7 +772,6 @@
         </w:rPr>
         <w:t xml:space="preserve">Ejecuta nslookup para obtener los </w:t>
       </w:r>
-      <w:proofErr w:type="spellStart"/>
       <w:r>
         <w:rPr>
           <w:rFonts w:ascii="Arial" w:eastAsia="Times New Roman" w:hAnsi="Arial" w:cs="Arial"/>
@@ -781,18 +780,7 @@
           <w:color w:val="000000"/>
           <w:lang w:eastAsia="es-ES"/>
         </w:rPr>
-        <w:t>authoritative</w:t>
-      </w:r>
-      <w:proofErr w:type="spellEnd"/>
-      <w:r>
-        <w:rPr>
-          <w:rFonts w:ascii="Arial" w:eastAsia="Times New Roman" w:hAnsi="Arial" w:cs="Arial"/>
-          <w:i/>
-          <w:iCs/>
-          <w:color w:val="000000"/>
-          <w:lang w:eastAsia="es-ES"/>
-        </w:rPr>
-        <w:t xml:space="preserve"> servers</w:t>
+        <w:t>authoritative servers</w:t>
       </w:r>
       <w:r>
         <w:rPr>
@@ -802,7 +790,6 @@
         </w:rPr>
         <w:t xml:space="preserve"> de </w:t>
       </w:r>
-      <w:proofErr w:type="spellStart"/>
       <w:r>
         <w:rPr>
           <w:rFonts w:ascii="Arial" w:eastAsia="Times New Roman" w:hAnsi="Arial" w:cs="Arial"/>
@@ -813,7 +800,6 @@
         </w:rPr>
         <w:t>Yahoo</w:t>
       </w:r>
-      <w:proofErr w:type="spellEnd"/>
       <w:r>
         <w:rPr>
           <w:rFonts w:ascii="Arial" w:eastAsia="Times New Roman" w:hAnsi="Arial" w:cs="Arial"/>
@@ -1788,18 +1774,9 @@
           <w:rFonts w:eastAsia="Times New Roman"/>
           <w:lang w:eastAsia="es-ES"/>
         </w:rPr>
-        <w:t>Cuestiones escenario 1: Web-</w:t>
-      </w:r>
-      <w:proofErr w:type="spellStart"/>
-      <w:r>
-        <w:rPr>
-          <w:rFonts w:eastAsia="Times New Roman"/>
-          <w:lang w:eastAsia="es-ES"/>
-        </w:rPr>
-        <w:t>surfing</w:t>
+        <w:t>Cuestiones escenario 1: Web-surfing</w:t>
       </w:r>
       <w:bookmarkEnd w:id="2"/>
-      <w:proofErr w:type="spellEnd"/>
     </w:p>
     <w:p>
       <w:pPr>
@@ -2689,25 +2666,7 @@
           <w:color w:val="000000"/>
           <w:lang w:eastAsia="es-ES"/>
         </w:rPr>
-        <w:t>petición alguna respuesta (</w:t>
-      </w:r>
-      <w:proofErr w:type="spellStart"/>
-      <w:r>
-        <w:rPr>
-          <w:rFonts w:ascii="Arial" w:eastAsia="Times New Roman" w:hAnsi="Arial" w:cs="Arial"/>
-          <w:color w:val="000000"/>
-          <w:lang w:eastAsia="es-ES"/>
-        </w:rPr>
-        <w:t>answer</w:t>
-      </w:r>
-      <w:proofErr w:type="spellEnd"/>
-      <w:r>
-        <w:rPr>
-          <w:rFonts w:ascii="Arial" w:eastAsia="Times New Roman" w:hAnsi="Arial" w:cs="Arial"/>
-          <w:color w:val="000000"/>
-          <w:lang w:eastAsia="es-ES"/>
-        </w:rPr>
-        <w:t>)?</w:t>
+        <w:t>petición alguna respuesta (answer)?</w:t>
       </w:r>
     </w:p>
     <w:p>
@@ -3299,12 +3258,1073 @@
           <w:color w:val="000000"/>
           <w:lang w:eastAsia="es-ES"/>
         </w:rPr>
+        <w:t>, no</w:t>
+      </w:r>
+      <w:r>
+        <w:rPr>
+          <w:rFonts w:ascii="Arial" w:eastAsia="Times New Roman" w:hAnsi="Arial" w:cs="Arial"/>
+          <w:color w:val="000000"/>
+          <w:lang w:eastAsia="es-ES"/>
+        </w:rPr>
         <w:t xml:space="preserve"> se hace ninguna petición DNS más en el periodo capturado.</w:t>
       </w:r>
     </w:p>
+    <w:p>
+      <w:pPr>
+        <w:pStyle w:val="Heading1"/>
+        <w:rPr>
+          <w:rFonts w:eastAsia="Times New Roman"/>
+          <w:lang w:eastAsia="es-ES"/>
+        </w:rPr>
+      </w:pPr>
+      <w:r>
+        <w:rPr>
+          <w:rFonts w:eastAsia="Times New Roman"/>
+          <w:lang w:eastAsia="es-ES"/>
+        </w:rPr>
+        <w:t xml:space="preserve">Cuestiones escenario </w:t>
+      </w:r>
+      <w:r>
+        <w:rPr>
+          <w:rFonts w:eastAsia="Times New Roman"/>
+          <w:lang w:eastAsia="es-ES"/>
+        </w:rPr>
+        <w:t>2: nslookup</w:t>
+      </w:r>
+    </w:p>
+    <w:p>
+      <w:pPr>
+        <w:pStyle w:val="ListParagraph"/>
+        <w:numPr>
+          <w:ilvl w:val="0"/>
+          <w:numId w:val="11"/>
+        </w:numPr>
+        <w:spacing w:line="240" w:lineRule="auto"/>
+        <w:rPr>
+          <w:rFonts w:ascii="Arial" w:eastAsia="Times New Roman" w:hAnsi="Arial" w:cs="Arial"/>
+          <w:color w:val="000000"/>
+          <w:lang w:eastAsia="es-ES"/>
+        </w:rPr>
+      </w:pPr>
+      <w:r>
+        <w:rPr>
+          <w:rFonts w:ascii="Arial" w:eastAsia="Times New Roman" w:hAnsi="Arial" w:cs="Arial"/>
+          <w:color w:val="000000"/>
+          <w:lang w:eastAsia="es-ES"/>
+        </w:rPr>
+        <w:t>¿Cuál es el puerto destino para el mensaje de petición DNS? ¿Cuál es el puerto origen del</w:t>
+      </w:r>
+      <w:r>
+        <w:rPr>
+          <w:rFonts w:ascii="Arial" w:eastAsia="Times New Roman" w:hAnsi="Arial" w:cs="Arial"/>
+          <w:color w:val="000000"/>
+          <w:lang w:eastAsia="es-ES"/>
+        </w:rPr>
+        <w:t xml:space="preserve"> </w:t>
+      </w:r>
+      <w:r>
+        <w:rPr>
+          <w:rFonts w:ascii="Arial" w:eastAsia="Times New Roman" w:hAnsi="Arial" w:cs="Arial"/>
+          <w:color w:val="000000"/>
+          <w:lang w:eastAsia="es-ES"/>
+        </w:rPr>
+        <w:t>mensaje respuesta DNS?</w:t>
+      </w:r>
+    </w:p>
+    <w:p>
+      <w:pPr>
+        <w:spacing w:line="240" w:lineRule="auto"/>
+        <w:ind w:left="360" w:firstLine="360"/>
+        <w:rPr>
+          <w:rFonts w:ascii="Arial" w:eastAsia="Times New Roman" w:hAnsi="Arial" w:cs="Arial"/>
+          <w:color w:val="000000"/>
+          <w:lang w:eastAsia="es-ES"/>
+        </w:rPr>
+      </w:pPr>
+      <w:r>
+        <w:rPr>
+          <w:rFonts w:ascii="Arial" w:eastAsia="Times New Roman" w:hAnsi="Arial" w:cs="Arial"/>
+          <w:color w:val="000000"/>
+          <w:lang w:eastAsia="es-ES"/>
+        </w:rPr>
+        <w:t xml:space="preserve">Puerto destino de la petición: </w:t>
+      </w:r>
+      <w:r>
+        <w:rPr>
+          <w:rFonts w:ascii="Arial" w:eastAsia="Times New Roman" w:hAnsi="Arial" w:cs="Arial"/>
+          <w:color w:val="000000"/>
+          <w:lang w:eastAsia="es-ES"/>
+        </w:rPr>
+        <w:t>53</w:t>
+      </w:r>
+    </w:p>
+    <w:p>
+      <w:pPr>
+        <w:pStyle w:val="ListParagraph"/>
+        <w:spacing w:line="240" w:lineRule="auto"/>
+        <w:rPr>
+          <w:rFonts w:ascii="Arial" w:eastAsia="Times New Roman" w:hAnsi="Arial" w:cs="Arial"/>
+          <w:noProof/>
+          <w:color w:val="000000"/>
+          <w:lang w:eastAsia="es-ES"/>
+        </w:rPr>
+      </w:pPr>
+      <w:r>
+        <w:rPr>
+          <w:rFonts w:ascii="Arial" w:eastAsia="Times New Roman" w:hAnsi="Arial" w:cs="Arial"/>
+          <w:color w:val="000000"/>
+          <w:lang w:eastAsia="es-ES"/>
+        </w:rPr>
+        <w:t>Puesto origen de la respuesta:</w:t>
+      </w:r>
+      <w:r>
+        <w:rPr>
+          <w:rFonts w:ascii="Arial" w:eastAsia="Times New Roman" w:hAnsi="Arial" w:cs="Arial"/>
+          <w:noProof/>
+          <w:color w:val="000000"/>
+          <w:lang w:eastAsia="es-ES"/>
+        </w:rPr>
+        <w:t xml:space="preserve"> 53</w:t>
+      </w:r>
+    </w:p>
+    <w:p>
+      <w:pPr>
+        <w:pStyle w:val="ListParagraph"/>
+        <w:spacing w:line="240" w:lineRule="auto"/>
+        <w:rPr>
+          <w:rFonts w:ascii="Arial" w:eastAsia="Times New Roman" w:hAnsi="Arial" w:cs="Arial"/>
+          <w:noProof/>
+          <w:color w:val="000000"/>
+          <w:lang w:eastAsia="es-ES"/>
+        </w:rPr>
+      </w:pPr>
+      <w:r>
+        <w:rPr>
+          <w:rFonts w:ascii="Arial" w:eastAsia="Times New Roman" w:hAnsi="Arial" w:cs="Arial"/>
+          <w:noProof/>
+          <w:color w:val="000000"/>
+          <w:lang w:eastAsia="es-ES"/>
+        </w:rPr>
+        <w:drawing>
+          <wp:inline distT="0" distB="0" distL="0" distR="0" wp14:anchorId="5B4932F2" wp14:editId="22345B63">
+            <wp:extent cx="4965700" cy="266065"/>
+            <wp:effectExtent l="0" t="0" r="6350" b="635"/>
+            <wp:docPr id="22" name="Picture 22"/>
+            <wp:cNvGraphicFramePr>
+              <a:graphicFrameLocks xmlns:a="http://schemas.openxmlformats.org/drawingml/2006/main" noChangeAspect="1"/>
+            </wp:cNvGraphicFramePr>
+            <a:graphic xmlns:a="http://schemas.openxmlformats.org/drawingml/2006/main">
+              <a:graphicData uri="http://schemas.openxmlformats.org/drawingml/2006/picture">
+                <pic:pic xmlns:pic="http://schemas.openxmlformats.org/drawingml/2006/picture">
+                  <pic:nvPicPr>
+                    <pic:cNvPr id="0" name="Picture 22"/>
+                    <pic:cNvPicPr>
+                      <a:picLocks noChangeAspect="1" noChangeArrowheads="1"/>
+                    </pic:cNvPicPr>
+                  </pic:nvPicPr>
+                  <pic:blipFill>
+                    <a:blip r:embed="rId24">
+                      <a:extLst>
+                        <a:ext uri="{28A0092B-C50C-407E-A947-70E740481C1C}">
+                          <a14:useLocalDpi xmlns:a14="http://schemas.microsoft.com/office/drawing/2010/main" val="0"/>
+                        </a:ext>
+                      </a:extLst>
+                    </a:blip>
+                    <a:srcRect/>
+                    <a:stretch>
+                      <a:fillRect/>
+                    </a:stretch>
+                  </pic:blipFill>
+                  <pic:spPr bwMode="auto">
+                    <a:xfrm>
+                      <a:off x="0" y="0"/>
+                      <a:ext cx="4965700" cy="266065"/>
+                    </a:xfrm>
+                    <a:prstGeom prst="rect">
+                      <a:avLst/>
+                    </a:prstGeom>
+                    <a:noFill/>
+                    <a:ln>
+                      <a:noFill/>
+                    </a:ln>
+                  </pic:spPr>
+                </pic:pic>
+              </a:graphicData>
+            </a:graphic>
+          </wp:inline>
+        </w:drawing>
+      </w:r>
+      <w:r>
+        <w:rPr>
+          <w:rFonts w:ascii="Arial" w:eastAsia="Times New Roman" w:hAnsi="Arial" w:cs="Arial"/>
+          <w:noProof/>
+          <w:color w:val="000000"/>
+          <w:lang w:eastAsia="es-ES"/>
+        </w:rPr>
+        <w:drawing>
+          <wp:inline distT="0" distB="0" distL="0" distR="0" wp14:anchorId="1C618F7C" wp14:editId="11A67279">
+            <wp:extent cx="5150485" cy="231775"/>
+            <wp:effectExtent l="0" t="0" r="0" b="0"/>
+            <wp:docPr id="23" name="Picture 23"/>
+            <wp:cNvGraphicFramePr>
+              <a:graphicFrameLocks xmlns:a="http://schemas.openxmlformats.org/drawingml/2006/main" noChangeAspect="1"/>
+            </wp:cNvGraphicFramePr>
+            <a:graphic xmlns:a="http://schemas.openxmlformats.org/drawingml/2006/main">
+              <a:graphicData uri="http://schemas.openxmlformats.org/drawingml/2006/picture">
+                <pic:pic xmlns:pic="http://schemas.openxmlformats.org/drawingml/2006/picture">
+                  <pic:nvPicPr>
+                    <pic:cNvPr id="0" name="Picture 23"/>
+                    <pic:cNvPicPr>
+                      <a:picLocks noChangeAspect="1" noChangeArrowheads="1"/>
+                    </pic:cNvPicPr>
+                  </pic:nvPicPr>
+                  <pic:blipFill>
+                    <a:blip r:embed="rId25">
+                      <a:extLst>
+                        <a:ext uri="{28A0092B-C50C-407E-A947-70E740481C1C}">
+                          <a14:useLocalDpi xmlns:a14="http://schemas.microsoft.com/office/drawing/2010/main" val="0"/>
+                        </a:ext>
+                      </a:extLst>
+                    </a:blip>
+                    <a:srcRect/>
+                    <a:stretch>
+                      <a:fillRect/>
+                    </a:stretch>
+                  </pic:blipFill>
+                  <pic:spPr bwMode="auto">
+                    <a:xfrm>
+                      <a:off x="0" y="0"/>
+                      <a:ext cx="5150485" cy="231775"/>
+                    </a:xfrm>
+                    <a:prstGeom prst="rect">
+                      <a:avLst/>
+                    </a:prstGeom>
+                    <a:noFill/>
+                    <a:ln>
+                      <a:noFill/>
+                    </a:ln>
+                  </pic:spPr>
+                </pic:pic>
+              </a:graphicData>
+            </a:graphic>
+          </wp:inline>
+        </w:drawing>
+      </w:r>
+    </w:p>
+    <w:p>
+      <w:pPr>
+        <w:pStyle w:val="ListParagraph"/>
+        <w:numPr>
+          <w:ilvl w:val="0"/>
+          <w:numId w:val="11"/>
+        </w:numPr>
+        <w:spacing w:line="240" w:lineRule="auto"/>
+        <w:rPr>
+          <w:rFonts w:ascii="Arial" w:eastAsia="Times New Roman" w:hAnsi="Arial" w:cs="Arial"/>
+          <w:color w:val="000000"/>
+          <w:lang w:eastAsia="es-ES"/>
+        </w:rPr>
+      </w:pPr>
+      <w:r>
+        <w:rPr>
+          <w:rFonts w:ascii="Arial" w:eastAsia="Times New Roman" w:hAnsi="Arial" w:cs="Arial"/>
+          <w:color w:val="000000"/>
+          <w:lang w:eastAsia="es-ES"/>
+        </w:rPr>
+        <w:t>¿A qué dirección IP se envía el mensaje de petición DNS? ¿Se corresponde esa IP con la</w:t>
+      </w:r>
+      <w:r>
+        <w:rPr>
+          <w:rFonts w:ascii="Arial" w:eastAsia="Times New Roman" w:hAnsi="Arial" w:cs="Arial"/>
+          <w:color w:val="000000"/>
+          <w:lang w:eastAsia="es-ES"/>
+        </w:rPr>
+        <w:t xml:space="preserve"> </w:t>
+      </w:r>
+      <w:r>
+        <w:rPr>
+          <w:rFonts w:ascii="Arial" w:eastAsia="Times New Roman" w:hAnsi="Arial" w:cs="Arial"/>
+          <w:color w:val="000000"/>
+          <w:lang w:eastAsia="es-ES"/>
+        </w:rPr>
+        <w:t>configurada en el equipo para el servidor DNS por defecto?</w:t>
+      </w:r>
+    </w:p>
+    <w:p>
+      <w:pPr>
+        <w:spacing w:line="240" w:lineRule="auto"/>
+        <w:ind w:left="720"/>
+        <w:rPr>
+          <w:rFonts w:ascii="Arial" w:eastAsia="Times New Roman" w:hAnsi="Arial" w:cs="Arial"/>
+          <w:color w:val="000000"/>
+          <w:lang w:eastAsia="es-ES"/>
+        </w:rPr>
+      </w:pPr>
+      <w:r>
+        <w:rPr>
+          <w:rFonts w:ascii="Arial" w:eastAsia="Times New Roman" w:hAnsi="Arial" w:cs="Arial"/>
+          <w:color w:val="000000"/>
+          <w:lang w:eastAsia="es-ES"/>
+        </w:rPr>
+        <w:t xml:space="preserve">La petición se envía a </w:t>
+      </w:r>
+      <w:r>
+        <w:rPr>
+          <w:rFonts w:ascii="Arial" w:eastAsia="Times New Roman" w:hAnsi="Arial" w:cs="Arial"/>
+          <w:color w:val="000000"/>
+          <w:lang w:eastAsia="es-ES"/>
+        </w:rPr>
+        <w:t>80.58.61.254</w:t>
+      </w:r>
+      <w:r>
+        <w:rPr>
+          <w:rFonts w:ascii="Arial" w:eastAsia="Times New Roman" w:hAnsi="Arial" w:cs="Arial"/>
+          <w:color w:val="000000"/>
+          <w:lang w:eastAsia="es-ES"/>
+        </w:rPr>
+        <w:t>, que se corresponde con la por defecto del sistema.</w:t>
+      </w:r>
+    </w:p>
+    <w:p>
+      <w:pPr>
+        <w:pStyle w:val="ListParagraph"/>
+        <w:spacing w:line="240" w:lineRule="auto"/>
+        <w:rPr>
+          <w:rFonts w:ascii="Arial" w:eastAsia="Times New Roman" w:hAnsi="Arial" w:cs="Arial"/>
+          <w:color w:val="000000"/>
+          <w:lang w:eastAsia="es-ES"/>
+        </w:rPr>
+      </w:pPr>
+      <w:r>
+        <w:rPr>
+          <w:rFonts w:ascii="Arial" w:eastAsia="Times New Roman" w:hAnsi="Arial" w:cs="Arial"/>
+          <w:noProof/>
+          <w:color w:val="000000"/>
+          <w:lang w:eastAsia="es-ES"/>
+        </w:rPr>
+        <w:drawing>
+          <wp:inline distT="0" distB="0" distL="0" distR="0" wp14:anchorId="76DC2BDE" wp14:editId="59161AB4">
+            <wp:extent cx="5393690" cy="150495"/>
+            <wp:effectExtent l="0" t="0" r="0" b="1905"/>
+            <wp:docPr id="24" name="Picture 24"/>
+            <wp:cNvGraphicFramePr>
+              <a:graphicFrameLocks xmlns:a="http://schemas.openxmlformats.org/drawingml/2006/main" noChangeAspect="1"/>
+            </wp:cNvGraphicFramePr>
+            <a:graphic xmlns:a="http://schemas.openxmlformats.org/drawingml/2006/main">
+              <a:graphicData uri="http://schemas.openxmlformats.org/drawingml/2006/picture">
+                <pic:pic xmlns:pic="http://schemas.openxmlformats.org/drawingml/2006/picture">
+                  <pic:nvPicPr>
+                    <pic:cNvPr id="0" name="Picture 24"/>
+                    <pic:cNvPicPr>
+                      <a:picLocks noChangeAspect="1" noChangeArrowheads="1"/>
+                    </pic:cNvPicPr>
+                  </pic:nvPicPr>
+                  <pic:blipFill>
+                    <a:blip r:embed="rId26" cstate="print">
+                      <a:extLst>
+                        <a:ext uri="{28A0092B-C50C-407E-A947-70E740481C1C}">
+                          <a14:useLocalDpi xmlns:a14="http://schemas.microsoft.com/office/drawing/2010/main" val="0"/>
+                        </a:ext>
+                      </a:extLst>
+                    </a:blip>
+                    <a:srcRect/>
+                    <a:stretch>
+                      <a:fillRect/>
+                    </a:stretch>
+                  </pic:blipFill>
+                  <pic:spPr bwMode="auto">
+                    <a:xfrm>
+                      <a:off x="0" y="0"/>
+                      <a:ext cx="5393690" cy="150495"/>
+                    </a:xfrm>
+                    <a:prstGeom prst="rect">
+                      <a:avLst/>
+                    </a:prstGeom>
+                    <a:noFill/>
+                    <a:ln>
+                      <a:noFill/>
+                    </a:ln>
+                  </pic:spPr>
+                </pic:pic>
+              </a:graphicData>
+            </a:graphic>
+          </wp:inline>
+        </w:drawing>
+      </w:r>
+    </w:p>
+    <w:p>
+      <w:pPr>
+        <w:pStyle w:val="ListParagraph"/>
+        <w:spacing w:line="240" w:lineRule="auto"/>
+        <w:rPr>
+          <w:rFonts w:ascii="Arial" w:eastAsia="Times New Roman" w:hAnsi="Arial" w:cs="Arial"/>
+          <w:color w:val="000000"/>
+          <w:lang w:eastAsia="es-ES"/>
+        </w:rPr>
+      </w:pPr>
+    </w:p>
+    <w:p>
+      <w:pPr>
+        <w:pStyle w:val="ListParagraph"/>
+        <w:spacing w:line="240" w:lineRule="auto"/>
+        <w:rPr>
+          <w:rFonts w:ascii="Arial" w:eastAsia="Times New Roman" w:hAnsi="Arial" w:cs="Arial"/>
+          <w:color w:val="000000"/>
+          <w:lang w:eastAsia="es-ES"/>
+        </w:rPr>
+      </w:pPr>
+      <w:r>
+        <w:rPr>
+          <w:rFonts w:ascii="Arial" w:eastAsia="Times New Roman" w:hAnsi="Arial" w:cs="Arial"/>
+          <w:noProof/>
+          <w:color w:val="000000"/>
+          <w:lang w:eastAsia="es-ES"/>
+        </w:rPr>
+        <w:drawing>
+          <wp:inline distT="0" distB="0" distL="0" distR="0" wp14:anchorId="231E109D" wp14:editId="537010A7">
+            <wp:extent cx="3877310" cy="480060"/>
+            <wp:effectExtent l="0" t="0" r="8890" b="0"/>
+            <wp:docPr id="25" name="Picture 25"/>
+            <wp:cNvGraphicFramePr>
+              <a:graphicFrameLocks xmlns:a="http://schemas.openxmlformats.org/drawingml/2006/main" noChangeAspect="1"/>
+            </wp:cNvGraphicFramePr>
+            <a:graphic xmlns:a="http://schemas.openxmlformats.org/drawingml/2006/main">
+              <a:graphicData uri="http://schemas.openxmlformats.org/drawingml/2006/picture">
+                <pic:pic xmlns:pic="http://schemas.openxmlformats.org/drawingml/2006/picture">
+                  <pic:nvPicPr>
+                    <pic:cNvPr id="0" name="Picture 14"/>
+                    <pic:cNvPicPr>
+                      <a:picLocks noChangeAspect="1" noChangeArrowheads="1"/>
+                    </pic:cNvPicPr>
+                  </pic:nvPicPr>
+                  <pic:blipFill>
+                    <a:blip r:embed="rId18">
+                      <a:extLst>
+                        <a:ext uri="{28A0092B-C50C-407E-A947-70E740481C1C}">
+                          <a14:useLocalDpi xmlns:a14="http://schemas.microsoft.com/office/drawing/2010/main" val="0"/>
+                        </a:ext>
+                      </a:extLst>
+                    </a:blip>
+                    <a:srcRect/>
+                    <a:stretch>
+                      <a:fillRect/>
+                    </a:stretch>
+                  </pic:blipFill>
+                  <pic:spPr bwMode="auto">
+                    <a:xfrm>
+                      <a:off x="0" y="0"/>
+                      <a:ext cx="3877310" cy="480060"/>
+                    </a:xfrm>
+                    <a:prstGeom prst="rect">
+                      <a:avLst/>
+                    </a:prstGeom>
+                    <a:noFill/>
+                    <a:ln>
+                      <a:noFill/>
+                    </a:ln>
+                  </pic:spPr>
+                </pic:pic>
+              </a:graphicData>
+            </a:graphic>
+          </wp:inline>
+        </w:drawing>
+      </w:r>
+    </w:p>
+    <w:p>
+      <w:pPr>
+        <w:pStyle w:val="ListParagraph"/>
+        <w:spacing w:line="240" w:lineRule="auto"/>
+        <w:rPr>
+          <w:rFonts w:ascii="Arial" w:eastAsia="Times New Roman" w:hAnsi="Arial" w:cs="Arial"/>
+          <w:color w:val="000000"/>
+          <w:lang w:eastAsia="es-ES"/>
+        </w:rPr>
+      </w:pPr>
+    </w:p>
+    <w:p>
+      <w:pPr>
+        <w:pStyle w:val="ListParagraph"/>
+        <w:spacing w:line="240" w:lineRule="auto"/>
+        <w:rPr>
+          <w:rFonts w:ascii="Arial" w:eastAsia="Times New Roman" w:hAnsi="Arial" w:cs="Arial"/>
+          <w:color w:val="000000"/>
+          <w:lang w:eastAsia="es-ES"/>
+        </w:rPr>
+      </w:pPr>
+    </w:p>
+    <w:p>
+      <w:pPr>
+        <w:pStyle w:val="ListParagraph"/>
+        <w:spacing w:line="240" w:lineRule="auto"/>
+        <w:rPr>
+          <w:rFonts w:ascii="Arial" w:eastAsia="Times New Roman" w:hAnsi="Arial" w:cs="Arial"/>
+          <w:color w:val="000000"/>
+          <w:lang w:eastAsia="es-ES"/>
+        </w:rPr>
+      </w:pPr>
+    </w:p>
+    <w:p>
+      <w:pPr>
+        <w:pStyle w:val="ListParagraph"/>
+        <w:spacing w:line="240" w:lineRule="auto"/>
+        <w:rPr>
+          <w:rFonts w:ascii="Arial" w:eastAsia="Times New Roman" w:hAnsi="Arial" w:cs="Arial"/>
+          <w:color w:val="000000"/>
+          <w:lang w:eastAsia="es-ES"/>
+        </w:rPr>
+      </w:pPr>
+    </w:p>
+    <w:p>
+      <w:pPr>
+        <w:pStyle w:val="ListParagraph"/>
+        <w:spacing w:line="240" w:lineRule="auto"/>
+        <w:rPr>
+          <w:rFonts w:ascii="Arial" w:eastAsia="Times New Roman" w:hAnsi="Arial" w:cs="Arial"/>
+          <w:color w:val="000000"/>
+          <w:lang w:eastAsia="es-ES"/>
+        </w:rPr>
+      </w:pPr>
+    </w:p>
+    <w:p>
+      <w:pPr>
+        <w:pStyle w:val="ListParagraph"/>
+        <w:spacing w:line="240" w:lineRule="auto"/>
+        <w:rPr>
+          <w:rFonts w:ascii="Arial" w:eastAsia="Times New Roman" w:hAnsi="Arial" w:cs="Arial"/>
+          <w:color w:val="000000"/>
+          <w:lang w:eastAsia="es-ES"/>
+        </w:rPr>
+      </w:pPr>
+    </w:p>
+    <w:p>
+      <w:pPr>
+        <w:pStyle w:val="ListParagraph"/>
+        <w:spacing w:line="240" w:lineRule="auto"/>
+        <w:rPr>
+          <w:rFonts w:ascii="Arial" w:eastAsia="Times New Roman" w:hAnsi="Arial" w:cs="Arial"/>
+          <w:color w:val="000000"/>
+          <w:lang w:eastAsia="es-ES"/>
+        </w:rPr>
+      </w:pPr>
+    </w:p>
+    <w:p>
+      <w:pPr>
+        <w:pStyle w:val="ListParagraph"/>
+        <w:numPr>
+          <w:ilvl w:val="0"/>
+          <w:numId w:val="11"/>
+        </w:numPr>
+        <w:spacing w:line="240" w:lineRule="auto"/>
+        <w:rPr>
+          <w:rFonts w:ascii="Arial" w:eastAsia="Times New Roman" w:hAnsi="Arial" w:cs="Arial"/>
+          <w:color w:val="000000"/>
+          <w:lang w:eastAsia="es-ES"/>
+        </w:rPr>
+      </w:pPr>
+      <w:r>
+        <w:rPr>
+          <w:rFonts w:ascii="Arial" w:eastAsia="Times New Roman" w:hAnsi="Arial" w:cs="Arial"/>
+          <w:color w:val="000000"/>
+          <w:lang w:eastAsia="es-ES"/>
+        </w:rPr>
+        <w:lastRenderedPageBreak/>
+        <w:t>Examina el mensaje de petición DNS. ¿De qué tipo es el registro DNS? ¿Contiene dicho mensaje</w:t>
+      </w:r>
+      <w:r>
+        <w:rPr>
+          <w:rFonts w:ascii="Arial" w:eastAsia="Times New Roman" w:hAnsi="Arial" w:cs="Arial"/>
+          <w:color w:val="000000"/>
+          <w:lang w:eastAsia="es-ES"/>
+        </w:rPr>
+        <w:t xml:space="preserve"> </w:t>
+      </w:r>
+      <w:r>
+        <w:rPr>
+          <w:rFonts w:ascii="Arial" w:eastAsia="Times New Roman" w:hAnsi="Arial" w:cs="Arial"/>
+          <w:color w:val="000000"/>
+          <w:lang w:eastAsia="es-ES"/>
+        </w:rPr>
+        <w:t>alguna respuesta (answer)?</w:t>
+      </w:r>
+    </w:p>
+    <w:p>
+      <w:pPr>
+        <w:spacing w:line="240" w:lineRule="auto"/>
+        <w:ind w:left="720"/>
+        <w:rPr>
+          <w:rFonts w:ascii="Arial" w:eastAsia="Times New Roman" w:hAnsi="Arial" w:cs="Arial"/>
+          <w:noProof/>
+          <w:color w:val="000000"/>
+          <w:lang w:eastAsia="es-ES"/>
+        </w:rPr>
+      </w:pPr>
+      <w:r>
+        <w:rPr>
+          <w:rFonts w:ascii="Arial" w:eastAsia="Times New Roman" w:hAnsi="Arial" w:cs="Arial"/>
+          <w:color w:val="000000"/>
+          <w:lang w:eastAsia="es-ES"/>
+        </w:rPr>
+        <w:t>El registro es de tipo A, correspondencia nombre e IP.</w:t>
+      </w:r>
+      <w:r>
+        <w:rPr>
+          <w:rFonts w:ascii="Arial" w:eastAsia="Times New Roman" w:hAnsi="Arial" w:cs="Arial"/>
+          <w:noProof/>
+          <w:color w:val="000000"/>
+          <w:lang w:eastAsia="es-ES"/>
+        </w:rPr>
+        <w:t xml:space="preserve"> </w:t>
+      </w:r>
+      <w:r>
+        <w:rPr>
+          <w:rFonts w:ascii="Arial" w:eastAsia="Times New Roman" w:hAnsi="Arial" w:cs="Arial"/>
+          <w:noProof/>
+          <w:color w:val="000000"/>
+          <w:lang w:eastAsia="es-ES"/>
+        </w:rPr>
+        <w:drawing>
+          <wp:inline distT="0" distB="0" distL="0" distR="0" wp14:anchorId="7F6DDBF6" wp14:editId="32479726">
+            <wp:extent cx="2378597" cy="1202208"/>
+            <wp:effectExtent l="0" t="0" r="3175" b="0"/>
+            <wp:docPr id="26" name="Picture 26"/>
+            <wp:cNvGraphicFramePr>
+              <a:graphicFrameLocks xmlns:a="http://schemas.openxmlformats.org/drawingml/2006/main" noChangeAspect="1"/>
+            </wp:cNvGraphicFramePr>
+            <a:graphic xmlns:a="http://schemas.openxmlformats.org/drawingml/2006/main">
+              <a:graphicData uri="http://schemas.openxmlformats.org/drawingml/2006/picture">
+                <pic:pic xmlns:pic="http://schemas.openxmlformats.org/drawingml/2006/picture">
+                  <pic:nvPicPr>
+                    <pic:cNvPr id="0" name="Picture 25"/>
+                    <pic:cNvPicPr>
+                      <a:picLocks noChangeAspect="1" noChangeArrowheads="1"/>
+                    </pic:cNvPicPr>
+                  </pic:nvPicPr>
+                  <pic:blipFill>
+                    <a:blip r:embed="rId27">
+                      <a:extLst>
+                        <a:ext uri="{28A0092B-C50C-407E-A947-70E740481C1C}">
+                          <a14:useLocalDpi xmlns:a14="http://schemas.microsoft.com/office/drawing/2010/main" val="0"/>
+                        </a:ext>
+                      </a:extLst>
+                    </a:blip>
+                    <a:srcRect/>
+                    <a:stretch>
+                      <a:fillRect/>
+                    </a:stretch>
+                  </pic:blipFill>
+                  <pic:spPr bwMode="auto">
+                    <a:xfrm>
+                      <a:off x="0" y="0"/>
+                      <a:ext cx="2418350" cy="1222300"/>
+                    </a:xfrm>
+                    <a:prstGeom prst="rect">
+                      <a:avLst/>
+                    </a:prstGeom>
+                    <a:noFill/>
+                    <a:ln>
+                      <a:noFill/>
+                    </a:ln>
+                  </pic:spPr>
+                </pic:pic>
+              </a:graphicData>
+            </a:graphic>
+          </wp:inline>
+        </w:drawing>
+      </w:r>
+    </w:p>
+    <w:p>
+      <w:pPr>
+        <w:spacing w:line="240" w:lineRule="auto"/>
+        <w:ind w:left="720"/>
+        <w:rPr>
+          <w:rFonts w:ascii="Arial" w:eastAsia="Times New Roman" w:hAnsi="Arial" w:cs="Arial"/>
+          <w:noProof/>
+          <w:color w:val="000000"/>
+          <w:lang w:eastAsia="es-ES"/>
+        </w:rPr>
+      </w:pPr>
+      <w:r>
+        <w:rPr>
+          <w:rFonts w:ascii="Arial" w:eastAsia="Times New Roman" w:hAnsi="Arial" w:cs="Arial"/>
+          <w:color w:val="000000"/>
+          <w:lang w:eastAsia="es-ES"/>
+        </w:rPr>
+        <w:t>No contiene ninguna respuesta la petición.</w:t>
+      </w:r>
+      <w:r>
+        <w:rPr>
+          <w:rFonts w:ascii="Arial" w:eastAsia="Times New Roman" w:hAnsi="Arial" w:cs="Arial"/>
+          <w:noProof/>
+          <w:color w:val="000000"/>
+          <w:lang w:eastAsia="es-ES"/>
+        </w:rPr>
+        <w:t xml:space="preserve"> </w:t>
+      </w:r>
+    </w:p>
+    <w:p>
+      <w:pPr>
+        <w:spacing w:line="240" w:lineRule="auto"/>
+        <w:ind w:left="720"/>
+        <w:rPr>
+          <w:rFonts w:ascii="Arial" w:eastAsia="Times New Roman" w:hAnsi="Arial" w:cs="Arial"/>
+          <w:color w:val="000000"/>
+          <w:lang w:eastAsia="es-ES"/>
+        </w:rPr>
+      </w:pPr>
+      <w:r>
+        <w:rPr>
+          <w:rFonts w:ascii="Arial" w:eastAsia="Times New Roman" w:hAnsi="Arial" w:cs="Arial"/>
+          <w:noProof/>
+          <w:color w:val="000000"/>
+          <w:lang w:eastAsia="es-ES"/>
+        </w:rPr>
+        <w:drawing>
+          <wp:inline distT="0" distB="0" distL="0" distR="0" wp14:anchorId="287BD4E0" wp14:editId="333B45CF">
+            <wp:extent cx="2262851" cy="1197595"/>
+            <wp:effectExtent l="0" t="0" r="4445" b="3175"/>
+            <wp:docPr id="27" name="Picture 27"/>
+            <wp:cNvGraphicFramePr>
+              <a:graphicFrameLocks xmlns:a="http://schemas.openxmlformats.org/drawingml/2006/main" noChangeAspect="1"/>
+            </wp:cNvGraphicFramePr>
+            <a:graphic xmlns:a="http://schemas.openxmlformats.org/drawingml/2006/main">
+              <a:graphicData uri="http://schemas.openxmlformats.org/drawingml/2006/picture">
+                <pic:pic xmlns:pic="http://schemas.openxmlformats.org/drawingml/2006/picture">
+                  <pic:nvPicPr>
+                    <pic:cNvPr id="0" name="Picture 26"/>
+                    <pic:cNvPicPr>
+                      <a:picLocks noChangeAspect="1" noChangeArrowheads="1"/>
+                    </pic:cNvPicPr>
+                  </pic:nvPicPr>
+                  <pic:blipFill>
+                    <a:blip r:embed="rId28">
+                      <a:extLst>
+                        <a:ext uri="{28A0092B-C50C-407E-A947-70E740481C1C}">
+                          <a14:useLocalDpi xmlns:a14="http://schemas.microsoft.com/office/drawing/2010/main" val="0"/>
+                        </a:ext>
+                      </a:extLst>
+                    </a:blip>
+                    <a:srcRect/>
+                    <a:stretch>
+                      <a:fillRect/>
+                    </a:stretch>
+                  </pic:blipFill>
+                  <pic:spPr bwMode="auto">
+                    <a:xfrm>
+                      <a:off x="0" y="0"/>
+                      <a:ext cx="2281139" cy="1207274"/>
+                    </a:xfrm>
+                    <a:prstGeom prst="rect">
+                      <a:avLst/>
+                    </a:prstGeom>
+                    <a:noFill/>
+                    <a:ln>
+                      <a:noFill/>
+                    </a:ln>
+                  </pic:spPr>
+                </pic:pic>
+              </a:graphicData>
+            </a:graphic>
+          </wp:inline>
+        </w:drawing>
+      </w:r>
+    </w:p>
+    <w:p>
+      <w:pPr>
+        <w:spacing w:line="240" w:lineRule="auto"/>
+        <w:ind w:left="720"/>
+        <w:rPr>
+          <w:rFonts w:ascii="Arial" w:eastAsia="Times New Roman" w:hAnsi="Arial" w:cs="Arial"/>
+          <w:color w:val="000000"/>
+          <w:lang w:eastAsia="es-ES"/>
+        </w:rPr>
+      </w:pPr>
+    </w:p>
+    <w:p>
+      <w:pPr>
+        <w:pStyle w:val="ListParagraph"/>
+        <w:numPr>
+          <w:ilvl w:val="0"/>
+          <w:numId w:val="11"/>
+        </w:numPr>
+        <w:spacing w:line="240" w:lineRule="auto"/>
+        <w:rPr>
+          <w:rFonts w:ascii="Arial" w:eastAsia="Times New Roman" w:hAnsi="Arial" w:cs="Arial"/>
+          <w:color w:val="000000"/>
+          <w:lang w:eastAsia="es-ES"/>
+        </w:rPr>
+      </w:pPr>
+      <w:r>
+        <w:rPr>
+          <w:rFonts w:ascii="Arial" w:eastAsia="Times New Roman" w:hAnsi="Arial" w:cs="Arial"/>
+          <w:color w:val="000000"/>
+          <w:lang w:eastAsia="es-ES"/>
+        </w:rPr>
+        <w:t>Examina el mensaje de respuesta DNS. ¿Cuántas respuestas contiene? ¿Qué contiene cada una</w:t>
+      </w:r>
+      <w:r>
+        <w:rPr>
+          <w:rFonts w:ascii="Arial" w:eastAsia="Times New Roman" w:hAnsi="Arial" w:cs="Arial"/>
+          <w:color w:val="000000"/>
+          <w:lang w:eastAsia="es-ES"/>
+        </w:rPr>
+        <w:t xml:space="preserve"> </w:t>
+      </w:r>
+      <w:r>
+        <w:rPr>
+          <w:rFonts w:ascii="Arial" w:eastAsia="Times New Roman" w:hAnsi="Arial" w:cs="Arial"/>
+          <w:color w:val="000000"/>
+          <w:lang w:eastAsia="es-ES"/>
+        </w:rPr>
+        <w:t>de esas respuestas?</w:t>
+      </w:r>
+    </w:p>
+    <w:p>
+      <w:pPr>
+        <w:spacing w:line="240" w:lineRule="auto"/>
+        <w:ind w:left="720"/>
+        <w:rPr>
+          <w:rFonts w:ascii="Arial" w:eastAsia="Times New Roman" w:hAnsi="Arial" w:cs="Arial"/>
+          <w:color w:val="000000"/>
+          <w:lang w:eastAsia="es-ES"/>
+        </w:rPr>
+      </w:pPr>
+      <w:r>
+        <w:rPr>
+          <w:rFonts w:ascii="Arial" w:eastAsia="Times New Roman" w:hAnsi="Arial" w:cs="Arial"/>
+          <w:color w:val="000000"/>
+          <w:lang w:eastAsia="es-ES"/>
+        </w:rPr>
+        <w:t xml:space="preserve">Contiene 9 respuestas, la dirección IP del nombre </w:t>
+      </w:r>
+      <w:hyperlink r:id="rId29" w:history="1">
+        <w:r>
+          <w:rPr>
+            <w:rStyle w:val="Hyperlink"/>
+            <w:rFonts w:ascii="Arial" w:eastAsia="Times New Roman" w:hAnsi="Arial" w:cs="Arial"/>
+            <w:lang w:eastAsia="es-ES"/>
+          </w:rPr>
+          <w:t>www.uc3m.es</w:t>
+        </w:r>
+      </w:hyperlink>
+      <w:r>
+        <w:rPr>
+          <w:rFonts w:ascii="Arial" w:eastAsia="Times New Roman" w:hAnsi="Arial" w:cs="Arial"/>
+          <w:color w:val="000000"/>
+          <w:lang w:eastAsia="es-ES"/>
+        </w:rPr>
+        <w:t>, además contiene los nombres de los servidores autorizados y sus direcciones IPv4 y IPv6.</w:t>
+      </w:r>
+    </w:p>
+    <w:p>
+      <w:pPr>
+        <w:spacing w:line="240" w:lineRule="auto"/>
+        <w:ind w:left="360"/>
+        <w:rPr>
+          <w:rFonts w:ascii="Arial" w:eastAsia="Times New Roman" w:hAnsi="Arial" w:cs="Arial"/>
+          <w:color w:val="000000"/>
+          <w:lang w:eastAsia="es-ES"/>
+        </w:rPr>
+      </w:pPr>
+      <w:r>
+        <w:rPr>
+          <w:noProof/>
+          <w:lang w:eastAsia="es-ES"/>
+        </w:rPr>
+        <w:drawing>
+          <wp:inline distT="0" distB="0" distL="0" distR="0" wp14:anchorId="2982E645" wp14:editId="02441983">
+            <wp:extent cx="3310360" cy="1158130"/>
+            <wp:effectExtent l="0" t="0" r="4445" b="4445"/>
+            <wp:docPr id="29" name="Picture 29"/>
+            <wp:cNvGraphicFramePr>
+              <a:graphicFrameLocks xmlns:a="http://schemas.openxmlformats.org/drawingml/2006/main" noChangeAspect="1"/>
+            </wp:cNvGraphicFramePr>
+            <a:graphic xmlns:a="http://schemas.openxmlformats.org/drawingml/2006/main">
+              <a:graphicData uri="http://schemas.openxmlformats.org/drawingml/2006/picture">
+                <pic:pic xmlns:pic="http://schemas.openxmlformats.org/drawingml/2006/picture">
+                  <pic:nvPicPr>
+                    <pic:cNvPr id="0" name="Picture 28"/>
+                    <pic:cNvPicPr>
+                      <a:picLocks noChangeAspect="1" noChangeArrowheads="1"/>
+                    </pic:cNvPicPr>
+                  </pic:nvPicPr>
+                  <pic:blipFill>
+                    <a:blip r:embed="rId30">
+                      <a:extLst>
+                        <a:ext uri="{28A0092B-C50C-407E-A947-70E740481C1C}">
+                          <a14:useLocalDpi xmlns:a14="http://schemas.microsoft.com/office/drawing/2010/main" val="0"/>
+                        </a:ext>
+                      </a:extLst>
+                    </a:blip>
+                    <a:srcRect/>
+                    <a:stretch>
+                      <a:fillRect/>
+                    </a:stretch>
+                  </pic:blipFill>
+                  <pic:spPr bwMode="auto">
+                    <a:xfrm>
+                      <a:off x="0" y="0"/>
+                      <a:ext cx="3320532" cy="1161689"/>
+                    </a:xfrm>
+                    <a:prstGeom prst="rect">
+                      <a:avLst/>
+                    </a:prstGeom>
+                    <a:noFill/>
+                    <a:ln>
+                      <a:noFill/>
+                    </a:ln>
+                  </pic:spPr>
+                </pic:pic>
+              </a:graphicData>
+            </a:graphic>
+          </wp:inline>
+        </w:drawing>
+      </w:r>
+      <w:r>
+        <w:rPr>
+          <w:noProof/>
+          <w:lang w:eastAsia="es-ES"/>
+        </w:rPr>
+        <w:drawing>
+          <wp:inline distT="0" distB="0" distL="0" distR="0" wp14:anchorId="65AB629B" wp14:editId="381F4634">
+            <wp:extent cx="3727048" cy="1653787"/>
+            <wp:effectExtent l="0" t="0" r="6985" b="3810"/>
+            <wp:docPr id="28" name="Picture 28"/>
+            <wp:cNvGraphicFramePr>
+              <a:graphicFrameLocks xmlns:a="http://schemas.openxmlformats.org/drawingml/2006/main" noChangeAspect="1"/>
+            </wp:cNvGraphicFramePr>
+            <a:graphic xmlns:a="http://schemas.openxmlformats.org/drawingml/2006/main">
+              <a:graphicData uri="http://schemas.openxmlformats.org/drawingml/2006/picture">
+                <pic:pic xmlns:pic="http://schemas.openxmlformats.org/drawingml/2006/picture">
+                  <pic:nvPicPr>
+                    <pic:cNvPr id="0" name="Picture 27"/>
+                    <pic:cNvPicPr>
+                      <a:picLocks noChangeAspect="1" noChangeArrowheads="1"/>
+                    </pic:cNvPicPr>
+                  </pic:nvPicPr>
+                  <pic:blipFill>
+                    <a:blip r:embed="rId31" cstate="print">
+                      <a:extLst>
+                        <a:ext uri="{28A0092B-C50C-407E-A947-70E740481C1C}">
+                          <a14:useLocalDpi xmlns:a14="http://schemas.microsoft.com/office/drawing/2010/main" val="0"/>
+                        </a:ext>
+                      </a:extLst>
+                    </a:blip>
+                    <a:srcRect/>
+                    <a:stretch>
+                      <a:fillRect/>
+                    </a:stretch>
+                  </pic:blipFill>
+                  <pic:spPr bwMode="auto">
+                    <a:xfrm>
+                      <a:off x="0" y="0"/>
+                      <a:ext cx="3759449" cy="1668164"/>
+                    </a:xfrm>
+                    <a:prstGeom prst="rect">
+                      <a:avLst/>
+                    </a:prstGeom>
+                    <a:noFill/>
+                    <a:ln>
+                      <a:noFill/>
+                    </a:ln>
+                  </pic:spPr>
+                </pic:pic>
+              </a:graphicData>
+            </a:graphic>
+          </wp:inline>
+        </w:drawing>
+      </w:r>
+    </w:p>
+    <w:p>
+      <w:pPr>
+        <w:pStyle w:val="ListParagraph"/>
+        <w:numPr>
+          <w:ilvl w:val="0"/>
+          <w:numId w:val="11"/>
+        </w:numPr>
+        <w:spacing w:line="240" w:lineRule="auto"/>
+        <w:rPr>
+          <w:rFonts w:ascii="Arial" w:eastAsia="Times New Roman" w:hAnsi="Arial" w:cs="Arial"/>
+          <w:color w:val="000000"/>
+          <w:lang w:eastAsia="es-ES"/>
+        </w:rPr>
+      </w:pPr>
+      <w:r>
+        <w:rPr>
+          <w:rFonts w:ascii="Arial" w:eastAsia="Times New Roman" w:hAnsi="Arial" w:cs="Arial"/>
+          <w:color w:val="000000"/>
+          <w:lang w:eastAsia="es-ES"/>
+        </w:rPr>
+        <w:t>Adjunta una captura de pantalla</w:t>
+      </w:r>
+    </w:p>
+    <w:p>
+      <w:pPr>
+        <w:spacing w:line="240" w:lineRule="auto"/>
+        <w:ind w:left="-1418" w:right="-1419"/>
+        <w:rPr>
+          <w:rFonts w:ascii="Arial" w:eastAsia="Times New Roman" w:hAnsi="Arial" w:cs="Arial"/>
+          <w:color w:val="000000"/>
+          <w:lang w:eastAsia="es-ES"/>
+        </w:rPr>
+      </w:pPr>
+      <w:r>
+        <w:rPr>
+          <w:noProof/>
+          <w:lang w:eastAsia="es-ES"/>
+        </w:rPr>
+        <w:drawing>
+          <wp:inline distT="0" distB="0" distL="0" distR="0" wp14:anchorId="30B90F9C" wp14:editId="2A740067">
+            <wp:extent cx="7258171" cy="381964"/>
+            <wp:effectExtent l="0" t="0" r="0" b="0"/>
+            <wp:docPr id="30" name="Picture 30"/>
+            <wp:cNvGraphicFramePr>
+              <a:graphicFrameLocks xmlns:a="http://schemas.openxmlformats.org/drawingml/2006/main" noChangeAspect="1"/>
+            </wp:cNvGraphicFramePr>
+            <a:graphic xmlns:a="http://schemas.openxmlformats.org/drawingml/2006/main">
+              <a:graphicData uri="http://schemas.openxmlformats.org/drawingml/2006/picture">
+                <pic:pic xmlns:pic="http://schemas.openxmlformats.org/drawingml/2006/picture">
+                  <pic:nvPicPr>
+                    <pic:cNvPr id="0" name="Picture 29"/>
+                    <pic:cNvPicPr>
+                      <a:picLocks noChangeAspect="1" noChangeArrowheads="1"/>
+                    </pic:cNvPicPr>
+                  </pic:nvPicPr>
+                  <pic:blipFill>
+                    <a:blip r:embed="rId32" cstate="print">
+                      <a:extLst>
+                        <a:ext uri="{28A0092B-C50C-407E-A947-70E740481C1C}">
+                          <a14:useLocalDpi xmlns:a14="http://schemas.microsoft.com/office/drawing/2010/main" val="0"/>
+                        </a:ext>
+                      </a:extLst>
+                    </a:blip>
+                    <a:srcRect/>
+                    <a:stretch>
+                      <a:fillRect/>
+                    </a:stretch>
+                  </pic:blipFill>
+                  <pic:spPr bwMode="auto">
+                    <a:xfrm>
+                      <a:off x="0" y="0"/>
+                      <a:ext cx="7829205" cy="412015"/>
+                    </a:xfrm>
+                    <a:prstGeom prst="rect">
+                      <a:avLst/>
+                    </a:prstGeom>
+                    <a:noFill/>
+                    <a:ln>
+                      <a:noFill/>
+                    </a:ln>
+                  </pic:spPr>
+                </pic:pic>
+              </a:graphicData>
+            </a:graphic>
+          </wp:inline>
+        </w:drawing>
+      </w:r>
+    </w:p>
     <w:sectPr>
-      <w:headerReference w:type="default" r:id="rId24"/>
-      <w:footerReference w:type="default" r:id="rId25"/>
+      <w:headerReference w:type="default" r:id="rId33"/>
+      <w:footerReference w:type="default" r:id="rId34"/>
       <w:pgSz w:w="11906" w:h="16838"/>
       <w:pgMar w:top="1417" w:right="1701" w:bottom="1417" w:left="1701" w:header="708" w:footer="708" w:gutter="0"/>
       <w:cols w:space="708"/>
@@ -5313,6 +6333,18 @@
       <w:ind w:left="220"/>
     </w:pPr>
   </w:style>
+  <w:style w:type="character" w:styleId="UnresolvedMention">
+    <w:name w:val="Unresolved Mention"/>
+    <w:basedOn w:val="DefaultParagraphFont"/>
+    <w:uiPriority w:val="99"/>
+    <w:semiHidden/>
+    <w:unhideWhenUsed/>
+    <w:rsid w:val="005B3189"/>
+    <w:rPr>
+      <w:color w:val="605E5C"/>
+      <w:shd w:val="clear" w:color="auto" w:fill="E1DFDD"/>
+    </w:rPr>
+  </w:style>
 </w:styles>
 </file>
 

</xml_diff>

<commit_message>
RO DNS 1.3 #37
Acabada la seccion de preguntas sobre nslookup ns


Former-commit-id: c28a491ff77f25fd1a04fd8ff78937a7dd0ab78d
</commit_message>
<xml_diff>
--- a/RO/Lc - Practica DNS/RO-PdC1-L81-100405951.docx
+++ b/RO/Lc - Practica DNS/RO-PdC1-L81-100405951.docx
@@ -431,7 +431,7 @@
             </w:rPr>
             <w:fldChar w:fldCharType="separate"/>
           </w:r>
-          <w:hyperlink w:anchor="_Toc55041698" w:history="1">
+          <w:hyperlink w:anchor="_Toc55044807" w:history="1">
             <w:r>
               <w:rPr>
                 <w:rStyle w:val="Hyperlink"/>
@@ -454,7 +454,7 @@
               <w:rPr>
                 <w:webHidden/>
               </w:rPr>
-              <w:instrText xml:space="preserve"> PAGEREF _Toc55041698 \h </w:instrText>
+              <w:instrText xml:space="preserve"> PAGEREF _Toc55044807 \h </w:instrText>
             </w:r>
             <w:r>
               <w:rPr>
@@ -491,7 +491,7 @@
               <w:lang w:eastAsia="es-ES"/>
             </w:rPr>
           </w:pPr>
-          <w:hyperlink w:anchor="_Toc55041699" w:history="1">
+          <w:hyperlink w:anchor="_Toc55044808" w:history="1">
             <w:r>
               <w:rPr>
                 <w:rStyle w:val="Hyperlink"/>
@@ -516,7 +516,7 @@
               <w:rPr>
                 <w:webHidden/>
               </w:rPr>
-              <w:instrText xml:space="preserve"> PAGEREF _Toc55041699 \h </w:instrText>
+              <w:instrText xml:space="preserve"> PAGEREF _Toc55044808 \h </w:instrText>
             </w:r>
             <w:r>
               <w:rPr>
@@ -545,6 +545,130 @@
         </w:p>
         <w:p>
           <w:pPr>
+            <w:pStyle w:val="TOC1"/>
+            <w:rPr>
+              <w:rFonts w:eastAsiaTheme="minorEastAsia"/>
+              <w:sz w:val="22"/>
+              <w:szCs w:val="22"/>
+              <w:lang w:eastAsia="es-ES"/>
+            </w:rPr>
+          </w:pPr>
+          <w:hyperlink w:anchor="_Toc55044809" w:history="1">
+            <w:r>
+              <w:rPr>
+                <w:rStyle w:val="Hyperlink"/>
+                <w:rFonts w:eastAsia="Times New Roman"/>
+                <w:lang w:eastAsia="es-ES"/>
+              </w:rPr>
+              <w:t>Cuestiones escenario 2: nslookup</w:t>
+            </w:r>
+            <w:r>
+              <w:rPr>
+                <w:webHidden/>
+              </w:rPr>
+              <w:tab/>
+            </w:r>
+            <w:r>
+              <w:rPr>
+                <w:webHidden/>
+              </w:rPr>
+              <w:fldChar w:fldCharType="begin"/>
+            </w:r>
+            <w:r>
+              <w:rPr>
+                <w:webHidden/>
+              </w:rPr>
+              <w:instrText xml:space="preserve"> PAGEREF _Toc55044809 \h </w:instrText>
+            </w:r>
+            <w:r>
+              <w:rPr>
+                <w:webHidden/>
+              </w:rPr>
+            </w:r>
+            <w:r>
+              <w:rPr>
+                <w:webHidden/>
+              </w:rPr>
+              <w:fldChar w:fldCharType="separate"/>
+            </w:r>
+            <w:r>
+              <w:rPr>
+                <w:webHidden/>
+              </w:rPr>
+              <w:t>6</w:t>
+            </w:r>
+            <w:r>
+              <w:rPr>
+                <w:webHidden/>
+              </w:rPr>
+              <w:fldChar w:fldCharType="end"/>
+            </w:r>
+          </w:hyperlink>
+        </w:p>
+        <w:p>
+          <w:pPr>
+            <w:pStyle w:val="TOC1"/>
+            <w:rPr>
+              <w:rFonts w:eastAsiaTheme="minorEastAsia"/>
+              <w:sz w:val="22"/>
+              <w:szCs w:val="22"/>
+              <w:lang w:eastAsia="es-ES"/>
+            </w:rPr>
+          </w:pPr>
+          <w:hyperlink w:anchor="_Toc55044810" w:history="1">
+            <w:r>
+              <w:rPr>
+                <w:rStyle w:val="Hyperlink"/>
+                <w:rFonts w:eastAsia="Times New Roman"/>
+                <w:lang w:eastAsia="es-ES"/>
+              </w:rPr>
+              <w:t>Cuestiones escenario 3: nslookup</w:t>
+            </w:r>
+            <w:r>
+              <w:rPr>
+                <w:webHidden/>
+              </w:rPr>
+              <w:tab/>
+            </w:r>
+            <w:r>
+              <w:rPr>
+                <w:webHidden/>
+              </w:rPr>
+              <w:fldChar w:fldCharType="begin"/>
+            </w:r>
+            <w:r>
+              <w:rPr>
+                <w:webHidden/>
+              </w:rPr>
+              <w:instrText xml:space="preserve"> PAGEREF _Toc55044810 \h </w:instrText>
+            </w:r>
+            <w:r>
+              <w:rPr>
+                <w:webHidden/>
+              </w:rPr>
+            </w:r>
+            <w:r>
+              <w:rPr>
+                <w:webHidden/>
+              </w:rPr>
+              <w:fldChar w:fldCharType="separate"/>
+            </w:r>
+            <w:r>
+              <w:rPr>
+                <w:webHidden/>
+              </w:rPr>
+              <w:t>8</w:t>
+            </w:r>
+            <w:r>
+              <w:rPr>
+                <w:webHidden/>
+              </w:rPr>
+              <w:fldChar w:fldCharType="end"/>
+            </w:r>
+          </w:hyperlink>
+        </w:p>
+        <w:p>
+          <w:pPr>
             <w:spacing w:line="240" w:lineRule="auto"/>
             <w:rPr>
               <w:lang w:val="en-US"/>
@@ -580,7 +704,7 @@
         <w:pageBreakBefore/>
         <w:spacing w:line="240" w:lineRule="auto"/>
       </w:pPr>
-      <w:bookmarkStart w:id="1" w:name="_Toc55041698"/>
+      <w:bookmarkStart w:id="1" w:name="_Toc55044807"/>
       <w:r>
         <w:lastRenderedPageBreak/>
         <w:t xml:space="preserve">Cuestiones de </w:t>
@@ -1768,7 +1892,7 @@
           <w:lang w:eastAsia="es-ES"/>
         </w:rPr>
       </w:pPr>
-      <w:bookmarkStart w:id="2" w:name="_Toc55041699"/>
+      <w:bookmarkStart w:id="2" w:name="_Toc55044808"/>
       <w:r>
         <w:rPr>
           <w:rFonts w:eastAsia="Times New Roman"/>
@@ -3277,6 +3401,7 @@
           <w:lang w:eastAsia="es-ES"/>
         </w:rPr>
       </w:pPr>
+      <w:bookmarkStart w:id="3" w:name="_Toc55044809"/>
       <w:r>
         <w:rPr>
           <w:rFonts w:eastAsia="Times New Roman"/>
@@ -3291,6 +3416,7 @@
         </w:rPr>
         <w:t>2: nslookup</w:t>
       </w:r>
+      <w:bookmarkEnd w:id="3"/>
     </w:p>
     <w:p>
       <w:pPr>
@@ -4094,7 +4220,23 @@
           <w:color w:val="000000"/>
           <w:lang w:eastAsia="es-ES"/>
         </w:rPr>
-        <w:t xml:space="preserve">Contiene 9 respuestas, la dirección IP del nombre </w:t>
+        <w:t xml:space="preserve">Contiene </w:t>
+      </w:r>
+      <w:r>
+        <w:rPr>
+          <w:rFonts w:ascii="Arial" w:eastAsia="Times New Roman" w:hAnsi="Arial" w:cs="Arial"/>
+          <w:color w:val="000000"/>
+          <w:lang w:eastAsia="es-ES"/>
+        </w:rPr>
+        <w:t>1</w:t>
+      </w:r>
+      <w:r>
+        <w:rPr>
+          <w:rFonts w:ascii="Arial" w:eastAsia="Times New Roman" w:hAnsi="Arial" w:cs="Arial"/>
+          <w:color w:val="000000"/>
+          <w:lang w:eastAsia="es-ES"/>
+        </w:rPr>
+        <w:t xml:space="preserve"> respuesta, la dirección IP del nombre </w:t>
       </w:r>
       <w:hyperlink r:id="rId29" w:history="1">
         <w:r>
@@ -4112,7 +4254,87 @@
           <w:color w:val="000000"/>
           <w:lang w:eastAsia="es-ES"/>
         </w:rPr>
-        <w:t>, además contiene los nombres de los servidores autorizados y sus direcciones IPv4 y IPv6.</w:t>
+        <w:t>,</w:t>
+      </w:r>
+      <w:r>
+        <w:rPr>
+          <w:rFonts w:ascii="Arial" w:eastAsia="Times New Roman" w:hAnsi="Arial" w:cs="Arial"/>
+          <w:color w:val="000000"/>
+          <w:lang w:eastAsia="es-ES"/>
+        </w:rPr>
+        <w:t xml:space="preserve"> y</w:t>
+      </w:r>
+      <w:r>
+        <w:rPr>
+          <w:rFonts w:ascii="Arial" w:eastAsia="Times New Roman" w:hAnsi="Arial" w:cs="Arial"/>
+          <w:color w:val="000000"/>
+          <w:lang w:eastAsia="es-ES"/>
+        </w:rPr>
+        <w:t xml:space="preserve"> además contiene </w:t>
+      </w:r>
+      <w:r>
+        <w:rPr>
+          <w:rFonts w:ascii="Arial" w:eastAsia="Times New Roman" w:hAnsi="Arial" w:cs="Arial"/>
+          <w:color w:val="000000"/>
+          <w:lang w:eastAsia="es-ES"/>
+        </w:rPr>
+        <w:t>4</w:t>
+      </w:r>
+      <w:r>
+        <w:rPr>
+          <w:rFonts w:ascii="Arial" w:eastAsia="Times New Roman" w:hAnsi="Arial" w:cs="Arial"/>
+          <w:color w:val="000000"/>
+          <w:lang w:eastAsia="es-ES"/>
+        </w:rPr>
+        <w:t xml:space="preserve"> nombres de servidores </w:t>
+      </w:r>
+      <w:r>
+        <w:rPr>
+          <w:rFonts w:ascii="Arial" w:eastAsia="Times New Roman" w:hAnsi="Arial" w:cs="Arial"/>
+          <w:color w:val="000000"/>
+          <w:lang w:eastAsia="es-ES"/>
+        </w:rPr>
+        <w:t>de nombres</w:t>
+      </w:r>
+      <w:r>
+        <w:rPr>
+          <w:rFonts w:ascii="Arial" w:eastAsia="Times New Roman" w:hAnsi="Arial" w:cs="Arial"/>
+          <w:color w:val="000000"/>
+          <w:lang w:eastAsia="es-ES"/>
+        </w:rPr>
+        <w:t xml:space="preserve"> y </w:t>
+      </w:r>
+      <w:r>
+        <w:rPr>
+          <w:rFonts w:ascii="Arial" w:eastAsia="Times New Roman" w:hAnsi="Arial" w:cs="Arial"/>
+          <w:color w:val="000000"/>
+          <w:lang w:eastAsia="es-ES"/>
+        </w:rPr>
+        <w:t>las</w:t>
+      </w:r>
+      <w:r>
+        <w:rPr>
+          <w:rFonts w:ascii="Arial" w:eastAsia="Times New Roman" w:hAnsi="Arial" w:cs="Arial"/>
+          <w:color w:val="000000"/>
+          <w:lang w:eastAsia="es-ES"/>
+        </w:rPr>
+        <w:t xml:space="preserve"> direcciones IPv4 y IPv6</w:t>
+      </w:r>
+      <w:r>
+        <w:rPr>
+          <w:rFonts w:ascii="Arial" w:eastAsia="Times New Roman" w:hAnsi="Arial" w:cs="Arial"/>
+          <w:color w:val="000000"/>
+          <w:lang w:eastAsia="es-ES"/>
+        </w:rPr>
+        <w:t xml:space="preserve"> de dos de ellos</w:t>
+      </w:r>
+      <w:r>
+        <w:rPr>
+          <w:rFonts w:ascii="Arial" w:eastAsia="Times New Roman" w:hAnsi="Arial" w:cs="Arial"/>
+          <w:color w:val="000000"/>
+          <w:lang w:eastAsia="es-ES"/>
+        </w:rPr>
+        <w:t>.</w:t>
       </w:r>
     </w:p>
     <w:p>
@@ -4322,9 +4544,969 @@
         </w:drawing>
       </w:r>
     </w:p>
+    <w:p>
+      <w:pPr>
+        <w:pStyle w:val="Heading1"/>
+        <w:rPr>
+          <w:rFonts w:eastAsia="Times New Roman"/>
+          <w:lang w:eastAsia="es-ES"/>
+        </w:rPr>
+      </w:pPr>
+      <w:bookmarkStart w:id="4" w:name="_Toc55044810"/>
+      <w:r>
+        <w:rPr>
+          <w:rFonts w:eastAsia="Times New Roman"/>
+          <w:lang w:eastAsia="es-ES"/>
+        </w:rPr>
+        <w:lastRenderedPageBreak/>
+        <w:t xml:space="preserve">Cuestiones escenario </w:t>
+      </w:r>
+      <w:r>
+        <w:rPr>
+          <w:rFonts w:eastAsia="Times New Roman"/>
+          <w:lang w:eastAsia="es-ES"/>
+        </w:rPr>
+        <w:t>3</w:t>
+      </w:r>
+      <w:r>
+        <w:rPr>
+          <w:rFonts w:eastAsia="Times New Roman"/>
+          <w:lang w:eastAsia="es-ES"/>
+        </w:rPr>
+        <w:t>: nslookup</w:t>
+      </w:r>
+      <w:bookmarkEnd w:id="4"/>
+    </w:p>
+    <w:p>
+      <w:pPr>
+        <w:pStyle w:val="ListParagraph"/>
+        <w:numPr>
+          <w:ilvl w:val="0"/>
+          <w:numId w:val="11"/>
+        </w:numPr>
+        <w:rPr>
+          <w:rFonts w:ascii="Arial" w:eastAsia="Times New Roman" w:hAnsi="Arial" w:cs="Arial"/>
+          <w:color w:val="000000"/>
+          <w:lang w:eastAsia="es-ES"/>
+        </w:rPr>
+      </w:pPr>
+      <w:r>
+        <w:rPr>
+          <w:rFonts w:ascii="Arial" w:eastAsia="Times New Roman" w:hAnsi="Arial" w:cs="Arial"/>
+          <w:color w:val="000000"/>
+          <w:lang w:eastAsia="es-ES"/>
+        </w:rPr>
+        <w:t>¿A qué dirección IP se envía el mensaje de petición DNS? ¿Se corresponde esa IP con la</w:t>
+      </w:r>
+      <w:r>
+        <w:rPr>
+          <w:rFonts w:ascii="Arial" w:eastAsia="Times New Roman" w:hAnsi="Arial" w:cs="Arial"/>
+          <w:color w:val="000000"/>
+          <w:lang w:eastAsia="es-ES"/>
+        </w:rPr>
+        <w:t xml:space="preserve"> </w:t>
+      </w:r>
+      <w:r>
+        <w:rPr>
+          <w:rFonts w:ascii="Arial" w:eastAsia="Times New Roman" w:hAnsi="Arial" w:cs="Arial"/>
+          <w:color w:val="000000"/>
+          <w:lang w:eastAsia="es-ES"/>
+        </w:rPr>
+        <w:t>configurada en el equipo para el servidor DNS por defecto?</w:t>
+      </w:r>
+    </w:p>
+    <w:p>
+      <w:pPr>
+        <w:ind w:left="720"/>
+        <w:rPr>
+          <w:rFonts w:ascii="Arial" w:eastAsia="Times New Roman" w:hAnsi="Arial" w:cs="Arial"/>
+          <w:noProof/>
+          <w:color w:val="000000"/>
+          <w:lang w:eastAsia="es-ES"/>
+        </w:rPr>
+      </w:pPr>
+      <w:r>
+        <w:rPr>
+          <w:rFonts w:ascii="Arial" w:eastAsia="Times New Roman" w:hAnsi="Arial" w:cs="Arial"/>
+          <w:color w:val="000000"/>
+          <w:lang w:eastAsia="es-ES"/>
+        </w:rPr>
+        <w:t>Se envía a la dirección 80.58.61.254. Se corresponde con la IP configurada en el equipo</w:t>
+      </w:r>
+      <w:r>
+        <w:rPr>
+          <w:rFonts w:ascii="Arial" w:eastAsia="Times New Roman" w:hAnsi="Arial" w:cs="Arial"/>
+          <w:color w:val="000000"/>
+          <w:lang w:eastAsia="es-ES"/>
+        </w:rPr>
+        <w:t xml:space="preserve"> por defecto</w:t>
+      </w:r>
+      <w:r>
+        <w:rPr>
+          <w:rFonts w:ascii="Arial" w:eastAsia="Times New Roman" w:hAnsi="Arial" w:cs="Arial"/>
+          <w:color w:val="000000"/>
+          <w:lang w:eastAsia="es-ES"/>
+        </w:rPr>
+        <w:t>.</w:t>
+      </w:r>
+      <w:r>
+        <w:rPr>
+          <w:rFonts w:ascii="Arial" w:eastAsia="Times New Roman" w:hAnsi="Arial" w:cs="Arial"/>
+          <w:noProof/>
+          <w:color w:val="000000"/>
+          <w:lang w:eastAsia="es-ES"/>
+        </w:rPr>
+        <w:t xml:space="preserve"> </w:t>
+      </w:r>
+      <w:r>
+        <w:rPr>
+          <w:rFonts w:ascii="Arial" w:eastAsia="Times New Roman" w:hAnsi="Arial" w:cs="Arial"/>
+          <w:noProof/>
+          <w:color w:val="000000"/>
+          <w:lang w:eastAsia="es-ES"/>
+        </w:rPr>
+        <w:drawing>
+          <wp:inline distT="0" distB="0" distL="0" distR="0" wp14:anchorId="01E15F6E" wp14:editId="26601BDD">
+            <wp:extent cx="5192874" cy="133109"/>
+            <wp:effectExtent l="0" t="0" r="0" b="635"/>
+            <wp:docPr id="33" name="Picture 33"/>
+            <wp:cNvGraphicFramePr>
+              <a:graphicFrameLocks xmlns:a="http://schemas.openxmlformats.org/drawingml/2006/main" noChangeAspect="1"/>
+            </wp:cNvGraphicFramePr>
+            <a:graphic xmlns:a="http://schemas.openxmlformats.org/drawingml/2006/main">
+              <a:graphicData uri="http://schemas.openxmlformats.org/drawingml/2006/picture">
+                <pic:pic xmlns:pic="http://schemas.openxmlformats.org/drawingml/2006/picture">
+                  <pic:nvPicPr>
+                    <pic:cNvPr id="0" name="Picture 32"/>
+                    <pic:cNvPicPr>
+                      <a:picLocks noChangeAspect="1" noChangeArrowheads="1"/>
+                    </pic:cNvPicPr>
+                  </pic:nvPicPr>
+                  <pic:blipFill>
+                    <a:blip r:embed="rId33">
+                      <a:extLst>
+                        <a:ext uri="{28A0092B-C50C-407E-A947-70E740481C1C}">
+                          <a14:useLocalDpi xmlns:a14="http://schemas.microsoft.com/office/drawing/2010/main" val="0"/>
+                        </a:ext>
+                      </a:extLst>
+                    </a:blip>
+                    <a:srcRect/>
+                    <a:stretch>
+                      <a:fillRect/>
+                    </a:stretch>
+                  </pic:blipFill>
+                  <pic:spPr bwMode="auto">
+                    <a:xfrm>
+                      <a:off x="0" y="0"/>
+                      <a:ext cx="5804014" cy="148774"/>
+                    </a:xfrm>
+                    <a:prstGeom prst="rect">
+                      <a:avLst/>
+                    </a:prstGeom>
+                    <a:noFill/>
+                    <a:ln>
+                      <a:noFill/>
+                    </a:ln>
+                  </pic:spPr>
+                </pic:pic>
+              </a:graphicData>
+            </a:graphic>
+          </wp:inline>
+        </w:drawing>
+      </w:r>
+    </w:p>
+    <w:p>
+      <w:pPr>
+        <w:pStyle w:val="ListParagraph"/>
+        <w:rPr>
+          <w:rFonts w:ascii="Arial" w:eastAsia="Times New Roman" w:hAnsi="Arial" w:cs="Arial"/>
+          <w:color w:val="000000"/>
+          <w:lang w:eastAsia="es-ES"/>
+        </w:rPr>
+      </w:pPr>
+      <w:r>
+        <w:rPr>
+          <w:rFonts w:ascii="Arial" w:eastAsia="Times New Roman" w:hAnsi="Arial" w:cs="Arial"/>
+          <w:noProof/>
+          <w:color w:val="000000"/>
+          <w:lang w:eastAsia="es-ES"/>
+        </w:rPr>
+        <w:drawing>
+          <wp:inline distT="0" distB="0" distL="0" distR="0" wp14:anchorId="70A33613" wp14:editId="074107EE">
+            <wp:extent cx="1831361" cy="225706"/>
+            <wp:effectExtent l="0" t="0" r="0" b="3175"/>
+            <wp:docPr id="32" name="Picture 32"/>
+            <wp:cNvGraphicFramePr>
+              <a:graphicFrameLocks xmlns:a="http://schemas.openxmlformats.org/drawingml/2006/main" noChangeAspect="1"/>
+            </wp:cNvGraphicFramePr>
+            <a:graphic xmlns:a="http://schemas.openxmlformats.org/drawingml/2006/main">
+              <a:graphicData uri="http://schemas.openxmlformats.org/drawingml/2006/picture">
+                <pic:pic xmlns:pic="http://schemas.openxmlformats.org/drawingml/2006/picture">
+                  <pic:nvPicPr>
+                    <pic:cNvPr id="0" name="Picture 31"/>
+                    <pic:cNvPicPr>
+                      <a:picLocks noChangeAspect="1" noChangeArrowheads="1"/>
+                    </pic:cNvPicPr>
+                  </pic:nvPicPr>
+                  <pic:blipFill>
+                    <a:blip r:embed="rId34">
+                      <a:extLst>
+                        <a:ext uri="{28A0092B-C50C-407E-A947-70E740481C1C}">
+                          <a14:useLocalDpi xmlns:a14="http://schemas.microsoft.com/office/drawing/2010/main" val="0"/>
+                        </a:ext>
+                      </a:extLst>
+                    </a:blip>
+                    <a:srcRect/>
+                    <a:stretch>
+                      <a:fillRect/>
+                    </a:stretch>
+                  </pic:blipFill>
+                  <pic:spPr bwMode="auto">
+                    <a:xfrm>
+                      <a:off x="0" y="0"/>
+                      <a:ext cx="1873647" cy="230917"/>
+                    </a:xfrm>
+                    <a:prstGeom prst="rect">
+                      <a:avLst/>
+                    </a:prstGeom>
+                    <a:noFill/>
+                    <a:ln>
+                      <a:noFill/>
+                    </a:ln>
+                  </pic:spPr>
+                </pic:pic>
+              </a:graphicData>
+            </a:graphic>
+          </wp:inline>
+        </w:drawing>
+      </w:r>
+    </w:p>
+    <w:p>
+      <w:pPr>
+        <w:pStyle w:val="ListParagraph"/>
+        <w:numPr>
+          <w:ilvl w:val="0"/>
+          <w:numId w:val="11"/>
+        </w:numPr>
+        <w:rPr>
+          <w:rFonts w:ascii="Arial" w:eastAsia="Times New Roman" w:hAnsi="Arial" w:cs="Arial"/>
+          <w:color w:val="000000"/>
+          <w:lang w:eastAsia="es-ES"/>
+        </w:rPr>
+      </w:pPr>
+      <w:r>
+        <w:rPr>
+          <w:rFonts w:ascii="Arial" w:eastAsia="Times New Roman" w:hAnsi="Arial" w:cs="Arial"/>
+          <w:color w:val="000000"/>
+          <w:lang w:eastAsia="es-ES"/>
+        </w:rPr>
+        <w:t>Examina el mensaje de petición DNS. ¿De qué tipo es el registro DNS? ¿Contiene dicho mensaje</w:t>
+      </w:r>
+      <w:r>
+        <w:rPr>
+          <w:rFonts w:ascii="Arial" w:eastAsia="Times New Roman" w:hAnsi="Arial" w:cs="Arial"/>
+          <w:color w:val="000000"/>
+          <w:lang w:eastAsia="es-ES"/>
+        </w:rPr>
+        <w:t xml:space="preserve"> </w:t>
+      </w:r>
+      <w:r>
+        <w:rPr>
+          <w:rFonts w:ascii="Arial" w:eastAsia="Times New Roman" w:hAnsi="Arial" w:cs="Arial"/>
+          <w:color w:val="000000"/>
+          <w:lang w:eastAsia="es-ES"/>
+        </w:rPr>
+        <w:t>alguna respuesta (answer)?</w:t>
+      </w:r>
+    </w:p>
+    <w:p>
+      <w:pPr>
+        <w:ind w:left="720"/>
+        <w:rPr>
+          <w:rFonts w:ascii="Arial" w:eastAsia="Times New Roman" w:hAnsi="Arial" w:cs="Arial"/>
+          <w:color w:val="000000"/>
+          <w:lang w:eastAsia="es-ES"/>
+        </w:rPr>
+      </w:pPr>
+      <w:r>
+        <w:rPr>
+          <w:rFonts w:ascii="Arial" w:eastAsia="Times New Roman" w:hAnsi="Arial" w:cs="Arial"/>
+          <w:color w:val="000000"/>
+          <w:lang w:eastAsia="es-ES"/>
+        </w:rPr>
+        <w:t>El registro es de tipo NS, que proporcionan la correspondencia del nombre de dominio con los servidores de nombres.</w:t>
+      </w:r>
+    </w:p>
+    <w:p>
+      <w:pPr>
+        <w:ind w:left="720"/>
+        <w:rPr>
+          <w:rFonts w:ascii="Arial" w:eastAsia="Times New Roman" w:hAnsi="Arial" w:cs="Arial"/>
+          <w:color w:val="000000"/>
+          <w:lang w:eastAsia="es-ES"/>
+        </w:rPr>
+      </w:pPr>
+      <w:r>
+        <w:rPr>
+          <w:rFonts w:ascii="Arial" w:eastAsia="Times New Roman" w:hAnsi="Arial" w:cs="Arial"/>
+          <w:noProof/>
+          <w:color w:val="000000"/>
+          <w:lang w:eastAsia="es-ES"/>
+        </w:rPr>
+        <w:drawing>
+          <wp:inline distT="0" distB="0" distL="0" distR="0" wp14:anchorId="469CDE74" wp14:editId="6D07EC89">
+            <wp:extent cx="2343873" cy="876014"/>
+            <wp:effectExtent l="0" t="0" r="0" b="635"/>
+            <wp:docPr id="35" name="Picture 35"/>
+            <wp:cNvGraphicFramePr>
+              <a:graphicFrameLocks xmlns:a="http://schemas.openxmlformats.org/drawingml/2006/main" noChangeAspect="1"/>
+            </wp:cNvGraphicFramePr>
+            <a:graphic xmlns:a="http://schemas.openxmlformats.org/drawingml/2006/main">
+              <a:graphicData uri="http://schemas.openxmlformats.org/drawingml/2006/picture">
+                <pic:pic xmlns:pic="http://schemas.openxmlformats.org/drawingml/2006/picture">
+                  <pic:nvPicPr>
+                    <pic:cNvPr id="0" name="Picture 34"/>
+                    <pic:cNvPicPr>
+                      <a:picLocks noChangeAspect="1" noChangeArrowheads="1"/>
+                    </pic:cNvPicPr>
+                  </pic:nvPicPr>
+                  <pic:blipFill>
+                    <a:blip r:embed="rId35">
+                      <a:extLst>
+                        <a:ext uri="{28A0092B-C50C-407E-A947-70E740481C1C}">
+                          <a14:useLocalDpi xmlns:a14="http://schemas.microsoft.com/office/drawing/2010/main" val="0"/>
+                        </a:ext>
+                      </a:extLst>
+                    </a:blip>
+                    <a:srcRect/>
+                    <a:stretch>
+                      <a:fillRect/>
+                    </a:stretch>
+                  </pic:blipFill>
+                  <pic:spPr bwMode="auto">
+                    <a:xfrm>
+                      <a:off x="0" y="0"/>
+                      <a:ext cx="2378276" cy="888872"/>
+                    </a:xfrm>
+                    <a:prstGeom prst="rect">
+                      <a:avLst/>
+                    </a:prstGeom>
+                    <a:noFill/>
+                    <a:ln>
+                      <a:noFill/>
+                    </a:ln>
+                  </pic:spPr>
+                </pic:pic>
+              </a:graphicData>
+            </a:graphic>
+          </wp:inline>
+        </w:drawing>
+      </w:r>
+    </w:p>
+    <w:p>
+      <w:pPr>
+        <w:ind w:left="720"/>
+        <w:rPr>
+          <w:rFonts w:ascii="Arial" w:eastAsia="Times New Roman" w:hAnsi="Arial" w:cs="Arial"/>
+          <w:color w:val="000000"/>
+          <w:lang w:eastAsia="es-ES"/>
+        </w:rPr>
+      </w:pPr>
+      <w:r>
+        <w:rPr>
+          <w:rFonts w:ascii="Arial" w:eastAsia="Times New Roman" w:hAnsi="Arial" w:cs="Arial"/>
+          <w:color w:val="000000"/>
+          <w:lang w:eastAsia="es-ES"/>
+        </w:rPr>
+        <w:t>No contiene ninguna respuesta la petición.</w:t>
+      </w:r>
+    </w:p>
+    <w:p>
+      <w:pPr>
+        <w:ind w:left="720"/>
+        <w:rPr>
+          <w:rFonts w:ascii="Arial" w:eastAsia="Times New Roman" w:hAnsi="Arial" w:cs="Arial"/>
+          <w:color w:val="000000"/>
+          <w:lang w:eastAsia="es-ES"/>
+        </w:rPr>
+      </w:pPr>
+      <w:r>
+        <w:rPr>
+          <w:rFonts w:ascii="Arial" w:eastAsia="Times New Roman" w:hAnsi="Arial" w:cs="Arial"/>
+          <w:noProof/>
+          <w:color w:val="000000"/>
+          <w:lang w:eastAsia="es-ES"/>
+        </w:rPr>
+        <w:drawing>
+          <wp:inline distT="0" distB="0" distL="0" distR="0" wp14:anchorId="1A9EB2FC" wp14:editId="578E5D13">
+            <wp:extent cx="1831340" cy="1030790"/>
+            <wp:effectExtent l="0" t="0" r="0" b="0"/>
+            <wp:docPr id="36" name="Picture 36"/>
+            <wp:cNvGraphicFramePr>
+              <a:graphicFrameLocks xmlns:a="http://schemas.openxmlformats.org/drawingml/2006/main" noChangeAspect="1"/>
+            </wp:cNvGraphicFramePr>
+            <a:graphic xmlns:a="http://schemas.openxmlformats.org/drawingml/2006/main">
+              <a:graphicData uri="http://schemas.openxmlformats.org/drawingml/2006/picture">
+                <pic:pic xmlns:pic="http://schemas.openxmlformats.org/drawingml/2006/picture">
+                  <pic:nvPicPr>
+                    <pic:cNvPr id="0" name="Picture 35"/>
+                    <pic:cNvPicPr>
+                      <a:picLocks noChangeAspect="1" noChangeArrowheads="1"/>
+                    </pic:cNvPicPr>
+                  </pic:nvPicPr>
+                  <pic:blipFill>
+                    <a:blip r:embed="rId36">
+                      <a:extLst>
+                        <a:ext uri="{28A0092B-C50C-407E-A947-70E740481C1C}">
+                          <a14:useLocalDpi xmlns:a14="http://schemas.microsoft.com/office/drawing/2010/main" val="0"/>
+                        </a:ext>
+                      </a:extLst>
+                    </a:blip>
+                    <a:srcRect/>
+                    <a:stretch>
+                      <a:fillRect/>
+                    </a:stretch>
+                  </pic:blipFill>
+                  <pic:spPr bwMode="auto">
+                    <a:xfrm>
+                      <a:off x="0" y="0"/>
+                      <a:ext cx="1947075" cy="1095933"/>
+                    </a:xfrm>
+                    <a:prstGeom prst="rect">
+                      <a:avLst/>
+                    </a:prstGeom>
+                    <a:noFill/>
+                    <a:ln>
+                      <a:noFill/>
+                    </a:ln>
+                  </pic:spPr>
+                </pic:pic>
+              </a:graphicData>
+            </a:graphic>
+          </wp:inline>
+        </w:drawing>
+      </w:r>
+    </w:p>
+    <w:p>
+      <w:pPr>
+        <w:pStyle w:val="ListParagraph"/>
+        <w:numPr>
+          <w:ilvl w:val="0"/>
+          <w:numId w:val="11"/>
+        </w:numPr>
+        <w:rPr>
+          <w:rFonts w:ascii="Arial" w:eastAsia="Times New Roman" w:hAnsi="Arial" w:cs="Arial"/>
+          <w:color w:val="000000"/>
+          <w:lang w:eastAsia="es-ES"/>
+        </w:rPr>
+      </w:pPr>
+      <w:r>
+        <w:rPr>
+          <w:rFonts w:ascii="Arial" w:eastAsia="Times New Roman" w:hAnsi="Arial" w:cs="Arial"/>
+          <w:color w:val="000000"/>
+          <w:lang w:eastAsia="es-ES"/>
+        </w:rPr>
+        <w:t>Examina el mensaje de respuesta DNS. ¿Qué servidores de nombres aparecen en el mensaje de</w:t>
+      </w:r>
+      <w:r>
+        <w:rPr>
+          <w:rFonts w:ascii="Arial" w:eastAsia="Times New Roman" w:hAnsi="Arial" w:cs="Arial"/>
+          <w:color w:val="000000"/>
+          <w:lang w:eastAsia="es-ES"/>
+        </w:rPr>
+        <w:t xml:space="preserve"> </w:t>
+      </w:r>
+      <w:r>
+        <w:rPr>
+          <w:rFonts w:ascii="Arial" w:eastAsia="Times New Roman" w:hAnsi="Arial" w:cs="Arial"/>
+          <w:color w:val="000000"/>
+          <w:lang w:eastAsia="es-ES"/>
+        </w:rPr>
+        <w:t>respuesta para la Universidad Carlos III?</w:t>
+      </w:r>
+      <w:r>
+        <w:rPr>
+          <w:rFonts w:ascii="Arial" w:eastAsia="Times New Roman" w:hAnsi="Arial" w:cs="Arial"/>
+          <w:color w:val="000000"/>
+          <w:lang w:eastAsia="es-ES"/>
+        </w:rPr>
+        <w:t xml:space="preserve"> </w:t>
+      </w:r>
+      <w:r>
+        <w:rPr>
+          <w:rFonts w:ascii="Arial" w:eastAsia="Times New Roman" w:hAnsi="Arial" w:cs="Arial"/>
+          <w:color w:val="000000"/>
+          <w:lang w:eastAsia="es-ES"/>
+        </w:rPr>
+        <w:t>¿Proporciona esta respuesta las</w:t>
+      </w:r>
+      <w:r>
+        <w:rPr>
+          <w:rFonts w:ascii="Arial" w:eastAsia="Times New Roman" w:hAnsi="Arial" w:cs="Arial"/>
+          <w:color w:val="000000"/>
+          <w:lang w:eastAsia="es-ES"/>
+        </w:rPr>
+        <w:t xml:space="preserve"> d</w:t>
+      </w:r>
+      <w:r>
+        <w:rPr>
+          <w:rFonts w:ascii="Arial" w:eastAsia="Times New Roman" w:hAnsi="Arial" w:cs="Arial"/>
+          <w:color w:val="000000"/>
+          <w:lang w:eastAsia="es-ES"/>
+        </w:rPr>
+        <w:t>irecciones IP de</w:t>
+      </w:r>
+      <w:r>
+        <w:rPr>
+          <w:rFonts w:ascii="Arial" w:eastAsia="Times New Roman" w:hAnsi="Arial" w:cs="Arial"/>
+          <w:color w:val="000000"/>
+          <w:lang w:eastAsia="es-ES"/>
+        </w:rPr>
+        <w:t xml:space="preserve"> </w:t>
+      </w:r>
+      <w:r>
+        <w:rPr>
+          <w:rFonts w:ascii="Arial" w:eastAsia="Times New Roman" w:hAnsi="Arial" w:cs="Arial"/>
+          <w:color w:val="000000"/>
+          <w:lang w:eastAsia="es-ES"/>
+        </w:rPr>
+        <w:t>dichos servidores?</w:t>
+      </w:r>
+    </w:p>
+    <w:p>
+      <w:pPr>
+        <w:spacing w:line="240" w:lineRule="auto"/>
+        <w:ind w:left="720"/>
+        <w:rPr>
+          <w:rFonts w:ascii="Arial" w:eastAsia="Times New Roman" w:hAnsi="Arial" w:cs="Arial"/>
+          <w:color w:val="000000"/>
+          <w:lang w:eastAsia="es-ES"/>
+        </w:rPr>
+      </w:pPr>
+      <w:r>
+        <w:rPr>
+          <w:rFonts w:ascii="Arial" w:eastAsia="Times New Roman" w:hAnsi="Arial" w:cs="Arial"/>
+          <w:color w:val="000000"/>
+          <w:lang w:eastAsia="es-ES"/>
+        </w:rPr>
+        <w:t xml:space="preserve">Servidores de nombres: </w:t>
+      </w:r>
+      <w:r>
+        <w:rPr>
+          <w:rFonts w:ascii="Arial" w:eastAsia="Times New Roman" w:hAnsi="Arial" w:cs="Arial"/>
+          <w:color w:val="000000"/>
+          <w:lang w:eastAsia="es-ES"/>
+        </w:rPr>
+        <w:t>vorteX.uc3m.es</w:t>
+      </w:r>
+      <w:r>
+        <w:rPr>
+          <w:rFonts w:ascii="Arial" w:eastAsia="Times New Roman" w:hAnsi="Arial" w:cs="Arial"/>
+          <w:color w:val="000000"/>
+          <w:lang w:eastAsia="es-ES"/>
+        </w:rPr>
+        <w:t xml:space="preserve">, </w:t>
+      </w:r>
+      <w:r>
+        <w:rPr>
+          <w:rFonts w:ascii="Arial" w:eastAsia="Times New Roman" w:hAnsi="Arial" w:cs="Arial"/>
+          <w:color w:val="000000"/>
+          <w:lang w:eastAsia="es-ES"/>
+        </w:rPr>
+        <w:t>saruman.uc3m.es</w:t>
+      </w:r>
+      <w:r>
+        <w:rPr>
+          <w:rFonts w:ascii="Arial" w:eastAsia="Times New Roman" w:hAnsi="Arial" w:cs="Arial"/>
+          <w:color w:val="000000"/>
+          <w:lang w:eastAsia="es-ES"/>
+        </w:rPr>
+        <w:t xml:space="preserve">, </w:t>
+      </w:r>
+      <w:r>
+        <w:rPr>
+          <w:rFonts w:ascii="Arial" w:eastAsia="Times New Roman" w:hAnsi="Arial" w:cs="Arial"/>
+          <w:color w:val="000000"/>
+          <w:lang w:eastAsia="es-ES"/>
+        </w:rPr>
+        <w:t>sun.rediris.es</w:t>
+      </w:r>
+      <w:r>
+        <w:rPr>
+          <w:rFonts w:ascii="Arial" w:eastAsia="Times New Roman" w:hAnsi="Arial" w:cs="Arial"/>
+          <w:color w:val="000000"/>
+          <w:lang w:eastAsia="es-ES"/>
+        </w:rPr>
+        <w:t xml:space="preserve">, </w:t>
+      </w:r>
+      <w:r>
+        <w:rPr>
+          <w:rFonts w:ascii="Arial" w:eastAsia="Times New Roman" w:hAnsi="Arial" w:cs="Arial"/>
+          <w:color w:val="000000"/>
+          <w:lang w:eastAsia="es-ES"/>
+        </w:rPr>
+        <w:t>chico.rediris.es</w:t>
+      </w:r>
+    </w:p>
+    <w:p>
+      <w:pPr>
+        <w:ind w:left="720"/>
+        <w:rPr>
+          <w:rFonts w:ascii="Arial" w:eastAsia="Times New Roman" w:hAnsi="Arial" w:cs="Arial"/>
+          <w:color w:val="000000"/>
+          <w:lang w:eastAsia="es-ES"/>
+        </w:rPr>
+      </w:pPr>
+      <w:r>
+        <w:rPr>
+          <w:rFonts w:ascii="Arial" w:eastAsia="Times New Roman" w:hAnsi="Arial" w:cs="Arial"/>
+          <w:noProof/>
+          <w:color w:val="000000"/>
+          <w:lang w:eastAsia="es-ES"/>
+        </w:rPr>
+        <w:drawing>
+          <wp:inline distT="0" distB="0" distL="0" distR="0" wp14:anchorId="3FF6DDF7" wp14:editId="79C10DB8">
+            <wp:extent cx="3599726" cy="862802"/>
+            <wp:effectExtent l="0" t="0" r="1270" b="0"/>
+            <wp:docPr id="37" name="Picture 37"/>
+            <wp:cNvGraphicFramePr>
+              <a:graphicFrameLocks xmlns:a="http://schemas.openxmlformats.org/drawingml/2006/main" noChangeAspect="1"/>
+            </wp:cNvGraphicFramePr>
+            <a:graphic xmlns:a="http://schemas.openxmlformats.org/drawingml/2006/main">
+              <a:graphicData uri="http://schemas.openxmlformats.org/drawingml/2006/picture">
+                <pic:pic xmlns:pic="http://schemas.openxmlformats.org/drawingml/2006/picture">
+                  <pic:nvPicPr>
+                    <pic:cNvPr id="0" name="Picture 36"/>
+                    <pic:cNvPicPr>
+                      <a:picLocks noChangeAspect="1" noChangeArrowheads="1"/>
+                    </pic:cNvPicPr>
+                  </pic:nvPicPr>
+                  <pic:blipFill>
+                    <a:blip r:embed="rId37">
+                      <a:extLst>
+                        <a:ext uri="{28A0092B-C50C-407E-A947-70E740481C1C}">
+                          <a14:useLocalDpi xmlns:a14="http://schemas.microsoft.com/office/drawing/2010/main" val="0"/>
+                        </a:ext>
+                      </a:extLst>
+                    </a:blip>
+                    <a:srcRect/>
+                    <a:stretch>
+                      <a:fillRect/>
+                    </a:stretch>
+                  </pic:blipFill>
+                  <pic:spPr bwMode="auto">
+                    <a:xfrm>
+                      <a:off x="0" y="0"/>
+                      <a:ext cx="3659282" cy="877077"/>
+                    </a:xfrm>
+                    <a:prstGeom prst="rect">
+                      <a:avLst/>
+                    </a:prstGeom>
+                    <a:noFill/>
+                    <a:ln>
+                      <a:noFill/>
+                    </a:ln>
+                  </pic:spPr>
+                </pic:pic>
+              </a:graphicData>
+            </a:graphic>
+          </wp:inline>
+        </w:drawing>
+      </w:r>
+    </w:p>
+    <w:p>
+      <w:pPr>
+        <w:ind w:left="720"/>
+        <w:rPr>
+          <w:rFonts w:ascii="Arial" w:eastAsia="Times New Roman" w:hAnsi="Arial" w:cs="Arial"/>
+          <w:color w:val="000000"/>
+          <w:lang w:eastAsia="es-ES"/>
+        </w:rPr>
+      </w:pPr>
+      <w:r>
+        <w:rPr>
+          <w:rFonts w:ascii="Arial" w:eastAsia="Times New Roman" w:hAnsi="Arial" w:cs="Arial"/>
+          <w:color w:val="000000"/>
+          <w:lang w:eastAsia="es-ES"/>
+        </w:rPr>
+        <w:t>Proporciona las direcciones IPv4 y IPv6 de dos de ellos</w:t>
+      </w:r>
+      <w:r>
+        <w:rPr>
+          <w:rFonts w:ascii="Arial" w:eastAsia="Times New Roman" w:hAnsi="Arial" w:cs="Arial"/>
+          <w:color w:val="000000"/>
+          <w:lang w:eastAsia="es-ES"/>
+        </w:rPr>
+        <w:t xml:space="preserve">: </w:t>
+      </w:r>
+    </w:p>
+    <w:p>
+      <w:pPr>
+        <w:ind w:left="720" w:firstLine="720"/>
+        <w:rPr>
+          <w:rFonts w:ascii="Arial" w:eastAsia="Times New Roman" w:hAnsi="Arial" w:cs="Arial"/>
+          <w:color w:val="000000"/>
+          <w:lang w:eastAsia="es-ES"/>
+        </w:rPr>
+      </w:pPr>
+      <w:r>
+        <w:rPr>
+          <w:rFonts w:ascii="Arial" w:eastAsia="Times New Roman" w:hAnsi="Arial" w:cs="Arial"/>
+          <w:color w:val="000000"/>
+          <w:lang w:eastAsia="es-ES"/>
+        </w:rPr>
+        <w:t>sun.rediris.es</w:t>
+      </w:r>
+      <w:r>
+        <w:rPr>
+          <w:rFonts w:ascii="Arial" w:eastAsia="Times New Roman" w:hAnsi="Arial" w:cs="Arial"/>
+          <w:color w:val="000000"/>
+          <w:lang w:eastAsia="es-ES"/>
+        </w:rPr>
+        <w:t xml:space="preserve">: </w:t>
+      </w:r>
+      <w:r>
+        <w:rPr>
+          <w:rFonts w:ascii="Arial" w:eastAsia="Times New Roman" w:hAnsi="Arial" w:cs="Arial"/>
+          <w:color w:val="000000"/>
+          <w:lang w:eastAsia="es-ES"/>
+        </w:rPr>
+        <w:t>199.184.182.1</w:t>
+      </w:r>
+      <w:r>
+        <w:rPr>
+          <w:rFonts w:ascii="Arial" w:eastAsia="Times New Roman" w:hAnsi="Arial" w:cs="Arial"/>
+          <w:color w:val="000000"/>
+          <w:lang w:eastAsia="es-ES"/>
+        </w:rPr>
+        <w:t xml:space="preserve"> y </w:t>
+      </w:r>
+      <w:r>
+        <w:rPr>
+          <w:rFonts w:ascii="Arial" w:eastAsia="Times New Roman" w:hAnsi="Arial" w:cs="Arial"/>
+          <w:color w:val="000000"/>
+          <w:lang w:eastAsia="es-ES"/>
+        </w:rPr>
+        <w:t>2620:171:808::1</w:t>
+      </w:r>
+    </w:p>
+    <w:p>
+      <w:pPr>
+        <w:ind w:left="720"/>
+        <w:rPr>
+          <w:rFonts w:ascii="Arial" w:eastAsia="Times New Roman" w:hAnsi="Arial" w:cs="Arial"/>
+          <w:color w:val="000000"/>
+          <w:lang w:eastAsia="es-ES"/>
+        </w:rPr>
+      </w:pPr>
+      <w:r>
+        <w:rPr>
+          <w:rFonts w:ascii="Arial" w:eastAsia="Times New Roman" w:hAnsi="Arial" w:cs="Arial"/>
+          <w:color w:val="000000"/>
+          <w:lang w:eastAsia="es-ES"/>
+        </w:rPr>
+        <w:tab/>
+      </w:r>
+      <w:r>
+        <w:rPr>
+          <w:rFonts w:ascii="Arial" w:eastAsia="Times New Roman" w:hAnsi="Arial" w:cs="Arial"/>
+          <w:color w:val="000000"/>
+          <w:lang w:eastAsia="es-ES"/>
+        </w:rPr>
+        <w:t>chico.rediris.es</w:t>
+      </w:r>
+      <w:r>
+        <w:rPr>
+          <w:rFonts w:ascii="Arial" w:eastAsia="Times New Roman" w:hAnsi="Arial" w:cs="Arial"/>
+          <w:color w:val="000000"/>
+          <w:lang w:eastAsia="es-ES"/>
+        </w:rPr>
+        <w:t xml:space="preserve">: </w:t>
+      </w:r>
+      <w:r>
+        <w:rPr>
+          <w:rFonts w:ascii="Arial" w:eastAsia="Times New Roman" w:hAnsi="Arial" w:cs="Arial"/>
+          <w:color w:val="000000"/>
+          <w:lang w:eastAsia="es-ES"/>
+        </w:rPr>
+        <w:t>162.219.54.2</w:t>
+      </w:r>
+      <w:r>
+        <w:rPr>
+          <w:rFonts w:ascii="Arial" w:eastAsia="Times New Roman" w:hAnsi="Arial" w:cs="Arial"/>
+          <w:color w:val="000000"/>
+          <w:lang w:eastAsia="es-ES"/>
+        </w:rPr>
+        <w:t xml:space="preserve"> y </w:t>
+      </w:r>
+      <w:r>
+        <w:rPr>
+          <w:rFonts w:ascii="Arial" w:eastAsia="Times New Roman" w:hAnsi="Arial" w:cs="Arial"/>
+          <w:color w:val="000000"/>
+          <w:lang w:eastAsia="es-ES"/>
+        </w:rPr>
+        <w:t>2620:10a:80eb::2</w:t>
+      </w:r>
+    </w:p>
+    <w:p>
+      <w:pPr>
+        <w:ind w:left="720"/>
+        <w:rPr>
+          <w:rFonts w:ascii="Arial" w:eastAsia="Times New Roman" w:hAnsi="Arial" w:cs="Arial"/>
+          <w:color w:val="000000"/>
+          <w:lang w:eastAsia="es-ES"/>
+        </w:rPr>
+      </w:pPr>
+      <w:r>
+        <w:rPr>
+          <w:rFonts w:ascii="Arial" w:eastAsia="Times New Roman" w:hAnsi="Arial" w:cs="Arial"/>
+          <w:noProof/>
+          <w:color w:val="000000"/>
+          <w:lang w:eastAsia="es-ES"/>
+        </w:rPr>
+        <w:drawing>
+          <wp:inline distT="0" distB="0" distL="0" distR="0" wp14:anchorId="1C685FF6" wp14:editId="629E73BB">
+            <wp:extent cx="5393690" cy="1024255"/>
+            <wp:effectExtent l="0" t="0" r="0" b="4445"/>
+            <wp:docPr id="38" name="Picture 38"/>
+            <wp:cNvGraphicFramePr>
+              <a:graphicFrameLocks xmlns:a="http://schemas.openxmlformats.org/drawingml/2006/main" noChangeAspect="1"/>
+            </wp:cNvGraphicFramePr>
+            <a:graphic xmlns:a="http://schemas.openxmlformats.org/drawingml/2006/main">
+              <a:graphicData uri="http://schemas.openxmlformats.org/drawingml/2006/picture">
+                <pic:pic xmlns:pic="http://schemas.openxmlformats.org/drawingml/2006/picture">
+                  <pic:nvPicPr>
+                    <pic:cNvPr id="0" name="Picture 37"/>
+                    <pic:cNvPicPr>
+                      <a:picLocks noChangeAspect="1" noChangeArrowheads="1"/>
+                    </pic:cNvPicPr>
+                  </pic:nvPicPr>
+                  <pic:blipFill>
+                    <a:blip r:embed="rId38">
+                      <a:extLst>
+                        <a:ext uri="{28A0092B-C50C-407E-A947-70E740481C1C}">
+                          <a14:useLocalDpi xmlns:a14="http://schemas.microsoft.com/office/drawing/2010/main" val="0"/>
+                        </a:ext>
+                      </a:extLst>
+                    </a:blip>
+                    <a:srcRect/>
+                    <a:stretch>
+                      <a:fillRect/>
+                    </a:stretch>
+                  </pic:blipFill>
+                  <pic:spPr bwMode="auto">
+                    <a:xfrm>
+                      <a:off x="0" y="0"/>
+                      <a:ext cx="5393690" cy="1024255"/>
+                    </a:xfrm>
+                    <a:prstGeom prst="rect">
+                      <a:avLst/>
+                    </a:prstGeom>
+                    <a:noFill/>
+                    <a:ln>
+                      <a:noFill/>
+                    </a:ln>
+                  </pic:spPr>
+                </pic:pic>
+              </a:graphicData>
+            </a:graphic>
+          </wp:inline>
+        </w:drawing>
+      </w:r>
+    </w:p>
+    <w:p>
+      <w:pPr>
+        <w:pStyle w:val="ListParagraph"/>
+        <w:numPr>
+          <w:ilvl w:val="0"/>
+          <w:numId w:val="11"/>
+        </w:numPr>
+        <w:rPr>
+          <w:rFonts w:ascii="Arial" w:eastAsia="Times New Roman" w:hAnsi="Arial" w:cs="Arial"/>
+          <w:color w:val="000000"/>
+          <w:lang w:eastAsia="es-ES"/>
+        </w:rPr>
+      </w:pPr>
+      <w:r>
+        <w:rPr>
+          <w:rFonts w:ascii="Arial" w:eastAsia="Times New Roman" w:hAnsi="Arial" w:cs="Arial"/>
+          <w:color w:val="000000"/>
+          <w:lang w:eastAsia="es-ES"/>
+        </w:rPr>
+        <w:lastRenderedPageBreak/>
+        <w:t>Adjunta una captura de pantalla</w:t>
+      </w:r>
+    </w:p>
+    <w:p>
+      <w:pPr>
+        <w:spacing w:line="240" w:lineRule="auto"/>
+        <w:ind w:left="-1418" w:right="-1419"/>
+        <w:rPr>
+          <w:rFonts w:ascii="Arial" w:eastAsia="Times New Roman" w:hAnsi="Arial" w:cs="Arial"/>
+          <w:color w:val="000000"/>
+          <w:lang w:eastAsia="es-ES"/>
+        </w:rPr>
+      </w:pPr>
+      <w:r>
+        <w:rPr>
+          <w:rFonts w:ascii="Arial" w:eastAsia="Times New Roman" w:hAnsi="Arial" w:cs="Arial"/>
+          <w:noProof/>
+          <w:color w:val="000000"/>
+          <w:lang w:eastAsia="es-ES"/>
+        </w:rPr>
+        <w:drawing>
+          <wp:inline distT="0" distB="0" distL="0" distR="0" wp14:anchorId="4000E2EA" wp14:editId="709265D2">
+            <wp:extent cx="7287172" cy="164036"/>
+            <wp:effectExtent l="0" t="0" r="0" b="7620"/>
+            <wp:docPr id="34" name="Picture 34"/>
+            <wp:cNvGraphicFramePr>
+              <a:graphicFrameLocks xmlns:a="http://schemas.openxmlformats.org/drawingml/2006/main" noChangeAspect="1"/>
+            </wp:cNvGraphicFramePr>
+            <a:graphic xmlns:a="http://schemas.openxmlformats.org/drawingml/2006/main">
+              <a:graphicData uri="http://schemas.openxmlformats.org/drawingml/2006/picture">
+                <pic:pic xmlns:pic="http://schemas.openxmlformats.org/drawingml/2006/picture">
+                  <pic:nvPicPr>
+                    <pic:cNvPr id="0" name="Picture 33"/>
+                    <pic:cNvPicPr>
+                      <a:picLocks noChangeAspect="1" noChangeArrowheads="1"/>
+                    </pic:cNvPicPr>
+                  </pic:nvPicPr>
+                  <pic:blipFill>
+                    <a:blip r:embed="rId39">
+                      <a:extLst>
+                        <a:ext uri="{28A0092B-C50C-407E-A947-70E740481C1C}">
+                          <a14:useLocalDpi xmlns:a14="http://schemas.microsoft.com/office/drawing/2010/main" val="0"/>
+                        </a:ext>
+                      </a:extLst>
+                    </a:blip>
+                    <a:srcRect/>
+                    <a:stretch>
+                      <a:fillRect/>
+                    </a:stretch>
+                  </pic:blipFill>
+                  <pic:spPr bwMode="auto">
+                    <a:xfrm>
+                      <a:off x="0" y="0"/>
+                      <a:ext cx="13862351" cy="312045"/>
+                    </a:xfrm>
+                    <a:prstGeom prst="rect">
+                      <a:avLst/>
+                    </a:prstGeom>
+                    <a:noFill/>
+                    <a:ln>
+                      <a:noFill/>
+                    </a:ln>
+                  </pic:spPr>
+                </pic:pic>
+              </a:graphicData>
+            </a:graphic>
+          </wp:inline>
+        </w:drawing>
+      </w:r>
+    </w:p>
     <w:sectPr>
-      <w:headerReference w:type="default" r:id="rId33"/>
-      <w:footerReference w:type="default" r:id="rId34"/>
+      <w:headerReference w:type="default" r:id="rId40"/>
+      <w:footerReference w:type="default" r:id="rId41"/>
       <w:pgSz w:w="11906" w:h="16838"/>
       <w:pgMar w:top="1417" w:right="1701" w:bottom="1417" w:left="1701" w:header="708" w:footer="708" w:gutter="0"/>
       <w:cols w:space="708"/>
@@ -5079,6 +6261,119 @@
     </w:lvl>
   </w:abstractNum>
   <w:abstractNum w:abstractNumId="6" w15:restartNumberingAfterBreak="0">
+    <w:nsid w:val="4F193097"/>
+    <w:multiLevelType w:val="hybridMultilevel"/>
+    <w:tmpl w:val="4C9453C8"/>
+    <w:lvl w:ilvl="0" w:tplc="3778874E">
+      <w:start w:val="11"/>
+      <w:numFmt w:val="bullet"/>
+      <w:lvlText w:val="-"/>
+      <w:lvlJc w:val="left"/>
+      <w:pPr>
+        <w:ind w:left="720" w:hanging="360"/>
+      </w:pPr>
+      <w:rPr>
+        <w:rFonts w:ascii="Calibri" w:eastAsiaTheme="minorHAnsi" w:hAnsi="Calibri" w:cs="Calibri" w:hint="default"/>
+      </w:rPr>
+    </w:lvl>
+    <w:lvl w:ilvl="1" w:tplc="0C0A0003" w:tentative="1">
+      <w:start w:val="1"/>
+      <w:numFmt w:val="bullet"/>
+      <w:lvlText w:val="o"/>
+      <w:lvlJc w:val="left"/>
+      <w:pPr>
+        <w:ind w:left="1440" w:hanging="360"/>
+      </w:pPr>
+      <w:rPr>
+        <w:rFonts w:ascii="Courier New" w:hAnsi="Courier New" w:cs="Courier New" w:hint="default"/>
+      </w:rPr>
+    </w:lvl>
+    <w:lvl w:ilvl="2" w:tplc="0C0A0005" w:tentative="1">
+      <w:start w:val="1"/>
+      <w:numFmt w:val="bullet"/>
+      <w:lvlText w:val=""/>
+      <w:lvlJc w:val="left"/>
+      <w:pPr>
+        <w:ind w:left="2160" w:hanging="360"/>
+      </w:pPr>
+      <w:rPr>
+        <w:rFonts w:ascii="Wingdings" w:hAnsi="Wingdings" w:hint="default"/>
+      </w:rPr>
+    </w:lvl>
+    <w:lvl w:ilvl="3" w:tplc="0C0A0001" w:tentative="1">
+      <w:start w:val="1"/>
+      <w:numFmt w:val="bullet"/>
+      <w:lvlText w:val=""/>
+      <w:lvlJc w:val="left"/>
+      <w:pPr>
+        <w:ind w:left="2880" w:hanging="360"/>
+      </w:pPr>
+      <w:rPr>
+        <w:rFonts w:ascii="Symbol" w:hAnsi="Symbol" w:hint="default"/>
+      </w:rPr>
+    </w:lvl>
+    <w:lvl w:ilvl="4" w:tplc="0C0A0003" w:tentative="1">
+      <w:start w:val="1"/>
+      <w:numFmt w:val="bullet"/>
+      <w:lvlText w:val="o"/>
+      <w:lvlJc w:val="left"/>
+      <w:pPr>
+        <w:ind w:left="3600" w:hanging="360"/>
+      </w:pPr>
+      <w:rPr>
+        <w:rFonts w:ascii="Courier New" w:hAnsi="Courier New" w:cs="Courier New" w:hint="default"/>
+      </w:rPr>
+    </w:lvl>
+    <w:lvl w:ilvl="5" w:tplc="0C0A0005" w:tentative="1">
+      <w:start w:val="1"/>
+      <w:numFmt w:val="bullet"/>
+      <w:lvlText w:val=""/>
+      <w:lvlJc w:val="left"/>
+      <w:pPr>
+        <w:ind w:left="4320" w:hanging="360"/>
+      </w:pPr>
+      <w:rPr>
+        <w:rFonts w:ascii="Wingdings" w:hAnsi="Wingdings" w:hint="default"/>
+      </w:rPr>
+    </w:lvl>
+    <w:lvl w:ilvl="6" w:tplc="0C0A0001" w:tentative="1">
+      <w:start w:val="1"/>
+      <w:numFmt w:val="bullet"/>
+      <w:lvlText w:val=""/>
+      <w:lvlJc w:val="left"/>
+      <w:pPr>
+        <w:ind w:left="5040" w:hanging="360"/>
+      </w:pPr>
+      <w:rPr>
+        <w:rFonts w:ascii="Symbol" w:hAnsi="Symbol" w:hint="default"/>
+      </w:rPr>
+    </w:lvl>
+    <w:lvl w:ilvl="7" w:tplc="0C0A0003" w:tentative="1">
+      <w:start w:val="1"/>
+      <w:numFmt w:val="bullet"/>
+      <w:lvlText w:val="o"/>
+      <w:lvlJc w:val="left"/>
+      <w:pPr>
+        <w:ind w:left="5760" w:hanging="360"/>
+      </w:pPr>
+      <w:rPr>
+        <w:rFonts w:ascii="Courier New" w:hAnsi="Courier New" w:cs="Courier New" w:hint="default"/>
+      </w:rPr>
+    </w:lvl>
+    <w:lvl w:ilvl="8" w:tplc="0C0A0005" w:tentative="1">
+      <w:start w:val="1"/>
+      <w:numFmt w:val="bullet"/>
+      <w:lvlText w:val=""/>
+      <w:lvlJc w:val="left"/>
+      <w:pPr>
+        <w:ind w:left="6480" w:hanging="360"/>
+      </w:pPr>
+      <w:rPr>
+        <w:rFonts w:ascii="Wingdings" w:hAnsi="Wingdings" w:hint="default"/>
+      </w:rPr>
+    </w:lvl>
+  </w:abstractNum>
+  <w:abstractNum w:abstractNumId="7" w15:restartNumberingAfterBreak="0">
     <w:nsid w:val="5A5F3AB4"/>
     <w:multiLevelType w:val="hybridMultilevel"/>
     <w:tmpl w:val="E3A26F48"/>
@@ -5191,7 +6486,7 @@
       </w:rPr>
     </w:lvl>
   </w:abstractNum>
-  <w:abstractNum w:abstractNumId="7" w15:restartNumberingAfterBreak="0">
+  <w:abstractNum w:abstractNumId="8" w15:restartNumberingAfterBreak="0">
     <w:nsid w:val="5D706569"/>
     <w:multiLevelType w:val="hybridMultilevel"/>
     <w:tmpl w:val="4A1434C2"/>
@@ -5304,7 +6599,7 @@
       </w:rPr>
     </w:lvl>
   </w:abstractNum>
-  <w:abstractNum w:abstractNumId="8" w15:restartNumberingAfterBreak="0">
+  <w:abstractNum w:abstractNumId="9" w15:restartNumberingAfterBreak="0">
     <w:nsid w:val="60333DA1"/>
     <w:multiLevelType w:val="hybridMultilevel"/>
     <w:tmpl w:val="119274F0"/>
@@ -5417,7 +6712,7 @@
       </w:rPr>
     </w:lvl>
   </w:abstractNum>
-  <w:abstractNum w:abstractNumId="9" w15:restartNumberingAfterBreak="0">
+  <w:abstractNum w:abstractNumId="10" w15:restartNumberingAfterBreak="0">
     <w:nsid w:val="6670108A"/>
     <w:multiLevelType w:val="hybridMultilevel"/>
     <w:tmpl w:val="51E67094"/>
@@ -5506,7 +6801,97 @@
       </w:pPr>
     </w:lvl>
   </w:abstractNum>
-  <w:abstractNum w:abstractNumId="10" w15:restartNumberingAfterBreak="0">
+  <w:abstractNum w:abstractNumId="11" w15:restartNumberingAfterBreak="0">
+    <w:nsid w:val="6C7E729D"/>
+    <w:multiLevelType w:val="hybridMultilevel"/>
+    <w:tmpl w:val="633EAB58"/>
+    <w:lvl w:ilvl="0" w:tplc="FC701E78">
+      <w:start w:val="1"/>
+      <w:numFmt w:val="decimal"/>
+      <w:lvlText w:val="%1."/>
+      <w:lvlJc w:val="left"/>
+      <w:pPr>
+        <w:ind w:left="720" w:hanging="360"/>
+      </w:pPr>
+      <w:rPr>
+        <w:rFonts w:ascii="Calibri+FPEF" w:hAnsi="Calibri+FPEF" w:hint="default"/>
+        <w:color w:val="000000"/>
+      </w:rPr>
+    </w:lvl>
+    <w:lvl w:ilvl="1" w:tplc="0C0A0019" w:tentative="1">
+      <w:start w:val="1"/>
+      <w:numFmt w:val="lowerLetter"/>
+      <w:lvlText w:val="%2."/>
+      <w:lvlJc w:val="left"/>
+      <w:pPr>
+        <w:ind w:left="1440" w:hanging="360"/>
+      </w:pPr>
+    </w:lvl>
+    <w:lvl w:ilvl="2" w:tplc="0C0A001B" w:tentative="1">
+      <w:start w:val="1"/>
+      <w:numFmt w:val="lowerRoman"/>
+      <w:lvlText w:val="%3."/>
+      <w:lvlJc w:val="right"/>
+      <w:pPr>
+        <w:ind w:left="2160" w:hanging="180"/>
+      </w:pPr>
+    </w:lvl>
+    <w:lvl w:ilvl="3" w:tplc="0C0A000F" w:tentative="1">
+      <w:start w:val="1"/>
+      <w:numFmt w:val="decimal"/>
+      <w:lvlText w:val="%4."/>
+      <w:lvlJc w:val="left"/>
+      <w:pPr>
+        <w:ind w:left="2880" w:hanging="360"/>
+      </w:pPr>
+    </w:lvl>
+    <w:lvl w:ilvl="4" w:tplc="0C0A0019" w:tentative="1">
+      <w:start w:val="1"/>
+      <w:numFmt w:val="lowerLetter"/>
+      <w:lvlText w:val="%5."/>
+      <w:lvlJc w:val="left"/>
+      <w:pPr>
+        <w:ind w:left="3600" w:hanging="360"/>
+      </w:pPr>
+    </w:lvl>
+    <w:lvl w:ilvl="5" w:tplc="0C0A001B" w:tentative="1">
+      <w:start w:val="1"/>
+      <w:numFmt w:val="lowerRoman"/>
+      <w:lvlText w:val="%6."/>
+      <w:lvlJc w:val="right"/>
+      <w:pPr>
+        <w:ind w:left="4320" w:hanging="180"/>
+      </w:pPr>
+    </w:lvl>
+    <w:lvl w:ilvl="6" w:tplc="0C0A000F" w:tentative="1">
+      <w:start w:val="1"/>
+      <w:numFmt w:val="decimal"/>
+      <w:lvlText w:val="%7."/>
+      <w:lvlJc w:val="left"/>
+      <w:pPr>
+        <w:ind w:left="5040" w:hanging="360"/>
+      </w:pPr>
+    </w:lvl>
+    <w:lvl w:ilvl="7" w:tplc="0C0A0019" w:tentative="1">
+      <w:start w:val="1"/>
+      <w:numFmt w:val="lowerLetter"/>
+      <w:lvlText w:val="%8."/>
+      <w:lvlJc w:val="left"/>
+      <w:pPr>
+        <w:ind w:left="5760" w:hanging="360"/>
+      </w:pPr>
+    </w:lvl>
+    <w:lvl w:ilvl="8" w:tplc="0C0A001B" w:tentative="1">
+      <w:start w:val="1"/>
+      <w:numFmt w:val="lowerRoman"/>
+      <w:lvlText w:val="%9."/>
+      <w:lvlJc w:val="right"/>
+      <w:pPr>
+        <w:ind w:left="6480" w:hanging="180"/>
+      </w:pPr>
+    </w:lvl>
+  </w:abstractNum>
+  <w:abstractNum w:abstractNumId="12" w15:restartNumberingAfterBreak="0">
     <w:nsid w:val="6CA72180"/>
     <w:multiLevelType w:val="hybridMultilevel"/>
     <w:tmpl w:val="E7240E2C"/>
@@ -5626,16 +7011,16 @@
     <w:abstractNumId w:val="1"/>
   </w:num>
   <w:num w:numId="3">
-    <w:abstractNumId w:val="9"/>
+    <w:abstractNumId w:val="10"/>
   </w:num>
   <w:num w:numId="4">
-    <w:abstractNumId w:val="10"/>
+    <w:abstractNumId w:val="12"/>
   </w:num>
   <w:num w:numId="5">
-    <w:abstractNumId w:val="6"/>
+    <w:abstractNumId w:val="7"/>
   </w:num>
   <w:num w:numId="6">
-    <w:abstractNumId w:val="8"/>
+    <w:abstractNumId w:val="9"/>
   </w:num>
   <w:num w:numId="7">
     <w:abstractNumId w:val="4"/>
@@ -5644,13 +7029,19 @@
     <w:abstractNumId w:val="5"/>
   </w:num>
   <w:num w:numId="9">
-    <w:abstractNumId w:val="7"/>
+    <w:abstractNumId w:val="8"/>
   </w:num>
   <w:num w:numId="10">
     <w:abstractNumId w:val="2"/>
   </w:num>
   <w:num w:numId="11">
     <w:abstractNumId w:val="3"/>
+  </w:num>
+  <w:num w:numId="12">
+    <w:abstractNumId w:val="6"/>
+  </w:num>
+  <w:num w:numId="13">
+    <w:abstractNumId w:val="11"/>
   </w:num>
 </w:numbering>
 </file>

</xml_diff>

<commit_message>
RO DNS 1.4 #38
Todas las cuestiones respondidas.


Former-commit-id: 916308316bf32e1436c32cd6621af7a752fa4a34
Former-commit-id: d8811472fae5c0b08dabe68512b825e31917c00f
</commit_message>
<xml_diff>
--- a/RO/Lc - Practica DNS/RO-PdC1-L81-100405951.docx
+++ b/RO/Lc - Practica DNS/RO-PdC1-L81-100405951.docx
@@ -6,7 +6,7 @@
       <w:pPr>
         <w:spacing w:before="187" w:after="0" w:line="240" w:lineRule="auto"/>
         <w:ind w:right="-1"/>
-        <w:jc w:val="center"/>
+        <w:jc w:val="both"/>
         <w:rPr>
           <w:rFonts w:ascii="Arial" w:eastAsia="Times New Roman" w:hAnsi="Arial" w:cs="Arial"/>
           <w:color w:val="000000"/>
@@ -17,6 +17,20 @@
       </w:pPr>
       <w:bookmarkStart w:id="0" w:name="_Hlk55041806"/>
       <w:bookmarkEnd w:id="0"/>
+    </w:p>
+    <w:p>
+      <w:pPr>
+        <w:spacing w:before="187" w:after="0" w:line="240" w:lineRule="auto"/>
+        <w:ind w:right="-1"/>
+        <w:jc w:val="both"/>
+        <w:rPr>
+          <w:rFonts w:ascii="Arial" w:eastAsia="Times New Roman" w:hAnsi="Arial" w:cs="Arial"/>
+          <w:color w:val="000000"/>
+          <w:sz w:val="56"/>
+          <w:szCs w:val="56"/>
+          <w:lang w:eastAsia="es-ES"/>
+        </w:rPr>
+      </w:pPr>
     </w:p>
     <w:p>
       <w:pPr>
@@ -24,20 +38,6 @@
         <w:ind w:right="-1"/>
         <w:jc w:val="center"/>
         <w:rPr>
-          <w:rFonts w:ascii="Arial" w:eastAsia="Times New Roman" w:hAnsi="Arial" w:cs="Arial"/>
-          <w:color w:val="000000"/>
-          <w:sz w:val="56"/>
-          <w:szCs w:val="56"/>
-          <w:lang w:eastAsia="es-ES"/>
-        </w:rPr>
-      </w:pPr>
-    </w:p>
-    <w:p>
-      <w:pPr>
-        <w:spacing w:before="187" w:after="0" w:line="240" w:lineRule="auto"/>
-        <w:ind w:right="-1"/>
-        <w:jc w:val="center"/>
-        <w:rPr>
           <w:rFonts w:ascii="Times New Roman" w:eastAsia="Times New Roman" w:hAnsi="Times New Roman" w:cs="Times New Roman"/>
           <w:sz w:val="24"/>
           <w:szCs w:val="24"/>
@@ -128,6 +128,20 @@
         </w:rPr>
         <w:t>NFORMÁTICA</w:t>
       </w:r>
+    </w:p>
+    <w:p>
+      <w:pPr>
+        <w:spacing w:before="797" w:after="0" w:line="240" w:lineRule="auto"/>
+        <w:ind w:right="-1"/>
+        <w:jc w:val="center"/>
+        <w:rPr>
+          <w:rFonts w:ascii="Arial" w:eastAsia="Times New Roman" w:hAnsi="Arial" w:cs="Arial"/>
+          <w:color w:val="000000"/>
+          <w:sz w:val="32"/>
+          <w:szCs w:val="32"/>
+          <w:lang w:eastAsia="es-ES"/>
+        </w:rPr>
+      </w:pPr>
     </w:p>
     <w:p>
       <w:pPr>
@@ -329,33 +343,6 @@
           <w:t>100405951@alumnos.uc3m.es</w:t>
         </w:r>
       </w:hyperlink>
-    </w:p>
-    <w:p>
-      <w:pPr>
-        <w:spacing w:after="240" w:line="240" w:lineRule="auto"/>
-        <w:jc w:val="center"/>
-        <w:rPr>
-          <w:rFonts w:ascii="Times New Roman" w:eastAsia="Times New Roman" w:hAnsi="Times New Roman" w:cs="Times New Roman"/>
-          <w:sz w:val="24"/>
-          <w:szCs w:val="24"/>
-          <w:lang w:eastAsia="es-ES"/>
-        </w:rPr>
-      </w:pPr>
-      <w:r>
-        <w:rPr>
-          <w:rFonts w:ascii="Times New Roman" w:eastAsia="Times New Roman" w:hAnsi="Times New Roman" w:cs="Times New Roman"/>
-          <w:sz w:val="24"/>
-          <w:szCs w:val="24"/>
-          <w:lang w:eastAsia="es-ES"/>
-        </w:rPr>
-        <w:br/>
-      </w:r>
-    </w:p>
-    <w:p>
-      <w:pPr>
-        <w:spacing w:line="240" w:lineRule="auto"/>
-        <w:jc w:val="center"/>
-      </w:pPr>
     </w:p>
     <w:sdt>
       <w:sdtPr>
@@ -431,7 +418,7 @@
             </w:rPr>
             <w:fldChar w:fldCharType="separate"/>
           </w:r>
-          <w:hyperlink w:anchor="_Toc55044807" w:history="1">
+          <w:hyperlink w:anchor="_Toc55048614" w:history="1">
             <w:r>
               <w:rPr>
                 <w:rStyle w:val="Hyperlink"/>
@@ -454,7 +441,7 @@
               <w:rPr>
                 <w:webHidden/>
               </w:rPr>
-              <w:instrText xml:space="preserve"> PAGEREF _Toc55044807 \h </w:instrText>
+              <w:instrText xml:space="preserve"> PAGEREF _Toc55048614 \h </w:instrText>
             </w:r>
             <w:r>
               <w:rPr>
@@ -491,7 +478,7 @@
               <w:lang w:eastAsia="es-ES"/>
             </w:rPr>
           </w:pPr>
-          <w:hyperlink w:anchor="_Toc55044808" w:history="1">
+          <w:hyperlink w:anchor="_Toc55048615" w:history="1">
             <w:r>
               <w:rPr>
                 <w:rStyle w:val="Hyperlink"/>
@@ -516,7 +503,7 @@
               <w:rPr>
                 <w:webHidden/>
               </w:rPr>
-              <w:instrText xml:space="preserve"> PAGEREF _Toc55044808 \h </w:instrText>
+              <w:instrText xml:space="preserve"> PAGEREF _Toc55048615 \h </w:instrText>
             </w:r>
             <w:r>
               <w:rPr>
@@ -553,7 +540,7 @@
               <w:lang w:eastAsia="es-ES"/>
             </w:rPr>
           </w:pPr>
-          <w:hyperlink w:anchor="_Toc55044809" w:history="1">
+          <w:hyperlink w:anchor="_Toc55048616" w:history="1">
             <w:r>
               <w:rPr>
                 <w:rStyle w:val="Hyperlink"/>
@@ -578,7 +565,7 @@
               <w:rPr>
                 <w:webHidden/>
               </w:rPr>
-              <w:instrText xml:space="preserve"> PAGEREF _Toc55044809 \h </w:instrText>
+              <w:instrText xml:space="preserve"> PAGEREF _Toc55048616 \h </w:instrText>
             </w:r>
             <w:r>
               <w:rPr>
@@ -615,7 +602,7 @@
               <w:lang w:eastAsia="es-ES"/>
             </w:rPr>
           </w:pPr>
-          <w:hyperlink w:anchor="_Toc55044810" w:history="1">
+          <w:hyperlink w:anchor="_Toc55048617" w:history="1">
             <w:r>
               <w:rPr>
                 <w:rStyle w:val="Hyperlink"/>
@@ -640,7 +627,7 @@
               <w:rPr>
                 <w:webHidden/>
               </w:rPr>
-              <w:instrText xml:space="preserve"> PAGEREF _Toc55044810 \h </w:instrText>
+              <w:instrText xml:space="preserve"> PAGEREF _Toc55048617 \h </w:instrText>
             </w:r>
             <w:r>
               <w:rPr>
@@ -669,7 +656,70 @@
         </w:p>
         <w:p>
           <w:pPr>
+            <w:pStyle w:val="TOC1"/>
+            <w:rPr>
+              <w:rFonts w:eastAsiaTheme="minorEastAsia"/>
+              <w:sz w:val="22"/>
+              <w:szCs w:val="22"/>
+              <w:lang w:eastAsia="es-ES"/>
+            </w:rPr>
+          </w:pPr>
+          <w:hyperlink w:anchor="_Toc55048618" w:history="1">
+            <w:r>
+              <w:rPr>
+                <w:rStyle w:val="Hyperlink"/>
+                <w:rFonts w:eastAsia="Times New Roman"/>
+                <w:lang w:eastAsia="es-ES"/>
+              </w:rPr>
+              <w:t>Cuestiones escenario 4: nslookup</w:t>
+            </w:r>
+            <w:r>
+              <w:rPr>
+                <w:webHidden/>
+              </w:rPr>
+              <w:tab/>
+            </w:r>
+            <w:r>
+              <w:rPr>
+                <w:webHidden/>
+              </w:rPr>
+              <w:fldChar w:fldCharType="begin"/>
+            </w:r>
+            <w:r>
+              <w:rPr>
+                <w:webHidden/>
+              </w:rPr>
+              <w:instrText xml:space="preserve"> PAGEREF _Toc55048618 \h </w:instrText>
+            </w:r>
+            <w:r>
+              <w:rPr>
+                <w:webHidden/>
+              </w:rPr>
+            </w:r>
+            <w:r>
+              <w:rPr>
+                <w:webHidden/>
+              </w:rPr>
+              <w:fldChar w:fldCharType="separate"/>
+            </w:r>
+            <w:r>
+              <w:rPr>
+                <w:webHidden/>
+              </w:rPr>
+              <w:t>9</w:t>
+            </w:r>
+            <w:r>
+              <w:rPr>
+                <w:webHidden/>
+              </w:rPr>
+              <w:fldChar w:fldCharType="end"/>
+            </w:r>
+          </w:hyperlink>
+        </w:p>
+        <w:p>
+          <w:pPr>
             <w:spacing w:line="240" w:lineRule="auto"/>
+            <w:jc w:val="both"/>
             <w:rPr>
               <w:lang w:val="en-US"/>
             </w:rPr>
@@ -688,6 +738,7 @@
     <w:p>
       <w:pPr>
         <w:spacing w:line="240" w:lineRule="auto"/>
+        <w:jc w:val="both"/>
         <w:rPr>
           <w:rFonts w:ascii="Arial" w:hAnsi="Arial" w:cs="Arial"/>
           <w:b/>
@@ -703,8 +754,9 @@
         <w:pStyle w:val="Heading1"/>
         <w:pageBreakBefore/>
         <w:spacing w:line="240" w:lineRule="auto"/>
-      </w:pPr>
-      <w:bookmarkStart w:id="1" w:name="_Toc55044807"/>
+        <w:jc w:val="both"/>
+      </w:pPr>
+      <w:bookmarkStart w:id="1" w:name="_Toc55048614"/>
       <w:r>
         <w:lastRenderedPageBreak/>
         <w:t xml:space="preserve">Cuestiones de </w:t>
@@ -723,6 +775,7 @@
         </w:numPr>
         <w:spacing w:before="120" w:after="120" w:line="240" w:lineRule="auto"/>
         <w:ind w:left="714" w:hanging="357"/>
+        <w:jc w:val="both"/>
         <w:rPr>
           <w:rFonts w:ascii="Arial" w:eastAsia="Times New Roman" w:hAnsi="Arial" w:cs="Arial"/>
           <w:color w:val="000000"/>
@@ -772,27 +825,20 @@
       <w:pPr>
         <w:spacing w:before="120" w:after="120" w:line="240" w:lineRule="auto"/>
         <w:ind w:left="357" w:firstLine="357"/>
-        <w:rPr>
-          <w:rFonts w:ascii="Arial" w:eastAsia="Times New Roman" w:hAnsi="Arial" w:cs="Arial"/>
-          <w:color w:val="000000"/>
-          <w:lang w:eastAsia="es-ES"/>
-        </w:rPr>
-      </w:pPr>
-      <w:r>
-        <w:rPr>
-          <w:rFonts w:ascii="Arial" w:eastAsia="Times New Roman" w:hAnsi="Arial" w:cs="Arial"/>
-          <w:color w:val="000000"/>
-          <w:lang w:eastAsia="es-ES"/>
-        </w:rPr>
-        <w:t xml:space="preserve">Su dirección IP de dominio es </w:t>
-      </w:r>
-      <w:r>
-        <w:rPr>
-          <w:rFonts w:ascii="Arial" w:eastAsia="Times New Roman" w:hAnsi="Arial" w:cs="Arial"/>
-          <w:color w:val="000000"/>
-          <w:lang w:eastAsia="es-ES"/>
-        </w:rPr>
-        <w:t>195.77.198.25</w:t>
+        <w:jc w:val="both"/>
+        <w:rPr>
+          <w:rFonts w:ascii="Arial" w:eastAsia="Times New Roman" w:hAnsi="Arial" w:cs="Arial"/>
+          <w:color w:val="000000"/>
+          <w:lang w:eastAsia="es-ES"/>
+        </w:rPr>
+      </w:pPr>
+      <w:r>
+        <w:rPr>
+          <w:rFonts w:ascii="Arial" w:eastAsia="Times New Roman" w:hAnsi="Arial" w:cs="Arial"/>
+          <w:color w:val="000000"/>
+          <w:lang w:eastAsia="es-ES"/>
+        </w:rPr>
+        <w:t>Su dirección IP de dominio es 195.77.198.25</w:t>
       </w:r>
     </w:p>
     <w:p>
@@ -800,6 +846,7 @@
         <w:pStyle w:val="ListParagraph"/>
         <w:spacing w:before="120" w:after="120" w:line="240" w:lineRule="auto"/>
         <w:ind w:left="714"/>
+        <w:jc w:val="both"/>
         <w:rPr>
           <w:rFonts w:ascii="Arial" w:eastAsia="Times New Roman" w:hAnsi="Arial" w:cs="Arial"/>
           <w:color w:val="000000"/>
@@ -814,9 +861,9 @@
           <w:lang w:eastAsia="es-ES"/>
         </w:rPr>
         <w:drawing>
-          <wp:inline distT="0" distB="0" distL="0" distR="0" wp14:anchorId="70BD08A6" wp14:editId="15FEFC9D">
-            <wp:extent cx="3408680" cy="1267460"/>
-            <wp:effectExtent l="0" t="0" r="1270" b="8890"/>
+          <wp:inline distT="0" distB="0" distL="0" distR="0" wp14:anchorId="70BD08A6" wp14:editId="210ACA0F">
+            <wp:extent cx="2395959" cy="890897"/>
+            <wp:effectExtent l="0" t="0" r="4445" b="5080"/>
             <wp:docPr id="1" name="Picture 1"/>
             <wp:cNvGraphicFramePr>
               <a:graphicFrameLocks xmlns:a="http://schemas.openxmlformats.org/drawingml/2006/main" noChangeAspect="1"/>
@@ -846,7 +893,7 @@
                   <pic:spPr bwMode="auto">
                     <a:xfrm>
                       <a:off x="0" y="0"/>
-                      <a:ext cx="3408680" cy="1267460"/>
+                      <a:ext cx="2419298" cy="899575"/>
                     </a:xfrm>
                     <a:prstGeom prst="rect">
                       <a:avLst/>
@@ -867,6 +914,7 @@
       <w:pPr>
         <w:pStyle w:val="ListParagraph"/>
         <w:spacing w:line="240" w:lineRule="auto"/>
+        <w:jc w:val="both"/>
         <w:rPr>
           <w:rFonts w:ascii="Arial" w:eastAsia="Times New Roman" w:hAnsi="Arial" w:cs="Arial"/>
           <w:color w:val="000000"/>
@@ -882,6 +930,7 @@
           <w:numId w:val="11"/>
         </w:numPr>
         <w:spacing w:line="240" w:lineRule="auto"/>
+        <w:jc w:val="both"/>
         <w:rPr>
           <w:rFonts w:ascii="Arial" w:eastAsia="Times New Roman" w:hAnsi="Arial" w:cs="Arial"/>
           <w:color w:val="000000"/>
@@ -937,6 +986,7 @@
       <w:pPr>
         <w:spacing w:line="240" w:lineRule="auto"/>
         <w:ind w:left="360" w:firstLine="360"/>
+        <w:jc w:val="both"/>
         <w:rPr>
           <w:rFonts w:ascii="Arial" w:eastAsia="Times New Roman" w:hAnsi="Arial" w:cs="Arial"/>
           <w:color w:val="000000"/>
@@ -972,12 +1022,13 @@
       <w:pPr>
         <w:pStyle w:val="ListParagraph"/>
         <w:spacing w:line="240" w:lineRule="auto"/>
+        <w:jc w:val="both"/>
         <w:rPr>
           <w:rFonts w:ascii="Arial" w:eastAsia="Times New Roman" w:hAnsi="Arial" w:cs="Arial"/>
           <w:color w:val="000000"/>
           <w:sz w:val="20"/>
           <w:szCs w:val="20"/>
-          <w:lang w:val="en-US" w:eastAsia="es-ES"/>
+          <w:lang w:eastAsia="es-ES"/>
         </w:rPr>
       </w:pPr>
       <w:r>
@@ -994,7 +1045,7 @@
           <w:color w:val="000000"/>
           <w:sz w:val="20"/>
           <w:szCs w:val="20"/>
-          <w:lang w:val="en-US" w:eastAsia="es-ES"/>
+          <w:lang w:eastAsia="es-ES"/>
         </w:rPr>
         <w:t>ns1.yahoo.com</w:t>
       </w:r>
@@ -1004,18 +1055,9 @@
           <w:color w:val="000000"/>
           <w:sz w:val="20"/>
           <w:szCs w:val="20"/>
-          <w:lang w:val="en-US" w:eastAsia="es-ES"/>
+          <w:lang w:eastAsia="es-ES"/>
         </w:rPr>
         <w:tab/>
-      </w:r>
-      <w:r>
-        <w:rPr>
-          <w:rFonts w:ascii="Arial" w:eastAsia="Times New Roman" w:hAnsi="Arial" w:cs="Arial"/>
-          <w:color w:val="000000"/>
-          <w:sz w:val="20"/>
-          <w:szCs w:val="20"/>
-          <w:lang w:val="en-US" w:eastAsia="es-ES"/>
-        </w:rPr>
         <w:t>68.180.131.16</w:t>
       </w:r>
     </w:p>
@@ -1024,12 +1066,13 @@
         <w:pStyle w:val="ListParagraph"/>
         <w:spacing w:line="240" w:lineRule="auto"/>
         <w:ind w:firstLine="720"/>
+        <w:jc w:val="both"/>
         <w:rPr>
           <w:rFonts w:ascii="Arial" w:eastAsia="Times New Roman" w:hAnsi="Arial" w:cs="Arial"/>
           <w:color w:val="000000"/>
           <w:sz w:val="20"/>
           <w:szCs w:val="20"/>
-          <w:lang w:val="en-US" w:eastAsia="es-ES"/>
+          <w:lang w:eastAsia="es-ES"/>
         </w:rPr>
       </w:pPr>
       <w:r>
@@ -1038,9 +1081,9 @@
           <w:color w:val="000000"/>
           <w:sz w:val="20"/>
           <w:szCs w:val="20"/>
-          <w:lang w:val="en-US" w:eastAsia="es-ES"/>
-        </w:rPr>
-        <w:t>ns</w:t>
+          <w:lang w:eastAsia="es-ES"/>
+        </w:rPr>
+        <w:t>ns2.yahoo.com</w:t>
       </w:r>
       <w:r>
         <w:rPr>
@@ -1048,38 +1091,9 @@
           <w:color w:val="000000"/>
           <w:sz w:val="20"/>
           <w:szCs w:val="20"/>
-          <w:lang w:val="en-US" w:eastAsia="es-ES"/>
-        </w:rPr>
-        <w:t>2</w:t>
-      </w:r>
-      <w:r>
-        <w:rPr>
-          <w:rFonts w:ascii="Arial" w:eastAsia="Times New Roman" w:hAnsi="Arial" w:cs="Arial"/>
-          <w:color w:val="000000"/>
-          <w:sz w:val="20"/>
-          <w:szCs w:val="20"/>
-          <w:lang w:val="en-US" w:eastAsia="es-ES"/>
-        </w:rPr>
-        <w:t>.yahoo.com</w:t>
-      </w:r>
-      <w:r>
-        <w:rPr>
-          <w:rFonts w:ascii="Arial" w:eastAsia="Times New Roman" w:hAnsi="Arial" w:cs="Arial"/>
-          <w:color w:val="000000"/>
-          <w:sz w:val="20"/>
-          <w:szCs w:val="20"/>
-          <w:lang w:val="en-US" w:eastAsia="es-ES"/>
+          <w:lang w:eastAsia="es-ES"/>
         </w:rPr>
         <w:tab/>
-      </w:r>
-      <w:r>
-        <w:rPr>
-          <w:rFonts w:ascii="Arial" w:eastAsia="Times New Roman" w:hAnsi="Arial" w:cs="Arial"/>
-          <w:color w:val="000000"/>
-          <w:sz w:val="20"/>
-          <w:szCs w:val="20"/>
-          <w:lang w:val="en-US" w:eastAsia="es-ES"/>
-        </w:rPr>
         <w:t>68.142.255.16</w:t>
       </w:r>
     </w:p>
@@ -1088,12 +1102,13 @@
         <w:pStyle w:val="ListParagraph"/>
         <w:spacing w:line="240" w:lineRule="auto"/>
         <w:ind w:firstLine="720"/>
+        <w:jc w:val="both"/>
         <w:rPr>
           <w:rFonts w:ascii="Arial" w:eastAsia="Times New Roman" w:hAnsi="Arial" w:cs="Arial"/>
           <w:color w:val="000000"/>
           <w:sz w:val="20"/>
           <w:szCs w:val="20"/>
-          <w:lang w:val="en-US" w:eastAsia="es-ES"/>
+          <w:lang w:eastAsia="es-ES"/>
         </w:rPr>
       </w:pPr>
       <w:r>
@@ -1102,9 +1117,9 @@
           <w:color w:val="000000"/>
           <w:sz w:val="20"/>
           <w:szCs w:val="20"/>
-          <w:lang w:val="en-US" w:eastAsia="es-ES"/>
-        </w:rPr>
-        <w:t>ns</w:t>
+          <w:lang w:eastAsia="es-ES"/>
+        </w:rPr>
+        <w:t>ns3.yahoo.com</w:t>
       </w:r>
       <w:r>
         <w:rPr>
@@ -1112,38 +1127,9 @@
           <w:color w:val="000000"/>
           <w:sz w:val="20"/>
           <w:szCs w:val="20"/>
-          <w:lang w:val="en-US" w:eastAsia="es-ES"/>
-        </w:rPr>
-        <w:t>3</w:t>
-      </w:r>
-      <w:r>
-        <w:rPr>
-          <w:rFonts w:ascii="Arial" w:eastAsia="Times New Roman" w:hAnsi="Arial" w:cs="Arial"/>
-          <w:color w:val="000000"/>
-          <w:sz w:val="20"/>
-          <w:szCs w:val="20"/>
-          <w:lang w:val="en-US" w:eastAsia="es-ES"/>
-        </w:rPr>
-        <w:t>.yahoo.com</w:t>
-      </w:r>
-      <w:r>
-        <w:rPr>
-          <w:rFonts w:ascii="Arial" w:eastAsia="Times New Roman" w:hAnsi="Arial" w:cs="Arial"/>
-          <w:color w:val="000000"/>
-          <w:sz w:val="20"/>
-          <w:szCs w:val="20"/>
-          <w:lang w:val="en-US" w:eastAsia="es-ES"/>
+          <w:lang w:eastAsia="es-ES"/>
         </w:rPr>
         <w:tab/>
-      </w:r>
-      <w:r>
-        <w:rPr>
-          <w:rFonts w:ascii="Arial" w:eastAsia="Times New Roman" w:hAnsi="Arial" w:cs="Arial"/>
-          <w:color w:val="000000"/>
-          <w:sz w:val="20"/>
-          <w:szCs w:val="20"/>
-          <w:lang w:val="en-US" w:eastAsia="es-ES"/>
-        </w:rPr>
         <w:t>27.123.42.42</w:t>
       </w:r>
     </w:p>
@@ -1152,6 +1138,7 @@
         <w:pStyle w:val="ListParagraph"/>
         <w:spacing w:line="240" w:lineRule="auto"/>
         <w:ind w:firstLine="720"/>
+        <w:jc w:val="both"/>
         <w:rPr>
           <w:rFonts w:ascii="Arial" w:eastAsia="Times New Roman" w:hAnsi="Arial" w:cs="Arial"/>
           <w:color w:val="000000"/>
@@ -1168,7 +1155,7 @@
           <w:szCs w:val="20"/>
           <w:lang w:eastAsia="es-ES"/>
         </w:rPr>
-        <w:t>ns</w:t>
+        <w:t>ns4.yahoo.com</w:t>
       </w:r>
       <w:r>
         <w:rPr>
@@ -1178,36 +1165,7 @@
           <w:szCs w:val="20"/>
           <w:lang w:eastAsia="es-ES"/>
         </w:rPr>
-        <w:t>4</w:t>
-      </w:r>
-      <w:r>
-        <w:rPr>
-          <w:rFonts w:ascii="Arial" w:eastAsia="Times New Roman" w:hAnsi="Arial" w:cs="Arial"/>
-          <w:color w:val="000000"/>
-          <w:sz w:val="20"/>
-          <w:szCs w:val="20"/>
-          <w:lang w:eastAsia="es-ES"/>
-        </w:rPr>
-        <w:t>.yahoo.com</w:t>
-      </w:r>
-      <w:r>
-        <w:rPr>
-          <w:rFonts w:ascii="Arial" w:eastAsia="Times New Roman" w:hAnsi="Arial" w:cs="Arial"/>
-          <w:color w:val="000000"/>
-          <w:sz w:val="20"/>
-          <w:szCs w:val="20"/>
-          <w:lang w:eastAsia="es-ES"/>
-        </w:rPr>
         <w:tab/>
-      </w:r>
-      <w:r>
-        <w:rPr>
-          <w:rFonts w:ascii="Arial" w:eastAsia="Times New Roman" w:hAnsi="Arial" w:cs="Arial"/>
-          <w:color w:val="000000"/>
-          <w:sz w:val="20"/>
-          <w:szCs w:val="20"/>
-          <w:lang w:eastAsia="es-ES"/>
-        </w:rPr>
         <w:t>98.138.11.157</w:t>
       </w:r>
     </w:p>
@@ -1216,6 +1174,7 @@
         <w:pStyle w:val="ListParagraph"/>
         <w:spacing w:line="240" w:lineRule="auto"/>
         <w:ind w:firstLine="720"/>
+        <w:jc w:val="both"/>
         <w:rPr>
           <w:rFonts w:ascii="Arial" w:eastAsia="Times New Roman" w:hAnsi="Arial" w:cs="Arial"/>
           <w:color w:val="000000"/>
@@ -1232,7 +1191,7 @@
           <w:szCs w:val="20"/>
           <w:lang w:eastAsia="es-ES"/>
         </w:rPr>
-        <w:t>ns</w:t>
+        <w:t>ns5.yahoo.com</w:t>
       </w:r>
       <w:r>
         <w:rPr>
@@ -1242,36 +1201,7 @@
           <w:szCs w:val="20"/>
           <w:lang w:eastAsia="es-ES"/>
         </w:rPr>
-        <w:t>5</w:t>
-      </w:r>
-      <w:r>
-        <w:rPr>
-          <w:rFonts w:ascii="Arial" w:eastAsia="Times New Roman" w:hAnsi="Arial" w:cs="Arial"/>
-          <w:color w:val="000000"/>
-          <w:sz w:val="20"/>
-          <w:szCs w:val="20"/>
-          <w:lang w:eastAsia="es-ES"/>
-        </w:rPr>
-        <w:t>.yahoo.com</w:t>
-      </w:r>
-      <w:r>
-        <w:rPr>
-          <w:rFonts w:ascii="Arial" w:eastAsia="Times New Roman" w:hAnsi="Arial" w:cs="Arial"/>
-          <w:color w:val="000000"/>
-          <w:sz w:val="20"/>
-          <w:szCs w:val="20"/>
-          <w:lang w:eastAsia="es-ES"/>
-        </w:rPr>
         <w:tab/>
-      </w:r>
-      <w:r>
-        <w:rPr>
-          <w:rFonts w:ascii="Arial" w:eastAsia="Times New Roman" w:hAnsi="Arial" w:cs="Arial"/>
-          <w:color w:val="000000"/>
-          <w:sz w:val="20"/>
-          <w:szCs w:val="20"/>
-          <w:lang w:eastAsia="es-ES"/>
-        </w:rPr>
         <w:t>202.165.97.53</w:t>
       </w:r>
     </w:p>
@@ -1279,6 +1209,7 @@
       <w:pPr>
         <w:pStyle w:val="ListParagraph"/>
         <w:spacing w:line="240" w:lineRule="auto"/>
+        <w:jc w:val="both"/>
         <w:rPr>
           <w:rFonts w:ascii="Arial" w:eastAsia="Times New Roman" w:hAnsi="Arial" w:cs="Arial"/>
           <w:color w:val="000000"/>
@@ -1293,9 +1224,9 @@
           <w:lang w:eastAsia="es-ES"/>
         </w:rPr>
         <w:drawing>
-          <wp:inline distT="0" distB="0" distL="0" distR="0" wp14:anchorId="15156E3D" wp14:editId="47ECCD75">
-            <wp:extent cx="4334510" cy="3136900"/>
-            <wp:effectExtent l="0" t="0" r="0" b="4445"/>
+          <wp:inline distT="0" distB="0" distL="0" distR="0" wp14:anchorId="15156E3D" wp14:editId="76C56D3E">
+            <wp:extent cx="2592729" cy="1876367"/>
+            <wp:effectExtent l="0" t="0" r="0" b="0"/>
             <wp:docPr id="2" name="Picture 2"/>
             <wp:cNvGraphicFramePr>
               <a:graphicFrameLocks xmlns:a="http://schemas.openxmlformats.org/drawingml/2006/main" noChangeAspect="1"/>
@@ -1310,7 +1241,7 @@
                     </pic:cNvPicPr>
                   </pic:nvPicPr>
                   <pic:blipFill>
-                    <a:blip r:embed="rId10">
+                    <a:blip r:embed="rId10" cstate="print">
                       <a:extLst>
                         <a:ext uri="{28A0092B-C50C-407E-A947-70E740481C1C}">
                           <a14:useLocalDpi xmlns:a14="http://schemas.microsoft.com/office/drawing/2010/main" val="0"/>
@@ -1325,7 +1256,7 @@
                   <pic:spPr bwMode="auto">
                     <a:xfrm>
                       <a:off x="0" y="0"/>
-                      <a:ext cx="4334510" cy="3136900"/>
+                      <a:ext cx="2625321" cy="1899954"/>
                     </a:xfrm>
                     <a:prstGeom prst="rect">
                       <a:avLst/>
@@ -1351,6 +1282,7 @@
         </w:numPr>
         <w:spacing w:after="120" w:line="240" w:lineRule="auto"/>
         <w:ind w:left="714" w:hanging="357"/>
+        <w:jc w:val="both"/>
         <w:rPr>
           <w:rFonts w:ascii="Arial" w:eastAsia="Times New Roman" w:hAnsi="Arial" w:cs="Arial"/>
           <w:color w:val="000000"/>
@@ -1380,6 +1312,7 @@
       <w:pPr>
         <w:spacing w:after="120" w:line="240" w:lineRule="auto"/>
         <w:ind w:left="714" w:firstLine="6"/>
+        <w:jc w:val="both"/>
         <w:rPr>
           <w:rFonts w:ascii="Arial" w:eastAsia="Times New Roman" w:hAnsi="Arial" w:cs="Arial"/>
           <w:color w:val="000000"/>
@@ -1400,6 +1333,7 @@
         <w:pStyle w:val="ListParagraph"/>
         <w:spacing w:after="120" w:line="240" w:lineRule="auto"/>
         <w:ind w:left="1440"/>
+        <w:jc w:val="both"/>
         <w:rPr>
           <w:rFonts w:ascii="Arial" w:eastAsia="Times New Roman" w:hAnsi="Arial" w:cs="Arial"/>
           <w:color w:val="000000"/>
@@ -1444,6 +1378,7 @@
         <w:pStyle w:val="ListParagraph"/>
         <w:spacing w:after="120" w:line="240" w:lineRule="auto"/>
         <w:ind w:left="1440"/>
+        <w:jc w:val="both"/>
         <w:rPr>
           <w:rFonts w:ascii="Arial" w:eastAsia="Times New Roman" w:hAnsi="Arial" w:cs="Arial"/>
           <w:color w:val="000000"/>
@@ -1508,6 +1443,7 @@
         <w:pStyle w:val="ListParagraph"/>
         <w:spacing w:after="120" w:line="240" w:lineRule="auto"/>
         <w:ind w:left="1440"/>
+        <w:jc w:val="both"/>
         <w:rPr>
           <w:rFonts w:ascii="Arial" w:eastAsia="Times New Roman" w:hAnsi="Arial" w:cs="Arial"/>
           <w:color w:val="000000"/>
@@ -1552,6 +1488,7 @@
         <w:pStyle w:val="ListParagraph"/>
         <w:spacing w:after="120" w:line="240" w:lineRule="auto"/>
         <w:ind w:left="1440"/>
+        <w:jc w:val="both"/>
         <w:rPr>
           <w:rFonts w:ascii="Arial" w:eastAsia="Times New Roman" w:hAnsi="Arial" w:cs="Arial"/>
           <w:color w:val="000000"/>
@@ -1596,6 +1533,7 @@
         <w:pStyle w:val="ListParagraph"/>
         <w:spacing w:after="120" w:line="240" w:lineRule="auto"/>
         <w:ind w:left="1440"/>
+        <w:jc w:val="both"/>
         <w:rPr>
           <w:rFonts w:ascii="Arial" w:eastAsia="Times New Roman" w:hAnsi="Arial" w:cs="Arial"/>
           <w:color w:val="000000"/>
@@ -1640,6 +1578,7 @@
         <w:pStyle w:val="ListParagraph"/>
         <w:spacing w:after="120" w:line="240" w:lineRule="auto"/>
         <w:ind w:left="1440"/>
+        <w:jc w:val="both"/>
         <w:rPr>
           <w:rFonts w:ascii="Arial" w:eastAsia="Times New Roman" w:hAnsi="Arial" w:cs="Arial"/>
           <w:color w:val="000000"/>
@@ -1694,6 +1633,7 @@
         <w:pStyle w:val="ListParagraph"/>
         <w:spacing w:after="120" w:line="240" w:lineRule="auto"/>
         <w:ind w:left="1440"/>
+        <w:jc w:val="both"/>
         <w:rPr>
           <w:rFonts w:ascii="Arial" w:eastAsia="Times New Roman" w:hAnsi="Arial" w:cs="Arial"/>
           <w:color w:val="000000"/>
@@ -1768,6 +1708,7 @@
         <w:pStyle w:val="ListParagraph"/>
         <w:spacing w:after="120" w:line="240" w:lineRule="auto"/>
         <w:ind w:left="1440"/>
+        <w:jc w:val="both"/>
         <w:rPr>
           <w:rFonts w:ascii="Arial" w:eastAsia="Times New Roman" w:hAnsi="Arial" w:cs="Arial"/>
           <w:color w:val="000000"/>
@@ -1820,6 +1761,7 @@
         <w:pStyle w:val="ListParagraph"/>
         <w:spacing w:after="120" w:line="240" w:lineRule="auto"/>
         <w:ind w:left="714"/>
+        <w:jc w:val="both"/>
         <w:rPr>
           <w:rFonts w:ascii="Arial" w:eastAsia="Times New Roman" w:hAnsi="Arial" w:cs="Arial"/>
           <w:color w:val="000000"/>
@@ -1833,11 +1775,10 @@
           <w:color w:val="000000"/>
           <w:lang w:eastAsia="es-ES"/>
         </w:rPr>
-        <w:lastRenderedPageBreak/>
         <w:drawing>
-          <wp:inline distT="0" distB="0" distL="0" distR="0" wp14:anchorId="0E29065A" wp14:editId="42518DE7">
-            <wp:extent cx="4843780" cy="3061335"/>
-            <wp:effectExtent l="0" t="0" r="0" b="5715"/>
+          <wp:inline distT="0" distB="0" distL="0" distR="0" wp14:anchorId="0E29065A" wp14:editId="30AFECCB">
+            <wp:extent cx="2691113" cy="1700821"/>
+            <wp:effectExtent l="0" t="0" r="0" b="0"/>
             <wp:docPr id="4" name="Picture 4"/>
             <wp:cNvGraphicFramePr>
               <a:graphicFrameLocks xmlns:a="http://schemas.openxmlformats.org/drawingml/2006/main" noChangeAspect="1"/>
@@ -1852,7 +1793,7 @@
                     </pic:cNvPicPr>
                   </pic:nvPicPr>
                   <pic:blipFill>
-                    <a:blip r:embed="rId11">
+                    <a:blip r:embed="rId11" cstate="print">
                       <a:extLst>
                         <a:ext uri="{28A0092B-C50C-407E-A947-70E740481C1C}">
                           <a14:useLocalDpi xmlns:a14="http://schemas.microsoft.com/office/drawing/2010/main" val="0"/>
@@ -1867,7 +1808,7 @@
                   <pic:spPr bwMode="auto">
                     <a:xfrm>
                       <a:off x="0" y="0"/>
-                      <a:ext cx="4843780" cy="3061335"/>
+                      <a:ext cx="2831191" cy="1789352"/>
                     </a:xfrm>
                     <a:prstGeom prst="rect">
                       <a:avLst/>
@@ -1887,23 +1828,28 @@
     <w:p>
       <w:pPr>
         <w:pStyle w:val="Heading1"/>
+        <w:pageBreakBefore/>
+        <w:jc w:val="both"/>
         <w:rPr>
           <w:rFonts w:eastAsia="Times New Roman"/>
           <w:lang w:eastAsia="es-ES"/>
         </w:rPr>
       </w:pPr>
-      <w:bookmarkStart w:id="2" w:name="_Toc55044808"/>
+      <w:bookmarkStart w:id="2" w:name="_Toc55048615"/>
       <w:r>
         <w:rPr>
           <w:rFonts w:eastAsia="Times New Roman"/>
           <w:lang w:eastAsia="es-ES"/>
         </w:rPr>
+        <w:lastRenderedPageBreak/>
         <w:t>Cuestiones escenario 1: Web-surfing</w:t>
       </w:r>
       <w:bookmarkEnd w:id="2"/>
     </w:p>
     <w:p>
       <w:pPr>
+        <w:ind w:firstLine="360"/>
+        <w:jc w:val="both"/>
         <w:rPr>
           <w:lang w:eastAsia="es-ES"/>
         </w:rPr>
@@ -1971,6 +1917,7 @@
           <w:numId w:val="11"/>
         </w:numPr>
         <w:spacing w:line="240" w:lineRule="auto"/>
+        <w:jc w:val="both"/>
         <w:rPr>
           <w:rFonts w:ascii="Arial" w:eastAsia="Times New Roman" w:hAnsi="Arial" w:cs="Arial"/>
           <w:color w:val="000000"/>
@@ -1990,7 +1937,8 @@
       <w:pPr>
         <w:pStyle w:val="ListParagraph"/>
         <w:spacing w:line="240" w:lineRule="auto"/>
-        <w:ind w:left="-1276"/>
+        <w:ind w:left="-1276" w:right="-1419"/>
+        <w:jc w:val="both"/>
         <w:rPr>
           <w:rFonts w:ascii="Arial" w:eastAsia="Times New Roman" w:hAnsi="Arial" w:cs="Arial"/>
           <w:color w:val="000000"/>
@@ -2005,9 +1953,9 @@
           <w:lang w:eastAsia="es-ES"/>
         </w:rPr>
         <w:drawing>
-          <wp:inline distT="0" distB="0" distL="0" distR="0" wp14:anchorId="32A5D137" wp14:editId="48CEA436">
-            <wp:extent cx="7109998" cy="588240"/>
-            <wp:effectExtent l="0" t="0" r="0" b="2540"/>
+          <wp:inline distT="0" distB="0" distL="0" distR="0" wp14:anchorId="32A5D137" wp14:editId="0F450515">
+            <wp:extent cx="5926600" cy="490333"/>
+            <wp:effectExtent l="0" t="0" r="0" b="5080"/>
             <wp:docPr id="8" name="Picture 8"/>
             <wp:cNvGraphicFramePr>
               <a:graphicFrameLocks xmlns:a="http://schemas.openxmlformats.org/drawingml/2006/main" noChangeAspect="1"/>
@@ -2037,7 +1985,7 @@
                   <pic:spPr bwMode="auto">
                     <a:xfrm>
                       <a:off x="0" y="0"/>
-                      <a:ext cx="7518453" cy="622033"/>
+                      <a:ext cx="6021903" cy="498218"/>
                     </a:xfrm>
                     <a:prstGeom prst="rect">
                       <a:avLst/>
@@ -2058,6 +2006,7 @@
       <w:pPr>
         <w:spacing w:line="240" w:lineRule="auto"/>
         <w:ind w:left="360" w:firstLine="360"/>
+        <w:jc w:val="both"/>
         <w:rPr>
           <w:rFonts w:ascii="Arial" w:eastAsia="Times New Roman" w:hAnsi="Arial" w:cs="Arial"/>
           <w:color w:val="000000"/>
@@ -2093,6 +2042,7 @@
       <w:pPr>
         <w:spacing w:line="240" w:lineRule="auto"/>
         <w:ind w:left="360" w:firstLine="360"/>
+        <w:jc w:val="both"/>
         <w:rPr>
           <w:rFonts w:ascii="Arial" w:eastAsia="Times New Roman" w:hAnsi="Arial" w:cs="Arial"/>
           <w:color w:val="000000"/>
@@ -2164,41 +2114,27 @@
           <w:numId w:val="11"/>
         </w:numPr>
         <w:spacing w:line="240" w:lineRule="auto"/>
-        <w:rPr>
-          <w:rFonts w:ascii="Arial" w:eastAsia="Times New Roman" w:hAnsi="Arial" w:cs="Arial"/>
-          <w:color w:val="000000"/>
-          <w:lang w:eastAsia="es-ES"/>
-        </w:rPr>
-      </w:pPr>
-      <w:r>
-        <w:rPr>
-          <w:rFonts w:ascii="Arial" w:eastAsia="Times New Roman" w:hAnsi="Arial" w:cs="Arial"/>
-          <w:color w:val="000000"/>
-          <w:lang w:eastAsia="es-ES"/>
-        </w:rPr>
-        <w:t>¿Cuál es el puerto de destino para el mensaje de petición DNS? ¿Cuál es el puerto de origen del</w:t>
-      </w:r>
-      <w:r>
-        <w:rPr>
-          <w:rFonts w:ascii="Arial" w:eastAsia="Times New Roman" w:hAnsi="Arial" w:cs="Arial"/>
-          <w:color w:val="000000"/>
-          <w:lang w:eastAsia="es-ES"/>
-        </w:rPr>
-        <w:t xml:space="preserve"> </w:t>
-      </w:r>
-      <w:r>
-        <w:rPr>
-          <w:rFonts w:ascii="Arial" w:eastAsia="Times New Roman" w:hAnsi="Arial" w:cs="Arial"/>
-          <w:color w:val="000000"/>
-          <w:lang w:eastAsia="es-ES"/>
-        </w:rPr>
-        <w:t>mensaje respuesta?</w:t>
+        <w:jc w:val="both"/>
+        <w:rPr>
+          <w:rFonts w:ascii="Arial" w:eastAsia="Times New Roman" w:hAnsi="Arial" w:cs="Arial"/>
+          <w:color w:val="000000"/>
+          <w:lang w:eastAsia="es-ES"/>
+        </w:rPr>
+      </w:pPr>
+      <w:r>
+        <w:rPr>
+          <w:rFonts w:ascii="Arial" w:eastAsia="Times New Roman" w:hAnsi="Arial" w:cs="Arial"/>
+          <w:color w:val="000000"/>
+          <w:lang w:eastAsia="es-ES"/>
+        </w:rPr>
+        <w:t>¿Cuál es el puerto de destino para el mensaje de petición DNS? ¿Cuál es el puerto de origen del mensaje respuesta?</w:t>
       </w:r>
     </w:p>
     <w:p>
       <w:pPr>
         <w:spacing w:line="240" w:lineRule="auto"/>
         <w:ind w:firstLine="720"/>
+        <w:jc w:val="both"/>
         <w:rPr>
           <w:rFonts w:ascii="Arial" w:eastAsia="Times New Roman" w:hAnsi="Arial" w:cs="Arial"/>
           <w:color w:val="000000"/>
@@ -2242,6 +2178,7 @@
       <w:pPr>
         <w:spacing w:line="240" w:lineRule="auto"/>
         <w:ind w:left="720"/>
+        <w:jc w:val="both"/>
         <w:rPr>
           <w:rFonts w:ascii="Arial" w:eastAsia="Times New Roman" w:hAnsi="Arial" w:cs="Arial"/>
           <w:noProof/>
@@ -2296,6 +2233,7 @@
       <w:pPr>
         <w:spacing w:line="240" w:lineRule="auto"/>
         <w:ind w:left="720"/>
+        <w:jc w:val="both"/>
         <w:rPr>
           <w:rFonts w:ascii="Arial" w:eastAsia="Times New Roman" w:hAnsi="Arial" w:cs="Arial"/>
           <w:noProof/>
@@ -2364,6 +2302,7 @@
       <w:pPr>
         <w:spacing w:line="240" w:lineRule="auto"/>
         <w:ind w:left="720"/>
+        <w:jc w:val="both"/>
         <w:rPr>
           <w:rFonts w:ascii="Arial" w:eastAsia="Times New Roman" w:hAnsi="Arial" w:cs="Arial"/>
           <w:noProof/>
@@ -2430,100 +2369,33 @@
     </w:p>
     <w:p>
       <w:pPr>
-        <w:spacing w:line="240" w:lineRule="auto"/>
-        <w:ind w:left="720"/>
-        <w:rPr>
-          <w:rFonts w:ascii="Arial" w:eastAsia="Times New Roman" w:hAnsi="Arial" w:cs="Arial"/>
-          <w:noProof/>
-          <w:color w:val="000000"/>
-          <w:lang w:eastAsia="es-ES"/>
-        </w:rPr>
-      </w:pPr>
-    </w:p>
-    <w:p>
-      <w:pPr>
-        <w:spacing w:line="240" w:lineRule="auto"/>
-        <w:ind w:left="720"/>
-        <w:rPr>
-          <w:rFonts w:ascii="Arial" w:eastAsia="Times New Roman" w:hAnsi="Arial" w:cs="Arial"/>
-          <w:noProof/>
-          <w:color w:val="000000"/>
-          <w:lang w:eastAsia="es-ES"/>
-        </w:rPr>
-      </w:pPr>
-    </w:p>
-    <w:p>
-      <w:pPr>
-        <w:spacing w:line="240" w:lineRule="auto"/>
-        <w:ind w:left="720"/>
-        <w:rPr>
-          <w:rFonts w:ascii="Arial" w:eastAsia="Times New Roman" w:hAnsi="Arial" w:cs="Arial"/>
-          <w:noProof/>
-          <w:color w:val="000000"/>
-          <w:lang w:eastAsia="es-ES"/>
-        </w:rPr>
-      </w:pPr>
-    </w:p>
-    <w:p>
-      <w:pPr>
         <w:pStyle w:val="ListParagraph"/>
         <w:numPr>
           <w:ilvl w:val="0"/>
           <w:numId w:val="11"/>
         </w:numPr>
         <w:spacing w:line="240" w:lineRule="auto"/>
-        <w:rPr>
-          <w:rFonts w:ascii="Arial" w:eastAsia="Times New Roman" w:hAnsi="Arial" w:cs="Arial"/>
-          <w:color w:val="000000"/>
-          <w:lang w:eastAsia="es-ES"/>
-        </w:rPr>
-      </w:pPr>
-      <w:r>
-        <w:rPr>
-          <w:rFonts w:ascii="Arial" w:eastAsia="Times New Roman" w:hAnsi="Arial" w:cs="Arial"/>
-          <w:color w:val="000000"/>
-          <w:lang w:eastAsia="es-ES"/>
-        </w:rPr>
-        <w:lastRenderedPageBreak/>
-        <w:t>¿A qué dirección IP se envió la petición DNS? Utiliza alguna de las aplicaciones del sistema</w:t>
-      </w:r>
-      <w:r>
-        <w:rPr>
-          <w:rFonts w:ascii="Arial" w:eastAsia="Times New Roman" w:hAnsi="Arial" w:cs="Arial"/>
-          <w:color w:val="000000"/>
-          <w:lang w:eastAsia="es-ES"/>
-        </w:rPr>
-        <w:t xml:space="preserve"> </w:t>
-      </w:r>
-      <w:r>
-        <w:rPr>
-          <w:rFonts w:ascii="Arial" w:eastAsia="Times New Roman" w:hAnsi="Arial" w:cs="Arial"/>
-          <w:color w:val="000000"/>
-          <w:lang w:eastAsia="es-ES"/>
-        </w:rPr>
-        <w:t>comentadas anteriormente para determinar la dirección IP del servidor DNS configurado en el</w:t>
-      </w:r>
-      <w:r>
-        <w:rPr>
-          <w:rFonts w:ascii="Arial" w:eastAsia="Times New Roman" w:hAnsi="Arial" w:cs="Arial"/>
-          <w:color w:val="000000"/>
-          <w:lang w:eastAsia="es-ES"/>
-        </w:rPr>
-        <w:t xml:space="preserve"> </w:t>
-      </w:r>
-      <w:r>
-        <w:rPr>
-          <w:rFonts w:ascii="Arial" w:eastAsia="Times New Roman" w:hAnsi="Arial" w:cs="Arial"/>
-          <w:color w:val="000000"/>
-          <w:lang w:eastAsia="es-ES"/>
-        </w:rPr>
-        <w:t>equipo. ¿Coinciden ambas direcciones?</w:t>
+        <w:jc w:val="both"/>
+        <w:rPr>
+          <w:rFonts w:ascii="Arial" w:eastAsia="Times New Roman" w:hAnsi="Arial" w:cs="Arial"/>
+          <w:color w:val="000000"/>
+          <w:lang w:eastAsia="es-ES"/>
+        </w:rPr>
+      </w:pPr>
+      <w:r>
+        <w:rPr>
+          <w:rFonts w:ascii="Arial" w:eastAsia="Times New Roman" w:hAnsi="Arial" w:cs="Arial"/>
+          <w:color w:val="000000"/>
+          <w:lang w:eastAsia="es-ES"/>
+        </w:rPr>
+        <w:t>¿A qué dirección IP se envió la petición DNS? Utiliza alguna de las aplicaciones del sistema comentadas anteriormente para determinar la dirección IP del servidor DNS configurado en el equipo. ¿Coinciden ambas direcciones?</w:t>
       </w:r>
     </w:p>
     <w:p>
       <w:pPr>
         <w:spacing w:line="240" w:lineRule="auto"/>
         <w:ind w:left="720"/>
+        <w:jc w:val="both"/>
         <w:rPr>
           <w:rFonts w:ascii="Arial" w:eastAsia="Times New Roman" w:hAnsi="Arial" w:cs="Arial"/>
           <w:color w:val="000000"/>
@@ -2567,6 +2439,7 @@
       <w:pPr>
         <w:spacing w:line="240" w:lineRule="auto"/>
         <w:ind w:left="720"/>
+        <w:jc w:val="both"/>
         <w:rPr>
           <w:rFonts w:ascii="Arial" w:eastAsia="Times New Roman" w:hAnsi="Arial" w:cs="Arial"/>
           <w:color w:val="000000"/>
@@ -2586,6 +2459,7 @@
       <w:pPr>
         <w:spacing w:line="240" w:lineRule="auto"/>
         <w:ind w:left="720"/>
+        <w:jc w:val="both"/>
         <w:rPr>
           <w:rFonts w:ascii="Arial" w:eastAsia="Times New Roman" w:hAnsi="Arial" w:cs="Arial"/>
           <w:color w:val="000000"/>
@@ -2653,6 +2527,7 @@
       <w:pPr>
         <w:spacing w:line="240" w:lineRule="auto"/>
         <w:ind w:left="720"/>
+        <w:jc w:val="both"/>
         <w:rPr>
           <w:rFonts w:ascii="Arial" w:eastAsia="Times New Roman" w:hAnsi="Arial" w:cs="Arial"/>
           <w:color w:val="000000"/>
@@ -2672,6 +2547,7 @@
       <w:pPr>
         <w:spacing w:line="240" w:lineRule="auto"/>
         <w:ind w:left="720"/>
+        <w:jc w:val="both"/>
         <w:rPr>
           <w:rFonts w:ascii="Arial" w:eastAsia="Times New Roman" w:hAnsi="Arial" w:cs="Arial"/>
           <w:color w:val="000000"/>
@@ -2739,6 +2615,7 @@
       <w:pPr>
         <w:spacing w:line="240" w:lineRule="auto"/>
         <w:ind w:left="720"/>
+        <w:jc w:val="both"/>
         <w:rPr>
           <w:rFonts w:ascii="Arial" w:eastAsia="Times New Roman" w:hAnsi="Arial" w:cs="Arial"/>
           <w:color w:val="000000"/>
@@ -2762,35 +2639,20 @@
           <w:numId w:val="11"/>
         </w:numPr>
         <w:spacing w:line="240" w:lineRule="auto"/>
-        <w:rPr>
-          <w:rFonts w:ascii="Arial" w:eastAsia="Times New Roman" w:hAnsi="Arial" w:cs="Arial"/>
-          <w:color w:val="000000"/>
-          <w:lang w:eastAsia="es-ES"/>
-        </w:rPr>
-      </w:pPr>
-      <w:r>
-        <w:rPr>
-          <w:rFonts w:ascii="Arial" w:eastAsia="Times New Roman" w:hAnsi="Arial" w:cs="Arial"/>
-          <w:color w:val="000000"/>
-          <w:lang w:eastAsia="es-ES"/>
-        </w:rPr>
-        <w:t>Examina el mensaje de petición DNS. ¿De qué tipo es el registro DNS? ¿Contiene el mensaje de</w:t>
-      </w:r>
-      <w:r>
-        <w:rPr>
-          <w:rFonts w:ascii="Arial" w:eastAsia="Times New Roman" w:hAnsi="Arial" w:cs="Arial"/>
-          <w:color w:val="000000"/>
-          <w:lang w:eastAsia="es-ES"/>
-        </w:rPr>
-        <w:t xml:space="preserve"> </w:t>
-      </w:r>
-      <w:r>
-        <w:rPr>
-          <w:rFonts w:ascii="Arial" w:eastAsia="Times New Roman" w:hAnsi="Arial" w:cs="Arial"/>
-          <w:color w:val="000000"/>
-          <w:lang w:eastAsia="es-ES"/>
-        </w:rPr>
-        <w:t>petición alguna respuesta (answer)?</w:t>
+        <w:jc w:val="both"/>
+        <w:rPr>
+          <w:rFonts w:ascii="Arial" w:eastAsia="Times New Roman" w:hAnsi="Arial" w:cs="Arial"/>
+          <w:color w:val="000000"/>
+          <w:lang w:eastAsia="es-ES"/>
+        </w:rPr>
+      </w:pPr>
+      <w:r>
+        <w:rPr>
+          <w:rFonts w:ascii="Arial" w:eastAsia="Times New Roman" w:hAnsi="Arial" w:cs="Arial"/>
+          <w:color w:val="000000"/>
+          <w:lang w:eastAsia="es-ES"/>
+        </w:rPr>
+        <w:t>Examina el mensaje de petición DNS. ¿De qué tipo es el registro DNS? ¿Contiene el mensaje de petición alguna respuesta (answer)?</w:t>
       </w:r>
     </w:p>
     <w:p>
@@ -2800,6 +2662,7 @@
         </w:tabs>
         <w:spacing w:line="240" w:lineRule="auto"/>
         <w:ind w:left="720"/>
+        <w:jc w:val="both"/>
         <w:rPr>
           <w:rFonts w:ascii="Arial" w:eastAsia="Times New Roman" w:hAnsi="Arial" w:cs="Arial"/>
           <w:color w:val="000000"/>
@@ -2813,6 +2676,22 @@
           <w:lang w:eastAsia="es-ES"/>
         </w:rPr>
         <w:t>Es de tipo A, dado el nombre del servidor obtenemos su dirección IP.</w:t>
+      </w:r>
+      <w:r>
+        <w:rPr>
+          <w:rFonts w:ascii="Arial" w:eastAsia="Times New Roman" w:hAnsi="Arial" w:cs="Arial"/>
+          <w:color w:val="000000"/>
+          <w:lang w:eastAsia="es-ES"/>
+        </w:rPr>
+        <w:t xml:space="preserve"> </w:t>
+      </w:r>
+      <w:r>
+        <w:rPr>
+          <w:rFonts w:ascii="Arial" w:eastAsia="Times New Roman" w:hAnsi="Arial" w:cs="Arial"/>
+          <w:color w:val="000000"/>
+          <w:lang w:eastAsia="es-ES"/>
+        </w:rPr>
+        <w:t>No contienen ninguna respuesta la petición.</w:t>
       </w:r>
     </w:p>
     <w:p>
@@ -2822,6 +2701,7 @@
         </w:tabs>
         <w:spacing w:line="240" w:lineRule="auto"/>
         <w:ind w:left="720"/>
+        <w:jc w:val="both"/>
         <w:rPr>
           <w:rFonts w:ascii="Arial" w:eastAsia="Times New Roman" w:hAnsi="Arial" w:cs="Arial"/>
           <w:color w:val="000000"/>
@@ -2836,9 +2716,9 @@
           <w:lang w:eastAsia="es-ES"/>
         </w:rPr>
         <w:drawing>
-          <wp:inline distT="0" distB="0" distL="0" distR="0" wp14:anchorId="29CF9901" wp14:editId="0CA9B173">
-            <wp:extent cx="3431894" cy="1025421"/>
-            <wp:effectExtent l="0" t="0" r="0" b="3810"/>
+          <wp:inline distT="0" distB="0" distL="0" distR="0" wp14:anchorId="29CF9901" wp14:editId="1BBB14C1">
+            <wp:extent cx="2517995" cy="752355"/>
+            <wp:effectExtent l="0" t="0" r="0" b="0"/>
             <wp:docPr id="15" name="Picture 15"/>
             <wp:cNvGraphicFramePr>
               <a:graphicFrameLocks xmlns:a="http://schemas.openxmlformats.org/drawingml/2006/main" noChangeAspect="1"/>
@@ -2853,7 +2733,7 @@
                     </pic:cNvPicPr>
                   </pic:nvPicPr>
                   <pic:blipFill>
-                    <a:blip r:embed="rId19">
+                    <a:blip r:embed="rId19" cstate="print">
                       <a:extLst>
                         <a:ext uri="{28A0092B-C50C-407E-A947-70E740481C1C}">
                           <a14:useLocalDpi xmlns:a14="http://schemas.microsoft.com/office/drawing/2010/main" val="0"/>
@@ -2868,7 +2748,7 @@
                   <pic:spPr bwMode="auto">
                     <a:xfrm>
                       <a:off x="0" y="0"/>
-                      <a:ext cx="3493236" cy="1043749"/>
+                      <a:ext cx="2666799" cy="796816"/>
                     </a:xfrm>
                     <a:prstGeom prst="rect">
                       <a:avLst/>
@@ -2884,42 +2764,6 @@
           </wp:inline>
         </w:drawing>
       </w:r>
-    </w:p>
-    <w:p>
-      <w:pPr>
-        <w:tabs>
-          <w:tab w:val="left" w:pos="1868"/>
-        </w:tabs>
-        <w:spacing w:line="240" w:lineRule="auto"/>
-        <w:ind w:left="720"/>
-        <w:rPr>
-          <w:rFonts w:ascii="Arial" w:eastAsia="Times New Roman" w:hAnsi="Arial" w:cs="Arial"/>
-          <w:color w:val="000000"/>
-          <w:lang w:eastAsia="es-ES"/>
-        </w:rPr>
-      </w:pPr>
-      <w:r>
-        <w:rPr>
-          <w:rFonts w:ascii="Arial" w:eastAsia="Times New Roman" w:hAnsi="Arial" w:cs="Arial"/>
-          <w:color w:val="000000"/>
-          <w:lang w:eastAsia="es-ES"/>
-        </w:rPr>
-        <w:t>No contienen ninguna respuesta la petición.</w:t>
-      </w:r>
-    </w:p>
-    <w:p>
-      <w:pPr>
-        <w:tabs>
-          <w:tab w:val="left" w:pos="1868"/>
-        </w:tabs>
-        <w:spacing w:line="240" w:lineRule="auto"/>
-        <w:ind w:left="720"/>
-        <w:rPr>
-          <w:rFonts w:ascii="Arial" w:eastAsia="Times New Roman" w:hAnsi="Arial" w:cs="Arial"/>
-          <w:color w:val="000000"/>
-          <w:lang w:eastAsia="es-ES"/>
-        </w:rPr>
-      </w:pPr>
       <w:r>
         <w:rPr>
           <w:rFonts w:ascii="Arial" w:eastAsia="Times New Roman" w:hAnsi="Arial" w:cs="Arial"/>
@@ -2928,8 +2772,8 @@
           <w:lang w:eastAsia="es-ES"/>
         </w:rPr>
         <w:drawing>
-          <wp:inline distT="0" distB="0" distL="0" distR="0" wp14:anchorId="5247601F" wp14:editId="1B0F1914">
-            <wp:extent cx="2367023" cy="1125216"/>
+          <wp:inline distT="0" distB="0" distL="0" distR="0" wp14:anchorId="402F10B8" wp14:editId="350CA1E0">
+            <wp:extent cx="1533645" cy="729052"/>
             <wp:effectExtent l="0" t="0" r="0" b="0"/>
             <wp:docPr id="16" name="Picture 16"/>
             <wp:cNvGraphicFramePr>
@@ -2945,7 +2789,7 @@
                     </pic:cNvPicPr>
                   </pic:nvPicPr>
                   <pic:blipFill>
-                    <a:blip r:embed="rId20">
+                    <a:blip r:embed="rId20" cstate="print">
                       <a:extLst>
                         <a:ext uri="{28A0092B-C50C-407E-A947-70E740481C1C}">
                           <a14:useLocalDpi xmlns:a14="http://schemas.microsoft.com/office/drawing/2010/main" val="0"/>
@@ -2960,7 +2804,7 @@
                   <pic:spPr bwMode="auto">
                     <a:xfrm>
                       <a:off x="0" y="0"/>
-                      <a:ext cx="2396503" cy="1139230"/>
+                      <a:ext cx="1632588" cy="776087"/>
                     </a:xfrm>
                     <a:prstGeom prst="rect">
                       <a:avLst/>
@@ -2985,41 +2829,28 @@
           <w:numId w:val="11"/>
         </w:numPr>
         <w:spacing w:line="240" w:lineRule="auto"/>
-        <w:rPr>
-          <w:rFonts w:ascii="Arial" w:eastAsia="Times New Roman" w:hAnsi="Arial" w:cs="Arial"/>
-          <w:color w:val="000000"/>
-          <w:lang w:eastAsia="es-ES"/>
-        </w:rPr>
-      </w:pPr>
-      <w:r>
-        <w:rPr>
-          <w:rFonts w:ascii="Arial" w:eastAsia="Times New Roman" w:hAnsi="Arial" w:cs="Arial"/>
-          <w:color w:val="000000"/>
-          <w:lang w:eastAsia="es-ES"/>
-        </w:rPr>
-        <w:t>Examina el mensaje de respuesta DNS. ¿Cuántas respuestas contiene? ¿Qué contiene cada una</w:t>
-      </w:r>
-      <w:r>
-        <w:rPr>
-          <w:rFonts w:ascii="Arial" w:eastAsia="Times New Roman" w:hAnsi="Arial" w:cs="Arial"/>
-          <w:color w:val="000000"/>
-          <w:lang w:eastAsia="es-ES"/>
-        </w:rPr>
-        <w:t xml:space="preserve"> </w:t>
-      </w:r>
-      <w:r>
-        <w:rPr>
-          <w:rFonts w:ascii="Arial" w:eastAsia="Times New Roman" w:hAnsi="Arial" w:cs="Arial"/>
-          <w:color w:val="000000"/>
-          <w:lang w:eastAsia="es-ES"/>
-        </w:rPr>
-        <w:t>de esas respuestas?</w:t>
+        <w:jc w:val="both"/>
+        <w:rPr>
+          <w:rFonts w:ascii="Arial" w:eastAsia="Times New Roman" w:hAnsi="Arial" w:cs="Arial"/>
+          <w:color w:val="000000"/>
+          <w:lang w:eastAsia="es-ES"/>
+        </w:rPr>
+      </w:pPr>
+      <w:r>
+        <w:rPr>
+          <w:rFonts w:ascii="Arial" w:eastAsia="Times New Roman" w:hAnsi="Arial" w:cs="Arial"/>
+          <w:color w:val="000000"/>
+          <w:lang w:eastAsia="es-ES"/>
+        </w:rPr>
+        <w:lastRenderedPageBreak/>
+        <w:t>Examina el mensaje de respuesta DNS. ¿Cuántas respuestas contiene? ¿Qué contiene cada una de esas respuestas?</w:t>
       </w:r>
     </w:p>
     <w:p>
       <w:pPr>
         <w:spacing w:line="240" w:lineRule="auto"/>
         <w:ind w:left="720"/>
+        <w:jc w:val="both"/>
         <w:rPr>
           <w:rFonts w:ascii="Arial" w:eastAsia="Times New Roman" w:hAnsi="Arial" w:cs="Arial"/>
           <w:color w:val="000000"/>
@@ -3063,6 +2894,7 @@
       <w:pPr>
         <w:pStyle w:val="ListParagraph"/>
         <w:spacing w:line="240" w:lineRule="auto"/>
+        <w:jc w:val="both"/>
         <w:rPr>
           <w:rFonts w:ascii="Arial" w:eastAsia="Times New Roman" w:hAnsi="Arial" w:cs="Arial"/>
           <w:color w:val="000000"/>
@@ -3130,6 +2962,7 @@
       <w:pPr>
         <w:pStyle w:val="ListParagraph"/>
         <w:spacing w:line="240" w:lineRule="auto"/>
+        <w:jc w:val="both"/>
         <w:rPr>
           <w:rFonts w:ascii="Arial" w:eastAsia="Times New Roman" w:hAnsi="Arial" w:cs="Arial"/>
           <w:color w:val="000000"/>
@@ -3143,7 +2976,6 @@
           <w:color w:val="000000"/>
           <w:lang w:eastAsia="es-ES"/>
         </w:rPr>
-        <w:lastRenderedPageBreak/>
         <w:drawing>
           <wp:inline distT="0" distB="0" distL="0" distR="0" wp14:anchorId="164AC277" wp14:editId="72BB4C0F">
             <wp:extent cx="4213185" cy="2068192"/>
@@ -3202,41 +3034,27 @@
           <w:numId w:val="11"/>
         </w:numPr>
         <w:spacing w:line="240" w:lineRule="auto"/>
-        <w:rPr>
-          <w:rFonts w:ascii="Arial" w:eastAsia="Times New Roman" w:hAnsi="Arial" w:cs="Arial"/>
-          <w:color w:val="000000"/>
-          <w:lang w:eastAsia="es-ES"/>
-        </w:rPr>
-      </w:pPr>
-      <w:r>
-        <w:rPr>
-          <w:rFonts w:ascii="Arial" w:eastAsia="Times New Roman" w:hAnsi="Arial" w:cs="Arial"/>
-          <w:color w:val="000000"/>
-          <w:lang w:eastAsia="es-ES"/>
-        </w:rPr>
-        <w:t>Considera el siguiente paquete TCP SYN enviado por tu host. ¿Se corresponde la IP de destino a</w:t>
-      </w:r>
-      <w:r>
-        <w:rPr>
-          <w:rFonts w:ascii="Arial" w:eastAsia="Times New Roman" w:hAnsi="Arial" w:cs="Arial"/>
-          <w:color w:val="000000"/>
-          <w:lang w:eastAsia="es-ES"/>
-        </w:rPr>
-        <w:t xml:space="preserve"> </w:t>
-      </w:r>
-      <w:r>
-        <w:rPr>
-          <w:rFonts w:ascii="Arial" w:eastAsia="Times New Roman" w:hAnsi="Arial" w:cs="Arial"/>
-          <w:color w:val="000000"/>
-          <w:lang w:eastAsia="es-ES"/>
-        </w:rPr>
-        <w:t>alguna de las direcciones IP contenidas en el mensaje de respuesta DNS?</w:t>
+        <w:jc w:val="both"/>
+        <w:rPr>
+          <w:rFonts w:ascii="Arial" w:eastAsia="Times New Roman" w:hAnsi="Arial" w:cs="Arial"/>
+          <w:color w:val="000000"/>
+          <w:lang w:eastAsia="es-ES"/>
+        </w:rPr>
+      </w:pPr>
+      <w:r>
+        <w:rPr>
+          <w:rFonts w:ascii="Arial" w:eastAsia="Times New Roman" w:hAnsi="Arial" w:cs="Arial"/>
+          <w:color w:val="000000"/>
+          <w:lang w:eastAsia="es-ES"/>
+        </w:rPr>
+        <w:t>Considera el siguiente paquete TCP SYN enviado por tu host. ¿Se corresponde la IP de destino a alguna de las direcciones IP contenidas en el mensaje de respuesta DNS?</w:t>
       </w:r>
     </w:p>
     <w:p>
       <w:pPr>
         <w:spacing w:line="240" w:lineRule="auto"/>
         <w:ind w:left="720"/>
+        <w:jc w:val="both"/>
         <w:rPr>
           <w:rFonts w:ascii="Arial" w:eastAsia="Times New Roman" w:hAnsi="Arial" w:cs="Arial"/>
           <w:color w:val="000000"/>
@@ -3256,6 +3074,7 @@
       <w:pPr>
         <w:spacing w:line="240" w:lineRule="auto"/>
         <w:ind w:left="720"/>
+        <w:jc w:val="both"/>
         <w:rPr>
           <w:rFonts w:ascii="Arial" w:eastAsia="Times New Roman" w:hAnsi="Arial" w:cs="Arial"/>
           <w:color w:val="000000"/>
@@ -3327,41 +3146,27 @@
           <w:numId w:val="11"/>
         </w:numPr>
         <w:spacing w:line="240" w:lineRule="auto"/>
-        <w:rPr>
-          <w:rFonts w:ascii="Arial" w:eastAsia="Times New Roman" w:hAnsi="Arial" w:cs="Arial"/>
-          <w:color w:val="000000"/>
-          <w:lang w:eastAsia="es-ES"/>
-        </w:rPr>
-      </w:pPr>
-      <w:r>
-        <w:rPr>
-          <w:rFonts w:ascii="Arial" w:eastAsia="Times New Roman" w:hAnsi="Arial" w:cs="Arial"/>
-          <w:color w:val="000000"/>
-          <w:lang w:eastAsia="es-ES"/>
-        </w:rPr>
-        <w:t>Esta página web contiene imágenes. ¿Antes de descargar cada imagen se realizan nuevas</w:t>
-      </w:r>
-      <w:r>
-        <w:rPr>
-          <w:rFonts w:ascii="Arial" w:eastAsia="Times New Roman" w:hAnsi="Arial" w:cs="Arial"/>
-          <w:color w:val="000000"/>
-          <w:lang w:eastAsia="es-ES"/>
-        </w:rPr>
-        <w:t xml:space="preserve"> </w:t>
-      </w:r>
-      <w:r>
-        <w:rPr>
-          <w:rFonts w:ascii="Arial" w:eastAsia="Times New Roman" w:hAnsi="Arial" w:cs="Arial"/>
-          <w:color w:val="000000"/>
-          <w:lang w:eastAsia="es-ES"/>
-        </w:rPr>
-        <w:t>peticiones DNS?</w:t>
+        <w:jc w:val="both"/>
+        <w:rPr>
+          <w:rFonts w:ascii="Arial" w:eastAsia="Times New Roman" w:hAnsi="Arial" w:cs="Arial"/>
+          <w:color w:val="000000"/>
+          <w:lang w:eastAsia="es-ES"/>
+        </w:rPr>
+      </w:pPr>
+      <w:r>
+        <w:rPr>
+          <w:rFonts w:ascii="Arial" w:eastAsia="Times New Roman" w:hAnsi="Arial" w:cs="Arial"/>
+          <w:color w:val="000000"/>
+          <w:lang w:eastAsia="es-ES"/>
+        </w:rPr>
+        <w:t>Esta página web contiene imágenes. ¿Antes de descargar cada imagen se realizan nuevas peticiones DNS?</w:t>
       </w:r>
     </w:p>
     <w:p>
       <w:pPr>
         <w:spacing w:line="240" w:lineRule="auto"/>
         <w:ind w:left="720"/>
+        <w:jc w:val="both"/>
         <w:rPr>
           <w:rFonts w:ascii="Arial" w:eastAsia="Times New Roman" w:hAnsi="Arial" w:cs="Arial"/>
           <w:color w:val="000000"/>
@@ -3396,17 +3201,20 @@
     <w:p>
       <w:pPr>
         <w:pStyle w:val="Heading1"/>
+        <w:pageBreakBefore/>
+        <w:jc w:val="both"/>
         <w:rPr>
           <w:rFonts w:eastAsia="Times New Roman"/>
           <w:lang w:eastAsia="es-ES"/>
         </w:rPr>
       </w:pPr>
-      <w:bookmarkStart w:id="3" w:name="_Toc55044809"/>
+      <w:bookmarkStart w:id="3" w:name="_Toc55048616"/>
       <w:r>
         <w:rPr>
           <w:rFonts w:eastAsia="Times New Roman"/>
           <w:lang w:eastAsia="es-ES"/>
         </w:rPr>
+        <w:lastRenderedPageBreak/>
         <w:t xml:space="preserve">Cuestiones escenario </w:t>
       </w:r>
       <w:r>
@@ -3417,6 +3225,13 @@
         <w:t>2: nslookup</w:t>
       </w:r>
       <w:bookmarkEnd w:id="3"/>
+    </w:p>
+    <w:p>
+      <w:pPr>
+        <w:rPr>
+          <w:lang w:eastAsia="es-ES"/>
+        </w:rPr>
+      </w:pPr>
     </w:p>
     <w:p>
       <w:pPr>
@@ -3426,41 +3241,27 @@
           <w:numId w:val="11"/>
         </w:numPr>
         <w:spacing w:line="240" w:lineRule="auto"/>
-        <w:rPr>
-          <w:rFonts w:ascii="Arial" w:eastAsia="Times New Roman" w:hAnsi="Arial" w:cs="Arial"/>
-          <w:color w:val="000000"/>
-          <w:lang w:eastAsia="es-ES"/>
-        </w:rPr>
-      </w:pPr>
-      <w:r>
-        <w:rPr>
-          <w:rFonts w:ascii="Arial" w:eastAsia="Times New Roman" w:hAnsi="Arial" w:cs="Arial"/>
-          <w:color w:val="000000"/>
-          <w:lang w:eastAsia="es-ES"/>
-        </w:rPr>
-        <w:t>¿Cuál es el puerto destino para el mensaje de petición DNS? ¿Cuál es el puerto origen del</w:t>
-      </w:r>
-      <w:r>
-        <w:rPr>
-          <w:rFonts w:ascii="Arial" w:eastAsia="Times New Roman" w:hAnsi="Arial" w:cs="Arial"/>
-          <w:color w:val="000000"/>
-          <w:lang w:eastAsia="es-ES"/>
-        </w:rPr>
-        <w:t xml:space="preserve"> </w:t>
-      </w:r>
-      <w:r>
-        <w:rPr>
-          <w:rFonts w:ascii="Arial" w:eastAsia="Times New Roman" w:hAnsi="Arial" w:cs="Arial"/>
-          <w:color w:val="000000"/>
-          <w:lang w:eastAsia="es-ES"/>
-        </w:rPr>
-        <w:t>mensaje respuesta DNS?</w:t>
+        <w:jc w:val="both"/>
+        <w:rPr>
+          <w:rFonts w:ascii="Arial" w:eastAsia="Times New Roman" w:hAnsi="Arial" w:cs="Arial"/>
+          <w:color w:val="000000"/>
+          <w:lang w:eastAsia="es-ES"/>
+        </w:rPr>
+      </w:pPr>
+      <w:r>
+        <w:rPr>
+          <w:rFonts w:ascii="Arial" w:eastAsia="Times New Roman" w:hAnsi="Arial" w:cs="Arial"/>
+          <w:color w:val="000000"/>
+          <w:lang w:eastAsia="es-ES"/>
+        </w:rPr>
+        <w:t>¿Cuál es el puerto destino para el mensaje de petición DNS? ¿Cuál es el puerto origen del mensaje respuesta DNS?</w:t>
       </w:r>
     </w:p>
     <w:p>
       <w:pPr>
         <w:spacing w:line="240" w:lineRule="auto"/>
         <w:ind w:left="360" w:firstLine="360"/>
+        <w:jc w:val="both"/>
         <w:rPr>
           <w:rFonts w:ascii="Arial" w:eastAsia="Times New Roman" w:hAnsi="Arial" w:cs="Arial"/>
           <w:color w:val="000000"/>
@@ -3488,6 +3289,7 @@
       <w:pPr>
         <w:pStyle w:val="ListParagraph"/>
         <w:spacing w:line="240" w:lineRule="auto"/>
+        <w:jc w:val="both"/>
         <w:rPr>
           <w:rFonts w:ascii="Arial" w:eastAsia="Times New Roman" w:hAnsi="Arial" w:cs="Arial"/>
           <w:noProof/>
@@ -3517,6 +3319,7 @@
       <w:pPr>
         <w:pStyle w:val="ListParagraph"/>
         <w:spacing w:line="240" w:lineRule="auto"/>
+        <w:jc w:val="both"/>
         <w:rPr>
           <w:rFonts w:ascii="Arial" w:eastAsia="Times New Roman" w:hAnsi="Arial" w:cs="Arial"/>
           <w:noProof/>
@@ -3645,76 +3448,47 @@
           <w:numId w:val="11"/>
         </w:numPr>
         <w:spacing w:line="240" w:lineRule="auto"/>
-        <w:rPr>
-          <w:rFonts w:ascii="Arial" w:eastAsia="Times New Roman" w:hAnsi="Arial" w:cs="Arial"/>
-          <w:color w:val="000000"/>
-          <w:lang w:eastAsia="es-ES"/>
-        </w:rPr>
-      </w:pPr>
-      <w:r>
-        <w:rPr>
-          <w:rFonts w:ascii="Arial" w:eastAsia="Times New Roman" w:hAnsi="Arial" w:cs="Arial"/>
-          <w:color w:val="000000"/>
-          <w:lang w:eastAsia="es-ES"/>
-        </w:rPr>
-        <w:t>¿A qué dirección IP se envía el mensaje de petición DNS? ¿Se corresponde esa IP con la</w:t>
-      </w:r>
-      <w:r>
-        <w:rPr>
-          <w:rFonts w:ascii="Arial" w:eastAsia="Times New Roman" w:hAnsi="Arial" w:cs="Arial"/>
-          <w:color w:val="000000"/>
-          <w:lang w:eastAsia="es-ES"/>
-        </w:rPr>
-        <w:t xml:space="preserve"> </w:t>
-      </w:r>
-      <w:r>
-        <w:rPr>
-          <w:rFonts w:ascii="Arial" w:eastAsia="Times New Roman" w:hAnsi="Arial" w:cs="Arial"/>
-          <w:color w:val="000000"/>
-          <w:lang w:eastAsia="es-ES"/>
-        </w:rPr>
-        <w:t>configurada en el equipo para el servidor DNS por defecto?</w:t>
+        <w:jc w:val="both"/>
+        <w:rPr>
+          <w:rFonts w:ascii="Arial" w:eastAsia="Times New Roman" w:hAnsi="Arial" w:cs="Arial"/>
+          <w:color w:val="000000"/>
+          <w:lang w:eastAsia="es-ES"/>
+        </w:rPr>
+      </w:pPr>
+      <w:r>
+        <w:rPr>
+          <w:rFonts w:ascii="Arial" w:eastAsia="Times New Roman" w:hAnsi="Arial" w:cs="Arial"/>
+          <w:color w:val="000000"/>
+          <w:lang w:eastAsia="es-ES"/>
+        </w:rPr>
+        <w:t>¿A qué dirección IP se envía el mensaje de petición DNS? ¿Se corresponde esa IP con la configurada en el equipo para el servidor DNS por defecto?</w:t>
       </w:r>
     </w:p>
     <w:p>
       <w:pPr>
         <w:spacing w:line="240" w:lineRule="auto"/>
         <w:ind w:left="720"/>
-        <w:rPr>
-          <w:rFonts w:ascii="Arial" w:eastAsia="Times New Roman" w:hAnsi="Arial" w:cs="Arial"/>
-          <w:color w:val="000000"/>
-          <w:lang w:eastAsia="es-ES"/>
-        </w:rPr>
-      </w:pPr>
-      <w:r>
-        <w:rPr>
-          <w:rFonts w:ascii="Arial" w:eastAsia="Times New Roman" w:hAnsi="Arial" w:cs="Arial"/>
-          <w:color w:val="000000"/>
-          <w:lang w:eastAsia="es-ES"/>
-        </w:rPr>
-        <w:t xml:space="preserve">La petición se envía a </w:t>
-      </w:r>
-      <w:r>
-        <w:rPr>
-          <w:rFonts w:ascii="Arial" w:eastAsia="Times New Roman" w:hAnsi="Arial" w:cs="Arial"/>
-          <w:color w:val="000000"/>
-          <w:lang w:eastAsia="es-ES"/>
-        </w:rPr>
-        <w:t>80.58.61.254</w:t>
-      </w:r>
-      <w:r>
-        <w:rPr>
-          <w:rFonts w:ascii="Arial" w:eastAsia="Times New Roman" w:hAnsi="Arial" w:cs="Arial"/>
-          <w:color w:val="000000"/>
-          <w:lang w:eastAsia="es-ES"/>
-        </w:rPr>
-        <w:t>, que se corresponde con la por defecto del sistema.</w:t>
+        <w:jc w:val="both"/>
+        <w:rPr>
+          <w:rFonts w:ascii="Arial" w:eastAsia="Times New Roman" w:hAnsi="Arial" w:cs="Arial"/>
+          <w:color w:val="000000"/>
+          <w:lang w:eastAsia="es-ES"/>
+        </w:rPr>
+      </w:pPr>
+      <w:r>
+        <w:rPr>
+          <w:rFonts w:ascii="Arial" w:eastAsia="Times New Roman" w:hAnsi="Arial" w:cs="Arial"/>
+          <w:color w:val="000000"/>
+          <w:lang w:eastAsia="es-ES"/>
+        </w:rPr>
+        <w:t>La petición se envía a 80.58.61.254, que se corresponde con la por defecto del sistema.</w:t>
       </w:r>
     </w:p>
     <w:p>
       <w:pPr>
         <w:pStyle w:val="ListParagraph"/>
         <w:spacing w:line="240" w:lineRule="auto"/>
+        <w:jc w:val="both"/>
         <w:rPr>
           <w:rFonts w:ascii="Arial" w:eastAsia="Times New Roman" w:hAnsi="Arial" w:cs="Arial"/>
           <w:color w:val="000000"/>
@@ -3782,6 +3556,7 @@
       <w:pPr>
         <w:pStyle w:val="ListParagraph"/>
         <w:spacing w:line="240" w:lineRule="auto"/>
+        <w:jc w:val="both"/>
         <w:rPr>
           <w:rFonts w:ascii="Arial" w:eastAsia="Times New Roman" w:hAnsi="Arial" w:cs="Arial"/>
           <w:color w:val="000000"/>
@@ -3793,6 +3568,7 @@
       <w:pPr>
         <w:pStyle w:val="ListParagraph"/>
         <w:spacing w:line="240" w:lineRule="auto"/>
+        <w:jc w:val="both"/>
         <w:rPr>
           <w:rFonts w:ascii="Arial" w:eastAsia="Times New Roman" w:hAnsi="Arial" w:cs="Arial"/>
           <w:color w:val="000000"/>
@@ -3860,72 +3636,7 @@
       <w:pPr>
         <w:pStyle w:val="ListParagraph"/>
         <w:spacing w:line="240" w:lineRule="auto"/>
-        <w:rPr>
-          <w:rFonts w:ascii="Arial" w:eastAsia="Times New Roman" w:hAnsi="Arial" w:cs="Arial"/>
-          <w:color w:val="000000"/>
-          <w:lang w:eastAsia="es-ES"/>
-        </w:rPr>
-      </w:pPr>
-    </w:p>
-    <w:p>
-      <w:pPr>
-        <w:pStyle w:val="ListParagraph"/>
-        <w:spacing w:line="240" w:lineRule="auto"/>
-        <w:rPr>
-          <w:rFonts w:ascii="Arial" w:eastAsia="Times New Roman" w:hAnsi="Arial" w:cs="Arial"/>
-          <w:color w:val="000000"/>
-          <w:lang w:eastAsia="es-ES"/>
-        </w:rPr>
-      </w:pPr>
-    </w:p>
-    <w:p>
-      <w:pPr>
-        <w:pStyle w:val="ListParagraph"/>
-        <w:spacing w:line="240" w:lineRule="auto"/>
-        <w:rPr>
-          <w:rFonts w:ascii="Arial" w:eastAsia="Times New Roman" w:hAnsi="Arial" w:cs="Arial"/>
-          <w:color w:val="000000"/>
-          <w:lang w:eastAsia="es-ES"/>
-        </w:rPr>
-      </w:pPr>
-    </w:p>
-    <w:p>
-      <w:pPr>
-        <w:pStyle w:val="ListParagraph"/>
-        <w:spacing w:line="240" w:lineRule="auto"/>
-        <w:rPr>
-          <w:rFonts w:ascii="Arial" w:eastAsia="Times New Roman" w:hAnsi="Arial" w:cs="Arial"/>
-          <w:color w:val="000000"/>
-          <w:lang w:eastAsia="es-ES"/>
-        </w:rPr>
-      </w:pPr>
-    </w:p>
-    <w:p>
-      <w:pPr>
-        <w:pStyle w:val="ListParagraph"/>
-        <w:spacing w:line="240" w:lineRule="auto"/>
-        <w:rPr>
-          <w:rFonts w:ascii="Arial" w:eastAsia="Times New Roman" w:hAnsi="Arial" w:cs="Arial"/>
-          <w:color w:val="000000"/>
-          <w:lang w:eastAsia="es-ES"/>
-        </w:rPr>
-      </w:pPr>
-    </w:p>
-    <w:p>
-      <w:pPr>
-        <w:pStyle w:val="ListParagraph"/>
-        <w:spacing w:line="240" w:lineRule="auto"/>
-        <w:rPr>
-          <w:rFonts w:ascii="Arial" w:eastAsia="Times New Roman" w:hAnsi="Arial" w:cs="Arial"/>
-          <w:color w:val="000000"/>
-          <w:lang w:eastAsia="es-ES"/>
-        </w:rPr>
-      </w:pPr>
-    </w:p>
-    <w:p>
-      <w:pPr>
-        <w:pStyle w:val="ListParagraph"/>
-        <w:spacing w:line="240" w:lineRule="auto"/>
+        <w:jc w:val="both"/>
         <w:rPr>
           <w:rFonts w:ascii="Arial" w:eastAsia="Times New Roman" w:hAnsi="Arial" w:cs="Arial"/>
           <w:color w:val="000000"/>
@@ -3941,42 +3652,27 @@
           <w:numId w:val="11"/>
         </w:numPr>
         <w:spacing w:line="240" w:lineRule="auto"/>
-        <w:rPr>
-          <w:rFonts w:ascii="Arial" w:eastAsia="Times New Roman" w:hAnsi="Arial" w:cs="Arial"/>
-          <w:color w:val="000000"/>
-          <w:lang w:eastAsia="es-ES"/>
-        </w:rPr>
-      </w:pPr>
-      <w:r>
-        <w:rPr>
-          <w:rFonts w:ascii="Arial" w:eastAsia="Times New Roman" w:hAnsi="Arial" w:cs="Arial"/>
-          <w:color w:val="000000"/>
-          <w:lang w:eastAsia="es-ES"/>
-        </w:rPr>
-        <w:lastRenderedPageBreak/>
-        <w:t>Examina el mensaje de petición DNS. ¿De qué tipo es el registro DNS? ¿Contiene dicho mensaje</w:t>
-      </w:r>
-      <w:r>
-        <w:rPr>
-          <w:rFonts w:ascii="Arial" w:eastAsia="Times New Roman" w:hAnsi="Arial" w:cs="Arial"/>
-          <w:color w:val="000000"/>
-          <w:lang w:eastAsia="es-ES"/>
-        </w:rPr>
-        <w:t xml:space="preserve"> </w:t>
-      </w:r>
-      <w:r>
-        <w:rPr>
-          <w:rFonts w:ascii="Arial" w:eastAsia="Times New Roman" w:hAnsi="Arial" w:cs="Arial"/>
-          <w:color w:val="000000"/>
-          <w:lang w:eastAsia="es-ES"/>
-        </w:rPr>
-        <w:t>alguna respuesta (answer)?</w:t>
+        <w:jc w:val="both"/>
+        <w:rPr>
+          <w:rFonts w:ascii="Arial" w:eastAsia="Times New Roman" w:hAnsi="Arial" w:cs="Arial"/>
+          <w:color w:val="000000"/>
+          <w:lang w:eastAsia="es-ES"/>
+        </w:rPr>
+      </w:pPr>
+      <w:r>
+        <w:rPr>
+          <w:rFonts w:ascii="Arial" w:eastAsia="Times New Roman" w:hAnsi="Arial" w:cs="Arial"/>
+          <w:color w:val="000000"/>
+          <w:lang w:eastAsia="es-ES"/>
+        </w:rPr>
+        <w:t>Examina el mensaje de petición DNS. ¿De qué tipo es el registro DNS? ¿Contiene dicho mensaje alguna respuesta (answer)?</w:t>
       </w:r>
     </w:p>
     <w:p>
       <w:pPr>
         <w:spacing w:line="240" w:lineRule="auto"/>
         <w:ind w:left="720"/>
+        <w:jc w:val="both"/>
         <w:rPr>
           <w:rFonts w:ascii="Arial" w:eastAsia="Times New Roman" w:hAnsi="Arial" w:cs="Arial"/>
           <w:noProof/>
@@ -4062,6 +3758,7 @@
       <w:pPr>
         <w:spacing w:line="240" w:lineRule="auto"/>
         <w:ind w:left="720"/>
+        <w:jc w:val="both"/>
         <w:rPr>
           <w:rFonts w:ascii="Arial" w:eastAsia="Times New Roman" w:hAnsi="Arial" w:cs="Arial"/>
           <w:noProof/>
@@ -4091,6 +3788,7 @@
       <w:pPr>
         <w:spacing w:line="240" w:lineRule="auto"/>
         <w:ind w:left="720"/>
+        <w:jc w:val="both"/>
         <w:rPr>
           <w:rFonts w:ascii="Arial" w:eastAsia="Times New Roman" w:hAnsi="Arial" w:cs="Arial"/>
           <w:color w:val="000000"/>
@@ -4158,6 +3856,67 @@
       <w:pPr>
         <w:spacing w:line="240" w:lineRule="auto"/>
         <w:ind w:left="720"/>
+        <w:jc w:val="both"/>
+        <w:rPr>
+          <w:rFonts w:ascii="Arial" w:eastAsia="Times New Roman" w:hAnsi="Arial" w:cs="Arial"/>
+          <w:color w:val="000000"/>
+          <w:lang w:eastAsia="es-ES"/>
+        </w:rPr>
+      </w:pPr>
+    </w:p>
+    <w:p>
+      <w:pPr>
+        <w:spacing w:line="240" w:lineRule="auto"/>
+        <w:ind w:left="720"/>
+        <w:jc w:val="both"/>
+        <w:rPr>
+          <w:rFonts w:ascii="Arial" w:eastAsia="Times New Roman" w:hAnsi="Arial" w:cs="Arial"/>
+          <w:color w:val="000000"/>
+          <w:lang w:eastAsia="es-ES"/>
+        </w:rPr>
+      </w:pPr>
+    </w:p>
+    <w:p>
+      <w:pPr>
+        <w:spacing w:line="240" w:lineRule="auto"/>
+        <w:ind w:left="720"/>
+        <w:jc w:val="both"/>
+        <w:rPr>
+          <w:rFonts w:ascii="Arial" w:eastAsia="Times New Roman" w:hAnsi="Arial" w:cs="Arial"/>
+          <w:color w:val="000000"/>
+          <w:lang w:eastAsia="es-ES"/>
+        </w:rPr>
+      </w:pPr>
+    </w:p>
+    <w:p>
+      <w:pPr>
+        <w:spacing w:line="240" w:lineRule="auto"/>
+        <w:ind w:left="720"/>
+        <w:jc w:val="both"/>
+        <w:rPr>
+          <w:rFonts w:ascii="Arial" w:eastAsia="Times New Roman" w:hAnsi="Arial" w:cs="Arial"/>
+          <w:color w:val="000000"/>
+          <w:lang w:eastAsia="es-ES"/>
+        </w:rPr>
+      </w:pPr>
+    </w:p>
+    <w:p>
+      <w:pPr>
+        <w:spacing w:line="240" w:lineRule="auto"/>
+        <w:ind w:left="720"/>
+        <w:jc w:val="both"/>
+        <w:rPr>
+          <w:rFonts w:ascii="Arial" w:eastAsia="Times New Roman" w:hAnsi="Arial" w:cs="Arial"/>
+          <w:color w:val="000000"/>
+          <w:lang w:eastAsia="es-ES"/>
+        </w:rPr>
+      </w:pPr>
+    </w:p>
+    <w:p>
+      <w:pPr>
+        <w:spacing w:line="240" w:lineRule="auto"/>
+        <w:ind w:left="720"/>
+        <w:jc w:val="both"/>
         <w:rPr>
           <w:rFonts w:ascii="Arial" w:eastAsia="Times New Roman" w:hAnsi="Arial" w:cs="Arial"/>
           <w:color w:val="000000"/>
@@ -4173,41 +3932,28 @@
           <w:numId w:val="11"/>
         </w:numPr>
         <w:spacing w:line="240" w:lineRule="auto"/>
-        <w:rPr>
-          <w:rFonts w:ascii="Arial" w:eastAsia="Times New Roman" w:hAnsi="Arial" w:cs="Arial"/>
-          <w:color w:val="000000"/>
-          <w:lang w:eastAsia="es-ES"/>
-        </w:rPr>
-      </w:pPr>
-      <w:r>
-        <w:rPr>
-          <w:rFonts w:ascii="Arial" w:eastAsia="Times New Roman" w:hAnsi="Arial" w:cs="Arial"/>
-          <w:color w:val="000000"/>
-          <w:lang w:eastAsia="es-ES"/>
-        </w:rPr>
-        <w:t>Examina el mensaje de respuesta DNS. ¿Cuántas respuestas contiene? ¿Qué contiene cada una</w:t>
-      </w:r>
-      <w:r>
-        <w:rPr>
-          <w:rFonts w:ascii="Arial" w:eastAsia="Times New Roman" w:hAnsi="Arial" w:cs="Arial"/>
-          <w:color w:val="000000"/>
-          <w:lang w:eastAsia="es-ES"/>
-        </w:rPr>
-        <w:t xml:space="preserve"> </w:t>
-      </w:r>
-      <w:r>
-        <w:rPr>
-          <w:rFonts w:ascii="Arial" w:eastAsia="Times New Roman" w:hAnsi="Arial" w:cs="Arial"/>
-          <w:color w:val="000000"/>
-          <w:lang w:eastAsia="es-ES"/>
-        </w:rPr>
-        <w:t>de esas respuestas?</w:t>
+        <w:jc w:val="both"/>
+        <w:rPr>
+          <w:rFonts w:ascii="Arial" w:eastAsia="Times New Roman" w:hAnsi="Arial" w:cs="Arial"/>
+          <w:color w:val="000000"/>
+          <w:lang w:eastAsia="es-ES"/>
+        </w:rPr>
+      </w:pPr>
+      <w:r>
+        <w:rPr>
+          <w:rFonts w:ascii="Arial" w:eastAsia="Times New Roman" w:hAnsi="Arial" w:cs="Arial"/>
+          <w:color w:val="000000"/>
+          <w:lang w:eastAsia="es-ES"/>
+        </w:rPr>
+        <w:lastRenderedPageBreak/>
+        <w:t>Examina el mensaje de respuesta DNS. ¿Cuántas respuestas contiene? ¿Qué contiene cada una de esas respuestas?</w:t>
       </w:r>
     </w:p>
     <w:p>
       <w:pPr>
         <w:spacing w:line="240" w:lineRule="auto"/>
         <w:ind w:left="720"/>
+        <w:jc w:val="both"/>
         <w:rPr>
           <w:rFonts w:ascii="Arial" w:eastAsia="Times New Roman" w:hAnsi="Arial" w:cs="Arial"/>
           <w:color w:val="000000"/>
@@ -4341,6 +4087,7 @@
       <w:pPr>
         <w:spacing w:line="240" w:lineRule="auto"/>
         <w:ind w:left="360"/>
+        <w:jc w:val="both"/>
         <w:rPr>
           <w:rFonts w:ascii="Arial" w:eastAsia="Times New Roman" w:hAnsi="Arial" w:cs="Arial"/>
           <w:color w:val="000000"/>
@@ -4464,6 +4211,7 @@
           <w:numId w:val="11"/>
         </w:numPr>
         <w:spacing w:line="240" w:lineRule="auto"/>
+        <w:jc w:val="both"/>
         <w:rPr>
           <w:rFonts w:ascii="Arial" w:eastAsia="Times New Roman" w:hAnsi="Arial" w:cs="Arial"/>
           <w:color w:val="000000"/>
@@ -4483,6 +4231,7 @@
       <w:pPr>
         <w:spacing w:line="240" w:lineRule="auto"/>
         <w:ind w:left="-1418" w:right="-1419"/>
+        <w:jc w:val="both"/>
         <w:rPr>
           <w:rFonts w:ascii="Arial" w:eastAsia="Times New Roman" w:hAnsi="Arial" w:cs="Arial"/>
           <w:color w:val="000000"/>
@@ -4547,12 +4296,14 @@
     <w:p>
       <w:pPr>
         <w:pStyle w:val="Heading1"/>
+        <w:pageBreakBefore/>
+        <w:jc w:val="both"/>
         <w:rPr>
           <w:rFonts w:eastAsia="Times New Roman"/>
           <w:lang w:eastAsia="es-ES"/>
         </w:rPr>
       </w:pPr>
-      <w:bookmarkStart w:id="4" w:name="_Toc55044810"/>
+      <w:bookmarkStart w:id="4" w:name="_Toc55048617"/>
       <w:r>
         <w:rPr>
           <w:rFonts w:eastAsia="Times New Roman"/>
@@ -4566,16 +4317,16 @@
           <w:rFonts w:eastAsia="Times New Roman"/>
           <w:lang w:eastAsia="es-ES"/>
         </w:rPr>
-        <w:t>3</w:t>
-      </w:r>
-      <w:r>
-        <w:rPr>
-          <w:rFonts w:eastAsia="Times New Roman"/>
-          <w:lang w:eastAsia="es-ES"/>
-        </w:rPr>
-        <w:t>: nslookup</w:t>
+        <w:t>3: nslookup</w:t>
       </w:r>
       <w:bookmarkEnd w:id="4"/>
+    </w:p>
+    <w:p>
+      <w:pPr>
+        <w:rPr>
+          <w:lang w:eastAsia="es-ES"/>
+        </w:rPr>
+      </w:pPr>
     </w:p>
     <w:p>
       <w:pPr>
@@ -4584,40 +4335,26 @@
           <w:ilvl w:val="0"/>
           <w:numId w:val="11"/>
         </w:numPr>
-        <w:rPr>
-          <w:rFonts w:ascii="Arial" w:eastAsia="Times New Roman" w:hAnsi="Arial" w:cs="Arial"/>
-          <w:color w:val="000000"/>
-          <w:lang w:eastAsia="es-ES"/>
-        </w:rPr>
-      </w:pPr>
-      <w:r>
-        <w:rPr>
-          <w:rFonts w:ascii="Arial" w:eastAsia="Times New Roman" w:hAnsi="Arial" w:cs="Arial"/>
-          <w:color w:val="000000"/>
-          <w:lang w:eastAsia="es-ES"/>
-        </w:rPr>
-        <w:t>¿A qué dirección IP se envía el mensaje de petición DNS? ¿Se corresponde esa IP con la</w:t>
-      </w:r>
-      <w:r>
-        <w:rPr>
-          <w:rFonts w:ascii="Arial" w:eastAsia="Times New Roman" w:hAnsi="Arial" w:cs="Arial"/>
-          <w:color w:val="000000"/>
-          <w:lang w:eastAsia="es-ES"/>
-        </w:rPr>
-        <w:t xml:space="preserve"> </w:t>
-      </w:r>
-      <w:r>
-        <w:rPr>
-          <w:rFonts w:ascii="Arial" w:eastAsia="Times New Roman" w:hAnsi="Arial" w:cs="Arial"/>
-          <w:color w:val="000000"/>
-          <w:lang w:eastAsia="es-ES"/>
-        </w:rPr>
-        <w:t>configurada en el equipo para el servidor DNS por defecto?</w:t>
+        <w:jc w:val="both"/>
+        <w:rPr>
+          <w:rFonts w:ascii="Arial" w:eastAsia="Times New Roman" w:hAnsi="Arial" w:cs="Arial"/>
+          <w:color w:val="000000"/>
+          <w:lang w:eastAsia="es-ES"/>
+        </w:rPr>
+      </w:pPr>
+      <w:r>
+        <w:rPr>
+          <w:rFonts w:ascii="Arial" w:eastAsia="Times New Roman" w:hAnsi="Arial" w:cs="Arial"/>
+          <w:color w:val="000000"/>
+          <w:lang w:eastAsia="es-ES"/>
+        </w:rPr>
+        <w:t>¿A qué dirección IP se envía el mensaje de petición DNS? ¿Se corresponde esa IP con la configurada en el equipo para el servidor DNS por defecto?</w:t>
       </w:r>
     </w:p>
     <w:p>
       <w:pPr>
         <w:ind w:left="720"/>
+        <w:jc w:val="both"/>
         <w:rPr>
           <w:rFonts w:ascii="Arial" w:eastAsia="Times New Roman" w:hAnsi="Arial" w:cs="Arial"/>
           <w:noProof/>
@@ -4718,6 +4455,7 @@
     <w:p>
       <w:pPr>
         <w:pStyle w:val="ListParagraph"/>
+        <w:jc w:val="both"/>
         <w:rPr>
           <w:rFonts w:ascii="Arial" w:eastAsia="Times New Roman" w:hAnsi="Arial" w:cs="Arial"/>
           <w:color w:val="000000"/>
@@ -4788,40 +4526,26 @@
           <w:ilvl w:val="0"/>
           <w:numId w:val="11"/>
         </w:numPr>
-        <w:rPr>
-          <w:rFonts w:ascii="Arial" w:eastAsia="Times New Roman" w:hAnsi="Arial" w:cs="Arial"/>
-          <w:color w:val="000000"/>
-          <w:lang w:eastAsia="es-ES"/>
-        </w:rPr>
-      </w:pPr>
-      <w:r>
-        <w:rPr>
-          <w:rFonts w:ascii="Arial" w:eastAsia="Times New Roman" w:hAnsi="Arial" w:cs="Arial"/>
-          <w:color w:val="000000"/>
-          <w:lang w:eastAsia="es-ES"/>
-        </w:rPr>
-        <w:t>Examina el mensaje de petición DNS. ¿De qué tipo es el registro DNS? ¿Contiene dicho mensaje</w:t>
-      </w:r>
-      <w:r>
-        <w:rPr>
-          <w:rFonts w:ascii="Arial" w:eastAsia="Times New Roman" w:hAnsi="Arial" w:cs="Arial"/>
-          <w:color w:val="000000"/>
-          <w:lang w:eastAsia="es-ES"/>
-        </w:rPr>
-        <w:t xml:space="preserve"> </w:t>
-      </w:r>
-      <w:r>
-        <w:rPr>
-          <w:rFonts w:ascii="Arial" w:eastAsia="Times New Roman" w:hAnsi="Arial" w:cs="Arial"/>
-          <w:color w:val="000000"/>
-          <w:lang w:eastAsia="es-ES"/>
-        </w:rPr>
-        <w:t>alguna respuesta (answer)?</w:t>
+        <w:jc w:val="both"/>
+        <w:rPr>
+          <w:rFonts w:ascii="Arial" w:eastAsia="Times New Roman" w:hAnsi="Arial" w:cs="Arial"/>
+          <w:color w:val="000000"/>
+          <w:lang w:eastAsia="es-ES"/>
+        </w:rPr>
+      </w:pPr>
+      <w:r>
+        <w:rPr>
+          <w:rFonts w:ascii="Arial" w:eastAsia="Times New Roman" w:hAnsi="Arial" w:cs="Arial"/>
+          <w:color w:val="000000"/>
+          <w:lang w:eastAsia="es-ES"/>
+        </w:rPr>
+        <w:t>Examina el mensaje de petición DNS. ¿De qué tipo es el registro DNS? ¿Contiene dicho mensaje alguna respuesta (answer)?</w:t>
       </w:r>
     </w:p>
     <w:p>
       <w:pPr>
         <w:ind w:left="720"/>
+        <w:jc w:val="both"/>
         <w:rPr>
           <w:rFonts w:ascii="Arial" w:eastAsia="Times New Roman" w:hAnsi="Arial" w:cs="Arial"/>
           <w:color w:val="000000"/>
@@ -4840,6 +4564,26 @@
     <w:p>
       <w:pPr>
         <w:ind w:left="720"/>
+        <w:jc w:val="both"/>
+        <w:rPr>
+          <w:rFonts w:ascii="Arial" w:eastAsia="Times New Roman" w:hAnsi="Arial" w:cs="Arial"/>
+          <w:color w:val="000000"/>
+          <w:lang w:eastAsia="es-ES"/>
+        </w:rPr>
+      </w:pPr>
+      <w:r>
+        <w:rPr>
+          <w:rFonts w:ascii="Arial" w:eastAsia="Times New Roman" w:hAnsi="Arial" w:cs="Arial"/>
+          <w:color w:val="000000"/>
+          <w:lang w:eastAsia="es-ES"/>
+        </w:rPr>
+        <w:t>No contiene ninguna respuesta la petición.</w:t>
+      </w:r>
+    </w:p>
+    <w:p>
+      <w:pPr>
+        <w:ind w:left="720"/>
+        <w:jc w:val="both"/>
         <w:rPr>
           <w:rFonts w:ascii="Arial" w:eastAsia="Times New Roman" w:hAnsi="Arial" w:cs="Arial"/>
           <w:color w:val="000000"/>
@@ -4854,9 +4598,9 @@
           <w:lang w:eastAsia="es-ES"/>
         </w:rPr>
         <w:drawing>
-          <wp:inline distT="0" distB="0" distL="0" distR="0" wp14:anchorId="469CDE74" wp14:editId="6D07EC89">
-            <wp:extent cx="2343873" cy="876014"/>
-            <wp:effectExtent l="0" t="0" r="0" b="635"/>
+          <wp:inline distT="0" distB="0" distL="0" distR="0" wp14:anchorId="469CDE74" wp14:editId="57611839">
+            <wp:extent cx="2647881" cy="989636"/>
+            <wp:effectExtent l="0" t="0" r="635" b="1270"/>
             <wp:docPr id="35" name="Picture 35"/>
             <wp:cNvGraphicFramePr>
               <a:graphicFrameLocks xmlns:a="http://schemas.openxmlformats.org/drawingml/2006/main" noChangeAspect="1"/>
@@ -4886,7 +4630,7 @@
                   <pic:spPr bwMode="auto">
                     <a:xfrm>
                       <a:off x="0" y="0"/>
-                      <a:ext cx="2378276" cy="888872"/>
+                      <a:ext cx="2715327" cy="1014844"/>
                     </a:xfrm>
                     <a:prstGeom prst="rect">
                       <a:avLst/>
@@ -4902,34 +4646,6 @@
           </wp:inline>
         </w:drawing>
       </w:r>
-    </w:p>
-    <w:p>
-      <w:pPr>
-        <w:ind w:left="720"/>
-        <w:rPr>
-          <w:rFonts w:ascii="Arial" w:eastAsia="Times New Roman" w:hAnsi="Arial" w:cs="Arial"/>
-          <w:color w:val="000000"/>
-          <w:lang w:eastAsia="es-ES"/>
-        </w:rPr>
-      </w:pPr>
-      <w:r>
-        <w:rPr>
-          <w:rFonts w:ascii="Arial" w:eastAsia="Times New Roman" w:hAnsi="Arial" w:cs="Arial"/>
-          <w:color w:val="000000"/>
-          <w:lang w:eastAsia="es-ES"/>
-        </w:rPr>
-        <w:t>No contiene ninguna respuesta la petición.</w:t>
-      </w:r>
-    </w:p>
-    <w:p>
-      <w:pPr>
-        <w:ind w:left="720"/>
-        <w:rPr>
-          <w:rFonts w:ascii="Arial" w:eastAsia="Times New Roman" w:hAnsi="Arial" w:cs="Arial"/>
-          <w:color w:val="000000"/>
-          <w:lang w:eastAsia="es-ES"/>
-        </w:rPr>
-      </w:pPr>
       <w:r>
         <w:rPr>
           <w:rFonts w:ascii="Arial" w:eastAsia="Times New Roman" w:hAnsi="Arial" w:cs="Arial"/>
@@ -4938,7 +4654,7 @@
           <w:lang w:eastAsia="es-ES"/>
         </w:rPr>
         <w:drawing>
-          <wp:inline distT="0" distB="0" distL="0" distR="0" wp14:anchorId="1A9EB2FC" wp14:editId="578E5D13">
+          <wp:inline distT="0" distB="0" distL="0" distR="0" wp14:anchorId="7A0A7A40" wp14:editId="7F00DD76">
             <wp:extent cx="1831340" cy="1030790"/>
             <wp:effectExtent l="0" t="0" r="0" b="0"/>
             <wp:docPr id="36" name="Picture 36"/>
@@ -4994,19 +4710,20 @@
           <w:ilvl w:val="0"/>
           <w:numId w:val="11"/>
         </w:numPr>
-        <w:rPr>
-          <w:rFonts w:ascii="Arial" w:eastAsia="Times New Roman" w:hAnsi="Arial" w:cs="Arial"/>
-          <w:color w:val="000000"/>
-          <w:lang w:eastAsia="es-ES"/>
-        </w:rPr>
-      </w:pPr>
-      <w:r>
-        <w:rPr>
-          <w:rFonts w:ascii="Arial" w:eastAsia="Times New Roman" w:hAnsi="Arial" w:cs="Arial"/>
-          <w:color w:val="000000"/>
-          <w:lang w:eastAsia="es-ES"/>
-        </w:rPr>
-        <w:t>Examina el mensaje de respuesta DNS. ¿Qué servidores de nombres aparecen en el mensaje de</w:t>
+        <w:jc w:val="both"/>
+        <w:rPr>
+          <w:rFonts w:ascii="Arial" w:eastAsia="Times New Roman" w:hAnsi="Arial" w:cs="Arial"/>
+          <w:color w:val="000000"/>
+          <w:lang w:eastAsia="es-ES"/>
+        </w:rPr>
+      </w:pPr>
+      <w:r>
+        <w:rPr>
+          <w:rFonts w:ascii="Arial" w:eastAsia="Times New Roman" w:hAnsi="Arial" w:cs="Arial"/>
+          <w:color w:val="000000"/>
+          <w:lang w:eastAsia="es-ES"/>
+        </w:rPr>
+        <w:t>Examina el mensaje de respuesta DNS. ¿Qué servidores de nombres aparecen en el mensaje de respuesta para la Universidad Carlos III?</w:t>
       </w:r>
       <w:r>
         <w:rPr>
@@ -5022,61 +4739,14 @@
           <w:color w:val="000000"/>
           <w:lang w:eastAsia="es-ES"/>
         </w:rPr>
-        <w:t>respuesta para la Universidad Carlos III?</w:t>
-      </w:r>
-      <w:r>
-        <w:rPr>
-          <w:rFonts w:ascii="Arial" w:eastAsia="Times New Roman" w:hAnsi="Arial" w:cs="Arial"/>
-          <w:color w:val="000000"/>
-          <w:lang w:eastAsia="es-ES"/>
-        </w:rPr>
-        <w:t xml:space="preserve"> </w:t>
-      </w:r>
-      <w:r>
-        <w:rPr>
-          <w:rFonts w:ascii="Arial" w:eastAsia="Times New Roman" w:hAnsi="Arial" w:cs="Arial"/>
-          <w:color w:val="000000"/>
-          <w:lang w:eastAsia="es-ES"/>
-        </w:rPr>
-        <w:t>¿Proporciona esta respuesta las</w:t>
-      </w:r>
-      <w:r>
-        <w:rPr>
-          <w:rFonts w:ascii="Arial" w:eastAsia="Times New Roman" w:hAnsi="Arial" w:cs="Arial"/>
-          <w:color w:val="000000"/>
-          <w:lang w:eastAsia="es-ES"/>
-        </w:rPr>
-        <w:t xml:space="preserve"> d</w:t>
-      </w:r>
-      <w:r>
-        <w:rPr>
-          <w:rFonts w:ascii="Arial" w:eastAsia="Times New Roman" w:hAnsi="Arial" w:cs="Arial"/>
-          <w:color w:val="000000"/>
-          <w:lang w:eastAsia="es-ES"/>
-        </w:rPr>
-        <w:t>irecciones IP de</w:t>
-      </w:r>
-      <w:r>
-        <w:rPr>
-          <w:rFonts w:ascii="Arial" w:eastAsia="Times New Roman" w:hAnsi="Arial" w:cs="Arial"/>
-          <w:color w:val="000000"/>
-          <w:lang w:eastAsia="es-ES"/>
-        </w:rPr>
-        <w:t xml:space="preserve"> </w:t>
-      </w:r>
-      <w:r>
-        <w:rPr>
-          <w:rFonts w:ascii="Arial" w:eastAsia="Times New Roman" w:hAnsi="Arial" w:cs="Arial"/>
-          <w:color w:val="000000"/>
-          <w:lang w:eastAsia="es-ES"/>
-        </w:rPr>
-        <w:t>dichos servidores?</w:t>
+        <w:t>¿Proporciona esta respuesta las direcciones IP de dichos servidores?</w:t>
       </w:r>
     </w:p>
     <w:p>
       <w:pPr>
         <w:spacing w:line="240" w:lineRule="auto"/>
         <w:ind w:left="720"/>
+        <w:jc w:val="both"/>
         <w:rPr>
           <w:rFonts w:ascii="Arial" w:eastAsia="Times New Roman" w:hAnsi="Arial" w:cs="Arial"/>
           <w:color w:val="000000"/>
@@ -5151,6 +4821,7 @@
     <w:p>
       <w:pPr>
         <w:ind w:left="720"/>
+        <w:jc w:val="both"/>
         <w:rPr>
           <w:rFonts w:ascii="Arial" w:eastAsia="Times New Roman" w:hAnsi="Arial" w:cs="Arial"/>
           <w:color w:val="000000"/>
@@ -5217,6 +4888,7 @@
     <w:p>
       <w:pPr>
         <w:ind w:left="720"/>
+        <w:jc w:val="both"/>
         <w:rPr>
           <w:rFonts w:ascii="Arial" w:eastAsia="Times New Roman" w:hAnsi="Arial" w:cs="Arial"/>
           <w:color w:val="000000"/>
@@ -5243,6 +4915,7 @@
     <w:p>
       <w:pPr>
         <w:ind w:left="720" w:firstLine="720"/>
+        <w:jc w:val="both"/>
         <w:rPr>
           <w:rFonts w:ascii="Arial" w:eastAsia="Times New Roman" w:hAnsi="Arial" w:cs="Arial"/>
           <w:color w:val="000000"/>
@@ -5293,6 +4966,7 @@
     <w:p>
       <w:pPr>
         <w:ind w:left="720"/>
+        <w:jc w:val="both"/>
         <w:rPr>
           <w:rFonts w:ascii="Arial" w:eastAsia="Times New Roman" w:hAnsi="Arial" w:cs="Arial"/>
           <w:color w:val="000000"/>
@@ -5351,6 +5025,7 @@
     <w:p>
       <w:pPr>
         <w:ind w:left="720"/>
+        <w:jc w:val="both"/>
         <w:rPr>
           <w:rFonts w:ascii="Arial" w:eastAsia="Times New Roman" w:hAnsi="Arial" w:cs="Arial"/>
           <w:color w:val="000000"/>
@@ -5365,9 +5040,9 @@
           <w:lang w:eastAsia="es-ES"/>
         </w:rPr>
         <w:drawing>
-          <wp:inline distT="0" distB="0" distL="0" distR="0" wp14:anchorId="1C685FF6" wp14:editId="629E73BB">
-            <wp:extent cx="5393690" cy="1024255"/>
-            <wp:effectExtent l="0" t="0" r="0" b="4445"/>
+          <wp:inline distT="0" distB="0" distL="0" distR="0" wp14:anchorId="1C685FF6" wp14:editId="6E72D2D8">
+            <wp:extent cx="4236151" cy="804440"/>
+            <wp:effectExtent l="0" t="0" r="0" b="0"/>
             <wp:docPr id="38" name="Picture 38"/>
             <wp:cNvGraphicFramePr>
               <a:graphicFrameLocks xmlns:a="http://schemas.openxmlformats.org/drawingml/2006/main" noChangeAspect="1"/>
@@ -5397,7 +5072,7 @@
                   <pic:spPr bwMode="auto">
                     <a:xfrm>
                       <a:off x="0" y="0"/>
-                      <a:ext cx="5393690" cy="1024255"/>
+                      <a:ext cx="4673367" cy="887467"/>
                     </a:xfrm>
                     <a:prstGeom prst="rect">
                       <a:avLst/>
@@ -5421,19 +5096,19 @@
           <w:ilvl w:val="0"/>
           <w:numId w:val="11"/>
         </w:numPr>
-        <w:rPr>
-          <w:rFonts w:ascii="Arial" w:eastAsia="Times New Roman" w:hAnsi="Arial" w:cs="Arial"/>
-          <w:color w:val="000000"/>
-          <w:lang w:eastAsia="es-ES"/>
-        </w:rPr>
-      </w:pPr>
-      <w:r>
-        <w:rPr>
-          <w:rFonts w:ascii="Arial" w:eastAsia="Times New Roman" w:hAnsi="Arial" w:cs="Arial"/>
-          <w:color w:val="000000"/>
-          <w:lang w:eastAsia="es-ES"/>
-        </w:rPr>
-        <w:lastRenderedPageBreak/>
+        <w:jc w:val="both"/>
+        <w:rPr>
+          <w:rFonts w:ascii="Arial" w:eastAsia="Times New Roman" w:hAnsi="Arial" w:cs="Arial"/>
+          <w:color w:val="000000"/>
+          <w:lang w:eastAsia="es-ES"/>
+        </w:rPr>
+      </w:pPr>
+      <w:r>
+        <w:rPr>
+          <w:rFonts w:ascii="Arial" w:eastAsia="Times New Roman" w:hAnsi="Arial" w:cs="Arial"/>
+          <w:color w:val="000000"/>
+          <w:lang w:eastAsia="es-ES"/>
+        </w:rPr>
         <w:t>Adjunta una captura de pantalla</w:t>
       </w:r>
     </w:p>
@@ -5441,6 +5116,7 @@
       <w:pPr>
         <w:spacing w:line="240" w:lineRule="auto"/>
         <w:ind w:left="-1418" w:right="-1419"/>
+        <w:jc w:val="both"/>
         <w:rPr>
           <w:rFonts w:ascii="Arial" w:eastAsia="Times New Roman" w:hAnsi="Arial" w:cs="Arial"/>
           <w:color w:val="000000"/>
@@ -5504,9 +5180,928 @@
         </w:drawing>
       </w:r>
     </w:p>
+    <w:p>
+      <w:pPr>
+        <w:spacing w:line="240" w:lineRule="auto"/>
+        <w:ind w:left="-1418" w:right="-1419"/>
+        <w:jc w:val="both"/>
+        <w:rPr>
+          <w:rFonts w:ascii="Arial" w:eastAsia="Times New Roman" w:hAnsi="Arial" w:cs="Arial"/>
+          <w:color w:val="000000"/>
+          <w:lang w:eastAsia="es-ES"/>
+        </w:rPr>
+      </w:pPr>
+    </w:p>
+    <w:p>
+      <w:pPr>
+        <w:pStyle w:val="Heading1"/>
+        <w:pageBreakBefore/>
+        <w:jc w:val="both"/>
+        <w:rPr>
+          <w:rFonts w:eastAsia="Times New Roman"/>
+          <w:lang w:eastAsia="es-ES"/>
+        </w:rPr>
+      </w:pPr>
+      <w:bookmarkStart w:id="5" w:name="_Toc55048618"/>
+      <w:r>
+        <w:rPr>
+          <w:rFonts w:eastAsia="Times New Roman"/>
+          <w:lang w:eastAsia="es-ES"/>
+        </w:rPr>
+        <w:lastRenderedPageBreak/>
+        <w:t xml:space="preserve">Cuestiones escenario </w:t>
+      </w:r>
+      <w:r>
+        <w:rPr>
+          <w:rFonts w:eastAsia="Times New Roman"/>
+          <w:lang w:eastAsia="es-ES"/>
+        </w:rPr>
+        <w:t>4</w:t>
+      </w:r>
+      <w:r>
+        <w:rPr>
+          <w:rFonts w:eastAsia="Times New Roman"/>
+          <w:lang w:eastAsia="es-ES"/>
+        </w:rPr>
+        <w:t>: nslookup</w:t>
+      </w:r>
+      <w:bookmarkEnd w:id="5"/>
+    </w:p>
+    <w:p>
+      <w:pPr>
+        <w:rPr>
+          <w:lang w:eastAsia="es-ES"/>
+        </w:rPr>
+      </w:pPr>
+    </w:p>
+    <w:p>
+      <w:pPr>
+        <w:pStyle w:val="ListParagraph"/>
+        <w:numPr>
+          <w:ilvl w:val="0"/>
+          <w:numId w:val="11"/>
+        </w:numPr>
+        <w:jc w:val="both"/>
+        <w:rPr>
+          <w:rFonts w:ascii="Arial" w:eastAsia="Times New Roman" w:hAnsi="Arial" w:cs="Arial"/>
+          <w:color w:val="000000"/>
+          <w:lang w:eastAsia="es-ES"/>
+        </w:rPr>
+      </w:pPr>
+      <w:r>
+        <w:rPr>
+          <w:rFonts w:ascii="Arial" w:eastAsia="Times New Roman" w:hAnsi="Arial" w:cs="Arial"/>
+          <w:color w:val="000000"/>
+          <w:lang w:eastAsia="es-ES"/>
+        </w:rPr>
+        <w:t>¿A qué dirección IP se envía el mensaje de petición DNS? ¿Se corresponde esa IP con la</w:t>
+      </w:r>
+      <w:r>
+        <w:rPr>
+          <w:rFonts w:ascii="Arial" w:eastAsia="Times New Roman" w:hAnsi="Arial" w:cs="Arial"/>
+          <w:color w:val="000000"/>
+          <w:lang w:eastAsia="es-ES"/>
+        </w:rPr>
+        <w:t xml:space="preserve"> </w:t>
+      </w:r>
+      <w:r>
+        <w:rPr>
+          <w:rFonts w:ascii="Arial" w:eastAsia="Times New Roman" w:hAnsi="Arial" w:cs="Arial"/>
+          <w:color w:val="000000"/>
+          <w:lang w:eastAsia="es-ES"/>
+        </w:rPr>
+        <w:t>configurada en el equipo para el servidor DNS por defecto? Si no lo es, ¿a qué dirección IP se</w:t>
+      </w:r>
+      <w:r>
+        <w:rPr>
+          <w:rFonts w:ascii="Arial" w:eastAsia="Times New Roman" w:hAnsi="Arial" w:cs="Arial"/>
+          <w:color w:val="000000"/>
+          <w:lang w:eastAsia="es-ES"/>
+        </w:rPr>
+        <w:t xml:space="preserve"> </w:t>
+      </w:r>
+      <w:r>
+        <w:rPr>
+          <w:rFonts w:ascii="Arial" w:eastAsia="Times New Roman" w:hAnsi="Arial" w:cs="Arial"/>
+          <w:color w:val="000000"/>
+          <w:lang w:eastAsia="es-ES"/>
+        </w:rPr>
+        <w:t>corresponde?</w:t>
+      </w:r>
+    </w:p>
+    <w:p>
+      <w:pPr>
+        <w:ind w:left="720"/>
+        <w:jc w:val="both"/>
+        <w:rPr>
+          <w:rFonts w:ascii="Arial" w:eastAsia="Times New Roman" w:hAnsi="Arial" w:cs="Arial"/>
+          <w:noProof/>
+          <w:color w:val="000000"/>
+          <w:lang w:eastAsia="es-ES"/>
+        </w:rPr>
+      </w:pPr>
+      <w:r>
+        <w:rPr>
+          <w:rFonts w:ascii="Arial" w:eastAsia="Times New Roman" w:hAnsi="Arial" w:cs="Arial"/>
+          <w:color w:val="000000"/>
+          <w:lang w:eastAsia="es-ES"/>
+        </w:rPr>
+        <w:t xml:space="preserve">La </w:t>
+      </w:r>
+      <w:r>
+        <w:rPr>
+          <w:rFonts w:ascii="Arial" w:eastAsia="Times New Roman" w:hAnsi="Arial" w:cs="Arial"/>
+          <w:color w:val="000000"/>
+          <w:lang w:eastAsia="es-ES"/>
+        </w:rPr>
+        <w:t>petición</w:t>
+      </w:r>
+      <w:r>
+        <w:rPr>
+          <w:rFonts w:ascii="Arial" w:eastAsia="Times New Roman" w:hAnsi="Arial" w:cs="Arial"/>
+          <w:color w:val="000000"/>
+          <w:lang w:eastAsia="es-ES"/>
+        </w:rPr>
+        <w:t xml:space="preserve"> se </w:t>
+      </w:r>
+      <w:r>
+        <w:rPr>
+          <w:rFonts w:ascii="Arial" w:eastAsia="Times New Roman" w:hAnsi="Arial" w:cs="Arial"/>
+          <w:color w:val="000000"/>
+          <w:lang w:eastAsia="es-ES"/>
+        </w:rPr>
+        <w:t>envía</w:t>
+      </w:r>
+      <w:r>
+        <w:rPr>
+          <w:rFonts w:ascii="Arial" w:eastAsia="Times New Roman" w:hAnsi="Arial" w:cs="Arial"/>
+          <w:color w:val="000000"/>
+          <w:lang w:eastAsia="es-ES"/>
+        </w:rPr>
+        <w:t xml:space="preserve"> a </w:t>
+      </w:r>
+      <w:r>
+        <w:rPr>
+          <w:rFonts w:ascii="Arial" w:eastAsia="Times New Roman" w:hAnsi="Arial" w:cs="Arial"/>
+          <w:color w:val="000000"/>
+          <w:lang w:eastAsia="es-ES"/>
+        </w:rPr>
+        <w:t>163.117.131.31</w:t>
+      </w:r>
+      <w:r>
+        <w:rPr>
+          <w:rFonts w:ascii="Arial" w:eastAsia="Times New Roman" w:hAnsi="Arial" w:cs="Arial"/>
+          <w:color w:val="000000"/>
+          <w:lang w:eastAsia="es-ES"/>
+        </w:rPr>
+        <w:t xml:space="preserve">. No se trata de la que tiene por defecto el sistema, , ya que lo hemos especificado en el comando. La IP se corresponde al servidor de nombres, </w:t>
+      </w:r>
+      <w:r>
+        <w:rPr>
+          <w:rFonts w:ascii="Arial" w:eastAsia="Times New Roman" w:hAnsi="Arial" w:cs="Arial"/>
+          <w:color w:val="000000"/>
+          <w:lang w:eastAsia="es-ES"/>
+        </w:rPr>
+        <w:t>vortex.uc3m.es</w:t>
+      </w:r>
+      <w:r>
+        <w:rPr>
+          <w:rFonts w:ascii="Arial" w:eastAsia="Times New Roman" w:hAnsi="Arial" w:cs="Arial"/>
+          <w:color w:val="000000"/>
+          <w:lang w:eastAsia="es-ES"/>
+        </w:rPr>
+        <w:t xml:space="preserve">, con IP </w:t>
+      </w:r>
+      <w:r>
+        <w:rPr>
+          <w:rFonts w:ascii="Arial" w:eastAsia="Times New Roman" w:hAnsi="Arial" w:cs="Arial"/>
+          <w:color w:val="000000"/>
+          <w:lang w:eastAsia="es-ES"/>
+        </w:rPr>
+        <w:t>163.117.131.31</w:t>
+      </w:r>
+      <w:r>
+        <w:rPr>
+          <w:rFonts w:ascii="Arial" w:eastAsia="Times New Roman" w:hAnsi="Arial" w:cs="Arial"/>
+          <w:color w:val="000000"/>
+          <w:lang w:eastAsia="es-ES"/>
+        </w:rPr>
+        <w:t xml:space="preserve"> que la hemos tenido que solicitar</w:t>
+      </w:r>
+      <w:r>
+        <w:rPr>
+          <w:rFonts w:ascii="Arial" w:eastAsia="Times New Roman" w:hAnsi="Arial" w:cs="Arial"/>
+          <w:color w:val="000000"/>
+          <w:lang w:eastAsia="es-ES"/>
+        </w:rPr>
+        <w:t>.</w:t>
+      </w:r>
+      <w:r>
+        <w:rPr>
+          <w:rFonts w:ascii="Arial" w:eastAsia="Times New Roman" w:hAnsi="Arial" w:cs="Arial"/>
+          <w:noProof/>
+          <w:color w:val="000000"/>
+          <w:lang w:eastAsia="es-ES"/>
+        </w:rPr>
+        <w:t xml:space="preserve"> </w:t>
+      </w:r>
+    </w:p>
+    <w:p>
+      <w:pPr>
+        <w:ind w:left="720"/>
+        <w:jc w:val="both"/>
+        <w:rPr>
+          <w:rFonts w:ascii="Arial" w:eastAsia="Times New Roman" w:hAnsi="Arial" w:cs="Arial"/>
+          <w:color w:val="000000"/>
+          <w:lang w:eastAsia="es-ES"/>
+        </w:rPr>
+      </w:pPr>
+      <w:r>
+        <w:rPr>
+          <w:rFonts w:ascii="Arial" w:eastAsia="Times New Roman" w:hAnsi="Arial" w:cs="Arial"/>
+          <w:noProof/>
+          <w:color w:val="000000"/>
+          <w:lang w:eastAsia="es-ES"/>
+        </w:rPr>
+        <w:drawing>
+          <wp:inline distT="0" distB="0" distL="0" distR="0" wp14:anchorId="26F2F02F" wp14:editId="50E3C7DE">
+            <wp:extent cx="5393690" cy="121285"/>
+            <wp:effectExtent l="0" t="0" r="0" b="0"/>
+            <wp:docPr id="7" name="Picture 7"/>
+            <wp:cNvGraphicFramePr>
+              <a:graphicFrameLocks xmlns:a="http://schemas.openxmlformats.org/drawingml/2006/main" noChangeAspect="1"/>
+            </wp:cNvGraphicFramePr>
+            <a:graphic xmlns:a="http://schemas.openxmlformats.org/drawingml/2006/main">
+              <a:graphicData uri="http://schemas.openxmlformats.org/drawingml/2006/picture">
+                <pic:pic xmlns:pic="http://schemas.openxmlformats.org/drawingml/2006/picture">
+                  <pic:nvPicPr>
+                    <pic:cNvPr id="0" name="Picture 4"/>
+                    <pic:cNvPicPr>
+                      <a:picLocks noChangeAspect="1" noChangeArrowheads="1"/>
+                    </pic:cNvPicPr>
+                  </pic:nvPicPr>
+                  <pic:blipFill>
+                    <a:blip r:embed="rId40" cstate="print">
+                      <a:extLst>
+                        <a:ext uri="{28A0092B-C50C-407E-A947-70E740481C1C}">
+                          <a14:useLocalDpi xmlns:a14="http://schemas.microsoft.com/office/drawing/2010/main" val="0"/>
+                        </a:ext>
+                      </a:extLst>
+                    </a:blip>
+                    <a:srcRect/>
+                    <a:stretch>
+                      <a:fillRect/>
+                    </a:stretch>
+                  </pic:blipFill>
+                  <pic:spPr bwMode="auto">
+                    <a:xfrm>
+                      <a:off x="0" y="0"/>
+                      <a:ext cx="5393690" cy="121285"/>
+                    </a:xfrm>
+                    <a:prstGeom prst="rect">
+                      <a:avLst/>
+                    </a:prstGeom>
+                    <a:noFill/>
+                    <a:ln>
+                      <a:noFill/>
+                    </a:ln>
+                  </pic:spPr>
+                </pic:pic>
+              </a:graphicData>
+            </a:graphic>
+          </wp:inline>
+        </w:drawing>
+      </w:r>
+      <w:r>
+        <w:rPr>
+          <w:rFonts w:ascii="Arial" w:eastAsia="Times New Roman" w:hAnsi="Arial" w:cs="Arial"/>
+          <w:noProof/>
+          <w:color w:val="000000"/>
+          <w:lang w:eastAsia="es-ES"/>
+        </w:rPr>
+        <w:drawing>
+          <wp:inline distT="0" distB="0" distL="0" distR="0" wp14:anchorId="02AA30A7" wp14:editId="56193A07">
+            <wp:extent cx="1221105" cy="150495"/>
+            <wp:effectExtent l="0" t="0" r="0" b="1905"/>
+            <wp:docPr id="9" name="Picture 9"/>
+            <wp:cNvGraphicFramePr>
+              <a:graphicFrameLocks xmlns:a="http://schemas.openxmlformats.org/drawingml/2006/main" noChangeAspect="1"/>
+            </wp:cNvGraphicFramePr>
+            <a:graphic xmlns:a="http://schemas.openxmlformats.org/drawingml/2006/main">
+              <a:graphicData uri="http://schemas.openxmlformats.org/drawingml/2006/picture">
+                <pic:pic xmlns:pic="http://schemas.openxmlformats.org/drawingml/2006/picture">
+                  <pic:nvPicPr>
+                    <pic:cNvPr id="0" name="Picture 5"/>
+                    <pic:cNvPicPr>
+                      <a:picLocks noChangeAspect="1" noChangeArrowheads="1"/>
+                    </pic:cNvPicPr>
+                  </pic:nvPicPr>
+                  <pic:blipFill>
+                    <a:blip r:embed="rId34">
+                      <a:extLst>
+                        <a:ext uri="{28A0092B-C50C-407E-A947-70E740481C1C}">
+                          <a14:useLocalDpi xmlns:a14="http://schemas.microsoft.com/office/drawing/2010/main" val="0"/>
+                        </a:ext>
+                      </a:extLst>
+                    </a:blip>
+                    <a:srcRect/>
+                    <a:stretch>
+                      <a:fillRect/>
+                    </a:stretch>
+                  </pic:blipFill>
+                  <pic:spPr bwMode="auto">
+                    <a:xfrm>
+                      <a:off x="0" y="0"/>
+                      <a:ext cx="1221105" cy="150495"/>
+                    </a:xfrm>
+                    <a:prstGeom prst="rect">
+                      <a:avLst/>
+                    </a:prstGeom>
+                    <a:noFill/>
+                    <a:ln>
+                      <a:noFill/>
+                    </a:ln>
+                  </pic:spPr>
+                </pic:pic>
+              </a:graphicData>
+            </a:graphic>
+          </wp:inline>
+        </w:drawing>
+      </w:r>
+      <w:r>
+        <w:rPr>
+          <w:rFonts w:ascii="Arial" w:eastAsia="Times New Roman" w:hAnsi="Arial" w:cs="Arial"/>
+          <w:noProof/>
+          <w:color w:val="000000"/>
+          <w:lang w:eastAsia="es-ES"/>
+        </w:rPr>
+        <w:drawing>
+          <wp:inline distT="0" distB="0" distL="0" distR="0" wp14:anchorId="19754B11" wp14:editId="0C255709">
+            <wp:extent cx="3669030" cy="149298"/>
+            <wp:effectExtent l="0" t="0" r="7620" b="3175"/>
+            <wp:docPr id="12" name="Picture 12"/>
+            <wp:cNvGraphicFramePr>
+              <a:graphicFrameLocks xmlns:a="http://schemas.openxmlformats.org/drawingml/2006/main" noChangeAspect="1"/>
+            </wp:cNvGraphicFramePr>
+            <a:graphic xmlns:a="http://schemas.openxmlformats.org/drawingml/2006/main">
+              <a:graphicData uri="http://schemas.openxmlformats.org/drawingml/2006/picture">
+                <pic:pic xmlns:pic="http://schemas.openxmlformats.org/drawingml/2006/picture">
+                  <pic:nvPicPr>
+                    <pic:cNvPr id="0" name="Picture 6"/>
+                    <pic:cNvPicPr>
+                      <a:picLocks noChangeAspect="1" noChangeArrowheads="1"/>
+                    </pic:cNvPicPr>
+                  </pic:nvPicPr>
+                  <pic:blipFill>
+                    <a:blip r:embed="rId41">
+                      <a:extLst>
+                        <a:ext uri="{28A0092B-C50C-407E-A947-70E740481C1C}">
+                          <a14:useLocalDpi xmlns:a14="http://schemas.microsoft.com/office/drawing/2010/main" val="0"/>
+                        </a:ext>
+                      </a:extLst>
+                    </a:blip>
+                    <a:srcRect/>
+                    <a:stretch>
+                      <a:fillRect/>
+                    </a:stretch>
+                  </pic:blipFill>
+                  <pic:spPr bwMode="auto">
+                    <a:xfrm>
+                      <a:off x="0" y="0"/>
+                      <a:ext cx="7569573" cy="308017"/>
+                    </a:xfrm>
+                    <a:prstGeom prst="rect">
+                      <a:avLst/>
+                    </a:prstGeom>
+                    <a:noFill/>
+                    <a:ln>
+                      <a:noFill/>
+                    </a:ln>
+                  </pic:spPr>
+                </pic:pic>
+              </a:graphicData>
+            </a:graphic>
+          </wp:inline>
+        </w:drawing>
+      </w:r>
+    </w:p>
+    <w:p>
+      <w:pPr>
+        <w:pStyle w:val="ListParagraph"/>
+        <w:numPr>
+          <w:ilvl w:val="0"/>
+          <w:numId w:val="11"/>
+        </w:numPr>
+        <w:jc w:val="both"/>
+        <w:rPr>
+          <w:rFonts w:ascii="Arial" w:eastAsia="Times New Roman" w:hAnsi="Arial" w:cs="Arial"/>
+          <w:color w:val="000000"/>
+          <w:lang w:eastAsia="es-ES"/>
+        </w:rPr>
+      </w:pPr>
+      <w:r>
+        <w:rPr>
+          <w:rFonts w:ascii="Arial" w:eastAsia="Times New Roman" w:hAnsi="Arial" w:cs="Arial"/>
+          <w:color w:val="000000"/>
+          <w:lang w:eastAsia="es-ES"/>
+        </w:rPr>
+        <w:t>Examina el mensaje de petición DNS. ¿De qué tipo es el registro DNS? ¿Contiene dicho mensaje</w:t>
+      </w:r>
+      <w:r>
+        <w:rPr>
+          <w:rFonts w:ascii="Arial" w:eastAsia="Times New Roman" w:hAnsi="Arial" w:cs="Arial"/>
+          <w:color w:val="000000"/>
+          <w:lang w:eastAsia="es-ES"/>
+        </w:rPr>
+        <w:t xml:space="preserve"> </w:t>
+      </w:r>
+      <w:r>
+        <w:rPr>
+          <w:rFonts w:ascii="Arial" w:eastAsia="Times New Roman" w:hAnsi="Arial" w:cs="Arial"/>
+          <w:color w:val="000000"/>
+          <w:lang w:eastAsia="es-ES"/>
+        </w:rPr>
+        <w:t>alguna respuesta (answer)?</w:t>
+      </w:r>
+      <w:r>
+        <w:rPr>
+          <w:rFonts w:ascii="Arial" w:eastAsia="Times New Roman" w:hAnsi="Arial" w:cs="Arial"/>
+          <w:noProof/>
+          <w:color w:val="000000"/>
+          <w:lang w:eastAsia="es-ES"/>
+        </w:rPr>
+        <w:t xml:space="preserve"> </w:t>
+      </w:r>
+    </w:p>
+    <w:p>
+      <w:pPr>
+        <w:ind w:left="720"/>
+        <w:jc w:val="both"/>
+        <w:rPr>
+          <w:rFonts w:ascii="Arial" w:eastAsia="Times New Roman" w:hAnsi="Arial" w:cs="Arial"/>
+          <w:color w:val="000000"/>
+          <w:lang w:eastAsia="es-ES"/>
+        </w:rPr>
+      </w:pPr>
+      <w:r>
+        <w:rPr>
+          <w:rFonts w:ascii="Arial" w:eastAsia="Times New Roman" w:hAnsi="Arial" w:cs="Arial"/>
+          <w:color w:val="000000"/>
+          <w:lang w:eastAsia="es-ES"/>
+        </w:rPr>
+        <w:t xml:space="preserve">El registro es de tipo A, queremos la IP ligada al nombre </w:t>
+      </w:r>
+      <w:hyperlink r:id="rId42" w:history="1">
+        <w:r>
+          <w:rPr>
+            <w:rStyle w:val="Hyperlink"/>
+            <w:rFonts w:ascii="Arial" w:eastAsia="Times New Roman" w:hAnsi="Arial" w:cs="Arial"/>
+            <w:lang w:eastAsia="es-ES"/>
+          </w:rPr>
+          <w:t>www.uc3m.es</w:t>
+        </w:r>
+      </w:hyperlink>
+      <w:r>
+        <w:rPr>
+          <w:rFonts w:ascii="Arial" w:eastAsia="Times New Roman" w:hAnsi="Arial" w:cs="Arial"/>
+          <w:color w:val="000000"/>
+          <w:lang w:eastAsia="es-ES"/>
+        </w:rPr>
+        <w:t>.</w:t>
+      </w:r>
+      <w:r>
+        <w:rPr>
+          <w:rFonts w:ascii="Arial" w:eastAsia="Times New Roman" w:hAnsi="Arial" w:cs="Arial"/>
+          <w:color w:val="000000"/>
+          <w:lang w:eastAsia="es-ES"/>
+        </w:rPr>
+        <w:t xml:space="preserve"> No contienen ninguna respuesta.</w:t>
+      </w:r>
+    </w:p>
+    <w:p>
+      <w:pPr>
+        <w:ind w:left="360" w:firstLine="360"/>
+        <w:jc w:val="both"/>
+        <w:rPr>
+          <w:rFonts w:ascii="Arial" w:eastAsia="Times New Roman" w:hAnsi="Arial" w:cs="Arial"/>
+          <w:color w:val="000000"/>
+          <w:lang w:eastAsia="es-ES"/>
+        </w:rPr>
+      </w:pPr>
+      <w:r>
+        <w:rPr>
+          <w:noProof/>
+          <w:lang w:eastAsia="es-ES"/>
+        </w:rPr>
+        <w:drawing>
+          <wp:inline distT="0" distB="0" distL="0" distR="0" wp14:anchorId="634EEA7D" wp14:editId="70C9679B">
+            <wp:extent cx="1921397" cy="934258"/>
+            <wp:effectExtent l="0" t="0" r="3175" b="0"/>
+            <wp:docPr id="40" name="Picture 40"/>
+            <wp:cNvGraphicFramePr>
+              <a:graphicFrameLocks xmlns:a="http://schemas.openxmlformats.org/drawingml/2006/main" noChangeAspect="1"/>
+            </wp:cNvGraphicFramePr>
+            <a:graphic xmlns:a="http://schemas.openxmlformats.org/drawingml/2006/main">
+              <a:graphicData uri="http://schemas.openxmlformats.org/drawingml/2006/picture">
+                <pic:pic xmlns:pic="http://schemas.openxmlformats.org/drawingml/2006/picture">
+                  <pic:nvPicPr>
+                    <pic:cNvPr id="0" name="Picture 9"/>
+                    <pic:cNvPicPr>
+                      <a:picLocks noChangeAspect="1" noChangeArrowheads="1"/>
+                    </pic:cNvPicPr>
+                  </pic:nvPicPr>
+                  <pic:blipFill>
+                    <a:blip r:embed="rId43" cstate="print">
+                      <a:extLst>
+                        <a:ext uri="{28A0092B-C50C-407E-A947-70E740481C1C}">
+                          <a14:useLocalDpi xmlns:a14="http://schemas.microsoft.com/office/drawing/2010/main" val="0"/>
+                        </a:ext>
+                      </a:extLst>
+                    </a:blip>
+                    <a:srcRect/>
+                    <a:stretch>
+                      <a:fillRect/>
+                    </a:stretch>
+                  </pic:blipFill>
+                  <pic:spPr bwMode="auto">
+                    <a:xfrm>
+                      <a:off x="0" y="0"/>
+                      <a:ext cx="2016728" cy="980612"/>
+                    </a:xfrm>
+                    <a:prstGeom prst="rect">
+                      <a:avLst/>
+                    </a:prstGeom>
+                    <a:noFill/>
+                    <a:ln>
+                      <a:noFill/>
+                    </a:ln>
+                  </pic:spPr>
+                </pic:pic>
+              </a:graphicData>
+            </a:graphic>
+          </wp:inline>
+        </w:drawing>
+      </w:r>
+      <w:r>
+        <w:rPr>
+          <w:noProof/>
+          <w:lang w:eastAsia="es-ES"/>
+        </w:rPr>
+        <w:drawing>
+          <wp:inline distT="0" distB="0" distL="0" distR="0" wp14:anchorId="150F6BC7" wp14:editId="4A284917">
+            <wp:extent cx="1747633" cy="922403"/>
+            <wp:effectExtent l="0" t="0" r="5080" b="0"/>
+            <wp:docPr id="39" name="Picture 39"/>
+            <wp:cNvGraphicFramePr>
+              <a:graphicFrameLocks xmlns:a="http://schemas.openxmlformats.org/drawingml/2006/main" noChangeAspect="1"/>
+            </wp:cNvGraphicFramePr>
+            <a:graphic xmlns:a="http://schemas.openxmlformats.org/drawingml/2006/main">
+              <a:graphicData uri="http://schemas.openxmlformats.org/drawingml/2006/picture">
+                <pic:pic xmlns:pic="http://schemas.openxmlformats.org/drawingml/2006/picture">
+                  <pic:nvPicPr>
+                    <pic:cNvPr id="0" name="Picture 8"/>
+                    <pic:cNvPicPr>
+                      <a:picLocks noChangeAspect="1" noChangeArrowheads="1"/>
+                    </pic:cNvPicPr>
+                  </pic:nvPicPr>
+                  <pic:blipFill>
+                    <a:blip r:embed="rId44" cstate="print">
+                      <a:extLst>
+                        <a:ext uri="{28A0092B-C50C-407E-A947-70E740481C1C}">
+                          <a14:useLocalDpi xmlns:a14="http://schemas.microsoft.com/office/drawing/2010/main" val="0"/>
+                        </a:ext>
+                      </a:extLst>
+                    </a:blip>
+                    <a:srcRect/>
+                    <a:stretch>
+                      <a:fillRect/>
+                    </a:stretch>
+                  </pic:blipFill>
+                  <pic:spPr bwMode="auto">
+                    <a:xfrm>
+                      <a:off x="0" y="0"/>
+                      <a:ext cx="1848313" cy="975542"/>
+                    </a:xfrm>
+                    <a:prstGeom prst="rect">
+                      <a:avLst/>
+                    </a:prstGeom>
+                    <a:noFill/>
+                    <a:ln>
+                      <a:noFill/>
+                    </a:ln>
+                  </pic:spPr>
+                </pic:pic>
+              </a:graphicData>
+            </a:graphic>
+          </wp:inline>
+        </w:drawing>
+      </w:r>
+    </w:p>
+    <w:p>
+      <w:pPr>
+        <w:pStyle w:val="ListParagraph"/>
+        <w:numPr>
+          <w:ilvl w:val="0"/>
+          <w:numId w:val="11"/>
+        </w:numPr>
+        <w:jc w:val="both"/>
+        <w:rPr>
+          <w:rFonts w:ascii="Arial" w:eastAsia="Times New Roman" w:hAnsi="Arial" w:cs="Arial"/>
+          <w:color w:val="000000"/>
+          <w:lang w:eastAsia="es-ES"/>
+        </w:rPr>
+      </w:pPr>
+      <w:r>
+        <w:rPr>
+          <w:rFonts w:ascii="Arial" w:eastAsia="Times New Roman" w:hAnsi="Arial" w:cs="Arial"/>
+          <w:color w:val="000000"/>
+          <w:lang w:eastAsia="es-ES"/>
+        </w:rPr>
+        <w:t>Examina el mensaje de respuesta DNS. ¿Cuántas respuestas contiene? ¿Qué contiene cada una</w:t>
+      </w:r>
+      <w:r>
+        <w:rPr>
+          <w:rFonts w:ascii="Arial" w:eastAsia="Times New Roman" w:hAnsi="Arial" w:cs="Arial"/>
+          <w:color w:val="000000"/>
+          <w:lang w:eastAsia="es-ES"/>
+        </w:rPr>
+        <w:t xml:space="preserve"> </w:t>
+      </w:r>
+      <w:r>
+        <w:rPr>
+          <w:rFonts w:ascii="Arial" w:eastAsia="Times New Roman" w:hAnsi="Arial" w:cs="Arial"/>
+          <w:color w:val="000000"/>
+          <w:lang w:eastAsia="es-ES"/>
+        </w:rPr>
+        <w:t>de esas respuestas?</w:t>
+      </w:r>
+      <w:r>
+        <w:rPr>
+          <w:noProof/>
+          <w:lang w:eastAsia="es-ES"/>
+        </w:rPr>
+        <w:t xml:space="preserve"> </w:t>
+      </w:r>
+    </w:p>
+    <w:p>
+      <w:pPr>
+        <w:ind w:left="720"/>
+        <w:jc w:val="both"/>
+        <w:rPr>
+          <w:rFonts w:ascii="Arial" w:eastAsia="Times New Roman" w:hAnsi="Arial" w:cs="Arial"/>
+          <w:color w:val="000000"/>
+          <w:lang w:eastAsia="es-ES"/>
+        </w:rPr>
+      </w:pPr>
+      <w:r>
+        <w:rPr>
+          <w:rFonts w:ascii="Arial" w:eastAsia="Times New Roman" w:hAnsi="Arial" w:cs="Arial"/>
+          <w:color w:val="000000"/>
+          <w:lang w:eastAsia="es-ES"/>
+        </w:rPr>
+        <w:t>Contiene una sola respuesta, la dirección IP del nombre de dominio solicitado</w:t>
+      </w:r>
+      <w:r>
+        <w:rPr>
+          <w:rFonts w:ascii="Arial" w:eastAsia="Times New Roman" w:hAnsi="Arial" w:cs="Arial"/>
+          <w:color w:val="000000"/>
+          <w:lang w:eastAsia="es-ES"/>
+        </w:rPr>
+        <w:t>, 176.58.10.138</w:t>
+      </w:r>
+      <w:r>
+        <w:rPr>
+          <w:rFonts w:ascii="Arial" w:eastAsia="Times New Roman" w:hAnsi="Arial" w:cs="Arial"/>
+          <w:color w:val="000000"/>
+          <w:lang w:eastAsia="es-ES"/>
+        </w:rPr>
+        <w:t>. Aunque también incluye los servidores de nombre y algunas de sus direcciones IP.</w:t>
+      </w:r>
+    </w:p>
+    <w:p>
+      <w:pPr>
+        <w:ind w:left="360" w:firstLine="360"/>
+        <w:jc w:val="both"/>
+        <w:rPr>
+          <w:rFonts w:ascii="Arial" w:eastAsia="Times New Roman" w:hAnsi="Arial" w:cs="Arial"/>
+          <w:color w:val="000000"/>
+          <w:lang w:eastAsia="es-ES"/>
+        </w:rPr>
+      </w:pPr>
+      <w:r>
+        <w:rPr>
+          <w:noProof/>
+          <w:lang w:eastAsia="es-ES"/>
+        </w:rPr>
+        <w:drawing>
+          <wp:inline distT="0" distB="0" distL="0" distR="0" wp14:anchorId="79F8B612" wp14:editId="065939B8">
+            <wp:extent cx="2853159" cy="971297"/>
+            <wp:effectExtent l="0" t="0" r="4445" b="635"/>
+            <wp:docPr id="41" name="Picture 41"/>
+            <wp:cNvGraphicFramePr>
+              <a:graphicFrameLocks xmlns:a="http://schemas.openxmlformats.org/drawingml/2006/main" noChangeAspect="1"/>
+            </wp:cNvGraphicFramePr>
+            <a:graphic xmlns:a="http://schemas.openxmlformats.org/drawingml/2006/main">
+              <a:graphicData uri="http://schemas.openxmlformats.org/drawingml/2006/picture">
+                <pic:pic xmlns:pic="http://schemas.openxmlformats.org/drawingml/2006/picture">
+                  <pic:nvPicPr>
+                    <pic:cNvPr id="0" name="Picture 10"/>
+                    <pic:cNvPicPr>
+                      <a:picLocks noChangeAspect="1" noChangeArrowheads="1"/>
+                    </pic:cNvPicPr>
+                  </pic:nvPicPr>
+                  <pic:blipFill>
+                    <a:blip r:embed="rId45" cstate="print">
+                      <a:extLst>
+                        <a:ext uri="{28A0092B-C50C-407E-A947-70E740481C1C}">
+                          <a14:useLocalDpi xmlns:a14="http://schemas.microsoft.com/office/drawing/2010/main" val="0"/>
+                        </a:ext>
+                      </a:extLst>
+                    </a:blip>
+                    <a:srcRect/>
+                    <a:stretch>
+                      <a:fillRect/>
+                    </a:stretch>
+                  </pic:blipFill>
+                  <pic:spPr bwMode="auto">
+                    <a:xfrm>
+                      <a:off x="0" y="0"/>
+                      <a:ext cx="2947753" cy="1003500"/>
+                    </a:xfrm>
+                    <a:prstGeom prst="rect">
+                      <a:avLst/>
+                    </a:prstGeom>
+                    <a:noFill/>
+                    <a:ln>
+                      <a:noFill/>
+                    </a:ln>
+                  </pic:spPr>
+                </pic:pic>
+              </a:graphicData>
+            </a:graphic>
+          </wp:inline>
+        </w:drawing>
+      </w:r>
+    </w:p>
+    <w:p>
+      <w:pPr>
+        <w:ind w:left="360" w:firstLine="360"/>
+        <w:jc w:val="both"/>
+        <w:rPr>
+          <w:rFonts w:ascii="Arial" w:eastAsia="Times New Roman" w:hAnsi="Arial" w:cs="Arial"/>
+          <w:color w:val="000000"/>
+          <w:lang w:eastAsia="es-ES"/>
+        </w:rPr>
+      </w:pPr>
+      <w:r>
+        <w:rPr>
+          <w:noProof/>
+          <w:lang w:eastAsia="es-ES"/>
+        </w:rPr>
+        <w:drawing>
+          <wp:inline distT="0" distB="0" distL="0" distR="0" wp14:anchorId="20B31274" wp14:editId="041924AC">
+            <wp:extent cx="3246699" cy="1445611"/>
+            <wp:effectExtent l="0" t="0" r="0" b="2540"/>
+            <wp:docPr id="31" name="Picture 31"/>
+            <wp:cNvGraphicFramePr>
+              <a:graphicFrameLocks xmlns:a="http://schemas.openxmlformats.org/drawingml/2006/main" noChangeAspect="1"/>
+            </wp:cNvGraphicFramePr>
+            <a:graphic xmlns:a="http://schemas.openxmlformats.org/drawingml/2006/main">
+              <a:graphicData uri="http://schemas.openxmlformats.org/drawingml/2006/picture">
+                <pic:pic xmlns:pic="http://schemas.openxmlformats.org/drawingml/2006/picture">
+                  <pic:nvPicPr>
+                    <pic:cNvPr id="0" name="Picture 7"/>
+                    <pic:cNvPicPr>
+                      <a:picLocks noChangeAspect="1" noChangeArrowheads="1"/>
+                    </pic:cNvPicPr>
+                  </pic:nvPicPr>
+                  <pic:blipFill>
+                    <a:blip r:embed="rId46" cstate="print">
+                      <a:extLst>
+                        <a:ext uri="{28A0092B-C50C-407E-A947-70E740481C1C}">
+                          <a14:useLocalDpi xmlns:a14="http://schemas.microsoft.com/office/drawing/2010/main" val="0"/>
+                        </a:ext>
+                      </a:extLst>
+                    </a:blip>
+                    <a:srcRect/>
+                    <a:stretch>
+                      <a:fillRect/>
+                    </a:stretch>
+                  </pic:blipFill>
+                  <pic:spPr bwMode="auto">
+                    <a:xfrm>
+                      <a:off x="0" y="0"/>
+                      <a:ext cx="3334418" cy="1484668"/>
+                    </a:xfrm>
+                    <a:prstGeom prst="rect">
+                      <a:avLst/>
+                    </a:prstGeom>
+                    <a:noFill/>
+                    <a:ln>
+                      <a:noFill/>
+                    </a:ln>
+                  </pic:spPr>
+                </pic:pic>
+              </a:graphicData>
+            </a:graphic>
+          </wp:inline>
+        </w:drawing>
+      </w:r>
+    </w:p>
+    <w:p>
+      <w:pPr>
+        <w:pStyle w:val="ListParagraph"/>
+        <w:numPr>
+          <w:ilvl w:val="0"/>
+          <w:numId w:val="11"/>
+        </w:numPr>
+        <w:jc w:val="both"/>
+        <w:rPr>
+          <w:rFonts w:ascii="Arial" w:eastAsia="Times New Roman" w:hAnsi="Arial" w:cs="Arial"/>
+          <w:color w:val="000000"/>
+          <w:lang w:eastAsia="es-ES"/>
+        </w:rPr>
+      </w:pPr>
+      <w:r>
+        <w:rPr>
+          <w:rFonts w:ascii="Arial" w:eastAsia="Times New Roman" w:hAnsi="Arial" w:cs="Arial"/>
+          <w:color w:val="000000"/>
+          <w:lang w:eastAsia="es-ES"/>
+        </w:rPr>
+        <w:t>Adjunta una captura de pantalla</w:t>
+      </w:r>
+    </w:p>
+    <w:p>
+      <w:pPr>
+        <w:spacing w:line="240" w:lineRule="auto"/>
+        <w:ind w:left="-1418" w:right="-1419"/>
+        <w:jc w:val="both"/>
+        <w:rPr>
+          <w:rFonts w:ascii="Arial" w:eastAsia="Times New Roman" w:hAnsi="Arial" w:cs="Arial"/>
+          <w:color w:val="000000"/>
+          <w:lang w:eastAsia="es-ES"/>
+        </w:rPr>
+      </w:pPr>
+      <w:r>
+        <w:rPr>
+          <w:rFonts w:ascii="Arial" w:eastAsia="Times New Roman" w:hAnsi="Arial" w:cs="Arial"/>
+          <w:noProof/>
+          <w:color w:val="000000"/>
+          <w:lang w:eastAsia="es-ES"/>
+        </w:rPr>
+        <w:drawing>
+          <wp:inline distT="0" distB="0" distL="0" distR="0" wp14:anchorId="57979493" wp14:editId="72DC1171">
+            <wp:extent cx="7236720" cy="434050"/>
+            <wp:effectExtent l="0" t="0" r="2540" b="4445"/>
+            <wp:docPr id="5" name="Picture 5"/>
+            <wp:cNvGraphicFramePr>
+              <a:graphicFrameLocks xmlns:a="http://schemas.openxmlformats.org/drawingml/2006/main" noChangeAspect="1"/>
+            </wp:cNvGraphicFramePr>
+            <a:graphic xmlns:a="http://schemas.openxmlformats.org/drawingml/2006/main">
+              <a:graphicData uri="http://schemas.openxmlformats.org/drawingml/2006/picture">
+                <pic:pic xmlns:pic="http://schemas.openxmlformats.org/drawingml/2006/picture">
+                  <pic:nvPicPr>
+                    <pic:cNvPr id="0" name="Picture 2"/>
+                    <pic:cNvPicPr>
+                      <a:picLocks noChangeAspect="1" noChangeArrowheads="1"/>
+                    </pic:cNvPicPr>
+                  </pic:nvPicPr>
+                  <pic:blipFill>
+                    <a:blip r:embed="rId47" cstate="print">
+                      <a:extLst>
+                        <a:ext uri="{28A0092B-C50C-407E-A947-70E740481C1C}">
+                          <a14:useLocalDpi xmlns:a14="http://schemas.microsoft.com/office/drawing/2010/main" val="0"/>
+                        </a:ext>
+                      </a:extLst>
+                    </a:blip>
+                    <a:srcRect/>
+                    <a:stretch>
+                      <a:fillRect/>
+                    </a:stretch>
+                  </pic:blipFill>
+                  <pic:spPr bwMode="auto">
+                    <a:xfrm>
+                      <a:off x="0" y="0"/>
+                      <a:ext cx="7753713" cy="465059"/>
+                    </a:xfrm>
+                    <a:prstGeom prst="rect">
+                      <a:avLst/>
+                    </a:prstGeom>
+                    <a:noFill/>
+                    <a:ln>
+                      <a:noFill/>
+                    </a:ln>
+                  </pic:spPr>
+                </pic:pic>
+              </a:graphicData>
+            </a:graphic>
+          </wp:inline>
+        </w:drawing>
+      </w:r>
+    </w:p>
     <w:sectPr>
-      <w:headerReference w:type="default" r:id="rId40"/>
-      <w:footerReference w:type="default" r:id="rId41"/>
+      <w:headerReference w:type="default" r:id="rId48"/>
+      <w:footerReference w:type="default" r:id="rId49"/>
       <w:pgSz w:w="11906" w:h="16838"/>
       <w:pgMar w:top="1417" w:right="1701" w:bottom="1417" w:left="1701" w:header="708" w:footer="708" w:gutter="0"/>
       <w:cols w:space="708"/>

</xml_diff>